<commit_message>
Added Game Rules and Programming Task into Requirements Document.
</commit_message>
<xml_diff>
--- a/RequireDoc/RequirementsDoc_RoughDraft.docx
+++ b/RequireDoc/RequirementsDoc_RoughDraft.docx
@@ -4,26 +4,18 @@
   <w:body>
     <w:p>
       <w:pPr>
-        <w:rPr>
-          <w:rFonts w:ascii="Times New Roman" w:hAnsi="Times New Roman" w:cs="Times New Roman"/>
-          <w:sz w:val="28"/>
-          <w:szCs w:val="28"/>
-        </w:rPr>
-      </w:pPr>
-    </w:p>
-    <w:p>
-      <w:pPr>
-        <w:rPr>
-          <w:rFonts w:ascii="Times New Roman" w:hAnsi="Times New Roman" w:cs="Times New Roman"/>
-          <w:sz w:val="28"/>
-          <w:szCs w:val="28"/>
-        </w:rPr>
-      </w:pPr>
-      <w:r>
-        <w:rPr>
-          <w:rFonts w:ascii="Times New Roman" w:hAnsi="Times New Roman" w:cs="Times New Roman"/>
-          <w:sz w:val="28"/>
-          <w:szCs w:val="28"/>
+        <w:spacing w:line="240" w:lineRule="auto"/>
+        <w:rPr>
+          <w:rFonts w:ascii="Times New Roman" w:hAnsi="Times New Roman" w:cs="Times New Roman"/>
+          <w:sz w:val="24"/>
+          <w:szCs w:val="24"/>
+        </w:rPr>
+      </w:pPr>
+      <w:r>
+        <w:rPr>
+          <w:rFonts w:ascii="Times New Roman" w:hAnsi="Times New Roman" w:cs="Times New Roman"/>
+          <w:sz w:val="24"/>
+          <w:szCs w:val="24"/>
         </w:rPr>
         <w:t>Table of Contents:</w:t>
       </w:r>
@@ -35,17 +27,18 @@
           <w:ilvl w:val="0"/>
           <w:numId w:val="1"/>
         </w:numPr>
-        <w:rPr>
-          <w:rFonts w:ascii="Times New Roman" w:hAnsi="Times New Roman" w:cs="Times New Roman"/>
-          <w:sz w:val="28"/>
-          <w:szCs w:val="28"/>
-        </w:rPr>
-      </w:pPr>
-      <w:r>
-        <w:rPr>
-          <w:rFonts w:ascii="Times New Roman" w:hAnsi="Times New Roman" w:cs="Times New Roman"/>
-          <w:sz w:val="28"/>
-          <w:szCs w:val="28"/>
+        <w:spacing w:line="240" w:lineRule="auto"/>
+        <w:rPr>
+          <w:rFonts w:ascii="Times New Roman" w:hAnsi="Times New Roman" w:cs="Times New Roman"/>
+          <w:sz w:val="24"/>
+          <w:szCs w:val="24"/>
+        </w:rPr>
+      </w:pPr>
+      <w:r>
+        <w:rPr>
+          <w:rFonts w:ascii="Times New Roman" w:hAnsi="Times New Roman" w:cs="Times New Roman"/>
+          <w:sz w:val="24"/>
+          <w:szCs w:val="24"/>
         </w:rPr>
         <w:t>Executive Statement</w:t>
       </w:r>
@@ -57,19 +50,28 @@
           <w:ilvl w:val="0"/>
           <w:numId w:val="1"/>
         </w:numPr>
-        <w:rPr>
-          <w:rFonts w:ascii="Times New Roman" w:hAnsi="Times New Roman" w:cs="Times New Roman"/>
-          <w:sz w:val="28"/>
-          <w:szCs w:val="28"/>
-        </w:rPr>
-      </w:pPr>
-      <w:r>
-        <w:rPr>
-          <w:rFonts w:ascii="Times New Roman" w:hAnsi="Times New Roman" w:cs="Times New Roman"/>
-          <w:sz w:val="28"/>
-          <w:szCs w:val="28"/>
+        <w:spacing w:line="240" w:lineRule="auto"/>
+        <w:rPr>
+          <w:rFonts w:ascii="Times New Roman" w:hAnsi="Times New Roman" w:cs="Times New Roman"/>
+          <w:sz w:val="24"/>
+          <w:szCs w:val="24"/>
+        </w:rPr>
+      </w:pPr>
+      <w:r>
+        <w:rPr>
+          <w:rFonts w:ascii="Times New Roman" w:hAnsi="Times New Roman" w:cs="Times New Roman"/>
+          <w:sz w:val="24"/>
+          <w:szCs w:val="24"/>
         </w:rPr>
         <w:t>Game Rules</w:t>
+      </w:r>
+      <w:r>
+        <w:rPr>
+          <w:rFonts w:ascii="Times New Roman" w:hAnsi="Times New Roman" w:cs="Times New Roman"/>
+          <w:sz w:val="24"/>
+          <w:szCs w:val="24"/>
+        </w:rPr>
+        <w:t xml:space="preserve"> and Programming Task</w:t>
       </w:r>
     </w:p>
     <w:p>
@@ -79,17 +81,18 @@
           <w:ilvl w:val="0"/>
           <w:numId w:val="1"/>
         </w:numPr>
-        <w:rPr>
-          <w:rFonts w:ascii="Times New Roman" w:hAnsi="Times New Roman" w:cs="Times New Roman"/>
-          <w:sz w:val="28"/>
-          <w:szCs w:val="28"/>
-        </w:rPr>
-      </w:pPr>
-      <w:r>
-        <w:rPr>
-          <w:rFonts w:ascii="Times New Roman" w:hAnsi="Times New Roman" w:cs="Times New Roman"/>
-          <w:sz w:val="28"/>
-          <w:szCs w:val="28"/>
+        <w:spacing w:line="240" w:lineRule="auto"/>
+        <w:rPr>
+          <w:rFonts w:ascii="Times New Roman" w:hAnsi="Times New Roman" w:cs="Times New Roman"/>
+          <w:sz w:val="24"/>
+          <w:szCs w:val="24"/>
+        </w:rPr>
+      </w:pPr>
+      <w:r>
+        <w:rPr>
+          <w:rFonts w:ascii="Times New Roman" w:hAnsi="Times New Roman" w:cs="Times New Roman"/>
+          <w:sz w:val="24"/>
+          <w:szCs w:val="24"/>
         </w:rPr>
         <w:t>Overview of the UI</w:t>
       </w:r>
@@ -101,19 +104,20 @@
           <w:ilvl w:val="0"/>
           <w:numId w:val="1"/>
         </w:numPr>
-        <w:rPr>
-          <w:rFonts w:ascii="Times New Roman" w:hAnsi="Times New Roman" w:cs="Times New Roman"/>
-          <w:sz w:val="28"/>
-          <w:szCs w:val="28"/>
-        </w:rPr>
-      </w:pPr>
-      <w:r>
-        <w:rPr>
-          <w:rFonts w:ascii="Times New Roman" w:hAnsi="Times New Roman" w:cs="Times New Roman"/>
-          <w:sz w:val="28"/>
-          <w:szCs w:val="28"/>
-        </w:rPr>
-        <w:t>Actors</w:t>
+        <w:spacing w:line="240" w:lineRule="auto"/>
+        <w:rPr>
+          <w:rFonts w:ascii="Times New Roman" w:hAnsi="Times New Roman" w:cs="Times New Roman"/>
+          <w:sz w:val="24"/>
+          <w:szCs w:val="24"/>
+        </w:rPr>
+      </w:pPr>
+      <w:r>
+        <w:rPr>
+          <w:rFonts w:ascii="Times New Roman" w:hAnsi="Times New Roman" w:cs="Times New Roman"/>
+          <w:sz w:val="24"/>
+          <w:szCs w:val="24"/>
+        </w:rPr>
+        <w:t>System Diagram</w:t>
       </w:r>
     </w:p>
     <w:p>
@@ -123,19 +127,28 @@
           <w:ilvl w:val="0"/>
           <w:numId w:val="1"/>
         </w:numPr>
-        <w:rPr>
-          <w:rFonts w:ascii="Times New Roman" w:hAnsi="Times New Roman" w:cs="Times New Roman"/>
-          <w:sz w:val="28"/>
-          <w:szCs w:val="28"/>
-        </w:rPr>
-      </w:pPr>
-      <w:r>
-        <w:rPr>
-          <w:rFonts w:ascii="Times New Roman" w:hAnsi="Times New Roman" w:cs="Times New Roman"/>
-          <w:sz w:val="28"/>
-          <w:szCs w:val="28"/>
-        </w:rPr>
-        <w:t>System Diagram</w:t>
+        <w:spacing w:line="240" w:lineRule="auto"/>
+        <w:rPr>
+          <w:rFonts w:ascii="Times New Roman" w:hAnsi="Times New Roman" w:cs="Times New Roman"/>
+          <w:sz w:val="24"/>
+          <w:szCs w:val="24"/>
+        </w:rPr>
+      </w:pPr>
+      <w:r>
+        <w:rPr>
+          <w:rFonts w:ascii="Times New Roman" w:hAnsi="Times New Roman" w:cs="Times New Roman"/>
+          <w:sz w:val="24"/>
+          <w:szCs w:val="24"/>
+        </w:rPr>
+        <w:t>Actors</w:t>
+      </w:r>
+      <w:r>
+        <w:rPr>
+          <w:rFonts w:ascii="Times New Roman" w:hAnsi="Times New Roman" w:cs="Times New Roman"/>
+          <w:sz w:val="24"/>
+          <w:szCs w:val="24"/>
+        </w:rPr>
+        <w:t xml:space="preserve"> and Actions</w:t>
       </w:r>
     </w:p>
     <w:p>
@@ -145,19 +158,20 @@
           <w:ilvl w:val="0"/>
           <w:numId w:val="1"/>
         </w:numPr>
-        <w:rPr>
-          <w:rFonts w:ascii="Times New Roman" w:hAnsi="Times New Roman" w:cs="Times New Roman"/>
-          <w:sz w:val="28"/>
-          <w:szCs w:val="28"/>
-        </w:rPr>
-      </w:pPr>
-      <w:r>
-        <w:rPr>
-          <w:rFonts w:ascii="Times New Roman" w:hAnsi="Times New Roman" w:cs="Times New Roman"/>
-          <w:sz w:val="28"/>
-          <w:szCs w:val="28"/>
-        </w:rPr>
-        <w:t>Actions and Sub-actions</w:t>
+        <w:spacing w:line="240" w:lineRule="auto"/>
+        <w:rPr>
+          <w:rFonts w:ascii="Times New Roman" w:hAnsi="Times New Roman" w:cs="Times New Roman"/>
+          <w:sz w:val="24"/>
+          <w:szCs w:val="24"/>
+        </w:rPr>
+      </w:pPr>
+      <w:r>
+        <w:rPr>
+          <w:rFonts w:ascii="Times New Roman" w:hAnsi="Times New Roman" w:cs="Times New Roman"/>
+          <w:sz w:val="24"/>
+          <w:szCs w:val="24"/>
+        </w:rPr>
+        <w:t>Scenarios</w:t>
       </w:r>
     </w:p>
     <w:p>
@@ -167,19 +181,20 @@
           <w:ilvl w:val="0"/>
           <w:numId w:val="1"/>
         </w:numPr>
-        <w:rPr>
-          <w:rFonts w:ascii="Times New Roman" w:hAnsi="Times New Roman" w:cs="Times New Roman"/>
-          <w:sz w:val="28"/>
-          <w:szCs w:val="28"/>
-        </w:rPr>
-      </w:pPr>
-      <w:r>
-        <w:rPr>
-          <w:rFonts w:ascii="Times New Roman" w:hAnsi="Times New Roman" w:cs="Times New Roman"/>
-          <w:sz w:val="28"/>
-          <w:szCs w:val="28"/>
-        </w:rPr>
-        <w:t>Primary Scenarios</w:t>
+        <w:spacing w:line="240" w:lineRule="auto"/>
+        <w:rPr>
+          <w:rFonts w:ascii="Times New Roman" w:hAnsi="Times New Roman" w:cs="Times New Roman"/>
+          <w:sz w:val="24"/>
+          <w:szCs w:val="24"/>
+        </w:rPr>
+      </w:pPr>
+      <w:r>
+        <w:rPr>
+          <w:rFonts w:ascii="Times New Roman" w:hAnsi="Times New Roman" w:cs="Times New Roman"/>
+          <w:sz w:val="24"/>
+          <w:szCs w:val="24"/>
+        </w:rPr>
+        <w:t>The Team</w:t>
       </w:r>
     </w:p>
     <w:p>
@@ -189,169 +204,21 @@
           <w:ilvl w:val="0"/>
           <w:numId w:val="1"/>
         </w:numPr>
-        <w:rPr>
-          <w:rFonts w:ascii="Times New Roman" w:hAnsi="Times New Roman" w:cs="Times New Roman"/>
-          <w:sz w:val="28"/>
-          <w:szCs w:val="28"/>
-        </w:rPr>
-      </w:pPr>
-      <w:r>
-        <w:rPr>
-          <w:rFonts w:ascii="Times New Roman" w:hAnsi="Times New Roman" w:cs="Times New Roman"/>
-          <w:sz w:val="28"/>
-          <w:szCs w:val="28"/>
-        </w:rPr>
-        <w:t>Secondary Scenarios</w:t>
-      </w:r>
-    </w:p>
-    <w:p>
-      <w:pPr>
-        <w:pStyle w:val="ListParagraph"/>
-        <w:numPr>
-          <w:ilvl w:val="0"/>
-          <w:numId w:val="1"/>
-        </w:numPr>
-        <w:rPr>
-          <w:rFonts w:ascii="Times New Roman" w:hAnsi="Times New Roman" w:cs="Times New Roman"/>
-          <w:sz w:val="28"/>
-          <w:szCs w:val="28"/>
-        </w:rPr>
-      </w:pPr>
-      <w:r>
-        <w:rPr>
-          <w:rFonts w:ascii="Times New Roman" w:hAnsi="Times New Roman" w:cs="Times New Roman"/>
-          <w:sz w:val="28"/>
-          <w:szCs w:val="28"/>
-        </w:rPr>
-        <w:t>The Team</w:t>
-      </w:r>
-    </w:p>
-    <w:p>
-      <w:pPr>
-        <w:pStyle w:val="ListParagraph"/>
-        <w:numPr>
-          <w:ilvl w:val="0"/>
-          <w:numId w:val="1"/>
-        </w:numPr>
-        <w:rPr>
-          <w:rFonts w:ascii="Times New Roman" w:hAnsi="Times New Roman" w:cs="Times New Roman"/>
-          <w:sz w:val="28"/>
-          <w:szCs w:val="28"/>
-        </w:rPr>
-      </w:pPr>
-      <w:r>
-        <w:rPr>
-          <w:rFonts w:ascii="Times New Roman" w:hAnsi="Times New Roman" w:cs="Times New Roman"/>
-          <w:sz w:val="28"/>
-          <w:szCs w:val="28"/>
+        <w:spacing w:line="240" w:lineRule="auto"/>
+        <w:rPr>
+          <w:rFonts w:ascii="Times New Roman" w:hAnsi="Times New Roman" w:cs="Times New Roman"/>
+          <w:sz w:val="24"/>
+          <w:szCs w:val="24"/>
+        </w:rPr>
+      </w:pPr>
+      <w:r>
+        <w:rPr>
+          <w:rFonts w:ascii="Times New Roman" w:hAnsi="Times New Roman" w:cs="Times New Roman"/>
+          <w:sz w:val="24"/>
+          <w:szCs w:val="24"/>
         </w:rPr>
         <w:t>Closing</w:t>
       </w:r>
-    </w:p>
-    <w:p>
-      <w:pPr>
-        <w:rPr>
-          <w:rFonts w:ascii="Times New Roman" w:hAnsi="Times New Roman" w:cs="Times New Roman"/>
-        </w:rPr>
-      </w:pPr>
-    </w:p>
-    <w:p>
-      <w:pPr>
-        <w:rPr>
-          <w:rFonts w:ascii="Times New Roman" w:hAnsi="Times New Roman" w:cs="Times New Roman"/>
-        </w:rPr>
-      </w:pPr>
-    </w:p>
-    <w:p>
-      <w:pPr>
-        <w:rPr>
-          <w:rFonts w:ascii="Times New Roman" w:hAnsi="Times New Roman" w:cs="Times New Roman"/>
-        </w:rPr>
-      </w:pPr>
-    </w:p>
-    <w:p>
-      <w:pPr>
-        <w:rPr>
-          <w:rFonts w:ascii="Times New Roman" w:hAnsi="Times New Roman" w:cs="Times New Roman"/>
-        </w:rPr>
-      </w:pPr>
-    </w:p>
-    <w:p>
-      <w:pPr>
-        <w:rPr>
-          <w:rFonts w:ascii="Times New Roman" w:hAnsi="Times New Roman" w:cs="Times New Roman"/>
-        </w:rPr>
-      </w:pPr>
-    </w:p>
-    <w:p>
-      <w:pPr>
-        <w:rPr>
-          <w:rFonts w:ascii="Times New Roman" w:hAnsi="Times New Roman" w:cs="Times New Roman"/>
-        </w:rPr>
-      </w:pPr>
-    </w:p>
-    <w:p>
-      <w:pPr>
-        <w:rPr>
-          <w:rFonts w:ascii="Times New Roman" w:hAnsi="Times New Roman" w:cs="Times New Roman"/>
-        </w:rPr>
-      </w:pPr>
-    </w:p>
-    <w:p>
-      <w:pPr>
-        <w:rPr>
-          <w:rFonts w:ascii="Times New Roman" w:hAnsi="Times New Roman" w:cs="Times New Roman"/>
-        </w:rPr>
-      </w:pPr>
-    </w:p>
-    <w:p>
-      <w:pPr>
-        <w:rPr>
-          <w:rFonts w:ascii="Times New Roman" w:hAnsi="Times New Roman" w:cs="Times New Roman"/>
-        </w:rPr>
-      </w:pPr>
-    </w:p>
-    <w:p>
-      <w:pPr>
-        <w:rPr>
-          <w:rFonts w:ascii="Times New Roman" w:hAnsi="Times New Roman" w:cs="Times New Roman"/>
-        </w:rPr>
-      </w:pPr>
-    </w:p>
-    <w:p>
-      <w:pPr>
-        <w:rPr>
-          <w:rFonts w:ascii="Times New Roman" w:hAnsi="Times New Roman" w:cs="Times New Roman"/>
-        </w:rPr>
-      </w:pPr>
-    </w:p>
-    <w:p>
-      <w:pPr>
-        <w:rPr>
-          <w:rFonts w:ascii="Times New Roman" w:hAnsi="Times New Roman" w:cs="Times New Roman"/>
-        </w:rPr>
-      </w:pPr>
-    </w:p>
-    <w:p>
-      <w:pPr>
-        <w:rPr>
-          <w:rFonts w:ascii="Times New Roman" w:hAnsi="Times New Roman" w:cs="Times New Roman"/>
-        </w:rPr>
-      </w:pPr>
-    </w:p>
-    <w:p>
-      <w:pPr>
-        <w:rPr>
-          <w:rFonts w:ascii="Times New Roman" w:hAnsi="Times New Roman" w:cs="Times New Roman"/>
-        </w:rPr>
-      </w:pPr>
-    </w:p>
-    <w:p>
-      <w:pPr>
-        <w:rPr>
-          <w:rFonts w:ascii="Times New Roman" w:hAnsi="Times New Roman" w:cs="Times New Roman"/>
-        </w:rPr>
-      </w:pPr>
     </w:p>
     <w:p>
       <w:pPr>
@@ -364,10 +231,7 @@
           <w:u w:val="single"/>
         </w:rPr>
       </w:pPr>
-    </w:p>
-    <w:p>
-      <w:pPr>
-        <w:jc w:val="center"/>
+      <w:r>
         <w:rPr>
           <w:rFonts w:ascii="Times New Roman" w:hAnsi="Times New Roman" w:cs="Times New Roman"/>
           <w:b/>
@@ -375,261 +239,605 @@
           <w:szCs w:val="28"/>
           <w:u w:val="single"/>
         </w:rPr>
-      </w:pPr>
-      <w:r>
-        <w:rPr>
-          <w:rFonts w:ascii="Times New Roman" w:hAnsi="Times New Roman" w:cs="Times New Roman"/>
+        <w:t>Executive Statement</w:t>
+      </w:r>
+    </w:p>
+    <w:p>
+      <w:pPr>
+        <w:rPr>
+          <w:rFonts w:ascii="Times New Roman" w:hAnsi="Times New Roman" w:cs="Times New Roman"/>
+          <w:sz w:val="24"/>
+          <w:szCs w:val="24"/>
+        </w:rPr>
+      </w:pPr>
+      <w:r>
+        <w:rPr>
+          <w:rFonts w:ascii="Times New Roman" w:hAnsi="Times New Roman" w:cs="Times New Roman"/>
+          <w:sz w:val="24"/>
+          <w:szCs w:val="24"/>
+        </w:rPr>
+        <w:tab/>
+        <w:t>The purpose of this project is to create a multiplayer board game in Java. The board game will require players to take turns moving and attack with a team of three robots. Once there are only one player’s robots remaining, they are declared the winner. The system must support one or two human players, as well as up to six AI-controlled players. The board itself is hex-based and must have functionality for choosing the number of players. As well, the user must also be able to select a board size of five or seven based on the number of players. If there are no human players in game, user must be able to spectate the AI’s gameplay.</w:t>
+      </w:r>
+    </w:p>
+    <w:p>
+      <w:pPr>
+        <w:ind w:firstLine="720"/>
+        <w:rPr>
+          <w:rFonts w:ascii="Times New Roman" w:hAnsi="Times New Roman" w:cs="Times New Roman"/>
+          <w:sz w:val="24"/>
+          <w:szCs w:val="24"/>
+        </w:rPr>
+      </w:pPr>
+      <w:r>
+        <w:rPr>
+          <w:rFonts w:ascii="Times New Roman" w:hAnsi="Times New Roman" w:cs="Times New Roman"/>
+          <w:sz w:val="24"/>
+          <w:szCs w:val="24"/>
+        </w:rPr>
+        <w:t>The user-interface will be split into two parts, the menu and in-game. The menu must have functionality for starting a game with the user-chosen player number and board size. The menu must also have functionality for downloading and updating robots, as well as configuring robot teams. On top of this, the menu must also contain an option for exiting the application.</w:t>
+      </w:r>
+    </w:p>
+    <w:p>
+      <w:pPr>
+        <w:ind w:firstLine="720"/>
+        <w:rPr>
+          <w:rFonts w:ascii="Times New Roman" w:hAnsi="Times New Roman" w:cs="Times New Roman"/>
+          <w:sz w:val="24"/>
+          <w:szCs w:val="24"/>
+        </w:rPr>
+      </w:pPr>
+      <w:r>
+        <w:rPr>
+          <w:rFonts w:ascii="Times New Roman" w:hAnsi="Times New Roman" w:cs="Times New Roman"/>
+          <w:sz w:val="24"/>
+          <w:szCs w:val="24"/>
+        </w:rPr>
+        <w:t>In-game, the UI must have an indicator of the current player’s turn. As well, it must have indicators for the current player’s team of robots and their individual statuses (health, range, movement). In-game, there must also be a button for attacking and moving. It should have an indicator telling the user they are playing, waiting, or spectating.</w:t>
+      </w:r>
+    </w:p>
+    <w:p>
+      <w:pPr>
+        <w:rPr>
+          <w:rFonts w:ascii="Times New Roman" w:hAnsi="Times New Roman" w:cs="Times New Roman"/>
+          <w:sz w:val="24"/>
+          <w:szCs w:val="24"/>
+        </w:rPr>
+      </w:pPr>
+      <w:r>
+        <w:rPr>
+          <w:rFonts w:ascii="Times New Roman" w:hAnsi="Times New Roman" w:cs="Times New Roman"/>
+          <w:sz w:val="24"/>
+          <w:szCs w:val="24"/>
+        </w:rPr>
+        <w:tab/>
+        <w:t>We have narrowed down the actors for our system to f</w:t>
+      </w:r>
+      <w:r>
+        <w:rPr>
+          <w:rFonts w:ascii="Times New Roman" w:hAnsi="Times New Roman" w:cs="Times New Roman"/>
+          <w:sz w:val="24"/>
+          <w:szCs w:val="24"/>
+        </w:rPr>
+        <w:t>ive: human players, AIs, spectators, the menu navigator and the robot librarian</w:t>
+      </w:r>
+      <w:r>
+        <w:rPr>
+          <w:rFonts w:ascii="Times New Roman" w:hAnsi="Times New Roman" w:cs="Times New Roman"/>
+          <w:sz w:val="24"/>
+          <w:szCs w:val="24"/>
+        </w:rPr>
+        <w:t xml:space="preserve">. We have identified </w:t>
+      </w:r>
+      <w:r>
+        <w:rPr>
+          <w:rFonts w:ascii="Times New Roman" w:hAnsi="Times New Roman" w:cs="Times New Roman"/>
+          <w:sz w:val="24"/>
+          <w:szCs w:val="24"/>
+        </w:rPr>
+        <w:t>four</w:t>
+      </w:r>
+      <w:r>
+        <w:rPr>
+          <w:rFonts w:ascii="Times New Roman" w:hAnsi="Times New Roman" w:cs="Times New Roman"/>
+          <w:sz w:val="24"/>
+          <w:szCs w:val="24"/>
+        </w:rPr>
+        <w:t>teen primary scenarios that our actors will encounter within our system. For example, the menu navigator has a scenario involving the creation of a game. The navigator will select a player amount, as well as a board size based on it.</w:t>
+      </w:r>
+    </w:p>
+    <w:p>
+      <w:pPr>
+        <w:ind w:firstLine="720"/>
+        <w:rPr>
+          <w:rFonts w:ascii="Times New Roman" w:hAnsi="Times New Roman" w:cs="Times New Roman"/>
+          <w:sz w:val="24"/>
+          <w:szCs w:val="24"/>
+        </w:rPr>
+      </w:pPr>
+      <w:r>
+        <w:rPr>
+          <w:rFonts w:ascii="Times New Roman" w:hAnsi="Times New Roman" w:cs="Times New Roman"/>
+          <w:sz w:val="24"/>
+          <w:szCs w:val="24"/>
+        </w:rPr>
+        <w:t xml:space="preserve">The system will be programmed entirely in Java, making use of the AspectJ extension. As per assignment requirements, the system must compile and run on the U of S’ </w:t>
+      </w:r>
+      <w:r>
+        <w:rPr>
+          <w:rFonts w:ascii="Times New Roman" w:hAnsi="Times New Roman" w:cs="Times New Roman"/>
+          <w:i/>
+          <w:sz w:val="24"/>
+          <w:szCs w:val="24"/>
+        </w:rPr>
+        <w:t>tuxworld</w:t>
+      </w:r>
+      <w:r>
+        <w:rPr>
+          <w:rFonts w:ascii="Times New Roman" w:hAnsi="Times New Roman" w:cs="Times New Roman"/>
+          <w:sz w:val="24"/>
+          <w:szCs w:val="24"/>
+        </w:rPr>
+        <w:t>. The system will make use of the JSON file format for downloading and updating robots</w:t>
+      </w:r>
+      <w:r>
+        <w:rPr>
+          <w:rFonts w:ascii="Times New Roman" w:hAnsi="Times New Roman" w:cs="Times New Roman"/>
+          <w:sz w:val="24"/>
+          <w:szCs w:val="24"/>
+        </w:rPr>
+        <w:t xml:space="preserve"> </w:t>
+      </w:r>
+      <w:r>
+        <w:rPr>
+          <w:rFonts w:ascii="Times New Roman" w:hAnsi="Times New Roman" w:cs="Times New Roman"/>
+          <w:sz w:val="24"/>
+          <w:szCs w:val="24"/>
+        </w:rPr>
+        <w:t xml:space="preserve">and </w:t>
+      </w:r>
+      <w:r>
+        <w:rPr>
+          <w:rFonts w:ascii="Times New Roman" w:hAnsi="Times New Roman" w:cs="Times New Roman"/>
+          <w:sz w:val="24"/>
+          <w:szCs w:val="24"/>
+        </w:rPr>
+        <w:t>their statistics</w:t>
+      </w:r>
+      <w:r>
+        <w:rPr>
+          <w:rFonts w:ascii="Times New Roman" w:hAnsi="Times New Roman" w:cs="Times New Roman"/>
+          <w:sz w:val="24"/>
+          <w:szCs w:val="24"/>
+        </w:rPr>
+        <w:t xml:space="preserve">. </w:t>
+      </w:r>
+    </w:p>
+    <w:p>
+      <w:pPr>
+        <w:rPr>
+          <w:rFonts w:ascii="Times New Roman" w:hAnsi="Times New Roman" w:cs="Times New Roman"/>
+          <w:sz w:val="24"/>
+          <w:szCs w:val="24"/>
+        </w:rPr>
+      </w:pPr>
+      <w:r>
+        <w:rPr>
+          <w:rFonts w:ascii="Times New Roman" w:hAnsi="Times New Roman" w:cs="Times New Roman"/>
+          <w:sz w:val="24"/>
+          <w:szCs w:val="24"/>
+        </w:rPr>
+        <w:tab/>
+        <w:t xml:space="preserve">This requirement document marks the completion of the first phase in our software-engineering process, and is the first of four deliverables our team will be submitting. </w:t>
+      </w:r>
+    </w:p>
+    <w:p>
+      <w:pPr>
+        <w:rPr>
+          <w:rFonts w:ascii="Times New Roman" w:eastAsia="Times New Roman" w:hAnsi="Times New Roman" w:cs="Times New Roman"/>
           <w:b/>
+          <w:sz w:val="30"/>
+          <w:szCs w:val="30"/>
+          <w:u w:val="single"/>
+        </w:rPr>
+      </w:pPr>
+      <w:r>
+        <w:rPr>
+          <w:rFonts w:ascii="Times New Roman" w:hAnsi="Times New Roman" w:cs="Times New Roman"/>
+          <w:sz w:val="30"/>
+          <w:szCs w:val="30"/>
+          <w:u w:val="single"/>
+        </w:rPr>
+        <w:lastRenderedPageBreak/>
+        <w:softHyphen/>
+      </w:r>
+      <w:r>
+        <w:rPr>
+          <w:rFonts w:ascii="Times New Roman" w:hAnsi="Times New Roman" w:cs="Times New Roman"/>
+          <w:sz w:val="30"/>
+          <w:szCs w:val="30"/>
+          <w:u w:val="single"/>
+        </w:rPr>
+        <w:softHyphen/>
+      </w:r>
+      <w:r>
+        <w:rPr>
+          <w:rFonts w:ascii="Times New Roman" w:eastAsia="Times New Roman" w:hAnsi="Times New Roman" w:cs="Times New Roman"/>
+          <w:b/>
+          <w:sz w:val="30"/>
+          <w:szCs w:val="30"/>
+          <w:u w:val="single"/>
+        </w:rPr>
+        <w:t>Game Rules</w:t>
+      </w:r>
+    </w:p>
+    <w:p>
+      <w:pPr>
+        <w:rPr>
+          <w:rFonts w:ascii="Times New Roman" w:eastAsia="Times New Roman" w:hAnsi="Times New Roman" w:cs="Times New Roman"/>
+          <w:sz w:val="24"/>
+          <w:szCs w:val="24"/>
+        </w:rPr>
+      </w:pPr>
+      <w:r>
+        <w:rPr>
+          <w:rFonts w:eastAsia="Times New Roman" w:cs="Times New Roman"/>
+          <w:sz w:val="24"/>
+          <w:szCs w:val="24"/>
+        </w:rPr>
+        <w:tab/>
+        <w:t xml:space="preserve"> </w:t>
+      </w:r>
+      <w:r>
+        <w:rPr>
+          <w:rFonts w:eastAsia="Times New Roman" w:cs="Times New Roman"/>
+          <w:sz w:val="24"/>
+          <w:szCs w:val="24"/>
+        </w:rPr>
+        <w:t xml:space="preserve">The game itself can be played with up to 6 people. </w:t>
+      </w:r>
+      <w:r>
+        <w:rPr>
+          <w:rFonts w:ascii="Times New Roman" w:eastAsia="Times New Roman" w:hAnsi="Times New Roman" w:cs="Times New Roman"/>
+          <w:sz w:val="24"/>
+          <w:szCs w:val="24"/>
+        </w:rPr>
+        <w:t xml:space="preserve">The game board is composed of hexagons and will have an edge size of five or seven depending on the number of players. Games of two or three players will have a board size of five hexagons per edge, four players will have edge size of five or seven, and six players will have seven. </w:t>
+      </w:r>
+    </w:p>
+    <w:p>
+      <w:pPr>
+        <w:ind w:firstLine="720"/>
+        <w:rPr>
+          <w:rFonts w:ascii="Times New Roman" w:eastAsia="Times New Roman" w:hAnsi="Times New Roman" w:cs="Times New Roman"/>
+          <w:sz w:val="24"/>
+          <w:szCs w:val="24"/>
+        </w:rPr>
+      </w:pPr>
+      <w:r>
+        <w:rPr>
+          <w:rFonts w:ascii="Times New Roman" w:eastAsia="Times New Roman" w:hAnsi="Times New Roman" w:cs="Times New Roman"/>
+          <w:sz w:val="24"/>
+          <w:szCs w:val="24"/>
+        </w:rPr>
+        <w:t>Each player will represent a colored team and will have three robots on their team, all of which will begin the game in the team’s respective corner. Gameplay is divided into turns and rounds; each turn will consist of up to three rounds depending on the amount of tanks in play. On the first round, each team plays their robot that has the highest speed stat. On the second round, their second fastest and on the third, the slowest robot. If a team does not have a robot to play during a round, they will be skipped. Once all rounds are complete, a new turn begins.</w:t>
+      </w:r>
+    </w:p>
+    <w:p>
+      <w:pPr>
+        <w:rPr>
+          <w:rFonts w:ascii="Times New Roman" w:eastAsia="Times New Roman" w:hAnsi="Times New Roman" w:cs="Times New Roman"/>
+          <w:sz w:val="24"/>
+          <w:szCs w:val="24"/>
+        </w:rPr>
+      </w:pPr>
+      <w:r>
+        <w:rPr>
+          <w:rFonts w:ascii="Times New Roman" w:eastAsia="Times New Roman" w:hAnsi="Times New Roman" w:cs="Times New Roman"/>
+          <w:sz w:val="24"/>
+          <w:szCs w:val="24"/>
+        </w:rPr>
+        <w:tab/>
+        <w:t xml:space="preserve">Plays can be any combination of movement and shooting as long as they have movement points available. Moving costs one point and will move the robot one hexagon in the specified direction. Shooting also costs one movement point and deals the robot’s damage to </w:t>
+      </w:r>
+      <w:r>
+        <w:rPr>
+          <w:rFonts w:ascii="Times New Roman" w:eastAsia="Times New Roman" w:hAnsi="Times New Roman" w:cs="Times New Roman"/>
+          <w:b/>
+          <w:sz w:val="24"/>
+          <w:szCs w:val="24"/>
+        </w:rPr>
+        <w:t>all</w:t>
+      </w:r>
+      <w:r>
+        <w:rPr>
+          <w:rFonts w:ascii="Times New Roman" w:eastAsia="Times New Roman" w:hAnsi="Times New Roman" w:cs="Times New Roman"/>
+          <w:sz w:val="24"/>
+          <w:szCs w:val="24"/>
+        </w:rPr>
+        <w:t xml:space="preserve"> robots occupying the target hexagon. Robots cannot fire at any hexagons outside of their respective range. Once a robot is out of movement points, their play is over and the next team’s play begins. Each robot’s movement points are replenished at the beginning of each turn. If a robot’s health reaches zero, the robot is dead and removed from play.</w:t>
+      </w:r>
+    </w:p>
+    <w:p>
+      <w:pPr>
+        <w:rPr>
+          <w:rFonts w:ascii="Times New Roman" w:eastAsia="Times New Roman" w:hAnsi="Times New Roman" w:cs="Times New Roman"/>
+          <w:sz w:val="24"/>
+          <w:szCs w:val="24"/>
+        </w:rPr>
+      </w:pPr>
+      <w:r>
+        <w:rPr>
+          <w:rFonts w:ascii="Times New Roman" w:eastAsia="Times New Roman" w:hAnsi="Times New Roman" w:cs="Times New Roman"/>
+          <w:sz w:val="24"/>
+          <w:szCs w:val="24"/>
+        </w:rPr>
+        <w:tab/>
+        <w:t>Robots can only see as far as many hexagons as their range stat allows. Players will only be able to see hexagons and their contents if they fall within the range of one of their robots. All other hexagons will be blacked out and any occurrences in those hexagons will not visible to the player: this is called the fog of war. Fog of war will be updated for respective teams as their robots move around the board.</w:t>
+      </w:r>
+    </w:p>
+    <w:p>
+      <w:pPr>
+        <w:rPr>
+          <w:rFonts w:ascii="Times New Roman" w:eastAsia="Times New Roman" w:hAnsi="Times New Roman" w:cs="Times New Roman"/>
+          <w:sz w:val="24"/>
+          <w:szCs w:val="24"/>
+        </w:rPr>
+      </w:pPr>
+      <w:r>
+        <w:rPr>
+          <w:rFonts w:ascii="Times New Roman" w:eastAsia="Times New Roman" w:hAnsi="Times New Roman" w:cs="Times New Roman"/>
+          <w:sz w:val="24"/>
+          <w:szCs w:val="24"/>
+        </w:rPr>
+        <w:tab/>
+        <w:t>Once there is only one team with robots remaining in play, the game will be over and the team declared the winner.</w:t>
+      </w:r>
+    </w:p>
+    <w:p>
+      <w:pPr>
+        <w:rPr>
+          <w:rFonts w:ascii="Times New Roman" w:eastAsia="Times New Roman" w:hAnsi="Times New Roman" w:cs="Times New Roman"/>
+          <w:sz w:val="24"/>
+          <w:szCs w:val="24"/>
+        </w:rPr>
+      </w:pPr>
+    </w:p>
+    <w:p>
+      <w:pPr>
+        <w:rPr>
+          <w:rFonts w:ascii="Times New Roman" w:eastAsia="Times New Roman" w:hAnsi="Times New Roman" w:cs="Times New Roman"/>
+          <w:sz w:val="24"/>
+          <w:szCs w:val="24"/>
+        </w:rPr>
+      </w:pPr>
+    </w:p>
+    <w:p>
+      <w:pPr>
+        <w:rPr>
+          <w:rFonts w:ascii="Times New Roman" w:eastAsia="Times New Roman" w:hAnsi="Times New Roman" w:cs="Times New Roman"/>
+          <w:sz w:val="24"/>
+          <w:szCs w:val="24"/>
+        </w:rPr>
+      </w:pPr>
+    </w:p>
+    <w:p>
+      <w:pPr>
+        <w:rPr>
+          <w:rFonts w:ascii="Times New Roman" w:eastAsia="Times New Roman" w:hAnsi="Times New Roman" w:cs="Times New Roman"/>
+          <w:sz w:val="24"/>
+          <w:szCs w:val="24"/>
+        </w:rPr>
+      </w:pPr>
+    </w:p>
+    <w:p>
+      <w:pPr>
+        <w:rPr>
+          <w:rFonts w:ascii="Times New Roman" w:eastAsia="Times New Roman" w:hAnsi="Times New Roman" w:cs="Times New Roman"/>
+          <w:sz w:val="24"/>
+          <w:szCs w:val="24"/>
+        </w:rPr>
+      </w:pPr>
+    </w:p>
+    <w:p>
+      <w:pPr>
+        <w:rPr>
+          <w:rFonts w:ascii="Times New Roman" w:eastAsia="Times New Roman" w:hAnsi="Times New Roman" w:cs="Times New Roman"/>
+          <w:sz w:val="24"/>
+          <w:szCs w:val="24"/>
+        </w:rPr>
+      </w:pPr>
+    </w:p>
+    <w:p>
+      <w:pPr>
+        <w:rPr>
+          <w:rFonts w:ascii="Times New Roman" w:eastAsia="Times New Roman" w:hAnsi="Times New Roman" w:cs="Times New Roman"/>
+          <w:sz w:val="24"/>
+          <w:szCs w:val="24"/>
+        </w:rPr>
+      </w:pPr>
+    </w:p>
+    <w:p>
+      <w:pPr>
+        <w:rPr>
+          <w:rFonts w:ascii="Times New Roman" w:eastAsia="Times New Roman" w:hAnsi="Times New Roman" w:cs="Times New Roman"/>
+          <w:sz w:val="30"/>
+          <w:szCs w:val="30"/>
+        </w:rPr>
+      </w:pPr>
+      <w:r>
+        <w:rPr>
+          <w:rFonts w:ascii="Times New Roman" w:eastAsia="Times New Roman" w:hAnsi="Times New Roman" w:cs="Times New Roman"/>
+          <w:b/>
+          <w:sz w:val="30"/>
+          <w:szCs w:val="30"/>
+          <w:u w:val="single"/>
+        </w:rPr>
+        <w:lastRenderedPageBreak/>
+        <w:t>Programming Task</w:t>
+      </w:r>
+    </w:p>
+    <w:p>
+      <w:pPr>
+        <w:ind w:firstLine="720"/>
+        <w:rPr>
+          <w:rFonts w:ascii="Times New Roman" w:eastAsia="Times New Roman" w:hAnsi="Times New Roman" w:cs="Times New Roman"/>
+          <w:sz w:val="24"/>
+          <w:szCs w:val="24"/>
+        </w:rPr>
+      </w:pPr>
+      <w:r>
+        <w:rPr>
+          <w:rFonts w:ascii="Times New Roman" w:eastAsia="Times New Roman" w:hAnsi="Times New Roman" w:cs="Times New Roman"/>
+          <w:sz w:val="24"/>
+          <w:szCs w:val="24"/>
+        </w:rPr>
+        <w:t xml:space="preserve">The task of this project is to translate this game to a computer-based application. The main rules of the game will remain the same for the most part, with slight changes made to better suit a computer version. For instance, players will not be able to see the entire board as they would in a physical version. Instead, hexagons that fall within the player’s range will be visible and all others will be blacked out. These blacked out sections are called the fog of war. Players won’t know about any occurrences that take place in the fog of war. This gives the game another level of strategy that a physical version would not have. </w:t>
+      </w:r>
+    </w:p>
+    <w:p>
+      <w:pPr>
+        <w:rPr>
+          <w:rFonts w:ascii="Times New Roman" w:eastAsia="Times New Roman" w:hAnsi="Times New Roman" w:cs="Times New Roman"/>
+          <w:sz w:val="24"/>
+          <w:szCs w:val="24"/>
+        </w:rPr>
+      </w:pPr>
+      <w:r>
+        <w:rPr>
+          <w:rFonts w:ascii="Times New Roman" w:eastAsia="Times New Roman" w:hAnsi="Times New Roman" w:cs="Times New Roman"/>
+          <w:sz w:val="24"/>
+          <w:szCs w:val="24"/>
+        </w:rPr>
+        <w:tab/>
+        <w:t xml:space="preserve"> One benefit a computer version will have is the AI-controlled opponents. This allows for solo players as well as adding replay value to the game. The game will support up to two human players on the same computer. One disadvantage this brings is the possibility for cheating. Player one could watch player two make their move and play based on it.</w:t>
+      </w:r>
+    </w:p>
+    <w:p>
+      <w:pPr>
+        <w:rPr>
+          <w:rFonts w:ascii="Times New Roman" w:eastAsia="Times New Roman" w:hAnsi="Times New Roman" w:cs="Times New Roman"/>
+          <w:sz w:val="24"/>
+          <w:szCs w:val="24"/>
+        </w:rPr>
+      </w:pPr>
+      <w:r>
+        <w:rPr>
+          <w:rFonts w:ascii="Times New Roman" w:eastAsia="Times New Roman" w:hAnsi="Times New Roman" w:cs="Times New Roman"/>
+          <w:sz w:val="24"/>
+          <w:szCs w:val="24"/>
+        </w:rPr>
+        <w:tab/>
+        <w:t>Another advantage of our computer-version is the ease of access. Users can choose multiple opponents, leading to different board sizes requiring no set-up time. In a physical version, up to six teams may not be possible and board sized may be fixed. As well, robots will be customizable and keep track of their own individual stats over multiple games. The system will also support updating, adding, and removing robots. For a user to do this with a physical game would require a lot of extra book-keeping and attention, while our system does it all with ease.</w:t>
+      </w:r>
+    </w:p>
+    <w:p>
+      <w:pPr>
+        <w:rPr>
+          <w:rFonts w:ascii="Times New Roman" w:hAnsi="Times New Roman" w:cs="Times New Roman"/>
           <w:sz w:val="28"/>
           <w:szCs w:val="28"/>
           <w:u w:val="single"/>
         </w:rPr>
-        <w:lastRenderedPageBreak/>
-        <w:t>Executive Statement</w:t>
-      </w:r>
-    </w:p>
-    <w:p>
-      <w:pPr>
-        <w:rPr>
-          <w:rFonts w:ascii="Times New Roman" w:hAnsi="Times New Roman" w:cs="Times New Roman"/>
-          <w:sz w:val="24"/>
-          <w:szCs w:val="24"/>
-        </w:rPr>
-      </w:pPr>
-      <w:r>
-        <w:rPr>
-          <w:rFonts w:ascii="Times New Roman" w:hAnsi="Times New Roman" w:cs="Times New Roman"/>
-          <w:sz w:val="24"/>
-          <w:szCs w:val="24"/>
-        </w:rPr>
-        <w:tab/>
-        <w:t>The purpose of this project is to create a multiplayer board game in Java. The board game will require players to take turns moving and attack with a team of three robots. Once there are only one player’s robots remaining, they are declared the winner. The system must support one or two human players, as well as up to six AI-controlled players. The board itself is hex-based and must have functionality for choosing the number of players. As well, the user must also be able to select a board size of five or seven based on the number of players. If there are no human players in game, user must be able to spectate the AI’s gameplay.</w:t>
-      </w:r>
-    </w:p>
-    <w:p>
-      <w:pPr>
-        <w:ind w:firstLine="720"/>
-        <w:rPr>
-          <w:rFonts w:ascii="Times New Roman" w:hAnsi="Times New Roman" w:cs="Times New Roman"/>
-          <w:sz w:val="24"/>
-          <w:szCs w:val="24"/>
-        </w:rPr>
-      </w:pPr>
-      <w:r>
-        <w:rPr>
-          <w:rFonts w:ascii="Times New Roman" w:hAnsi="Times New Roman" w:cs="Times New Roman"/>
-          <w:sz w:val="24"/>
-          <w:szCs w:val="24"/>
-        </w:rPr>
-        <w:t>The user-interface will be split into two parts, the menu and in-game. The menu must have functionality for starting a game with the user-chosen player number and board size. The menu must also have functionality for downloading and updating robots, as well as configuring robot teams. On top of this, the menu must also contain an option for exiting the application.</w:t>
-      </w:r>
-    </w:p>
-    <w:p>
-      <w:pPr>
-        <w:ind w:firstLine="720"/>
-        <w:rPr>
-          <w:rFonts w:ascii="Times New Roman" w:hAnsi="Times New Roman" w:cs="Times New Roman"/>
-          <w:sz w:val="24"/>
-          <w:szCs w:val="24"/>
-        </w:rPr>
-      </w:pPr>
-      <w:r>
-        <w:rPr>
-          <w:rFonts w:ascii="Times New Roman" w:hAnsi="Times New Roman" w:cs="Times New Roman"/>
-          <w:sz w:val="24"/>
-          <w:szCs w:val="24"/>
-        </w:rPr>
-        <w:t>In-game, the UI must have an indicator of the current player’s turn. As well, it must have indicators for the current player’s team of robots and their individual statuses (health, range, movement). In-game, there must also be a button for attacking and moving. It should have an indicator telling the user they are playing, waiting, or spectating.</w:t>
-      </w:r>
-    </w:p>
-    <w:p>
-      <w:pPr>
-        <w:rPr>
-          <w:rFonts w:ascii="Times New Roman" w:hAnsi="Times New Roman" w:cs="Times New Roman"/>
-          <w:sz w:val="24"/>
-          <w:szCs w:val="24"/>
-        </w:rPr>
-      </w:pPr>
-      <w:r>
-        <w:rPr>
-          <w:rFonts w:ascii="Times New Roman" w:hAnsi="Times New Roman" w:cs="Times New Roman"/>
-          <w:sz w:val="24"/>
-          <w:szCs w:val="24"/>
-        </w:rPr>
-        <w:tab/>
-        <w:t>We have narrowed down the actors for our system to f</w:t>
-      </w:r>
-      <w:r>
-        <w:rPr>
-          <w:rFonts w:ascii="Times New Roman" w:hAnsi="Times New Roman" w:cs="Times New Roman"/>
-          <w:sz w:val="24"/>
-          <w:szCs w:val="24"/>
-        </w:rPr>
-        <w:t>ive: human players, AIs, spectators, the menu navigator and the robot librarian</w:t>
-      </w:r>
-      <w:r>
-        <w:rPr>
-          <w:rFonts w:ascii="Times New Roman" w:hAnsi="Times New Roman" w:cs="Times New Roman"/>
-          <w:sz w:val="24"/>
-          <w:szCs w:val="24"/>
-        </w:rPr>
-        <w:t xml:space="preserve">. We have identified </w:t>
-      </w:r>
-      <w:r>
-        <w:rPr>
-          <w:rFonts w:ascii="Times New Roman" w:hAnsi="Times New Roman" w:cs="Times New Roman"/>
-          <w:sz w:val="24"/>
-          <w:szCs w:val="24"/>
-        </w:rPr>
-        <w:t>four</w:t>
-      </w:r>
-      <w:r>
-        <w:rPr>
-          <w:rFonts w:ascii="Times New Roman" w:hAnsi="Times New Roman" w:cs="Times New Roman"/>
-          <w:sz w:val="24"/>
-          <w:szCs w:val="24"/>
-        </w:rPr>
-        <w:t>teen primary scenarios that our actors will encounter within our system. For example, the menu navigator has a scenario involving the creation of a game. The navigator will select a player amount, as well as a board size based on it.</w:t>
-      </w:r>
-    </w:p>
-    <w:p>
-      <w:pPr>
-        <w:ind w:firstLine="720"/>
-        <w:rPr>
-          <w:rFonts w:ascii="Times New Roman" w:hAnsi="Times New Roman" w:cs="Times New Roman"/>
-          <w:sz w:val="24"/>
-          <w:szCs w:val="24"/>
-        </w:rPr>
-      </w:pPr>
-      <w:r>
-        <w:rPr>
-          <w:rFonts w:ascii="Times New Roman" w:hAnsi="Times New Roman" w:cs="Times New Roman"/>
-          <w:sz w:val="24"/>
-          <w:szCs w:val="24"/>
-        </w:rPr>
-        <w:t xml:space="preserve">The system will be programmed entirely in Java, making use of the AspectJ extension. As per assignment requirements, the system must compile and run on the U of S’ </w:t>
-      </w:r>
-      <w:proofErr w:type="spellStart"/>
-      <w:r>
-        <w:rPr>
-          <w:rFonts w:ascii="Times New Roman" w:hAnsi="Times New Roman" w:cs="Times New Roman"/>
-          <w:i/>
-          <w:sz w:val="24"/>
-          <w:szCs w:val="24"/>
-        </w:rPr>
-        <w:t>tuxworld</w:t>
-      </w:r>
-      <w:proofErr w:type="spellEnd"/>
-      <w:r>
-        <w:rPr>
-          <w:rFonts w:ascii="Times New Roman" w:hAnsi="Times New Roman" w:cs="Times New Roman"/>
-          <w:sz w:val="24"/>
-          <w:szCs w:val="24"/>
-        </w:rPr>
-        <w:t>. The system will make use of the JSON file format for downloading and updating robots</w:t>
-      </w:r>
-      <w:r>
-        <w:rPr>
-          <w:rFonts w:ascii="Times New Roman" w:hAnsi="Times New Roman" w:cs="Times New Roman"/>
-          <w:sz w:val="24"/>
-          <w:szCs w:val="24"/>
-        </w:rPr>
-        <w:t xml:space="preserve"> </w:t>
-      </w:r>
-      <w:r>
-        <w:rPr>
-          <w:rFonts w:ascii="Times New Roman" w:hAnsi="Times New Roman" w:cs="Times New Roman"/>
-          <w:sz w:val="24"/>
-          <w:szCs w:val="24"/>
-        </w:rPr>
-        <w:t xml:space="preserve">and </w:t>
-      </w:r>
-      <w:r>
-        <w:rPr>
-          <w:rFonts w:ascii="Times New Roman" w:hAnsi="Times New Roman" w:cs="Times New Roman"/>
-          <w:sz w:val="24"/>
-          <w:szCs w:val="24"/>
-        </w:rPr>
-        <w:t>their statistics</w:t>
-      </w:r>
-      <w:r>
-        <w:rPr>
-          <w:rFonts w:ascii="Times New Roman" w:hAnsi="Times New Roman" w:cs="Times New Roman"/>
-          <w:sz w:val="24"/>
-          <w:szCs w:val="24"/>
-        </w:rPr>
-        <w:t xml:space="preserve">. </w:t>
-      </w:r>
-    </w:p>
-    <w:p>
-      <w:pPr>
-        <w:ind w:firstLine="720"/>
-        <w:rPr>
-          <w:rFonts w:ascii="Times New Roman" w:hAnsi="Times New Roman" w:cs="Times New Roman"/>
-          <w:sz w:val="24"/>
-          <w:szCs w:val="24"/>
-        </w:rPr>
-      </w:pPr>
-      <w:r>
-        <w:rPr>
-          <w:rFonts w:ascii="Times New Roman" w:hAnsi="Times New Roman" w:cs="Times New Roman"/>
-          <w:sz w:val="24"/>
-          <w:szCs w:val="24"/>
-        </w:rPr>
-        <w:t xml:space="preserve">We are team C4, made up of Yu, </w:t>
-      </w:r>
-      <w:proofErr w:type="spellStart"/>
-      <w:r>
-        <w:rPr>
-          <w:rFonts w:ascii="Times New Roman" w:hAnsi="Times New Roman" w:cs="Times New Roman"/>
-          <w:sz w:val="24"/>
-          <w:szCs w:val="24"/>
-        </w:rPr>
-        <w:t>Ixabat</w:t>
-      </w:r>
-      <w:proofErr w:type="spellEnd"/>
-      <w:r>
-        <w:rPr>
-          <w:rFonts w:ascii="Times New Roman" w:hAnsi="Times New Roman" w:cs="Times New Roman"/>
-          <w:sz w:val="24"/>
-          <w:szCs w:val="24"/>
-        </w:rPr>
-        <w:t xml:space="preserve">, Daniel, Kevin, and Brandon. Each member has their own unique skillset that makes us an overall well-rounded team. Decisions are decided in a democratic fashion with emphasis on member-input. Communication is frequent and meetings are organized multiple days a week to ensure members are up-to-date on current objectives. Our team is making use of Git as our form of version-control. </w:t>
-      </w:r>
-    </w:p>
-    <w:p>
-      <w:pPr>
-        <w:rPr>
-          <w:rFonts w:ascii="Times New Roman" w:hAnsi="Times New Roman" w:cs="Times New Roman"/>
-          <w:sz w:val="24"/>
-          <w:szCs w:val="24"/>
-        </w:rPr>
-      </w:pPr>
-      <w:r>
-        <w:rPr>
-          <w:rFonts w:ascii="Times New Roman" w:hAnsi="Times New Roman" w:cs="Times New Roman"/>
-          <w:sz w:val="24"/>
-          <w:szCs w:val="24"/>
-        </w:rPr>
-        <w:tab/>
-        <w:t xml:space="preserve">This requirement document marks the completion of the first phase in our software-engineering process, and is the first of four deliverables our team will be submitting. </w:t>
-      </w:r>
-    </w:p>
-    <w:p>
-      <w:pPr>
-        <w:rPr>
-          <w:rFonts w:ascii="Times New Roman" w:hAnsi="Times New Roman" w:cs="Times New Roman"/>
-          <w:sz w:val="24"/>
-          <w:szCs w:val="24"/>
-        </w:rPr>
-      </w:pPr>
-    </w:p>
-    <w:p>
-      <w:pPr>
-        <w:rPr>
-          <w:rFonts w:ascii="Times New Roman" w:hAnsi="Times New Roman" w:cs="Times New Roman"/>
-          <w:sz w:val="24"/>
-          <w:szCs w:val="24"/>
+      </w:pPr>
+    </w:p>
+    <w:p>
+      <w:pPr>
+        <w:rPr>
+          <w:rFonts w:ascii="Times New Roman" w:hAnsi="Times New Roman" w:cs="Times New Roman"/>
+          <w:sz w:val="28"/>
+          <w:szCs w:val="28"/>
+          <w:u w:val="single"/>
+        </w:rPr>
+      </w:pPr>
+    </w:p>
+    <w:p>
+      <w:pPr>
+        <w:rPr>
+          <w:rFonts w:ascii="Times New Roman" w:hAnsi="Times New Roman" w:cs="Times New Roman"/>
+          <w:sz w:val="28"/>
+          <w:szCs w:val="28"/>
+          <w:u w:val="single"/>
+        </w:rPr>
+      </w:pPr>
+    </w:p>
+    <w:p>
+      <w:pPr>
+        <w:rPr>
+          <w:rFonts w:ascii="Times New Roman" w:hAnsi="Times New Roman" w:cs="Times New Roman"/>
+          <w:sz w:val="28"/>
+          <w:szCs w:val="28"/>
+          <w:u w:val="single"/>
+        </w:rPr>
+      </w:pPr>
+    </w:p>
+    <w:p>
+      <w:pPr>
+        <w:rPr>
+          <w:rFonts w:ascii="Times New Roman" w:hAnsi="Times New Roman" w:cs="Times New Roman"/>
+          <w:sz w:val="28"/>
+          <w:szCs w:val="28"/>
+          <w:u w:val="single"/>
+        </w:rPr>
+      </w:pPr>
+    </w:p>
+    <w:p>
+      <w:pPr>
+        <w:rPr>
+          <w:rFonts w:ascii="Times New Roman" w:hAnsi="Times New Roman" w:cs="Times New Roman"/>
+          <w:sz w:val="28"/>
+          <w:szCs w:val="28"/>
+          <w:u w:val="single"/>
+        </w:rPr>
+      </w:pPr>
+    </w:p>
+    <w:p>
+      <w:pPr>
+        <w:rPr>
+          <w:rFonts w:ascii="Times New Roman" w:hAnsi="Times New Roman" w:cs="Times New Roman"/>
+          <w:sz w:val="28"/>
+          <w:szCs w:val="28"/>
+          <w:u w:val="single"/>
+        </w:rPr>
+      </w:pPr>
+    </w:p>
+    <w:p>
+      <w:pPr>
+        <w:rPr>
+          <w:rFonts w:ascii="Times New Roman" w:hAnsi="Times New Roman" w:cs="Times New Roman"/>
+          <w:sz w:val="28"/>
+          <w:szCs w:val="28"/>
+          <w:u w:val="single"/>
+        </w:rPr>
+      </w:pPr>
+    </w:p>
+    <w:p>
+      <w:pPr>
+        <w:rPr>
+          <w:rFonts w:ascii="Times New Roman" w:hAnsi="Times New Roman" w:cs="Times New Roman"/>
+          <w:sz w:val="28"/>
+          <w:szCs w:val="28"/>
+          <w:u w:val="single"/>
+        </w:rPr>
+      </w:pPr>
+    </w:p>
+    <w:p>
+      <w:pPr>
+        <w:rPr>
+          <w:rFonts w:ascii="Times New Roman" w:hAnsi="Times New Roman" w:cs="Times New Roman"/>
+          <w:sz w:val="28"/>
+          <w:szCs w:val="28"/>
+          <w:u w:val="single"/>
+        </w:rPr>
+      </w:pPr>
+    </w:p>
+    <w:p>
+      <w:pPr>
+        <w:rPr>
+          <w:rFonts w:ascii="Times New Roman" w:hAnsi="Times New Roman" w:cs="Times New Roman"/>
+          <w:sz w:val="28"/>
+          <w:szCs w:val="28"/>
+          <w:u w:val="single"/>
         </w:rPr>
       </w:pPr>
     </w:p>
@@ -647,31 +855,13 @@
       <w:r>
         <w:rPr>
           <w:rFonts w:ascii="Times New Roman" w:hAnsi="Times New Roman" w:cs="Times New Roman"/>
-          <w:sz w:val="28"/>
-          <w:szCs w:val="28"/>
-          <w:u w:val="single"/>
-        </w:rPr>
-        <w:lastRenderedPageBreak/>
-        <w:softHyphen/>
-      </w:r>
-      <w:r>
-        <w:rPr>
-          <w:rFonts w:ascii="Times New Roman" w:hAnsi="Times New Roman" w:cs="Times New Roman"/>
-          <w:sz w:val="28"/>
-          <w:szCs w:val="28"/>
-          <w:u w:val="single"/>
-        </w:rPr>
-        <w:softHyphen/>
-      </w:r>
-      <w:r>
-        <w:rPr>
-          <w:rFonts w:ascii="Times New Roman" w:hAnsi="Times New Roman" w:cs="Times New Roman"/>
           <w:b/>
           <w:bCs/>
           <w:sz w:val="28"/>
           <w:szCs w:val="28"/>
           <w:u w:val="single"/>
         </w:rPr>
+        <w:lastRenderedPageBreak/>
         <w:t xml:space="preserve"> Visual Requirements</w:t>
       </w:r>
     </w:p>
@@ -684,6 +874,8 @@
           <w:u w:val="single"/>
         </w:rPr>
       </w:pPr>
+      <w:bookmarkStart w:id="0" w:name="_GoBack"/>
+      <w:bookmarkEnd w:id="0"/>
     </w:p>
     <w:p>
       <w:pPr>
@@ -1346,25 +1538,7 @@
           <w:szCs w:val="24"/>
         </w:rPr>
         <w:tab/>
-        <w:t xml:space="preserve">This is the main playing field located in the centre of the screen. If the user decided on a AI only game the entire field is visible to the user and they are able to see the decisions made by the AI in spectator mode. If the user is playing in the game though they can only see the part of the field that their pieces allow them to see the rest is covered in a fog of war. If a player </w:t>
-      </w:r>
-      <w:proofErr w:type="gramStart"/>
-      <w:r>
-        <w:rPr>
-          <w:rFonts w:ascii="Times New Roman" w:hAnsi="Times New Roman" w:cs="Times New Roman"/>
-          <w:sz w:val="24"/>
-          <w:szCs w:val="24"/>
-        </w:rPr>
-        <w:t>dies</w:t>
-      </w:r>
-      <w:proofErr w:type="gramEnd"/>
-      <w:r>
-        <w:rPr>
-          <w:rFonts w:ascii="Times New Roman" w:hAnsi="Times New Roman" w:cs="Times New Roman"/>
-          <w:sz w:val="24"/>
-          <w:szCs w:val="24"/>
-        </w:rPr>
-        <w:t xml:space="preserve"> then they go to spectator mode and can see the rest of the field. Each side of the field is separated into six different colours displaying the different spots where each team starts.</w:t>
+        <w:t>This is the main playing field located in the centre of the screen. If the user decided on a AI only game the entire field is visible to the user and they are able to see the decisions made by the AI in spectator mode. If the user is playing in the game though they can only see the part of the field that their pieces allow them to see the rest is covered in a fog of war. If a player dies then they go to spectator mode and can see the rest of the field. Each side of the field is separated into six different colours displaying the different spots where each team starts.</w:t>
       </w:r>
     </w:p>
     <w:p>
@@ -1458,43 +1632,7 @@
           <w:szCs w:val="24"/>
         </w:rPr>
         <w:tab/>
-        <w:t xml:space="preserve">The display log shows the health bar, the damage given of the players pieces that are shown on the board. If the user is </w:t>
-      </w:r>
-      <w:proofErr w:type="gramStart"/>
-      <w:r>
-        <w:rPr>
-          <w:rFonts w:ascii="Times New Roman" w:hAnsi="Times New Roman" w:cs="Times New Roman"/>
-          <w:sz w:val="24"/>
-          <w:szCs w:val="24"/>
-        </w:rPr>
-        <w:t>playing</w:t>
-      </w:r>
-      <w:proofErr w:type="gramEnd"/>
-      <w:r>
-        <w:rPr>
-          <w:rFonts w:ascii="Times New Roman" w:hAnsi="Times New Roman" w:cs="Times New Roman"/>
-          <w:sz w:val="24"/>
-          <w:szCs w:val="24"/>
-        </w:rPr>
-        <w:t xml:space="preserve"> then the display box will only show the information of the pieces that are outside of the fog of war. If the user is not playing and the only players are </w:t>
-      </w:r>
-      <w:proofErr w:type="gramStart"/>
-      <w:r>
-        <w:rPr>
-          <w:rFonts w:ascii="Times New Roman" w:hAnsi="Times New Roman" w:cs="Times New Roman"/>
-          <w:sz w:val="24"/>
-          <w:szCs w:val="24"/>
-        </w:rPr>
-        <w:t>AIs</w:t>
-      </w:r>
-      <w:proofErr w:type="gramEnd"/>
-      <w:r>
-        <w:rPr>
-          <w:rFonts w:ascii="Times New Roman" w:hAnsi="Times New Roman" w:cs="Times New Roman"/>
-          <w:sz w:val="24"/>
-          <w:szCs w:val="24"/>
-        </w:rPr>
-        <w:t xml:space="preserve"> then the display box will show the information of all the players pieces on the board separated between the teams. This box will be a vertical rectangular shaped box to the right of the hexagonal playing field.</w:t>
+        <w:t>The display log shows the health bar, the damage given of the players pieces that are shown on the board. If the user is playing then the display box will only show the information of the pieces that are outside of the fog of war. If the user is not playing and the only players are AIs then the display box will show the information of all the players pieces on the board separated between the teams. This box will be a vertical rectangular shaped box to the right of the hexagonal playing field.</w:t>
       </w:r>
     </w:p>
     <w:p>
@@ -1970,15 +2108,7 @@
           <w:sz w:val="24"/>
           <w:szCs w:val="24"/>
         </w:rPr>
-        <w:t>robot</w:t>
-      </w:r>
-      <w:r>
-        <w:rPr>
-          <w:rFonts w:ascii="Times New Roman" w:hAnsi="Times New Roman" w:cs="Times New Roman"/>
-          <w:sz w:val="24"/>
-          <w:szCs w:val="24"/>
-        </w:rPr>
-        <w:t xml:space="preserve">s, range stats, as well as </w:t>
+        <w:t xml:space="preserve">robots, range stats, as well as </w:t>
       </w:r>
       <w:r>
         <w:rPr>
@@ -4286,15 +4416,7 @@
           <w:sz w:val="24"/>
           <w:szCs w:val="24"/>
         </w:rPr>
-        <w:t xml:space="preserve">menu </w:t>
-      </w:r>
-      <w:r>
-        <w:rPr>
-          <w:rFonts w:ascii="Times New Roman" w:hAnsi="Times New Roman" w:cs="Times New Roman"/>
-          <w:sz w:val="24"/>
-          <w:szCs w:val="24"/>
-        </w:rPr>
-        <w:t>navigator</w:t>
+        <w:t>menu navigator</w:t>
       </w:r>
       <w:r>
         <w:rPr>
@@ -8192,8 +8314,6 @@
         <w:lastRenderedPageBreak/>
         <w:t>Spectator Mode</w:t>
       </w:r>
-      <w:bookmarkStart w:id="0" w:name="_GoBack"/>
-      <w:bookmarkEnd w:id="0"/>
     </w:p>
     <w:p>
       <w:pPr>
@@ -8244,43 +8364,68 @@
           <w:sz w:val="24"/>
           <w:szCs w:val="24"/>
         </w:rPr>
-        <w:t xml:space="preserve">The fast forward control allows for quick viewing of the game and the pause button allows for the spectator time to view the board. The fog of war button is an on/off toggle for the fog of war view of the board. If the toggle is turned </w:t>
-      </w:r>
-      <w:proofErr w:type="gramStart"/>
-      <w:r>
-        <w:rPr>
-          <w:rFonts w:ascii="Times New Roman" w:hAnsi="Times New Roman" w:cs="Times New Roman"/>
-          <w:sz w:val="24"/>
-          <w:szCs w:val="24"/>
-        </w:rPr>
-        <w:t>on</w:t>
-      </w:r>
-      <w:proofErr w:type="gramEnd"/>
-      <w:r>
-        <w:rPr>
-          <w:rFonts w:ascii="Times New Roman" w:hAnsi="Times New Roman" w:cs="Times New Roman"/>
-          <w:sz w:val="24"/>
-          <w:szCs w:val="24"/>
-        </w:rPr>
-        <w:t xml:space="preserve"> then the spectator will only be able to see what the computer player can see of who’s turn it is. If the toggle is off, then the spectator can see the entire board regardless of which team’s turn it is. To exit spectator </w:t>
-      </w:r>
-      <w:proofErr w:type="gramStart"/>
-      <w:r>
-        <w:rPr>
-          <w:rFonts w:ascii="Times New Roman" w:hAnsi="Times New Roman" w:cs="Times New Roman"/>
-          <w:sz w:val="24"/>
-          <w:szCs w:val="24"/>
-        </w:rPr>
-        <w:t>mode</w:t>
-      </w:r>
-      <w:proofErr w:type="gramEnd"/>
-      <w:r>
-        <w:rPr>
-          <w:rFonts w:ascii="Times New Roman" w:hAnsi="Times New Roman" w:cs="Times New Roman"/>
-          <w:sz w:val="24"/>
-          <w:szCs w:val="24"/>
-        </w:rPr>
-        <w:t xml:space="preserve"> the spectator can press “End Game”. This button will skip all remaining turns of the computer players and show the Victory box displaying the stats of all the robots in the winning team.</w:t>
+        <w:t>The fast forward control allows for quick viewing of the game and the pause button allows for the spectator time to view the board. The fog of war button is an on/off toggle for the fog of war view of the board. If the toggle is turned on then the spectator will only be able to see what the computer player can see of who’s turn it is. If the toggle is off, then the spectator can see the entire board regardless of which team’s turn it is. To exit spectator mode the spectator can press “End Game”. This button will skip all remaining turns of the computer players and show the Victory box displaying the stats of all the robots in the winning team.</w:t>
+      </w:r>
+    </w:p>
+    <w:p>
+      <w:pPr>
+        <w:rPr>
+          <w:rFonts w:ascii="Times New Roman" w:hAnsi="Times New Roman" w:cs="Times New Roman"/>
+        </w:rPr>
+      </w:pPr>
+    </w:p>
+    <w:p>
+      <w:pPr>
+        <w:rPr>
+          <w:rFonts w:ascii="Times New Roman" w:hAnsi="Times New Roman" w:cs="Times New Roman"/>
+        </w:rPr>
+      </w:pPr>
+    </w:p>
+    <w:p>
+      <w:pPr>
+        <w:rPr>
+          <w:rFonts w:ascii="Times New Roman" w:hAnsi="Times New Roman" w:cs="Times New Roman"/>
+          <w:b/>
+          <w:sz w:val="30"/>
+          <w:szCs w:val="30"/>
+          <w:u w:val="single"/>
+        </w:rPr>
+      </w:pPr>
+      <w:r>
+        <w:rPr>
+          <w:rFonts w:ascii="Times New Roman" w:hAnsi="Times New Roman" w:cs="Times New Roman"/>
+          <w:b/>
+          <w:sz w:val="30"/>
+          <w:szCs w:val="30"/>
+          <w:u w:val="single"/>
+        </w:rPr>
+        <w:t>The Team</w:t>
+      </w:r>
+    </w:p>
+    <w:p>
+      <w:pPr>
+        <w:ind w:firstLine="720"/>
+        <w:rPr>
+          <w:rFonts w:ascii="Times New Roman" w:hAnsi="Times New Roman" w:cs="Times New Roman"/>
+          <w:sz w:val="24"/>
+          <w:szCs w:val="24"/>
+        </w:rPr>
+      </w:pPr>
+      <w:r>
+        <w:rPr>
+          <w:rFonts w:ascii="Times New Roman" w:hAnsi="Times New Roman" w:cs="Times New Roman"/>
+          <w:sz w:val="24"/>
+          <w:szCs w:val="24"/>
+        </w:rPr>
+        <w:t xml:space="preserve">We are team C4, made up of Yu, Ixabat, Daniel, Kevin, and Brandon. Each member has their own unique skillset that makes us an overall well-rounded team. Decisions are decided in a democratic fashion with emphasis on member-input. Communication is frequent and meetings are organized multiple days a week to ensure members are up-to-date on current objectives. Our team is making use of Git </w:t>
+      </w:r>
+      <w:r>
+        <w:rPr>
+          <w:rFonts w:ascii="Times New Roman" w:hAnsi="Times New Roman" w:cs="Times New Roman"/>
+          <w:sz w:val="24"/>
+          <w:szCs w:val="24"/>
+        </w:rPr>
+        <w:t>as our form of version-control.</w:t>
       </w:r>
     </w:p>
     <w:p>
@@ -11248,6 +11393,7 @@
     <w:lsdException w:name="HTML Sample" w:semiHidden="1" w:unhideWhenUsed="1"/>
     <w:lsdException w:name="HTML Typewriter" w:semiHidden="1" w:unhideWhenUsed="1"/>
     <w:lsdException w:name="HTML Variable" w:semiHidden="1" w:unhideWhenUsed="1"/>
+    <w:lsdException w:name="Normal Table" w:semiHidden="1" w:unhideWhenUsed="1"/>
     <w:lsdException w:name="annotation subject" w:semiHidden="1" w:unhideWhenUsed="1"/>
     <w:lsdException w:name="No List" w:semiHidden="1" w:unhideWhenUsed="1"/>
     <w:lsdException w:name="Outline List 1" w:semiHidden="1" w:unhideWhenUsed="1"/>
@@ -11294,8 +11440,10 @@
     <w:lsdException w:name="Table Subtle 2" w:semiHidden="1" w:unhideWhenUsed="1"/>
     <w:lsdException w:name="Table Web 1" w:semiHidden="1" w:unhideWhenUsed="1"/>
     <w:lsdException w:name="Table Web 2" w:semiHidden="1" w:unhideWhenUsed="1"/>
+    <w:lsdException w:name="Table Web 3" w:semiHidden="1" w:unhideWhenUsed="1"/>
     <w:lsdException w:name="Balloon Text" w:semiHidden="1" w:unhideWhenUsed="1"/>
     <w:lsdException w:name="Table Grid" w:uiPriority="39"/>
+    <w:lsdException w:name="Table Theme" w:semiHidden="1" w:unhideWhenUsed="1"/>
     <w:lsdException w:name="Placeholder Text" w:semiHidden="1"/>
     <w:lsdException w:name="No Spacing" w:uiPriority="1" w:qFormat="1"/>
     <w:lsdException w:name="Light Shading" w:uiPriority="60"/>

</xml_diff>

<commit_message>
More editing and formatting.
</commit_message>
<xml_diff>
--- a/RequireDoc/RequirementsDoc_RoughDraft.docx
+++ b/RequireDoc/RequirementsDoc_RoughDraft.docx
@@ -11,12 +11,349 @@
           <w:szCs w:val="24"/>
         </w:rPr>
       </w:pPr>
-      <w:r>
-        <w:rPr>
-          <w:rFonts w:ascii="Times New Roman" w:hAnsi="Times New Roman" w:cs="Times New Roman"/>
-          <w:sz w:val="24"/>
-          <w:szCs w:val="24"/>
-        </w:rPr>
+    </w:p>
+    <w:p>
+      <w:pPr>
+        <w:spacing w:line="240" w:lineRule="auto"/>
+        <w:rPr>
+          <w:rFonts w:ascii="Times New Roman" w:hAnsi="Times New Roman" w:cs="Times New Roman"/>
+          <w:sz w:val="24"/>
+          <w:szCs w:val="24"/>
+        </w:rPr>
+      </w:pPr>
+    </w:p>
+    <w:p>
+      <w:pPr>
+        <w:spacing w:line="240" w:lineRule="auto"/>
+        <w:rPr>
+          <w:rFonts w:ascii="Times New Roman" w:hAnsi="Times New Roman" w:cs="Times New Roman"/>
+          <w:sz w:val="24"/>
+          <w:szCs w:val="24"/>
+        </w:rPr>
+      </w:pPr>
+    </w:p>
+    <w:p>
+      <w:pPr>
+        <w:spacing w:line="240" w:lineRule="auto"/>
+        <w:rPr>
+          <w:rFonts w:ascii="Times New Roman" w:hAnsi="Times New Roman" w:cs="Times New Roman"/>
+          <w:sz w:val="24"/>
+          <w:szCs w:val="24"/>
+        </w:rPr>
+      </w:pPr>
+    </w:p>
+    <w:p>
+      <w:pPr>
+        <w:spacing w:line="240" w:lineRule="auto"/>
+        <w:rPr>
+          <w:rFonts w:ascii="Times New Roman" w:hAnsi="Times New Roman" w:cs="Times New Roman"/>
+          <w:sz w:val="24"/>
+          <w:szCs w:val="24"/>
+        </w:rPr>
+      </w:pPr>
+    </w:p>
+    <w:p>
+      <w:pPr>
+        <w:spacing w:line="240" w:lineRule="auto"/>
+        <w:rPr>
+          <w:rFonts w:ascii="Times New Roman" w:hAnsi="Times New Roman" w:cs="Times New Roman"/>
+          <w:sz w:val="24"/>
+          <w:szCs w:val="24"/>
+        </w:rPr>
+      </w:pPr>
+    </w:p>
+    <w:p>
+      <w:pPr>
+        <w:spacing w:line="240" w:lineRule="auto"/>
+        <w:rPr>
+          <w:rFonts w:ascii="Times New Roman" w:hAnsi="Times New Roman" w:cs="Times New Roman"/>
+          <w:sz w:val="24"/>
+          <w:szCs w:val="24"/>
+        </w:rPr>
+      </w:pPr>
+    </w:p>
+    <w:p>
+      <w:pPr>
+        <w:spacing w:line="240" w:lineRule="auto"/>
+        <w:rPr>
+          <w:rFonts w:ascii="Times New Roman" w:hAnsi="Times New Roman" w:cs="Times New Roman"/>
+          <w:sz w:val="24"/>
+          <w:szCs w:val="24"/>
+        </w:rPr>
+      </w:pPr>
+    </w:p>
+    <w:p>
+      <w:pPr>
+        <w:spacing w:line="240" w:lineRule="auto"/>
+        <w:jc w:val="center"/>
+        <w:rPr>
+          <w:rFonts w:ascii="Times New Roman" w:hAnsi="Times New Roman" w:cs="Times New Roman"/>
+          <w:sz w:val="24"/>
+          <w:szCs w:val="24"/>
+        </w:rPr>
+      </w:pPr>
+      <w:r>
+        <w:rPr>
+          <w:rFonts w:ascii="Times New Roman" w:hAnsi="Times New Roman" w:cs="Times New Roman"/>
+          <w:sz w:val="24"/>
+          <w:szCs w:val="24"/>
+        </w:rPr>
+        <w:t>Requirements Document</w:t>
+      </w:r>
+    </w:p>
+    <w:p>
+      <w:pPr>
+        <w:spacing w:line="240" w:lineRule="auto"/>
+        <w:jc w:val="center"/>
+        <w:rPr>
+          <w:rFonts w:ascii="Times New Roman" w:hAnsi="Times New Roman" w:cs="Times New Roman"/>
+          <w:sz w:val="24"/>
+          <w:szCs w:val="24"/>
+        </w:rPr>
+      </w:pPr>
+      <w:r>
+        <w:rPr>
+          <w:rFonts w:ascii="Times New Roman" w:hAnsi="Times New Roman" w:cs="Times New Roman"/>
+          <w:sz w:val="24"/>
+          <w:szCs w:val="24"/>
+        </w:rPr>
+        <w:t>CMPT 370</w:t>
+      </w:r>
+    </w:p>
+    <w:p>
+      <w:pPr>
+        <w:spacing w:line="240" w:lineRule="auto"/>
+        <w:jc w:val="center"/>
+        <w:rPr>
+          <w:rFonts w:ascii="Times New Roman" w:hAnsi="Times New Roman" w:cs="Times New Roman"/>
+          <w:sz w:val="24"/>
+          <w:szCs w:val="24"/>
+        </w:rPr>
+      </w:pPr>
+    </w:p>
+    <w:p>
+      <w:pPr>
+        <w:spacing w:line="240" w:lineRule="auto"/>
+        <w:jc w:val="center"/>
+        <w:rPr>
+          <w:rFonts w:ascii="Times New Roman" w:hAnsi="Times New Roman" w:cs="Times New Roman"/>
+          <w:sz w:val="24"/>
+          <w:szCs w:val="24"/>
+        </w:rPr>
+      </w:pPr>
+      <w:r>
+        <w:rPr>
+          <w:rFonts w:ascii="Times New Roman" w:hAnsi="Times New Roman" w:cs="Times New Roman"/>
+          <w:sz w:val="24"/>
+          <w:szCs w:val="24"/>
+        </w:rPr>
+        <w:t>Jack Huang</w:t>
+      </w:r>
+    </w:p>
+    <w:p>
+      <w:pPr>
+        <w:spacing w:line="240" w:lineRule="auto"/>
+        <w:jc w:val="center"/>
+        <w:rPr>
+          <w:rFonts w:ascii="Times New Roman" w:hAnsi="Times New Roman" w:cs="Times New Roman"/>
+          <w:sz w:val="24"/>
+          <w:szCs w:val="24"/>
+        </w:rPr>
+      </w:pPr>
+      <w:r>
+        <w:rPr>
+          <w:rFonts w:ascii="Times New Roman" w:hAnsi="Times New Roman" w:cs="Times New Roman"/>
+          <w:sz w:val="24"/>
+          <w:szCs w:val="24"/>
+        </w:rPr>
+        <w:t>Brandon Jamieson</w:t>
+      </w:r>
+    </w:p>
+    <w:p>
+      <w:pPr>
+        <w:spacing w:line="240" w:lineRule="auto"/>
+        <w:jc w:val="center"/>
+        <w:rPr>
+          <w:rFonts w:ascii="Times New Roman" w:hAnsi="Times New Roman" w:cs="Times New Roman"/>
+          <w:sz w:val="24"/>
+          <w:szCs w:val="24"/>
+        </w:rPr>
+      </w:pPr>
+      <w:r>
+        <w:rPr>
+          <w:rFonts w:ascii="Times New Roman" w:hAnsi="Times New Roman" w:cs="Times New Roman"/>
+          <w:sz w:val="24"/>
+          <w:szCs w:val="24"/>
+        </w:rPr>
+        <w:t>Ixabat Lahiji</w:t>
+      </w:r>
+    </w:p>
+    <w:p>
+      <w:pPr>
+        <w:spacing w:line="240" w:lineRule="auto"/>
+        <w:jc w:val="center"/>
+        <w:rPr>
+          <w:rFonts w:ascii="Times New Roman" w:hAnsi="Times New Roman" w:cs="Times New Roman"/>
+          <w:sz w:val="24"/>
+          <w:szCs w:val="24"/>
+        </w:rPr>
+      </w:pPr>
+      <w:r>
+        <w:rPr>
+          <w:rFonts w:ascii="Times New Roman" w:hAnsi="Times New Roman" w:cs="Times New Roman"/>
+          <w:sz w:val="24"/>
+          <w:szCs w:val="24"/>
+        </w:rPr>
+        <w:t>Daniel Morris</w:t>
+      </w:r>
+    </w:p>
+    <w:p>
+      <w:pPr>
+        <w:spacing w:line="240" w:lineRule="auto"/>
+        <w:jc w:val="center"/>
+        <w:rPr>
+          <w:rFonts w:ascii="Times New Roman" w:hAnsi="Times New Roman" w:cs="Times New Roman"/>
+          <w:sz w:val="24"/>
+          <w:szCs w:val="24"/>
+        </w:rPr>
+      </w:pPr>
+      <w:r>
+        <w:rPr>
+          <w:rFonts w:ascii="Times New Roman" w:hAnsi="Times New Roman" w:cs="Times New Roman"/>
+          <w:sz w:val="24"/>
+          <w:szCs w:val="24"/>
+        </w:rPr>
+        <w:t>Kevin Noonan</w:t>
+      </w:r>
+    </w:p>
+    <w:p>
+      <w:pPr>
+        <w:spacing w:line="240" w:lineRule="auto"/>
+        <w:rPr>
+          <w:rFonts w:ascii="Times New Roman" w:hAnsi="Times New Roman" w:cs="Times New Roman"/>
+          <w:sz w:val="24"/>
+          <w:szCs w:val="24"/>
+        </w:rPr>
+      </w:pPr>
+    </w:p>
+    <w:p>
+      <w:pPr>
+        <w:spacing w:line="240" w:lineRule="auto"/>
+        <w:rPr>
+          <w:rFonts w:ascii="Times New Roman" w:hAnsi="Times New Roman" w:cs="Times New Roman"/>
+          <w:sz w:val="24"/>
+          <w:szCs w:val="24"/>
+        </w:rPr>
+      </w:pPr>
+    </w:p>
+    <w:p>
+      <w:pPr>
+        <w:spacing w:line="240" w:lineRule="auto"/>
+        <w:rPr>
+          <w:rFonts w:ascii="Times New Roman" w:hAnsi="Times New Roman" w:cs="Times New Roman"/>
+          <w:sz w:val="24"/>
+          <w:szCs w:val="24"/>
+        </w:rPr>
+      </w:pPr>
+    </w:p>
+    <w:p>
+      <w:pPr>
+        <w:spacing w:line="240" w:lineRule="auto"/>
+        <w:rPr>
+          <w:rFonts w:ascii="Times New Roman" w:hAnsi="Times New Roman" w:cs="Times New Roman"/>
+          <w:sz w:val="24"/>
+          <w:szCs w:val="24"/>
+        </w:rPr>
+      </w:pPr>
+    </w:p>
+    <w:p>
+      <w:pPr>
+        <w:spacing w:line="240" w:lineRule="auto"/>
+        <w:rPr>
+          <w:rFonts w:ascii="Times New Roman" w:hAnsi="Times New Roman" w:cs="Times New Roman"/>
+          <w:sz w:val="24"/>
+          <w:szCs w:val="24"/>
+        </w:rPr>
+      </w:pPr>
+    </w:p>
+    <w:p>
+      <w:pPr>
+        <w:spacing w:line="240" w:lineRule="auto"/>
+        <w:rPr>
+          <w:rFonts w:ascii="Times New Roman" w:hAnsi="Times New Roman" w:cs="Times New Roman"/>
+          <w:sz w:val="24"/>
+          <w:szCs w:val="24"/>
+        </w:rPr>
+      </w:pPr>
+    </w:p>
+    <w:p>
+      <w:pPr>
+        <w:spacing w:line="240" w:lineRule="auto"/>
+        <w:rPr>
+          <w:rFonts w:ascii="Times New Roman" w:hAnsi="Times New Roman" w:cs="Times New Roman"/>
+          <w:sz w:val="24"/>
+          <w:szCs w:val="24"/>
+        </w:rPr>
+      </w:pPr>
+      <w:bookmarkStart w:id="0" w:name="_GoBack"/>
+      <w:bookmarkEnd w:id="0"/>
+    </w:p>
+    <w:p>
+      <w:pPr>
+        <w:spacing w:line="240" w:lineRule="auto"/>
+        <w:rPr>
+          <w:rFonts w:ascii="Times New Roman" w:hAnsi="Times New Roman" w:cs="Times New Roman"/>
+          <w:sz w:val="24"/>
+          <w:szCs w:val="24"/>
+        </w:rPr>
+      </w:pPr>
+    </w:p>
+    <w:p>
+      <w:pPr>
+        <w:spacing w:line="240" w:lineRule="auto"/>
+        <w:rPr>
+          <w:rFonts w:ascii="Times New Roman" w:hAnsi="Times New Roman" w:cs="Times New Roman"/>
+          <w:sz w:val="24"/>
+          <w:szCs w:val="24"/>
+        </w:rPr>
+      </w:pPr>
+    </w:p>
+    <w:p>
+      <w:pPr>
+        <w:spacing w:line="240" w:lineRule="auto"/>
+        <w:rPr>
+          <w:rFonts w:ascii="Times New Roman" w:hAnsi="Times New Roman" w:cs="Times New Roman"/>
+          <w:sz w:val="24"/>
+          <w:szCs w:val="24"/>
+        </w:rPr>
+      </w:pPr>
+    </w:p>
+    <w:p>
+      <w:pPr>
+        <w:spacing w:line="240" w:lineRule="auto"/>
+        <w:rPr>
+          <w:rFonts w:ascii="Times New Roman" w:hAnsi="Times New Roman" w:cs="Times New Roman"/>
+          <w:sz w:val="24"/>
+          <w:szCs w:val="24"/>
+        </w:rPr>
+      </w:pPr>
+    </w:p>
+    <w:p>
+      <w:pPr>
+        <w:spacing w:line="240" w:lineRule="auto"/>
+        <w:rPr>
+          <w:rFonts w:ascii="Times New Roman" w:hAnsi="Times New Roman" w:cs="Times New Roman"/>
+          <w:sz w:val="24"/>
+          <w:szCs w:val="24"/>
+        </w:rPr>
+      </w:pPr>
+      <w:r>
+        <w:rPr>
+          <w:rFonts w:ascii="Times New Roman" w:hAnsi="Times New Roman" w:cs="Times New Roman"/>
+          <w:sz w:val="24"/>
+          <w:szCs w:val="24"/>
+        </w:rPr>
+        <w:lastRenderedPageBreak/>
         <w:t>Table of Contents:</w:t>
       </w:r>
     </w:p>
@@ -257,7 +594,87 @@
           <w:szCs w:val="24"/>
         </w:rPr>
         <w:tab/>
-        <w:t>The purpose of this project is to create a multiplayer board game in Java. The board game will require players to take turns moving and attack with a team of three robots. Once there are only one player’s robots remaining, they are declared the winner. The system must support one or two human players, as well as up to six AI-controlled players. The board itself is hex-based and must have functionality for choosing the number of players. As well, the user must also be able to select a board size of five or seven based on the number of players. If there are no human players in game, user must be able to spectate the AI’s gameplay.</w:t>
+        <w:t>The purpose of this project is to</w:t>
+      </w:r>
+      <w:r>
+        <w:rPr>
+          <w:rFonts w:ascii="Times New Roman" w:hAnsi="Times New Roman" w:cs="Times New Roman"/>
+          <w:sz w:val="24"/>
+          <w:szCs w:val="24"/>
+        </w:rPr>
+        <w:t xml:space="preserve"> develop</w:t>
+      </w:r>
+      <w:r>
+        <w:rPr>
+          <w:rFonts w:ascii="Times New Roman" w:hAnsi="Times New Roman" w:cs="Times New Roman"/>
+          <w:sz w:val="24"/>
+          <w:szCs w:val="24"/>
+        </w:rPr>
+        <w:t xml:space="preserve"> a multiplayer board game in Java. The board game will require players </w:t>
+      </w:r>
+      <w:r>
+        <w:rPr>
+          <w:rFonts w:ascii="Times New Roman" w:hAnsi="Times New Roman" w:cs="Times New Roman"/>
+          <w:sz w:val="24"/>
+          <w:szCs w:val="24"/>
+        </w:rPr>
+        <w:t xml:space="preserve">or AIs </w:t>
+      </w:r>
+      <w:r>
+        <w:rPr>
+          <w:rFonts w:ascii="Times New Roman" w:hAnsi="Times New Roman" w:cs="Times New Roman"/>
+          <w:sz w:val="24"/>
+          <w:szCs w:val="24"/>
+        </w:rPr>
+        <w:t>to take turns moving and attack with a team of three robots. Once there are only one player’s robots remaining, they are declared the winner. The system must support one or two human players, as well as up to six AI-controlled players. The board itself is hex</w:t>
+      </w:r>
+      <w:r>
+        <w:rPr>
+          <w:rFonts w:ascii="Times New Roman" w:hAnsi="Times New Roman" w:cs="Times New Roman"/>
+          <w:sz w:val="24"/>
+          <w:szCs w:val="24"/>
+        </w:rPr>
+        <w:t>agon</w:t>
+      </w:r>
+      <w:r>
+        <w:rPr>
+          <w:rFonts w:ascii="Times New Roman" w:hAnsi="Times New Roman" w:cs="Times New Roman"/>
+          <w:sz w:val="24"/>
+          <w:szCs w:val="24"/>
+        </w:rPr>
+        <w:t>-based and must have functionality for choosing the number of players. As well, the user must also be able to select a board size of five or seven</w:t>
+      </w:r>
+      <w:r>
+        <w:rPr>
+          <w:rFonts w:ascii="Times New Roman" w:hAnsi="Times New Roman" w:cs="Times New Roman"/>
+          <w:sz w:val="24"/>
+          <w:szCs w:val="24"/>
+        </w:rPr>
+        <w:t xml:space="preserve"> if there are four players</w:t>
+      </w:r>
+      <w:r>
+        <w:rPr>
+          <w:rFonts w:ascii="Times New Roman" w:hAnsi="Times New Roman" w:cs="Times New Roman"/>
+          <w:sz w:val="24"/>
+          <w:szCs w:val="24"/>
+        </w:rPr>
+        <w:t xml:space="preserve">. If there are no human players in game, </w:t>
+      </w:r>
+      <w:r>
+        <w:rPr>
+          <w:rFonts w:ascii="Times New Roman" w:hAnsi="Times New Roman" w:cs="Times New Roman"/>
+          <w:sz w:val="24"/>
+          <w:szCs w:val="24"/>
+        </w:rPr>
+        <w:t xml:space="preserve">the user should </w:t>
+      </w:r>
+      <w:r>
+        <w:rPr>
+          <w:rFonts w:ascii="Times New Roman" w:hAnsi="Times New Roman" w:cs="Times New Roman"/>
+          <w:sz w:val="24"/>
+          <w:szCs w:val="24"/>
+        </w:rPr>
+        <w:t>be able to spectate the AI’s gameplay.</w:t>
       </w:r>
     </w:p>
     <w:p>
@@ -343,7 +760,23 @@
           <w:sz w:val="24"/>
           <w:szCs w:val="24"/>
         </w:rPr>
-        <w:t>teen primary scenarios that our actors will encounter within our system. For example, the menu navigator has a scenario involving the creation of a game. The navigator will select a player amount, as well as a board size based on it.</w:t>
+        <w:t xml:space="preserve">teen primary scenarios that our actors will encounter within </w:t>
+      </w:r>
+      <w:r>
+        <w:rPr>
+          <w:rFonts w:ascii="Times New Roman" w:hAnsi="Times New Roman" w:cs="Times New Roman"/>
+          <w:sz w:val="24"/>
+          <w:szCs w:val="24"/>
+        </w:rPr>
+        <w:t>the game</w:t>
+      </w:r>
+      <w:r>
+        <w:rPr>
+          <w:rFonts w:ascii="Times New Roman" w:hAnsi="Times New Roman" w:cs="Times New Roman"/>
+          <w:sz w:val="24"/>
+          <w:szCs w:val="24"/>
+        </w:rPr>
+        <w:t>. For example, the menu navigator has a scenario involving the creation of a game. The navigator will select a player amount, as well as a board size based on it.</w:t>
       </w:r>
     </w:p>
     <w:p>
@@ -486,11 +919,18 @@
           <w:szCs w:val="24"/>
         </w:rPr>
         <w:tab/>
+      </w:r>
+      <w:r>
+        <w:rPr>
+          <w:rFonts w:ascii="Times New Roman" w:eastAsia="Times New Roman" w:hAnsi="Times New Roman" w:cs="Times New Roman"/>
+          <w:sz w:val="24"/>
+          <w:szCs w:val="24"/>
+        </w:rPr>
         <w:t xml:space="preserve"> </w:t>
       </w:r>
       <w:r>
         <w:rPr>
-          <w:rFonts w:eastAsia="Times New Roman" w:cs="Times New Roman"/>
+          <w:rFonts w:ascii="Times New Roman" w:eastAsia="Times New Roman" w:hAnsi="Times New Roman" w:cs="Times New Roman"/>
           <w:sz w:val="24"/>
           <w:szCs w:val="24"/>
         </w:rPr>
@@ -520,7 +960,15 @@
           <w:sz w:val="24"/>
           <w:szCs w:val="24"/>
         </w:rPr>
-        <w:t>Each player will represent a colored team and will have three robots on their team, all of which will begin the game in the team’s respective corner. Gameplay is divided into turns and rounds; each turn will consist of up to three rounds depending on the amount of tanks in play. On the first round, each team plays their robot that has the highest speed stat. On the second round, their second fastest and on the third, the slowest robot. If a team does not have a robot to play during a round, they will be skipped. Once all rounds are complete, a new turn begins.</w:t>
+        <w:t>Each player will represent a colored team and will have three robots on their team, all of which will begin the game in the team’s respective corner. Gameplay is divided into turns and rounds; each turn will consist of up to three rounds depending on the amount of tanks in play. On the first round, each team plays their robot that has the highest speed stat. On the second round, their second fastest and on the third, the slowest robot. If a team does not have a robot to play during a round, they will be skipped. Once all rounds</w:t>
+      </w:r>
+      <w:r>
+        <w:rPr>
+          <w:rFonts w:ascii="Times New Roman" w:eastAsia="Times New Roman" w:hAnsi="Times New Roman" w:cs="Times New Roman"/>
+          <w:sz w:val="24"/>
+          <w:szCs w:val="24"/>
+        </w:rPr>
+        <w:t xml:space="preserve"> are complete, a new turn begins.</w:t>
       </w:r>
     </w:p>
     <w:p>
@@ -710,7 +1158,47 @@
           <w:szCs w:val="24"/>
         </w:rPr>
         <w:tab/>
-        <w:t xml:space="preserve"> One benefit a computer version will have is the AI-controlled opponents. This allows for solo players as well as adding replay value to the game. The game will support up to two human players on the same computer. One disadvantage this brings is the possibility for cheating. Player one could watch player two make their move and play based on it.</w:t>
+        <w:t xml:space="preserve"> One benefit a computer version will have is the AI-controlled opponents. This allows for solo players as well as adding replay value</w:t>
+      </w:r>
+      <w:r>
+        <w:rPr>
+          <w:rFonts w:ascii="Times New Roman" w:eastAsia="Times New Roman" w:hAnsi="Times New Roman" w:cs="Times New Roman"/>
+          <w:sz w:val="24"/>
+          <w:szCs w:val="24"/>
+        </w:rPr>
+        <w:t xml:space="preserve"> to the game. The game will allow for </w:t>
+      </w:r>
+      <w:r>
+        <w:rPr>
+          <w:rFonts w:ascii="Times New Roman" w:eastAsia="Times New Roman" w:hAnsi="Times New Roman" w:cs="Times New Roman"/>
+          <w:sz w:val="24"/>
+          <w:szCs w:val="24"/>
+        </w:rPr>
+        <w:t>up to two human players on the same computer.</w:t>
+      </w:r>
+      <w:r>
+        <w:rPr>
+          <w:rFonts w:ascii="Times New Roman" w:eastAsia="Times New Roman" w:hAnsi="Times New Roman" w:cs="Times New Roman"/>
+          <w:sz w:val="24"/>
+          <w:szCs w:val="24"/>
+        </w:rPr>
+        <w:t xml:space="preserve"> To support this, players will simply take turns making their moves on the same shared screen, one after the other.</w:t>
+      </w:r>
+      <w:r>
+        <w:rPr>
+          <w:rFonts w:ascii="Times New Roman" w:eastAsia="Times New Roman" w:hAnsi="Times New Roman" w:cs="Times New Roman"/>
+          <w:sz w:val="24"/>
+          <w:szCs w:val="24"/>
+        </w:rPr>
+        <w:t xml:space="preserve"> One disadvantage this brings is the possibility for cheating. Player one could watch player two make their move and play based on it.</w:t>
+      </w:r>
+      <w:r>
+        <w:rPr>
+          <w:rFonts w:ascii="Times New Roman" w:eastAsia="Times New Roman" w:hAnsi="Times New Roman" w:cs="Times New Roman"/>
+          <w:sz w:val="24"/>
+          <w:szCs w:val="24"/>
+        </w:rPr>
+        <w:t xml:space="preserve"> </w:t>
       </w:r>
     </w:p>
     <w:p>
@@ -740,46 +1228,78 @@
           <w:u w:val="single"/>
         </w:rPr>
       </w:pPr>
-    </w:p>
-    <w:p>
-      <w:pPr>
+      <w:r>
         <w:rPr>
           <w:rFonts w:ascii="Times New Roman" w:hAnsi="Times New Roman" w:cs="Times New Roman"/>
           <w:sz w:val="28"/>
           <w:szCs w:val="28"/>
-          <w:u w:val="single"/>
-        </w:rPr>
-      </w:pPr>
-    </w:p>
-    <w:p>
-      <w:pPr>
+        </w:rPr>
+        <w:tab/>
+      </w:r>
+      <w:r>
+        <w:rPr>
+          <w:rFonts w:ascii="Times New Roman" w:hAnsi="Times New Roman" w:cs="Times New Roman"/>
+          <w:sz w:val="24"/>
+          <w:szCs w:val="24"/>
+        </w:rPr>
+        <w:t>Being computer-based also allows us to have a</w:t>
+      </w:r>
+      <w:r>
         <w:rPr>
           <w:rFonts w:ascii="Times New Roman" w:hAnsi="Times New Roman" w:cs="Times New Roman"/>
           <w:sz w:val="28"/>
           <w:szCs w:val="28"/>
-          <w:u w:val="single"/>
-        </w:rPr>
-      </w:pPr>
-    </w:p>
-    <w:p>
-      <w:pPr>
-        <w:rPr>
-          <w:rFonts w:ascii="Times New Roman" w:hAnsi="Times New Roman" w:cs="Times New Roman"/>
-          <w:sz w:val="28"/>
-          <w:szCs w:val="28"/>
-          <w:u w:val="single"/>
-        </w:rPr>
-      </w:pPr>
-    </w:p>
-    <w:p>
-      <w:pPr>
-        <w:rPr>
-          <w:rFonts w:ascii="Times New Roman" w:hAnsi="Times New Roman" w:cs="Times New Roman"/>
-          <w:sz w:val="28"/>
-          <w:szCs w:val="28"/>
-          <w:u w:val="single"/>
-        </w:rPr>
-      </w:pPr>
+        </w:rPr>
+        <w:t xml:space="preserve"> </w:t>
+      </w:r>
+      <w:r>
+        <w:rPr>
+          <w:rFonts w:ascii="Times New Roman" w:hAnsi="Times New Roman" w:cs="Times New Roman"/>
+          <w:sz w:val="24"/>
+          <w:szCs w:val="24"/>
+        </w:rPr>
+        <w:t>spectator mode if</w:t>
+      </w:r>
+      <w:r>
+        <w:rPr>
+          <w:rFonts w:ascii="Times New Roman" w:hAnsi="Times New Roman" w:cs="Times New Roman"/>
+          <w:sz w:val="24"/>
+          <w:szCs w:val="24"/>
+        </w:rPr>
+        <w:t xml:space="preserve"> the player is defeated by AI</w:t>
+      </w:r>
+      <w:r>
+        <w:rPr>
+          <w:rFonts w:ascii="Times New Roman" w:hAnsi="Times New Roman" w:cs="Times New Roman"/>
+          <w:sz w:val="24"/>
+          <w:szCs w:val="24"/>
+        </w:rPr>
+        <w:t>, or it is only AIs playing. This mode will allow the player to fast forward through computer moves, see the statuses of their robots</w:t>
+      </w:r>
+      <w:r>
+        <w:rPr>
+          <w:rFonts w:ascii="Times New Roman" w:hAnsi="Times New Roman" w:cs="Times New Roman"/>
+          <w:sz w:val="24"/>
+          <w:szCs w:val="24"/>
+        </w:rPr>
+        <w:t xml:space="preserve">, and </w:t>
+      </w:r>
+      <w:r>
+        <w:rPr>
+          <w:rFonts w:ascii="Times New Roman" w:hAnsi="Times New Roman" w:cs="Times New Roman"/>
+          <w:sz w:val="24"/>
+          <w:szCs w:val="24"/>
+        </w:rPr>
+        <w:t xml:space="preserve">more. Having this mode in place will give users the ability to run games of only AIs and watch as they play the game out. </w:t>
+      </w:r>
+      <w:r>
+        <w:rPr>
+          <w:rFonts w:ascii="Times New Roman" w:hAnsi="Times New Roman" w:cs="Times New Roman"/>
+          <w:sz w:val="24"/>
+          <w:szCs w:val="24"/>
+        </w:rPr>
+        <w:t xml:space="preserve">It also allows games to finish completely if the human is defeated but there are AIs remaining, the human can watch the remainder of the game at their own pace. </w:t>
+      </w:r>
     </w:p>
     <w:p>
       <w:pPr>
@@ -862,20 +1382,8 @@
           <w:u w:val="single"/>
         </w:rPr>
         <w:lastRenderedPageBreak/>
-        <w:t xml:space="preserve"> Visual Requirements</w:t>
-      </w:r>
-    </w:p>
-    <w:p>
-      <w:pPr>
-        <w:rPr>
-          <w:rFonts w:ascii="Times New Roman" w:hAnsi="Times New Roman" w:cs="Times New Roman"/>
-          <w:sz w:val="28"/>
-          <w:szCs w:val="28"/>
-          <w:u w:val="single"/>
-        </w:rPr>
-      </w:pPr>
-      <w:bookmarkStart w:id="0" w:name="_GoBack"/>
-      <w:bookmarkEnd w:id="0"/>
+        <w:t>Visual Requirements</w:t>
+      </w:r>
     </w:p>
     <w:p>
       <w:pPr>
@@ -1195,6 +1703,7 @@
           <w:szCs w:val="28"/>
           <w:u w:val="single"/>
         </w:rPr>
+        <w:lastRenderedPageBreak/>
         <w:t>Play and Options Selection Screen</w:t>
       </w:r>
     </w:p>
@@ -1259,15 +1768,14 @@
         <w:tab/>
         <w:t>At the top of the box will be a list with designated lines for the user to input the team names.</w:t>
       </w:r>
-    </w:p>
-    <w:p>
-      <w:pPr>
-        <w:rPr>
-          <w:rFonts w:ascii="Times New Roman" w:hAnsi="Times New Roman" w:cs="Times New Roman"/>
-          <w:sz w:val="24"/>
-          <w:szCs w:val="24"/>
-        </w:rPr>
-      </w:pPr>
+      <w:r>
+        <w:rPr>
+          <w:rFonts w:ascii="Times New Roman" w:hAnsi="Times New Roman" w:cs="Times New Roman"/>
+          <w:sz w:val="24"/>
+          <w:szCs w:val="24"/>
+        </w:rPr>
+        <w:t xml:space="preserve"> </w:t>
+      </w:r>
       <w:r>
         <w:rPr>
           <w:rFonts w:ascii="Times New Roman" w:hAnsi="Times New Roman" w:cs="Times New Roman"/>
@@ -1447,20 +1955,38 @@
     </w:p>
     <w:p>
       <w:pPr>
+        <w:rPr>
+          <w:rFonts w:ascii="Times New Roman" w:hAnsi="Times New Roman" w:cs="Times New Roman"/>
+          <w:sz w:val="24"/>
+          <w:szCs w:val="24"/>
+        </w:rPr>
+      </w:pPr>
+    </w:p>
+    <w:p>
+      <w:pPr>
+        <w:rPr>
+          <w:rFonts w:ascii="Times New Roman" w:hAnsi="Times New Roman" w:cs="Times New Roman"/>
+          <w:sz w:val="24"/>
+          <w:szCs w:val="24"/>
+        </w:rPr>
+      </w:pPr>
+    </w:p>
+    <w:p>
+      <w:pPr>
         <w:suppressAutoHyphens/>
         <w:spacing w:before="0" w:after="0" w:line="240" w:lineRule="auto"/>
         <w:ind w:firstLine="720"/>
         <w:rPr>
           <w:rFonts w:ascii="Times New Roman" w:hAnsi="Times New Roman" w:cs="Times New Roman"/>
-          <w:sz w:val="24"/>
-          <w:szCs w:val="24"/>
-        </w:rPr>
-      </w:pPr>
-      <w:r>
-        <w:rPr>
-          <w:rFonts w:ascii="Times New Roman" w:hAnsi="Times New Roman" w:cs="Times New Roman"/>
-          <w:sz w:val="24"/>
-          <w:szCs w:val="24"/>
+          <w:sz w:val="28"/>
+          <w:szCs w:val="28"/>
+        </w:rPr>
+      </w:pPr>
+      <w:r>
+        <w:rPr>
+          <w:rFonts w:ascii="Times New Roman" w:hAnsi="Times New Roman" w:cs="Times New Roman"/>
+          <w:sz w:val="28"/>
+          <w:szCs w:val="28"/>
           <w:u w:val="single"/>
         </w:rPr>
         <w:lastRenderedPageBreak/>
@@ -1469,8 +1995,8 @@
       <w:r>
         <w:rPr>
           <w:rFonts w:ascii="Times New Roman" w:hAnsi="Times New Roman" w:cs="Times New Roman"/>
-          <w:sz w:val="24"/>
-          <w:szCs w:val="24"/>
+          <w:sz w:val="28"/>
+          <w:szCs w:val="28"/>
           <w:u w:val="single"/>
         </w:rPr>
         <w:t xml:space="preserve"> Elements</w:t>
@@ -1538,7 +2064,23 @@
           <w:szCs w:val="24"/>
         </w:rPr>
         <w:tab/>
-        <w:t>This is the main playing field located in the centre of the screen. If the user decided on a AI only game the entire field is visible to the user and they are able to see the decisions made by the AI in spectator mode. If the user is playing in the game though they can only see the part of the field that their pieces allow them to see the rest is covered in a fog of war. If a player dies then they go to spectator mode and can see the rest of the field. Each side of the field is separated into six different colours displaying the different spots where each team starts.</w:t>
+        <w:t>This is the main playing field located in the centre of the screen. If the user decided on a AI only game the entire field is visible to the user and they are able to see the decisions made by the AI in spectator mode. If the user is playing in the game though they can only see the part of the field that their pieces allow them to see the rest is covered in a fog of war. If a player</w:t>
+      </w:r>
+      <w:r>
+        <w:rPr>
+          <w:rFonts w:ascii="Times New Roman" w:hAnsi="Times New Roman" w:cs="Times New Roman"/>
+          <w:sz w:val="24"/>
+          <w:szCs w:val="24"/>
+        </w:rPr>
+        <w:t xml:space="preserve"> runs out of robots, </w:t>
+      </w:r>
+      <w:r>
+        <w:rPr>
+          <w:rFonts w:ascii="Times New Roman" w:hAnsi="Times New Roman" w:cs="Times New Roman"/>
+          <w:sz w:val="24"/>
+          <w:szCs w:val="24"/>
+        </w:rPr>
+        <w:t>they go to spectator mode and can see the rest of the field. Each side of the field is separated into six different colours displaying the different spots where each team starts.</w:t>
       </w:r>
     </w:p>
     <w:p>
@@ -1632,7 +2174,39 @@
           <w:szCs w:val="24"/>
         </w:rPr>
         <w:tab/>
-        <w:t>The display log shows the health bar, the damage given of the players pieces that are shown on the board. If the user is playing then the display box will only show the information of the pieces that are outside of the fog of war. If the user is not playing and the only players are AIs then the display box will show the information of all the players pieces on the board separated between the teams. This box will be a vertical rectangular shaped box to the right of the hexagonal playing field.</w:t>
+        <w:t xml:space="preserve">The display log shows the health bar, the damage given of the players pieces that are shown on the board. If the user is </w:t>
+      </w:r>
+      <w:r>
+        <w:rPr>
+          <w:rFonts w:ascii="Times New Roman" w:hAnsi="Times New Roman" w:cs="Times New Roman"/>
+          <w:sz w:val="24"/>
+          <w:szCs w:val="24"/>
+        </w:rPr>
+        <w:t>playing,</w:t>
+      </w:r>
+      <w:r>
+        <w:rPr>
+          <w:rFonts w:ascii="Times New Roman" w:hAnsi="Times New Roman" w:cs="Times New Roman"/>
+          <w:sz w:val="24"/>
+          <w:szCs w:val="24"/>
+        </w:rPr>
+        <w:t xml:space="preserve"> the display box will only show the information of the pieces that are outside of the fog of war. If the user is not playi</w:t>
+      </w:r>
+      <w:r>
+        <w:rPr>
+          <w:rFonts w:ascii="Times New Roman" w:hAnsi="Times New Roman" w:cs="Times New Roman"/>
+          <w:sz w:val="24"/>
+          <w:szCs w:val="24"/>
+        </w:rPr>
+        <w:t xml:space="preserve">ng and the only players are AIs, </w:t>
+      </w:r>
+      <w:r>
+        <w:rPr>
+          <w:rFonts w:ascii="Times New Roman" w:hAnsi="Times New Roman" w:cs="Times New Roman"/>
+          <w:sz w:val="24"/>
+          <w:szCs w:val="24"/>
+        </w:rPr>
+        <w:t>then the display box will show the information of all the players pieces on the board separated between the teams. This box will be a vertical rectangular shaped box to the right of the hexagonal playing field.</w:t>
       </w:r>
     </w:p>
     <w:p>
@@ -1842,15 +2416,6 @@
     </w:p>
     <w:p>
       <w:pPr>
-        <w:rPr>
-          <w:rFonts w:ascii="Times New Roman" w:hAnsi="Times New Roman" w:cs="Times New Roman"/>
-          <w:sz w:val="24"/>
-          <w:szCs w:val="24"/>
-        </w:rPr>
-      </w:pPr>
-    </w:p>
-    <w:p>
-      <w:pPr>
         <w:ind w:firstLine="720"/>
         <w:rPr>
           <w:rFonts w:ascii="Times New Roman" w:hAnsi="Times New Roman" w:cs="Times New Roman"/>
@@ -1866,6 +2431,7 @@
           <w:sz w:val="24"/>
           <w:szCs w:val="24"/>
         </w:rPr>
+        <w:lastRenderedPageBreak/>
         <w:t>Turn Box</w:t>
       </w:r>
     </w:p>
@@ -2010,7 +2576,16 @@
           <w:sz w:val="24"/>
           <w:szCs w:val="24"/>
         </w:rPr>
-        <w:t>Piece Display Log</w:t>
+        <w:t>Robot</w:t>
+      </w:r>
+      <w:r>
+        <w:rPr>
+          <w:rFonts w:ascii="Times New Roman" w:hAnsi="Times New Roman" w:cs="Times New Roman"/>
+          <w:b/>
+          <w:sz w:val="24"/>
+          <w:szCs w:val="24"/>
+        </w:rPr>
+        <w:t xml:space="preserve"> Display Log</w:t>
       </w:r>
     </w:p>
     <w:p>
@@ -2292,6 +2867,13 @@
         </w:rPr>
         <w:t>s for each individual team.</w:t>
       </w:r>
+    </w:p>
+    <w:p>
+      <w:pPr>
+        <w:rPr>
+          <w:rFonts w:ascii="Times New Roman" w:hAnsi="Times New Roman" w:cs="Times New Roman"/>
+        </w:rPr>
+      </w:pPr>
     </w:p>
     <w:p>
       <w:pPr>
@@ -2496,6 +3078,7 @@
       <w:pPr>
         <w:rPr>
           <w:rFonts w:ascii="Times New Roman" w:hAnsi="Times New Roman" w:cs="Times New Roman"/>
+          <w:b/>
           <w:sz w:val="36"/>
           <w:u w:val="single"/>
         </w:rPr>
@@ -2503,6 +3086,7 @@
       <w:r>
         <w:rPr>
           <w:rFonts w:ascii="Times New Roman" w:hAnsi="Times New Roman" w:cs="Times New Roman"/>
+          <w:b/>
           <w:sz w:val="36"/>
           <w:u w:val="single"/>
         </w:rPr>
@@ -2757,6 +3341,7 @@
       <w:pPr>
         <w:rPr>
           <w:rFonts w:ascii="Times New Roman" w:hAnsi="Times New Roman" w:cs="Times New Roman"/>
+          <w:b/>
           <w:sz w:val="36"/>
           <w:u w:val="single"/>
         </w:rPr>
@@ -2764,6 +3349,7 @@
       <w:r>
         <w:rPr>
           <w:rFonts w:ascii="Times New Roman" w:hAnsi="Times New Roman" w:cs="Times New Roman"/>
+          <w:b/>
           <w:sz w:val="36"/>
           <w:u w:val="single"/>
         </w:rPr>
@@ -3169,6 +3755,7 @@
       <w:pPr>
         <w:rPr>
           <w:rFonts w:ascii="Times New Roman" w:hAnsi="Times New Roman" w:cs="Times New Roman"/>
+          <w:b/>
           <w:sz w:val="36"/>
           <w:u w:val="single"/>
         </w:rPr>
@@ -3176,6 +3763,7 @@
       <w:r>
         <w:rPr>
           <w:rFonts w:ascii="Times New Roman" w:hAnsi="Times New Roman" w:cs="Times New Roman"/>
+          <w:b/>
           <w:sz w:val="36"/>
           <w:u w:val="single"/>
         </w:rPr>
@@ -3454,6 +4042,7 @@
       <w:pPr>
         <w:rPr>
           <w:rFonts w:ascii="Times New Roman" w:hAnsi="Times New Roman" w:cs="Times New Roman"/>
+          <w:b/>
           <w:sz w:val="36"/>
           <w:u w:val="single"/>
         </w:rPr>
@@ -3461,6 +4050,7 @@
       <w:r>
         <w:rPr>
           <w:rFonts w:ascii="Times New Roman" w:hAnsi="Times New Roman" w:cs="Times New Roman"/>
+          <w:b/>
           <w:sz w:val="36"/>
           <w:u w:val="single"/>
         </w:rPr>
@@ -3676,6 +4266,7 @@
       <w:pPr>
         <w:rPr>
           <w:rFonts w:ascii="Times New Roman" w:hAnsi="Times New Roman" w:cs="Times New Roman"/>
+          <w:b/>
           <w:sz w:val="36"/>
           <w:u w:val="single"/>
         </w:rPr>
@@ -3683,6 +4274,7 @@
       <w:r>
         <w:rPr>
           <w:rFonts w:ascii="Times New Roman" w:hAnsi="Times New Roman" w:cs="Times New Roman"/>
+          <w:b/>
           <w:sz w:val="36"/>
           <w:u w:val="single"/>
         </w:rPr>
@@ -4202,20 +4794,6 @@
         </w:rPr>
         <w:t>Number of shots fired</w:t>
       </w:r>
-    </w:p>
-    <w:p>
-      <w:pPr>
-        <w:rPr>
-          <w:rFonts w:ascii="Times New Roman" w:hAnsi="Times New Roman" w:cs="Times New Roman"/>
-        </w:rPr>
-      </w:pPr>
-    </w:p>
-    <w:p>
-      <w:pPr>
-        <w:rPr>
-          <w:rFonts w:ascii="Times New Roman" w:hAnsi="Times New Roman" w:cs="Times New Roman"/>
-        </w:rPr>
-      </w:pPr>
     </w:p>
     <w:p>
       <w:pPr>
@@ -4364,7 +4942,7 @@
           <w:sz w:val="30"/>
           <w:szCs w:val="30"/>
         </w:rPr>
-        <w:t>Create Game Primary Scenario</w:t>
+        <w:t>Create Game:</w:t>
       </w:r>
     </w:p>
     <w:p>
@@ -5050,7 +5628,7 @@
           <w:sz w:val="30"/>
           <w:szCs w:val="30"/>
         </w:rPr>
-        <w:t>Move Robot Primary Scenario</w:t>
+        <w:t>Move Robot:</w:t>
       </w:r>
     </w:p>
     <w:p>
@@ -5486,7 +6064,16 @@
           <w:sz w:val="30"/>
           <w:szCs w:val="30"/>
         </w:rPr>
-        <w:t>Shoot Robot Primary Scenario</w:t>
+        <w:t>Shoot Robot</w:t>
+      </w:r>
+      <w:r>
+        <w:rPr>
+          <w:rFonts w:ascii="Times New Roman" w:hAnsi="Times New Roman" w:cs="Times New Roman"/>
+          <w:b/>
+          <w:sz w:val="30"/>
+          <w:szCs w:val="30"/>
+        </w:rPr>
+        <w:t>:</w:t>
       </w:r>
     </w:p>
     <w:p>
@@ -5639,50 +6226,6 @@
     <w:p>
       <w:pPr>
         <w:spacing w:before="0" w:after="0" w:line="240" w:lineRule="auto"/>
-        <w:ind w:left="1440"/>
-        <w:contextualSpacing/>
-        <w:rPr>
-          <w:rFonts w:ascii="Times New Roman" w:hAnsi="Times New Roman" w:cs="Times New Roman"/>
-          <w:sz w:val="24"/>
-          <w:szCs w:val="24"/>
-        </w:rPr>
-      </w:pPr>
-      <w:r>
-        <w:rPr>
-          <w:rFonts w:ascii="Times New Roman" w:hAnsi="Times New Roman" w:cs="Times New Roman"/>
-          <w:sz w:val="24"/>
-          <w:szCs w:val="24"/>
-        </w:rPr>
-        <w:t>-If</w:t>
-      </w:r>
-      <w:r>
-        <w:rPr>
-          <w:rFonts w:ascii="Times New Roman" w:hAnsi="Times New Roman" w:cs="Times New Roman"/>
-          <w:sz w:val="24"/>
-          <w:szCs w:val="24"/>
-        </w:rPr>
-        <w:t xml:space="preserve"> an</w:t>
-      </w:r>
-      <w:r>
-        <w:rPr>
-          <w:rFonts w:ascii="Times New Roman" w:hAnsi="Times New Roman" w:cs="Times New Roman"/>
-          <w:sz w:val="24"/>
-          <w:szCs w:val="24"/>
-        </w:rPr>
-        <w:t xml:space="preserve"> invalid hexagon is selected, </w:t>
-      </w:r>
-      <w:r>
-        <w:rPr>
-          <w:rFonts w:ascii="Times New Roman" w:hAnsi="Times New Roman" w:cs="Times New Roman"/>
-          <w:sz w:val="24"/>
-          <w:szCs w:val="24"/>
-        </w:rPr>
-        <w:t>no action is taken and a prompt will display why that hexagon cannot be shot.</w:t>
-      </w:r>
-    </w:p>
-    <w:p>
-      <w:pPr>
-        <w:spacing w:before="0" w:after="0" w:line="240" w:lineRule="auto"/>
         <w:contextualSpacing/>
         <w:rPr>
           <w:rFonts w:ascii="Times New Roman" w:hAnsi="Times New Roman" w:cs="Times New Roman"/>
@@ -5817,8 +6360,139 @@
       <w:pPr>
         <w:rPr>
           <w:rFonts w:ascii="Times New Roman" w:hAnsi="Times New Roman" w:cs="Times New Roman"/>
-        </w:rPr>
-      </w:pPr>
+          <w:sz w:val="24"/>
+          <w:szCs w:val="24"/>
+        </w:rPr>
+      </w:pPr>
+      <w:r>
+        <w:rPr>
+          <w:rFonts w:ascii="Times New Roman" w:hAnsi="Times New Roman" w:cs="Times New Roman"/>
+          <w:sz w:val="24"/>
+          <w:szCs w:val="24"/>
+        </w:rPr>
+        <w:t>Secondary Scenario</w:t>
+      </w:r>
+    </w:p>
+    <w:p>
+      <w:pPr>
+        <w:rPr>
+          <w:rFonts w:ascii="Times New Roman" w:hAnsi="Times New Roman" w:cs="Times New Roman"/>
+          <w:b/>
+          <w:sz w:val="24"/>
+          <w:szCs w:val="24"/>
+        </w:rPr>
+      </w:pPr>
+      <w:r>
+        <w:rPr>
+          <w:rFonts w:ascii="Times New Roman" w:hAnsi="Times New Roman" w:cs="Times New Roman"/>
+          <w:b/>
+          <w:sz w:val="24"/>
+          <w:szCs w:val="24"/>
+        </w:rPr>
+        <w:t>Invalid Hexagon:</w:t>
+      </w:r>
+    </w:p>
+    <w:p>
+      <w:pPr>
+        <w:rPr>
+          <w:rFonts w:ascii="Times New Roman" w:hAnsi="Times New Roman" w:cs="Times New Roman"/>
+          <w:b/>
+          <w:sz w:val="24"/>
+          <w:szCs w:val="24"/>
+        </w:rPr>
+      </w:pPr>
+      <w:r>
+        <w:rPr>
+          <w:rFonts w:ascii="Times New Roman" w:hAnsi="Times New Roman" w:cs="Times New Roman"/>
+          <w:b/>
+          <w:sz w:val="24"/>
+          <w:szCs w:val="24"/>
+        </w:rPr>
+        <w:tab/>
+      </w:r>
+      <w:r>
+        <w:rPr>
+          <w:rFonts w:ascii="Times New Roman" w:hAnsi="Times New Roman" w:cs="Times New Roman"/>
+          <w:sz w:val="24"/>
+          <w:szCs w:val="24"/>
+        </w:rPr>
+        <w:t>Use case: The player has selected an invalid hexagon to move fire on (out of range).</w:t>
+      </w:r>
+      <w:r>
+        <w:rPr>
+          <w:rFonts w:ascii="Times New Roman" w:hAnsi="Times New Roman" w:cs="Times New Roman"/>
+          <w:b/>
+          <w:sz w:val="24"/>
+          <w:szCs w:val="24"/>
+        </w:rPr>
+        <w:t xml:space="preserve"> </w:t>
+      </w:r>
+    </w:p>
+    <w:p>
+      <w:pPr>
+        <w:pStyle w:val="ListParagraph"/>
+        <w:numPr>
+          <w:ilvl w:val="1"/>
+          <w:numId w:val="7"/>
+        </w:numPr>
+        <w:rPr>
+          <w:rFonts w:ascii="Times New Roman" w:hAnsi="Times New Roman" w:cs="Times New Roman"/>
+          <w:sz w:val="24"/>
+          <w:szCs w:val="24"/>
+        </w:rPr>
+      </w:pPr>
+      <w:r>
+        <w:rPr>
+          <w:rFonts w:ascii="Times New Roman" w:hAnsi="Times New Roman" w:cs="Times New Roman"/>
+          <w:sz w:val="24"/>
+          <w:szCs w:val="24"/>
+        </w:rPr>
+        <w:t>Error message pops up explaining why the player can’t shoot.</w:t>
+      </w:r>
+    </w:p>
+    <w:p>
+      <w:pPr>
+        <w:pStyle w:val="ListParagraph"/>
+        <w:numPr>
+          <w:ilvl w:val="1"/>
+          <w:numId w:val="7"/>
+        </w:numPr>
+        <w:rPr>
+          <w:rFonts w:ascii="Times New Roman" w:hAnsi="Times New Roman" w:cs="Times New Roman"/>
+          <w:sz w:val="24"/>
+          <w:szCs w:val="24"/>
+        </w:rPr>
+      </w:pPr>
+      <w:r>
+        <w:rPr>
+          <w:rFonts w:ascii="Times New Roman" w:hAnsi="Times New Roman" w:cs="Times New Roman"/>
+          <w:sz w:val="24"/>
+          <w:szCs w:val="24"/>
+        </w:rPr>
+        <w:t>Return to selecting a position to shoot.</w:t>
+      </w:r>
+    </w:p>
+    <w:p>
+      <w:pPr>
+        <w:pStyle w:val="ListParagraph"/>
+        <w:numPr>
+          <w:ilvl w:val="1"/>
+          <w:numId w:val="7"/>
+        </w:numPr>
+        <w:rPr>
+          <w:rFonts w:ascii="Times New Roman" w:hAnsi="Times New Roman" w:cs="Times New Roman"/>
+          <w:sz w:val="24"/>
+          <w:szCs w:val="24"/>
+        </w:rPr>
+      </w:pPr>
+      <w:r>
+        <w:rPr>
+          <w:rFonts w:ascii="Times New Roman" w:hAnsi="Times New Roman" w:cs="Times New Roman"/>
+          <w:sz w:val="24"/>
+          <w:szCs w:val="24"/>
+        </w:rPr>
+        <w:t>Use case ends.</w:t>
+      </w:r>
     </w:p>
     <w:p>
       <w:pPr>
@@ -5918,7 +6592,7 @@
           <w:sz w:val="30"/>
           <w:szCs w:val="30"/>
         </w:rPr>
-        <w:t>Winning Primary Scenario</w:t>
+        <w:t>Winning:</w:t>
       </w:r>
     </w:p>
     <w:p>
@@ -6305,7 +6979,16 @@
           <w:sz w:val="30"/>
           <w:szCs w:val="30"/>
         </w:rPr>
-        <w:t>Losing Primary Scenario</w:t>
+        <w:t>Losing</w:t>
+      </w:r>
+      <w:r>
+        <w:rPr>
+          <w:rFonts w:ascii="Times New Roman" w:hAnsi="Times New Roman" w:cs="Times New Roman"/>
+          <w:b/>
+          <w:sz w:val="30"/>
+          <w:szCs w:val="30"/>
+        </w:rPr>
+        <w:t>:</w:t>
       </w:r>
     </w:p>
     <w:p>
@@ -6368,6 +7051,14 @@
         </w:rPr>
         <w:t>The use case begins when the last robot of a player’s team is killed</w:t>
       </w:r>
+      <w:r>
+        <w:rPr>
+          <w:rFonts w:ascii="Times New Roman" w:hAnsi="Times New Roman" w:cs="Times New Roman"/>
+          <w:sz w:val="24"/>
+          <w:szCs w:val="24"/>
+        </w:rPr>
+        <w:t>.</w:t>
+      </w:r>
     </w:p>
     <w:p>
       <w:pPr>
@@ -6444,6 +7135,14 @@
         </w:rPr>
         <w:t>The system determines if there are any other human players in the game</w:t>
       </w:r>
+      <w:r>
+        <w:rPr>
+          <w:rFonts w:ascii="Times New Roman" w:hAnsi="Times New Roman" w:cs="Times New Roman"/>
+          <w:sz w:val="24"/>
+          <w:szCs w:val="24"/>
+        </w:rPr>
+        <w:t>.</w:t>
+      </w:r>
     </w:p>
     <w:p>
       <w:pPr>
@@ -6478,6 +7177,14 @@
         </w:rPr>
         <w:t>If there are not any other human players in the game the game will enter spectator mode</w:t>
       </w:r>
+      <w:r>
+        <w:rPr>
+          <w:rFonts w:ascii="Times New Roman" w:hAnsi="Times New Roman" w:cs="Times New Roman"/>
+          <w:sz w:val="24"/>
+          <w:szCs w:val="24"/>
+        </w:rPr>
+        <w:t>.</w:t>
+      </w:r>
     </w:p>
     <w:p>
       <w:pPr>
@@ -6510,7 +7217,47 @@
           <w:sz w:val="24"/>
           <w:szCs w:val="24"/>
         </w:rPr>
-        <w:t>If there is another human in the game the UI will simply display an OK button</w:t>
+        <w:t xml:space="preserve">If there </w:t>
+      </w:r>
+      <w:r>
+        <w:rPr>
+          <w:rFonts w:ascii="Times New Roman" w:hAnsi="Times New Roman" w:cs="Times New Roman"/>
+          <w:sz w:val="24"/>
+          <w:szCs w:val="24"/>
+        </w:rPr>
+        <w:t>IS</w:t>
+      </w:r>
+      <w:r>
+        <w:rPr>
+          <w:rFonts w:ascii="Times New Roman" w:hAnsi="Times New Roman" w:cs="Times New Roman"/>
+          <w:sz w:val="24"/>
+          <w:szCs w:val="24"/>
+        </w:rPr>
+        <w:t xml:space="preserve"> another human in the game</w:t>
+      </w:r>
+      <w:r>
+        <w:rPr>
+          <w:rFonts w:ascii="Times New Roman" w:hAnsi="Times New Roman" w:cs="Times New Roman"/>
+          <w:sz w:val="24"/>
+          <w:szCs w:val="24"/>
+        </w:rPr>
+        <w:t>,</w:t>
+      </w:r>
+      <w:r>
+        <w:rPr>
+          <w:rFonts w:ascii="Times New Roman" w:hAnsi="Times New Roman" w:cs="Times New Roman"/>
+          <w:sz w:val="24"/>
+          <w:szCs w:val="24"/>
+        </w:rPr>
+        <w:t xml:space="preserve"> the UI will simply display an OK button</w:t>
+      </w:r>
+      <w:r>
+        <w:rPr>
+          <w:rFonts w:ascii="Times New Roman" w:hAnsi="Times New Roman" w:cs="Times New Roman"/>
+          <w:sz w:val="24"/>
+          <w:szCs w:val="24"/>
+        </w:rPr>
+        <w:t>.</w:t>
       </w:r>
     </w:p>
     <w:p>
@@ -6545,6 +7292,14 @@
           <w:szCs w:val="24"/>
         </w:rPr>
         <w:t>The use case ends when the user selects an option</w:t>
+      </w:r>
+      <w:r>
+        <w:rPr>
+          <w:rFonts w:ascii="Times New Roman" w:hAnsi="Times New Roman" w:cs="Times New Roman"/>
+          <w:sz w:val="24"/>
+          <w:szCs w:val="24"/>
+        </w:rPr>
+        <w:t>.</w:t>
       </w:r>
     </w:p>
     <w:p>
@@ -6695,7 +7450,7 @@
           <w:sz w:val="30"/>
           <w:szCs w:val="30"/>
         </w:rPr>
-        <w:t>Forfeiting Game Primary Scenario</w:t>
+        <w:t>Forfeiting Game:</w:t>
       </w:r>
     </w:p>
     <w:p>
@@ -7143,7 +7898,7 @@
           <w:sz w:val="30"/>
           <w:szCs w:val="30"/>
         </w:rPr>
-        <w:t>Download Primary Scenario:</w:t>
+        <w:t>Download:</w:t>
       </w:r>
     </w:p>
     <w:p>
@@ -7189,8 +7944,8 @@
     </w:p>
     <w:p>
       <w:pPr>
+        <w:pStyle w:val="ListParagraph"/>
         <w:spacing w:before="0" w:after="160" w:line="259" w:lineRule="auto"/>
-        <w:ind w:left="360"/>
         <w:rPr>
           <w:rFonts w:ascii="Times New Roman" w:hAnsi="Times New Roman" w:cs="Times New Roman"/>
           <w:sz w:val="24"/>
@@ -7366,7 +8121,7 @@
           <w:sz w:val="30"/>
           <w:szCs w:val="30"/>
         </w:rPr>
-        <w:t>Register Primary Scenario:</w:t>
+        <w:t>Register:</w:t>
       </w:r>
     </w:p>
     <w:p>
@@ -7409,6 +8164,14 @@
         </w:rPr>
         <w:t>Register happens when the user clicks Local Import</w:t>
       </w:r>
+      <w:r>
+        <w:rPr>
+          <w:rFonts w:ascii="Times New Roman" w:hAnsi="Times New Roman" w:cs="Times New Roman"/>
+          <w:sz w:val="24"/>
+          <w:szCs w:val="24"/>
+        </w:rPr>
+        <w:t>.</w:t>
+      </w:r>
     </w:p>
     <w:p>
       <w:pPr>
@@ -7441,11 +8204,39 @@
           <w:sz w:val="24"/>
           <w:szCs w:val="24"/>
         </w:rPr>
-        <w:t>A file loader would appear, showing all the robot team files that is in the robot team file</w:t>
-      </w:r>
-    </w:p>
-    <w:p>
-      <w:pPr>
+        <w:t xml:space="preserve">A file loader would appear, showing all the robot </w:t>
+      </w:r>
+    </w:p>
+    <w:p>
+      <w:pPr>
+        <w:pStyle w:val="ListParagraph"/>
+        <w:spacing w:before="0" w:after="160" w:line="259" w:lineRule="auto"/>
+        <w:rPr>
+          <w:rFonts w:ascii="Times New Roman" w:hAnsi="Times New Roman" w:cs="Times New Roman"/>
+          <w:sz w:val="24"/>
+          <w:szCs w:val="24"/>
+        </w:rPr>
+      </w:pPr>
+      <w:r>
+        <w:rPr>
+          <w:rFonts w:ascii="Times New Roman" w:hAnsi="Times New Roman" w:cs="Times New Roman"/>
+          <w:sz w:val="24"/>
+          <w:szCs w:val="24"/>
+        </w:rPr>
+        <w:t>team files that is in the robot team file</w:t>
+      </w:r>
+      <w:r>
+        <w:rPr>
+          <w:rFonts w:ascii="Times New Roman" w:hAnsi="Times New Roman" w:cs="Times New Roman"/>
+          <w:sz w:val="24"/>
+          <w:szCs w:val="24"/>
+        </w:rPr>
+        <w:t>.</w:t>
+      </w:r>
+    </w:p>
+    <w:p>
+      <w:pPr>
+        <w:pStyle w:val="ListParagraph"/>
         <w:spacing w:before="0" w:after="160" w:line="259" w:lineRule="auto"/>
         <w:rPr>
           <w:rFonts w:ascii="Times New Roman" w:hAnsi="Times New Roman" w:cs="Times New Roman"/>
@@ -7474,11 +8265,52 @@
           <w:sz w:val="24"/>
           <w:szCs w:val="24"/>
         </w:rPr>
-        <w:t>User select the Team</w:t>
-      </w:r>
-    </w:p>
-    <w:p>
-      <w:pPr>
+        <w:t>User select</w:t>
+      </w:r>
+      <w:r>
+        <w:rPr>
+          <w:rFonts w:ascii="Times New Roman" w:hAnsi="Times New Roman" w:cs="Times New Roman"/>
+          <w:sz w:val="24"/>
+          <w:szCs w:val="24"/>
+        </w:rPr>
+        <w:t>s</w:t>
+      </w:r>
+      <w:r>
+        <w:rPr>
+          <w:rFonts w:ascii="Times New Roman" w:hAnsi="Times New Roman" w:cs="Times New Roman"/>
+          <w:sz w:val="24"/>
+          <w:szCs w:val="24"/>
+        </w:rPr>
+        <w:t xml:space="preserve"> the </w:t>
+      </w:r>
+      <w:r>
+        <w:rPr>
+          <w:rFonts w:ascii="Times New Roman" w:hAnsi="Times New Roman" w:cs="Times New Roman"/>
+          <w:sz w:val="24"/>
+          <w:szCs w:val="24"/>
+        </w:rPr>
+        <w:t>t</w:t>
+      </w:r>
+      <w:r>
+        <w:rPr>
+          <w:rFonts w:ascii="Times New Roman" w:hAnsi="Times New Roman" w:cs="Times New Roman"/>
+          <w:sz w:val="24"/>
+          <w:szCs w:val="24"/>
+        </w:rPr>
+        <w:t>eam</w:t>
+      </w:r>
+      <w:r>
+        <w:rPr>
+          <w:rFonts w:ascii="Times New Roman" w:hAnsi="Times New Roman" w:cs="Times New Roman"/>
+          <w:sz w:val="24"/>
+          <w:szCs w:val="24"/>
+        </w:rPr>
+        <w:t xml:space="preserve"> to register.</w:t>
+      </w:r>
+    </w:p>
+    <w:p>
+      <w:pPr>
+        <w:pStyle w:val="ListParagraph"/>
         <w:spacing w:before="0" w:after="160" w:line="259" w:lineRule="auto"/>
         <w:rPr>
           <w:rFonts w:ascii="Times New Roman" w:hAnsi="Times New Roman" w:cs="Times New Roman"/>
@@ -7507,11 +8339,36 @@
           <w:sz w:val="24"/>
           <w:szCs w:val="24"/>
         </w:rPr>
-        <w:t>User pressed Accept</w:t>
-      </w:r>
-    </w:p>
-    <w:p>
-      <w:pPr>
+        <w:t>User presse</w:t>
+      </w:r>
+      <w:r>
+        <w:rPr>
+          <w:rFonts w:ascii="Times New Roman" w:hAnsi="Times New Roman" w:cs="Times New Roman"/>
+          <w:sz w:val="24"/>
+          <w:szCs w:val="24"/>
+        </w:rPr>
+        <w:t>s a</w:t>
+      </w:r>
+      <w:r>
+        <w:rPr>
+          <w:rFonts w:ascii="Times New Roman" w:hAnsi="Times New Roman" w:cs="Times New Roman"/>
+          <w:sz w:val="24"/>
+          <w:szCs w:val="24"/>
+        </w:rPr>
+        <w:t>ccept</w:t>
+      </w:r>
+      <w:r>
+        <w:rPr>
+          <w:rFonts w:ascii="Times New Roman" w:hAnsi="Times New Roman" w:cs="Times New Roman"/>
+          <w:sz w:val="24"/>
+          <w:szCs w:val="24"/>
+        </w:rPr>
+        <w:t>.</w:t>
+      </w:r>
+    </w:p>
+    <w:p>
+      <w:pPr>
+        <w:pStyle w:val="ListParagraph"/>
         <w:spacing w:before="0" w:after="160" w:line="259" w:lineRule="auto"/>
         <w:rPr>
           <w:rFonts w:ascii="Times New Roman" w:hAnsi="Times New Roman" w:cs="Times New Roman"/>
@@ -7519,6 +8376,21 @@
           <w:szCs w:val="24"/>
         </w:rPr>
       </w:pPr>
+    </w:p>
+    <w:p>
+      <w:pPr>
+        <w:pStyle w:val="ListParagraph"/>
+        <w:numPr>
+          <w:ilvl w:val="0"/>
+          <w:numId w:val="22"/>
+        </w:numPr>
+        <w:spacing w:before="0" w:after="160" w:line="259" w:lineRule="auto"/>
+        <w:rPr>
+          <w:rFonts w:ascii="Times New Roman" w:hAnsi="Times New Roman" w:cs="Times New Roman"/>
+          <w:sz w:val="24"/>
+          <w:szCs w:val="24"/>
+        </w:rPr>
+      </w:pPr>
       <w:r>
         <w:rPr>
           <w:rFonts w:ascii="Times New Roman" w:hAnsi="Times New Roman" w:cs="Times New Roman"/>
@@ -7526,6 +8398,14 @@
           <w:szCs w:val="24"/>
         </w:rPr>
         <w:t>Add the team in to the game</w:t>
+      </w:r>
+      <w:r>
+        <w:rPr>
+          <w:rFonts w:ascii="Times New Roman" w:hAnsi="Times New Roman" w:cs="Times New Roman"/>
+          <w:sz w:val="24"/>
+          <w:szCs w:val="24"/>
+        </w:rPr>
+        <w:t>.</w:t>
       </w:r>
     </w:p>
     <w:p>
@@ -7545,16 +8425,16 @@
         </w:rPr>
         <w:lastRenderedPageBreak/>
         <w:drawing>
-          <wp:anchor distT="0" distB="0" distL="114300" distR="114300" simplePos="0" relativeHeight="251667456" behindDoc="0" locked="0" layoutInCell="1" allowOverlap="1" wp14:anchorId="112BE1CD" wp14:editId="5B8234F0">
+          <wp:anchor distT="0" distB="0" distL="114300" distR="114300" simplePos="0" relativeHeight="251667456" behindDoc="0" locked="0" layoutInCell="1" allowOverlap="1" wp14:anchorId="01F0F8B4" wp14:editId="1481D14F">
             <wp:simplePos x="0" y="0"/>
             <wp:positionH relativeFrom="margin">
-              <wp:posOffset>-871870</wp:posOffset>
+              <wp:posOffset>-873760</wp:posOffset>
             </wp:positionH>
             <wp:positionV relativeFrom="margin">
-              <wp:posOffset>6867</wp:posOffset>
+              <wp:posOffset>7620</wp:posOffset>
             </wp:positionV>
-            <wp:extent cx="3909695" cy="7063105"/>
-            <wp:effectExtent l="0" t="0" r="0" b="4445"/>
+            <wp:extent cx="3879850" cy="7212330"/>
+            <wp:effectExtent l="0" t="0" r="6350" b="7620"/>
             <wp:wrapSquare wrapText="bothSides"/>
             <wp:docPr id="10" name="Picture 10" descr="C:\Users\Brandon\Desktop\download (2).png"/>
             <wp:cNvGraphicFramePr>
@@ -7585,7 +8465,7 @@
                   <pic:spPr bwMode="auto">
                     <a:xfrm>
                       <a:off x="0" y="0"/>
-                      <a:ext cx="3909695" cy="7063105"/>
+                      <a:ext cx="3879850" cy="7212330"/>
                     </a:xfrm>
                     <a:prstGeom prst="rect">
                       <a:avLst/>
@@ -7598,6 +8478,12 @@
                 </pic:pic>
               </a:graphicData>
             </a:graphic>
+            <wp14:sizeRelH relativeFrom="margin">
+              <wp14:pctWidth>0</wp14:pctWidth>
+            </wp14:sizeRelH>
+            <wp14:sizeRelV relativeFrom="margin">
+              <wp14:pctHeight>0</wp14:pctHeight>
+            </wp14:sizeRelV>
           </wp:anchor>
         </w:drawing>
       </w:r>
@@ -7617,7 +8503,7 @@
           <w:sz w:val="30"/>
           <w:szCs w:val="30"/>
         </w:rPr>
-        <w:t>Enumerate Primary Scenario:</w:t>
+        <w:t>Enumerate:</w:t>
       </w:r>
     </w:p>
     <w:p>
@@ -7822,7 +8708,7 @@
           <w:sz w:val="28"/>
           <w:szCs w:val="28"/>
         </w:rPr>
-        <w:t>Alternate paths:</w:t>
+        <w:t>Secondary Scenario:</w:t>
       </w:r>
     </w:p>
     <w:p>
@@ -7846,8 +8732,8 @@
         <w:rPr>
           <w:rFonts w:ascii="Times New Roman" w:hAnsi="Times New Roman" w:cs="Times New Roman"/>
           <w:b/>
-          <w:sz w:val="24"/>
-          <w:szCs w:val="24"/>
+          <w:sz w:val="28"/>
+          <w:szCs w:val="28"/>
         </w:rPr>
         <w:t>Duplicate</w:t>
       </w:r>
@@ -7880,7 +8766,23 @@
           <w:sz w:val="24"/>
           <w:szCs w:val="24"/>
         </w:rPr>
-        <w:t>The duplicate happens when the user tries to add a team with a name that have already been taking in the game</w:t>
+        <w:t>The duplicate happens when the user tries to add a team with a name that ha</w:t>
+      </w:r>
+      <w:r>
+        <w:rPr>
+          <w:rFonts w:ascii="Times New Roman" w:hAnsi="Times New Roman" w:cs="Times New Roman"/>
+          <w:sz w:val="24"/>
+          <w:szCs w:val="24"/>
+        </w:rPr>
+        <w:t>s</w:t>
+      </w:r>
+      <w:r>
+        <w:rPr>
+          <w:rFonts w:ascii="Times New Roman" w:hAnsi="Times New Roman" w:cs="Times New Roman"/>
+          <w:sz w:val="24"/>
+          <w:szCs w:val="24"/>
+        </w:rPr>
+        <w:t xml:space="preserve"> already been taken.</w:t>
       </w:r>
     </w:p>
     <w:p>
@@ -7926,17 +8828,72 @@
           <w:sz w:val="24"/>
           <w:szCs w:val="24"/>
         </w:rPr>
-        <w:t>If the user decides to press freeze, go back to step 5 of the Primary Scenario. If the user decides to press cancel, go back to step 4 of the Primary Scenario.</w:t>
-      </w:r>
-    </w:p>
-    <w:p>
-      <w:pPr>
-        <w:rPr>
-          <w:rFonts w:ascii="Times New Roman" w:hAnsi="Times New Roman" w:cs="Times New Roman"/>
-          <w:sz w:val="24"/>
-          <w:szCs w:val="24"/>
-        </w:rPr>
-      </w:pPr>
+        <w:t>If the user decides to press freeze</w:t>
+      </w:r>
+      <w:r>
+        <w:rPr>
+          <w:rFonts w:ascii="Times New Roman" w:hAnsi="Times New Roman" w:cs="Times New Roman"/>
+          <w:sz w:val="24"/>
+          <w:szCs w:val="24"/>
+        </w:rPr>
+        <w:t xml:space="preserve"> team that already has the name</w:t>
+      </w:r>
+      <w:r>
+        <w:rPr>
+          <w:rFonts w:ascii="Times New Roman" w:hAnsi="Times New Roman" w:cs="Times New Roman"/>
+          <w:sz w:val="24"/>
+          <w:szCs w:val="24"/>
+        </w:rPr>
+        <w:t xml:space="preserve">, go back to step </w:t>
+      </w:r>
+      <w:r>
+        <w:rPr>
+          <w:rFonts w:ascii="Times New Roman" w:hAnsi="Times New Roman" w:cs="Times New Roman"/>
+          <w:sz w:val="24"/>
+          <w:szCs w:val="24"/>
+        </w:rPr>
+        <w:t>five</w:t>
+      </w:r>
+      <w:r>
+        <w:rPr>
+          <w:rFonts w:ascii="Times New Roman" w:hAnsi="Times New Roman" w:cs="Times New Roman"/>
+          <w:sz w:val="24"/>
+          <w:szCs w:val="24"/>
+        </w:rPr>
+        <w:t xml:space="preserve"> of the Primary Scenario. If the user decides to </w:t>
+      </w:r>
+      <w:r>
+        <w:rPr>
+          <w:rFonts w:ascii="Times New Roman" w:hAnsi="Times New Roman" w:cs="Times New Roman"/>
+          <w:sz w:val="24"/>
+          <w:szCs w:val="24"/>
+        </w:rPr>
+        <w:t>choose a</w:t>
+      </w:r>
+      <w:r>
+        <w:rPr>
+          <w:rFonts w:ascii="Times New Roman" w:hAnsi="Times New Roman" w:cs="Times New Roman"/>
+          <w:sz w:val="24"/>
+          <w:szCs w:val="24"/>
+        </w:rPr>
+        <w:t xml:space="preserve">, go back to step </w:t>
+      </w:r>
+      <w:r>
+        <w:rPr>
+          <w:rFonts w:ascii="Times New Roman" w:hAnsi="Times New Roman" w:cs="Times New Roman"/>
+          <w:sz w:val="24"/>
+          <w:szCs w:val="24"/>
+        </w:rPr>
+        <w:t>four</w:t>
+      </w:r>
+      <w:r>
+        <w:rPr>
+          <w:rFonts w:ascii="Times New Roman" w:hAnsi="Times New Roman" w:cs="Times New Roman"/>
+          <w:sz w:val="24"/>
+          <w:szCs w:val="24"/>
+        </w:rPr>
+        <w:t xml:space="preserve"> of the Primary Scenario.</w:t>
+      </w:r>
     </w:p>
     <w:p>
       <w:pPr>
@@ -7973,10 +8930,10 @@
         </w:rPr>
         <w:lastRenderedPageBreak/>
         <w:drawing>
-          <wp:anchor distT="0" distB="0" distL="114300" distR="114300" simplePos="0" relativeHeight="251668480" behindDoc="0" locked="0" layoutInCell="1" allowOverlap="1" wp14:anchorId="0ADFE52F" wp14:editId="4A67E908">
+          <wp:anchor distT="0" distB="0" distL="114300" distR="114300" simplePos="0" relativeHeight="251668480" behindDoc="0" locked="0" layoutInCell="1" allowOverlap="1" wp14:anchorId="39CCAF31" wp14:editId="7C69CBAE">
             <wp:simplePos x="0" y="0"/>
             <wp:positionH relativeFrom="margin">
-              <wp:posOffset>-808355</wp:posOffset>
+              <wp:posOffset>-810895</wp:posOffset>
             </wp:positionH>
             <wp:positionV relativeFrom="margin">
               <wp:align>top</wp:align>
@@ -8042,7 +8999,7 @@
           <w:sz w:val="30"/>
           <w:szCs w:val="30"/>
         </w:rPr>
-        <w:t>Retire Primary Scenario:</w:t>
+        <w:t>Retire:</w:t>
       </w:r>
     </w:p>
     <w:p>
@@ -8346,7 +9303,23 @@
           <w:sz w:val="24"/>
           <w:szCs w:val="24"/>
         </w:rPr>
-        <w:t xml:space="preserve">, “Fog of War”. During spectator mode the game will carry out based on time, regulating the speed of the computer player’s movements based on a timer. (Once every second the computer AI will make a move for example). This is why we have the need for speed controls in the spectator mode. </w:t>
+        <w:t>, “Fog of War”. During spectator mode</w:t>
+      </w:r>
+      <w:r>
+        <w:rPr>
+          <w:rFonts w:ascii="Times New Roman" w:hAnsi="Times New Roman" w:cs="Times New Roman"/>
+          <w:sz w:val="24"/>
+          <w:szCs w:val="24"/>
+        </w:rPr>
+        <w:t>,</w:t>
+      </w:r>
+      <w:r>
+        <w:rPr>
+          <w:rFonts w:ascii="Times New Roman" w:hAnsi="Times New Roman" w:cs="Times New Roman"/>
+          <w:sz w:val="24"/>
+          <w:szCs w:val="24"/>
+        </w:rPr>
+        <w:t xml:space="preserve"> the game will carry out based on time, regulating the speed of the computer player’s movements based on a timer. (Once every second the computer AI will make a move for example). This is why we have the need for speed controls in the spectator mode. </w:t>
       </w:r>
     </w:p>
     <w:p>
@@ -8369,15 +9342,11 @@
     </w:p>
     <w:p>
       <w:pPr>
-        <w:rPr>
-          <w:rFonts w:ascii="Times New Roman" w:hAnsi="Times New Roman" w:cs="Times New Roman"/>
-        </w:rPr>
-      </w:pPr>
-    </w:p>
-    <w:p>
-      <w:pPr>
-        <w:rPr>
-          <w:rFonts w:ascii="Times New Roman" w:hAnsi="Times New Roman" w:cs="Times New Roman"/>
+        <w:ind w:firstLine="720"/>
+        <w:rPr>
+          <w:rFonts w:ascii="Times New Roman" w:hAnsi="Times New Roman" w:cs="Times New Roman"/>
+          <w:sz w:val="24"/>
+          <w:szCs w:val="24"/>
         </w:rPr>
       </w:pPr>
     </w:p>
@@ -8388,7 +9357,6 @@
           <w:b/>
           <w:sz w:val="30"/>
           <w:szCs w:val="30"/>
-          <w:u w:val="single"/>
         </w:rPr>
       </w:pPr>
       <w:r>
@@ -8397,7 +9365,209 @@
           <w:b/>
           <w:sz w:val="30"/>
           <w:szCs w:val="30"/>
-          <w:u w:val="single"/>
+        </w:rPr>
+        <w:t>Hardware</w:t>
+      </w:r>
+      <w:r>
+        <w:rPr>
+          <w:rFonts w:ascii="Times New Roman" w:hAnsi="Times New Roman" w:cs="Times New Roman"/>
+          <w:b/>
+          <w:sz w:val="30"/>
+          <w:szCs w:val="30"/>
+        </w:rPr>
+        <w:t>,</w:t>
+      </w:r>
+      <w:r>
+        <w:rPr>
+          <w:rFonts w:ascii="Times New Roman" w:hAnsi="Times New Roman" w:cs="Times New Roman"/>
+          <w:b/>
+          <w:sz w:val="30"/>
+          <w:szCs w:val="30"/>
+        </w:rPr>
+        <w:t xml:space="preserve"> Software</w:t>
+      </w:r>
+      <w:r>
+        <w:rPr>
+          <w:rFonts w:ascii="Times New Roman" w:hAnsi="Times New Roman" w:cs="Times New Roman"/>
+          <w:b/>
+          <w:sz w:val="30"/>
+          <w:szCs w:val="30"/>
+        </w:rPr>
+        <w:t>, and Data Formats</w:t>
+      </w:r>
+    </w:p>
+    <w:p>
+      <w:pPr>
+        <w:ind w:firstLine="720"/>
+        <w:rPr>
+          <w:rFonts w:ascii="Times New Roman" w:hAnsi="Times New Roman" w:cs="Times New Roman"/>
+          <w:sz w:val="24"/>
+          <w:szCs w:val="24"/>
+        </w:rPr>
+      </w:pPr>
+      <w:r>
+        <w:rPr>
+          <w:rFonts w:ascii="Times New Roman" w:hAnsi="Times New Roman" w:cs="Times New Roman"/>
+          <w:sz w:val="24"/>
+          <w:szCs w:val="24"/>
+        </w:rPr>
+        <w:t xml:space="preserve">This game </w:t>
+      </w:r>
+      <w:r>
+        <w:rPr>
+          <w:rFonts w:ascii="Times New Roman" w:hAnsi="Times New Roman" w:cs="Times New Roman"/>
+          <w:sz w:val="24"/>
+          <w:szCs w:val="24"/>
+        </w:rPr>
+        <w:t>is being developed to run on Linux</w:t>
+      </w:r>
+      <w:r>
+        <w:rPr>
+          <w:rFonts w:ascii="Times New Roman" w:hAnsi="Times New Roman" w:cs="Times New Roman"/>
+          <w:sz w:val="24"/>
+          <w:szCs w:val="24"/>
+        </w:rPr>
+        <w:t xml:space="preserve">, with the U of S’ </w:t>
+      </w:r>
+      <w:r>
+        <w:rPr>
+          <w:rFonts w:ascii="Times New Roman" w:hAnsi="Times New Roman" w:cs="Times New Roman"/>
+          <w:i/>
+          <w:sz w:val="24"/>
+          <w:szCs w:val="24"/>
+        </w:rPr>
+        <w:t>tuxworld</w:t>
+      </w:r>
+      <w:r>
+        <w:rPr>
+          <w:rFonts w:ascii="Times New Roman" w:hAnsi="Times New Roman" w:cs="Times New Roman"/>
+          <w:sz w:val="24"/>
+          <w:szCs w:val="24"/>
+        </w:rPr>
+        <w:t xml:space="preserve"> in mind</w:t>
+      </w:r>
+      <w:r>
+        <w:rPr>
+          <w:rFonts w:ascii="Times New Roman" w:hAnsi="Times New Roman" w:cs="Times New Roman"/>
+          <w:sz w:val="24"/>
+          <w:szCs w:val="24"/>
+        </w:rPr>
+        <w:t xml:space="preserve">. It will be written in Java, making use of the AspectJ extension. This </w:t>
+      </w:r>
+      <w:r>
+        <w:rPr>
+          <w:rFonts w:ascii="Times New Roman" w:hAnsi="Times New Roman" w:cs="Times New Roman"/>
+          <w:sz w:val="24"/>
+          <w:szCs w:val="24"/>
+        </w:rPr>
+        <w:t xml:space="preserve">aspect-based extension </w:t>
+      </w:r>
+      <w:r>
+        <w:rPr>
+          <w:rFonts w:ascii="Times New Roman" w:hAnsi="Times New Roman" w:cs="Times New Roman"/>
+          <w:sz w:val="24"/>
+          <w:szCs w:val="24"/>
+        </w:rPr>
+        <w:t>allo</w:t>
+      </w:r>
+      <w:r>
+        <w:rPr>
+          <w:rFonts w:ascii="Times New Roman" w:hAnsi="Times New Roman" w:cs="Times New Roman"/>
+          <w:sz w:val="24"/>
+          <w:szCs w:val="24"/>
+        </w:rPr>
+        <w:t xml:space="preserve">ws us to improve modularity and will </w:t>
+      </w:r>
+      <w:r>
+        <w:rPr>
+          <w:rFonts w:ascii="Times New Roman" w:hAnsi="Times New Roman" w:cs="Times New Roman"/>
+          <w:sz w:val="24"/>
+          <w:szCs w:val="24"/>
+        </w:rPr>
+        <w:t>help with testing</w:t>
+      </w:r>
+      <w:r>
+        <w:rPr>
+          <w:rFonts w:ascii="Times New Roman" w:hAnsi="Times New Roman" w:cs="Times New Roman"/>
+          <w:sz w:val="24"/>
+          <w:szCs w:val="24"/>
+        </w:rPr>
+        <w:t xml:space="preserve">. </w:t>
+      </w:r>
+      <w:r>
+        <w:rPr>
+          <w:rFonts w:ascii="Times New Roman" w:hAnsi="Times New Roman" w:cs="Times New Roman"/>
+          <w:sz w:val="24"/>
+          <w:szCs w:val="24"/>
+        </w:rPr>
+        <w:t xml:space="preserve">We will be doing our development using </w:t>
+      </w:r>
+      <w:r>
+        <w:rPr>
+          <w:rFonts w:ascii="Times New Roman" w:hAnsi="Times New Roman" w:cs="Times New Roman"/>
+          <w:sz w:val="24"/>
+          <w:szCs w:val="24"/>
+        </w:rPr>
+        <w:t>Oracle Corporation</w:t>
+      </w:r>
+      <w:r>
+        <w:rPr>
+          <w:rFonts w:ascii="Times New Roman" w:hAnsi="Times New Roman" w:cs="Times New Roman"/>
+          <w:sz w:val="24"/>
+          <w:szCs w:val="24"/>
+        </w:rPr>
+        <w:t>’s Eclipse IDE.</w:t>
+      </w:r>
+      <w:r>
+        <w:rPr>
+          <w:rFonts w:ascii="Times New Roman" w:hAnsi="Times New Roman" w:cs="Times New Roman"/>
+          <w:sz w:val="24"/>
+          <w:szCs w:val="24"/>
+        </w:rPr>
+        <w:t xml:space="preserve"> The robots in our program </w:t>
+      </w:r>
+      <w:r>
+        <w:rPr>
+          <w:rFonts w:ascii="Times New Roman" w:hAnsi="Times New Roman" w:cs="Times New Roman"/>
+          <w:sz w:val="24"/>
+          <w:szCs w:val="24"/>
+        </w:rPr>
+        <w:t>operate and communicate using the RoboSports370 control language, modelled in forth. Their statistics and other information will be kept track of using</w:t>
+      </w:r>
+      <w:r>
+        <w:rPr>
+          <w:rFonts w:ascii="Times New Roman" w:hAnsi="Times New Roman" w:cs="Times New Roman"/>
+          <w:sz w:val="24"/>
+          <w:szCs w:val="24"/>
+        </w:rPr>
+        <w:t xml:space="preserve"> the JSON file format.</w:t>
+      </w:r>
+    </w:p>
+    <w:p>
+      <w:pPr>
+        <w:ind w:firstLine="720"/>
+        <w:rPr>
+          <w:rFonts w:ascii="Times New Roman" w:hAnsi="Times New Roman" w:cs="Times New Roman"/>
+          <w:sz w:val="24"/>
+          <w:szCs w:val="24"/>
+        </w:rPr>
+      </w:pPr>
+    </w:p>
+    <w:p>
+      <w:pPr>
+        <w:rPr>
+          <w:rFonts w:ascii="Times New Roman" w:hAnsi="Times New Roman" w:cs="Times New Roman"/>
+          <w:b/>
+          <w:sz w:val="30"/>
+          <w:szCs w:val="30"/>
+        </w:rPr>
+      </w:pPr>
+      <w:r>
+        <w:rPr>
+          <w:rFonts w:ascii="Times New Roman" w:hAnsi="Times New Roman" w:cs="Times New Roman"/>
+          <w:b/>
+          <w:sz w:val="30"/>
+          <w:szCs w:val="30"/>
         </w:rPr>
         <w:t>The Team</w:t>
       </w:r>
@@ -8417,7 +9587,23 @@
           <w:sz w:val="24"/>
           <w:szCs w:val="24"/>
         </w:rPr>
-        <w:t xml:space="preserve">We are team C4, made up of Yu, Ixabat, Daniel, Kevin, and Brandon. Each member has their own unique skillset that makes us an overall well-rounded team. Decisions are decided in a democratic fashion with emphasis on member-input. Communication is frequent and meetings are organized multiple days a week to ensure members are up-to-date on current objectives. Our team is making use of Git </w:t>
+        <w:t xml:space="preserve">We are team C4, made up of </w:t>
+      </w:r>
+      <w:r>
+        <w:rPr>
+          <w:rFonts w:ascii="Times New Roman" w:hAnsi="Times New Roman" w:cs="Times New Roman"/>
+          <w:sz w:val="24"/>
+          <w:szCs w:val="24"/>
+        </w:rPr>
+        <w:t>Jack</w:t>
+      </w:r>
+      <w:r>
+        <w:rPr>
+          <w:rFonts w:ascii="Times New Roman" w:hAnsi="Times New Roman" w:cs="Times New Roman"/>
+          <w:sz w:val="24"/>
+          <w:szCs w:val="24"/>
+        </w:rPr>
+        <w:t xml:space="preserve">, Ixabat, Daniel, Kevin, and Brandon. Each member has their own unique skillset that makes us an overall well-rounded team. Decisions are decided in a democratic fashion with emphasis on member-input. Communication is frequent and meetings are organized multiple days a week to ensure members are up-to-date on current objectives. Our team is making use of Git </w:t>
       </w:r>
       <w:r>
         <w:rPr>
@@ -8430,8 +9616,12 @@
     </w:p>
     <w:p>
       <w:pPr>
-        <w:rPr>
-          <w:rFonts w:ascii="Times New Roman" w:hAnsi="Times New Roman" w:cs="Times New Roman"/>
+        <w:ind w:firstLine="720"/>
+        <w:rPr>
+          <w:rFonts w:ascii="Times New Roman" w:hAnsi="Times New Roman" w:cs="Times New Roman"/>
+          <w:b/>
+          <w:sz w:val="30"/>
+          <w:szCs w:val="30"/>
         </w:rPr>
       </w:pPr>
     </w:p>
@@ -10891,7 +12081,7 @@
         <w:rFonts w:hint="default"/>
       </w:rPr>
     </w:lvl>
-    <w:lvl w:ilvl="1" w:tplc="10090019" w:tentative="1">
+    <w:lvl w:ilvl="1" w:tplc="10090019">
       <w:start w:val="1"/>
       <w:numFmt w:val="lowerLetter"/>
       <w:lvlText w:val="%2."/>

</xml_diff>

<commit_message>
Added end round scenario and tweaked other scenarios
</commit_message>
<xml_diff>
--- a/RequireDoc/RequirementsDoc_RoughDraft.docx
+++ b/RequireDoc/RequirementsDoc_RoughDraft.docx
@@ -1,6 +1,6 @@
 
 <file path=word/document.xml><?xml version="1.0" encoding="utf-8"?>
-<w:document xmlns:wpc="http://schemas.microsoft.com/office/word/2010/wordprocessingCanvas" xmlns:cx="http://schemas.microsoft.com/office/drawing/2014/chartex" xmlns:cx1="http://schemas.microsoft.com/office/drawing/2015/9/8/chartex" xmlns:cx2="http://schemas.microsoft.com/office/drawing/2015/10/21/chartex" xmlns:mc="http://schemas.openxmlformats.org/markup-compatibility/2006" xmlns:o="urn:schemas-microsoft-com:office:office" xmlns:r="http://schemas.openxmlformats.org/officeDocument/2006/relationships" xmlns:m="http://schemas.openxmlformats.org/officeDocument/2006/math" xmlns:v="urn:schemas-microsoft-com:vml" xmlns:wp14="http://schemas.microsoft.com/office/word/2010/wordprocessingDrawing" xmlns:wp="http://schemas.openxmlformats.org/drawingml/2006/wordprocessingDrawing" xmlns:w10="urn:schemas-microsoft-com:office:word" xmlns:w="http://schemas.openxmlformats.org/wordprocessingml/2006/main" xmlns:w14="http://schemas.microsoft.com/office/word/2010/wordml" xmlns:w15="http://schemas.microsoft.com/office/word/2012/wordml" xmlns:w16se="http://schemas.microsoft.com/office/word/2015/wordml/symex" xmlns:wpg="http://schemas.microsoft.com/office/word/2010/wordprocessingGroup" xmlns:wpi="http://schemas.microsoft.com/office/word/2010/wordprocessingInk" xmlns:wne="http://schemas.microsoft.com/office/word/2006/wordml" xmlns:wps="http://schemas.microsoft.com/office/word/2010/wordprocessingShape" mc:Ignorable="w14 w15 w16se wp14">
+<w:document xmlns:wpc="http://schemas.microsoft.com/office/word/2010/wordprocessingCanvas" xmlns:mo="http://schemas.microsoft.com/office/mac/office/2008/main" xmlns:mc="http://schemas.openxmlformats.org/markup-compatibility/2006" xmlns:mv="urn:schemas-microsoft-com:mac:vml" xmlns:o="urn:schemas-microsoft-com:office:office" xmlns:r="http://schemas.openxmlformats.org/officeDocument/2006/relationships" xmlns:m="http://schemas.openxmlformats.org/officeDocument/2006/math" xmlns:v="urn:schemas-microsoft-com:vml" xmlns:wp14="http://schemas.microsoft.com/office/word/2010/wordprocessingDrawing" xmlns:wp="http://schemas.openxmlformats.org/drawingml/2006/wordprocessingDrawing" xmlns:w10="urn:schemas-microsoft-com:office:word" xmlns:w="http://schemas.openxmlformats.org/wordprocessingml/2006/main" xmlns:w14="http://schemas.microsoft.com/office/word/2010/wordml" xmlns:w15="http://schemas.microsoft.com/office/word/2012/wordml" xmlns:wpg="http://schemas.microsoft.com/office/word/2010/wordprocessingGroup" xmlns:wpi="http://schemas.microsoft.com/office/word/2010/wordprocessingInk" xmlns:wne="http://schemas.microsoft.com/office/word/2006/wordml" xmlns:wps="http://schemas.microsoft.com/office/word/2010/wordprocessingShape" mc:Ignorable="w14 w15 wp14">
   <w:body>
     <w:p>
       <w:pPr>
@@ -179,14 +179,34 @@
           <w:szCs w:val="24"/>
         </w:rPr>
       </w:pPr>
-      <w:r>
-        <w:rPr>
-          <w:rFonts w:ascii="Times New Roman" w:hAnsi="Times New Roman" w:cs="Times New Roman"/>
-          <w:sz w:val="24"/>
-          <w:szCs w:val="24"/>
-        </w:rPr>
-        <w:t>Ixabat Lahiji</w:t>
-      </w:r>
+      <w:proofErr w:type="spellStart"/>
+      <w:r>
+        <w:rPr>
+          <w:rFonts w:ascii="Times New Roman" w:hAnsi="Times New Roman" w:cs="Times New Roman"/>
+          <w:sz w:val="24"/>
+          <w:szCs w:val="24"/>
+        </w:rPr>
+        <w:t>Ixabat</w:t>
+      </w:r>
+      <w:proofErr w:type="spellEnd"/>
+      <w:r>
+        <w:rPr>
+          <w:rFonts w:ascii="Times New Roman" w:hAnsi="Times New Roman" w:cs="Times New Roman"/>
+          <w:sz w:val="24"/>
+          <w:szCs w:val="24"/>
+        </w:rPr>
+        <w:t xml:space="preserve"> </w:t>
+      </w:r>
+      <w:proofErr w:type="spellStart"/>
+      <w:r>
+        <w:rPr>
+          <w:rFonts w:ascii="Times New Roman" w:hAnsi="Times New Roman" w:cs="Times New Roman"/>
+          <w:sz w:val="24"/>
+          <w:szCs w:val="24"/>
+        </w:rPr>
+        <w:t>Lahiji</w:t>
+      </w:r>
+      <w:proofErr w:type="spellEnd"/>
     </w:p>
     <w:p>
       <w:pPr>
@@ -295,8 +315,6 @@
           <w:szCs w:val="24"/>
         </w:rPr>
       </w:pPr>
-      <w:bookmarkStart w:id="0" w:name="_GoBack"/>
-      <w:bookmarkEnd w:id="0"/>
     </w:p>
     <w:p>
       <w:pPr>
@@ -794,8 +812,27 @@
           <w:sz w:val="24"/>
           <w:szCs w:val="24"/>
         </w:rPr>
-        <w:t xml:space="preserve">The system will be programmed entirely in Java, making use of the AspectJ extension. As per assignment requirements, the system must compile and run on the U of S’ </w:t>
-      </w:r>
+        <w:t xml:space="preserve">The system will be programmed entirely in Java, making use of the </w:t>
+      </w:r>
+      <w:proofErr w:type="spellStart"/>
+      <w:r>
+        <w:rPr>
+          <w:rFonts w:ascii="Times New Roman" w:hAnsi="Times New Roman" w:cs="Times New Roman"/>
+          <w:sz w:val="24"/>
+          <w:szCs w:val="24"/>
+        </w:rPr>
+        <w:t>AspectJ</w:t>
+      </w:r>
+      <w:proofErr w:type="spellEnd"/>
+      <w:r>
+        <w:rPr>
+          <w:rFonts w:ascii="Times New Roman" w:hAnsi="Times New Roman" w:cs="Times New Roman"/>
+          <w:sz w:val="24"/>
+          <w:szCs w:val="24"/>
+        </w:rPr>
+        <w:t xml:space="preserve"> extension. As per assignment requirements, the system must compile and run on the U of S’ </w:t>
+      </w:r>
+      <w:proofErr w:type="spellStart"/>
       <w:r>
         <w:rPr>
           <w:rFonts w:ascii="Times New Roman" w:hAnsi="Times New Roman" w:cs="Times New Roman"/>
@@ -805,6 +842,7 @@
         </w:rPr>
         <w:t>tuxworld</w:t>
       </w:r>
+      <w:proofErr w:type="spellEnd"/>
       <w:r>
         <w:rPr>
           <w:rFonts w:ascii="Times New Roman" w:hAnsi="Times New Roman" w:cs="Times New Roman"/>
@@ -2932,10 +2970,10 @@
         <w:rPr>
           <w:rFonts w:ascii="Times New Roman" w:hAnsi="Times New Roman" w:cs="Times New Roman"/>
           <w:noProof/>
-          <w:lang w:eastAsia="en-CA"/>
+          <w:lang w:val="en-US"/>
         </w:rPr>
         <w:drawing>
-          <wp:inline distT="0" distB="0" distL="0" distR="0">
+          <wp:inline distT="0" distB="0" distL="0" distR="0" wp14:anchorId="3BEE11F4" wp14:editId="3733A352">
             <wp:extent cx="5937885" cy="6145427"/>
             <wp:effectExtent l="0" t="0" r="5715" b="8255"/>
             <wp:docPr id="7" name="Picture 7" descr="C:\Users\Brandon\Desktop\download.png"/>
@@ -4869,11 +4907,11 @@
           <w:noProof/>
           <w:sz w:val="30"/>
           <w:szCs w:val="30"/>
-          <w:lang w:eastAsia="en-CA"/>
+          <w:lang w:val="en-US"/>
         </w:rPr>
         <w:lastRenderedPageBreak/>
         <w:drawing>
-          <wp:anchor distT="0" distB="0" distL="114300" distR="114300" simplePos="0" relativeHeight="251659264" behindDoc="0" locked="0" layoutInCell="1" allowOverlap="1" wp14:anchorId="5BA2BF57" wp14:editId="0D93550F">
+          <wp:anchor distT="0" distB="0" distL="114300" distR="114300" simplePos="0" relativeHeight="251659264" behindDoc="0" locked="0" layoutInCell="1" allowOverlap="1" wp14:anchorId="530D46EC" wp14:editId="3F66A62C">
             <wp:simplePos x="0" y="0"/>
             <wp:positionH relativeFrom="column">
               <wp:posOffset>3368675</wp:posOffset>
@@ -5547,11 +5585,11 @@
           <w:noProof/>
           <w:sz w:val="30"/>
           <w:szCs w:val="30"/>
-          <w:lang w:eastAsia="en-CA"/>
+          <w:lang w:val="en-US"/>
         </w:rPr>
         <w:lastRenderedPageBreak/>
         <w:drawing>
-          <wp:anchor distT="0" distB="0" distL="114300" distR="114300" simplePos="0" relativeHeight="251660288" behindDoc="0" locked="0" layoutInCell="1" allowOverlap="1" wp14:anchorId="3FC268B5" wp14:editId="2037BFCC">
+          <wp:anchor distT="0" distB="0" distL="114300" distR="114300" simplePos="0" relativeHeight="251660288" behindDoc="0" locked="0" layoutInCell="1" allowOverlap="1" wp14:anchorId="6001C90A" wp14:editId="3F8A636B">
             <wp:simplePos x="0" y="0"/>
             <wp:positionH relativeFrom="column">
               <wp:posOffset>-634365</wp:posOffset>
@@ -5682,7 +5720,23 @@
           <w:sz w:val="24"/>
           <w:szCs w:val="24"/>
         </w:rPr>
-        <w:t xml:space="preserve"> turn and they wish to move a robot they can do so using the mouse. All of the spaces around the robot that it can possibly move to will be highlighted. Clicking on one of these locations will result in the robot moving one space into that location. If the robot has already moved as far as it can for that turn no spaces will be highlighted. </w:t>
+        <w:t xml:space="preserve"> turn and they wish to move a robot they can do so using the mouse. All of the spaces around the robot that it can possibly move to will be highlighted. Clicking on one of these locations will result in the robot moving one space into that location. If the robot has already moved as far as it can for that </w:t>
+      </w:r>
+      <w:r>
+        <w:rPr>
+          <w:rFonts w:ascii="Times New Roman" w:hAnsi="Times New Roman" w:cs="Times New Roman"/>
+          <w:sz w:val="24"/>
+          <w:szCs w:val="24"/>
+        </w:rPr>
+        <w:t>round</w:t>
+      </w:r>
+      <w:r>
+        <w:rPr>
+          <w:rFonts w:ascii="Times New Roman" w:hAnsi="Times New Roman" w:cs="Times New Roman"/>
+          <w:sz w:val="24"/>
+          <w:szCs w:val="24"/>
+        </w:rPr>
+        <w:t xml:space="preserve"> no spaces will be highlighted. </w:t>
       </w:r>
     </w:p>
     <w:p>
@@ -5992,10 +6046,10 @@
           <w:noProof/>
           <w:sz w:val="30"/>
           <w:szCs w:val="30"/>
-          <w:lang w:eastAsia="en-CA"/>
+          <w:lang w:val="en-US"/>
         </w:rPr>
         <w:drawing>
-          <wp:anchor distT="0" distB="0" distL="114300" distR="114300" simplePos="0" relativeHeight="251661312" behindDoc="0" locked="0" layoutInCell="1" allowOverlap="1" wp14:anchorId="2B2ADB57" wp14:editId="262D5DB1">
+          <wp:anchor distT="0" distB="0" distL="114300" distR="114300" simplePos="0" relativeHeight="251661312" behindDoc="0" locked="0" layoutInCell="1" allowOverlap="1" wp14:anchorId="3B14D118" wp14:editId="28A65BAA">
             <wp:simplePos x="0" y="0"/>
             <wp:positionH relativeFrom="column">
               <wp:posOffset>3146327</wp:posOffset>
@@ -6511,11 +6565,11 @@
           <w:noProof/>
           <w:sz w:val="30"/>
           <w:szCs w:val="30"/>
-          <w:lang w:eastAsia="en-CA"/>
+          <w:lang w:val="en-US"/>
         </w:rPr>
         <w:lastRenderedPageBreak/>
         <w:drawing>
-          <wp:anchor distT="0" distB="0" distL="114300" distR="114300" simplePos="0" relativeHeight="251662336" behindDoc="0" locked="0" layoutInCell="1" allowOverlap="1" wp14:anchorId="1125C543" wp14:editId="710D679D">
+          <wp:anchor distT="0" distB="0" distL="114300" distR="114300" simplePos="0" relativeHeight="251662336" behindDoc="0" locked="0" layoutInCell="1" allowOverlap="1" wp14:anchorId="11174959" wp14:editId="4565A4D6">
             <wp:simplePos x="0" y="0"/>
             <wp:positionH relativeFrom="column">
               <wp:posOffset>-747395</wp:posOffset>
@@ -6886,11 +6940,11 @@
         <w:rPr>
           <w:rFonts w:ascii="Times New Roman" w:hAnsi="Times New Roman" w:cs="Times New Roman"/>
           <w:noProof/>
-          <w:lang w:eastAsia="en-CA"/>
+          <w:lang w:val="en-US"/>
         </w:rPr>
         <w:lastRenderedPageBreak/>
         <w:drawing>
-          <wp:anchor distT="0" distB="0" distL="114300" distR="114300" simplePos="0" relativeHeight="251663360" behindDoc="0" locked="0" layoutInCell="1" allowOverlap="1">
+          <wp:anchor distT="0" distB="0" distL="114300" distR="114300" simplePos="0" relativeHeight="251663360" behindDoc="0" locked="0" layoutInCell="1" allowOverlap="1" wp14:anchorId="677186D9" wp14:editId="094F1C43">
             <wp:simplePos x="0" y="0"/>
             <wp:positionH relativeFrom="column">
               <wp:posOffset>2596515</wp:posOffset>
@@ -7370,10 +7424,10 @@
           <w:noProof/>
           <w:sz w:val="30"/>
           <w:szCs w:val="30"/>
-          <w:lang w:eastAsia="en-CA"/>
+          <w:lang w:val="en-US"/>
         </w:rPr>
         <w:drawing>
-          <wp:anchor distT="0" distB="0" distL="114300" distR="114300" simplePos="0" relativeHeight="251664384" behindDoc="0" locked="0" layoutInCell="1" allowOverlap="1">
+          <wp:anchor distT="0" distB="0" distL="114300" distR="114300" simplePos="0" relativeHeight="251664384" behindDoc="0" locked="0" layoutInCell="1" allowOverlap="1" wp14:anchorId="3AFBD942" wp14:editId="6ACA852D">
             <wp:simplePos x="0" y="0"/>
             <wp:positionH relativeFrom="column">
               <wp:posOffset>-861695</wp:posOffset>
@@ -7786,6 +7840,435 @@
       <w:pPr>
         <w:rPr>
           <w:rFonts w:ascii="Times New Roman" w:hAnsi="Times New Roman" w:cs="Times New Roman"/>
+        </w:rPr>
+      </w:pPr>
+    </w:p>
+    <w:p>
+      <w:pPr>
+        <w:rPr>
+          <w:rFonts w:ascii="Times New Roman" w:hAnsi="Times New Roman" w:cs="Times New Roman"/>
+        </w:rPr>
+      </w:pPr>
+    </w:p>
+    <w:p>
+      <w:pPr>
+        <w:rPr>
+          <w:rFonts w:ascii="Times New Roman" w:hAnsi="Times New Roman" w:cs="Times New Roman"/>
+        </w:rPr>
+      </w:pPr>
+    </w:p>
+    <w:p>
+      <w:pPr>
+        <w:rPr>
+          <w:rFonts w:ascii="Times New Roman" w:hAnsi="Times New Roman" w:cs="Times New Roman"/>
+        </w:rPr>
+      </w:pPr>
+    </w:p>
+    <w:p>
+      <w:pPr>
+        <w:rPr>
+          <w:rFonts w:ascii="Times New Roman" w:hAnsi="Times New Roman" w:cs="Times New Roman"/>
+        </w:rPr>
+      </w:pPr>
+    </w:p>
+    <w:p>
+      <w:pPr>
+        <w:rPr>
+          <w:rFonts w:ascii="Times New Roman" w:hAnsi="Times New Roman" w:cs="Times New Roman"/>
+        </w:rPr>
+      </w:pPr>
+    </w:p>
+    <w:p>
+      <w:pPr>
+        <w:rPr>
+          <w:rFonts w:ascii="Times New Roman" w:hAnsi="Times New Roman" w:cs="Times New Roman"/>
+        </w:rPr>
+      </w:pPr>
+      <w:r>
+        <w:rPr>
+          <w:rFonts w:ascii="Times New Roman" w:hAnsi="Times New Roman" w:cs="Times New Roman"/>
+          <w:noProof/>
+          <w:color w:val="000000"/>
+          <w:sz w:val="24"/>
+          <w:szCs w:val="24"/>
+          <w:lang w:val="en-US"/>
+        </w:rPr>
+        <w:drawing>
+          <wp:anchor distT="0" distB="0" distL="114300" distR="114300" simplePos="0" relativeHeight="251669504" behindDoc="0" locked="0" layoutInCell="1" allowOverlap="1" wp14:anchorId="4CEA2A7B" wp14:editId="4E6C9D54">
+            <wp:simplePos x="0" y="0"/>
+            <wp:positionH relativeFrom="column">
+              <wp:posOffset>3823335</wp:posOffset>
+            </wp:positionH>
+            <wp:positionV relativeFrom="paragraph">
+              <wp:posOffset>165735</wp:posOffset>
+            </wp:positionV>
+            <wp:extent cx="1828800" cy="3200400"/>
+            <wp:effectExtent l="0" t="0" r="0" b="0"/>
+            <wp:wrapTight wrapText="bothSides">
+              <wp:wrapPolygon edited="0">
+                <wp:start x="0" y="0"/>
+                <wp:lineTo x="0" y="21429"/>
+                <wp:lineTo x="21300" y="21429"/>
+                <wp:lineTo x="21300" y="0"/>
+                <wp:lineTo x="0" y="0"/>
+              </wp:wrapPolygon>
+            </wp:wrapTight>
+            <wp:docPr id="13" name="Picture 13" descr="../Desktop/CMPT%20370/Req%20Doc/Ending%20Round-1.png"/>
+            <wp:cNvGraphicFramePr>
+              <a:graphicFrameLocks xmlns:a="http://schemas.openxmlformats.org/drawingml/2006/main" noChangeAspect="1"/>
+            </wp:cNvGraphicFramePr>
+            <a:graphic xmlns:a="http://schemas.openxmlformats.org/drawingml/2006/main">
+              <a:graphicData uri="http://schemas.openxmlformats.org/drawingml/2006/picture">
+                <pic:pic xmlns:pic="http://schemas.openxmlformats.org/drawingml/2006/picture">
+                  <pic:nvPicPr>
+                    <pic:cNvPr id="0" name="Picture 1" descr="../Desktop/CMPT%20370/Req%20Doc/Ending%20Round-1.png"/>
+                    <pic:cNvPicPr>
+                      <a:picLocks noChangeAspect="1" noChangeArrowheads="1"/>
+                    </pic:cNvPicPr>
+                  </pic:nvPicPr>
+                  <pic:blipFill>
+                    <a:blip r:embed="rId14" cstate="print">
+                      <a:extLst>
+                        <a:ext uri="{28A0092B-C50C-407E-A947-70E740481C1C}">
+                          <a14:useLocalDpi xmlns:a14="http://schemas.microsoft.com/office/drawing/2010/main" val="0"/>
+                        </a:ext>
+                      </a:extLst>
+                    </a:blip>
+                    <a:srcRect/>
+                    <a:stretch>
+                      <a:fillRect/>
+                    </a:stretch>
+                  </pic:blipFill>
+                  <pic:spPr bwMode="auto">
+                    <a:xfrm>
+                      <a:off x="0" y="0"/>
+                      <a:ext cx="1828800" cy="3200400"/>
+                    </a:xfrm>
+                    <a:prstGeom prst="rect">
+                      <a:avLst/>
+                    </a:prstGeom>
+                    <a:noFill/>
+                    <a:ln>
+                      <a:noFill/>
+                    </a:ln>
+                  </pic:spPr>
+                </pic:pic>
+              </a:graphicData>
+            </a:graphic>
+            <wp14:sizeRelH relativeFrom="page">
+              <wp14:pctWidth>0</wp14:pctWidth>
+            </wp14:sizeRelH>
+            <wp14:sizeRelV relativeFrom="page">
+              <wp14:pctHeight>0</wp14:pctHeight>
+            </wp14:sizeRelV>
+          </wp:anchor>
+        </w:drawing>
+      </w:r>
+    </w:p>
+    <w:p>
+      <w:pPr>
+        <w:spacing w:before="0" w:after="0" w:line="240" w:lineRule="auto"/>
+        <w:ind w:left="720"/>
+        <w:contextualSpacing/>
+        <w:rPr>
+          <w:rFonts w:ascii="Times New Roman" w:hAnsi="Times New Roman" w:cs="Times New Roman"/>
+          <w:b/>
+          <w:sz w:val="30"/>
+          <w:szCs w:val="30"/>
+        </w:rPr>
+      </w:pPr>
+      <w:r>
+        <w:rPr>
+          <w:rFonts w:ascii="Times New Roman" w:hAnsi="Times New Roman" w:cs="Times New Roman"/>
+          <w:b/>
+          <w:sz w:val="30"/>
+          <w:szCs w:val="30"/>
+        </w:rPr>
+        <w:t>Ending Round</w:t>
+      </w:r>
+      <w:r>
+        <w:rPr>
+          <w:rFonts w:ascii="Times New Roman" w:hAnsi="Times New Roman" w:cs="Times New Roman"/>
+          <w:b/>
+          <w:sz w:val="30"/>
+          <w:szCs w:val="30"/>
+        </w:rPr>
+        <w:t>:</w:t>
+      </w:r>
+    </w:p>
+    <w:p>
+      <w:pPr>
+        <w:shd w:val="clear" w:color="auto" w:fill="FFFFFF"/>
+        <w:spacing w:before="0" w:after="0" w:line="240" w:lineRule="auto"/>
+        <w:contextualSpacing/>
+        <w:rPr>
+          <w:rFonts w:ascii="Times New Roman" w:hAnsi="Times New Roman" w:cs="Times New Roman"/>
+          <w:sz w:val="28"/>
+          <w:szCs w:val="28"/>
+        </w:rPr>
+      </w:pPr>
+    </w:p>
+    <w:p>
+      <w:pPr>
+        <w:shd w:val="clear" w:color="auto" w:fill="FFFFFF"/>
+        <w:spacing w:before="0" w:after="0" w:line="240" w:lineRule="auto"/>
+        <w:ind w:firstLine="720"/>
+        <w:contextualSpacing/>
+        <w:rPr>
+          <w:rFonts w:ascii="Times New Roman" w:hAnsi="Times New Roman" w:cs="Times New Roman"/>
+          <w:color w:val="000000"/>
+          <w:sz w:val="24"/>
+          <w:szCs w:val="24"/>
+        </w:rPr>
+      </w:pPr>
+      <w:r>
+        <w:rPr>
+          <w:rFonts w:ascii="Times New Roman" w:hAnsi="Times New Roman" w:cs="Times New Roman"/>
+          <w:color w:val="000000"/>
+          <w:sz w:val="24"/>
+          <w:szCs w:val="24"/>
+        </w:rPr>
+        <w:tab/>
+        <w:t>At any point in a player’s turn they can decide that it is the end of their round by pressing the “End Round” button in the main Game UI. The game will then move on to the next playe</w:t>
+      </w:r>
+      <w:bookmarkStart w:id="0" w:name="_GoBack"/>
+      <w:bookmarkEnd w:id="0"/>
+      <w:r>
+        <w:rPr>
+          <w:rFonts w:ascii="Times New Roman" w:hAnsi="Times New Roman" w:cs="Times New Roman"/>
+          <w:color w:val="000000"/>
+          <w:sz w:val="24"/>
+          <w:szCs w:val="24"/>
+        </w:rPr>
+        <w:t>r. If the player has not elected to end the round before they have used all of their movement then the game will be automatically move on to the next player.</w:t>
+      </w:r>
+    </w:p>
+    <w:p>
+      <w:pPr>
+        <w:shd w:val="clear" w:color="auto" w:fill="FFFFFF"/>
+        <w:spacing w:before="0" w:after="0" w:line="240" w:lineRule="auto"/>
+        <w:ind w:firstLine="720"/>
+        <w:rPr>
+          <w:rFonts w:ascii="Times New Roman" w:hAnsi="Times New Roman" w:cs="Times New Roman"/>
+          <w:color w:val="000000"/>
+          <w:sz w:val="24"/>
+          <w:szCs w:val="24"/>
+        </w:rPr>
+      </w:pPr>
+      <w:r>
+        <w:rPr>
+          <w:rFonts w:ascii="Times New Roman" w:hAnsi="Times New Roman" w:cs="Times New Roman"/>
+          <w:color w:val="000000"/>
+          <w:sz w:val="24"/>
+          <w:szCs w:val="24"/>
+        </w:rPr>
+        <w:t>1.</w:t>
+      </w:r>
+      <w:r>
+        <w:rPr>
+          <w:rFonts w:ascii="Times New Roman" w:hAnsi="Times New Roman" w:cs="Times New Roman"/>
+          <w:color w:val="000000"/>
+          <w:sz w:val="24"/>
+          <w:szCs w:val="24"/>
+        </w:rPr>
+        <w:t xml:space="preserve"> </w:t>
+      </w:r>
+      <w:r>
+        <w:rPr>
+          <w:rFonts w:ascii="Times New Roman" w:hAnsi="Times New Roman" w:cs="Times New Roman"/>
+          <w:color w:val="000000"/>
+          <w:sz w:val="24"/>
+          <w:szCs w:val="24"/>
+        </w:rPr>
+        <w:t>The use case begins when the player selects “End Round</w:t>
+      </w:r>
+      <w:r>
+        <w:rPr>
+          <w:rFonts w:ascii="Times New Roman" w:hAnsi="Times New Roman" w:cs="Times New Roman"/>
+          <w:color w:val="000000"/>
+          <w:sz w:val="24"/>
+          <w:szCs w:val="24"/>
+        </w:rPr>
+        <w:t>”</w:t>
+      </w:r>
+    </w:p>
+    <w:p>
+      <w:pPr>
+        <w:shd w:val="clear" w:color="auto" w:fill="FFFFFF"/>
+        <w:spacing w:before="0" w:after="0" w:line="240" w:lineRule="auto"/>
+        <w:ind w:firstLine="720"/>
+        <w:rPr>
+          <w:rFonts w:ascii="Times New Roman" w:hAnsi="Times New Roman" w:cs="Times New Roman"/>
+          <w:color w:val="000000"/>
+          <w:sz w:val="24"/>
+          <w:szCs w:val="24"/>
+        </w:rPr>
+      </w:pPr>
+      <w:r>
+        <w:rPr>
+          <w:rFonts w:ascii="Times New Roman" w:hAnsi="Times New Roman" w:cs="Times New Roman"/>
+          <w:color w:val="000000"/>
+          <w:sz w:val="24"/>
+          <w:szCs w:val="24"/>
+        </w:rPr>
+        <w:t>2. The system will then move onto the next player</w:t>
+      </w:r>
+    </w:p>
+    <w:p>
+      <w:pPr>
+        <w:shd w:val="clear" w:color="auto" w:fill="FFFFFF"/>
+        <w:spacing w:before="0" w:after="0" w:line="240" w:lineRule="auto"/>
+        <w:ind w:firstLine="720"/>
+        <w:rPr>
+          <w:rFonts w:ascii="Times New Roman" w:hAnsi="Times New Roman" w:cs="Times New Roman"/>
+          <w:color w:val="000000"/>
+          <w:sz w:val="24"/>
+          <w:szCs w:val="24"/>
+        </w:rPr>
+      </w:pPr>
+      <w:r>
+        <w:rPr>
+          <w:rFonts w:ascii="Times New Roman" w:hAnsi="Times New Roman" w:cs="Times New Roman"/>
+          <w:color w:val="000000"/>
+          <w:sz w:val="24"/>
+          <w:szCs w:val="24"/>
+        </w:rPr>
+        <w:t xml:space="preserve">3. The next player will be then prompted to play their highest movement distance robot that they have not used yet in that turn. </w:t>
+      </w:r>
+    </w:p>
+    <w:p>
+      <w:pPr>
+        <w:shd w:val="clear" w:color="auto" w:fill="FFFFFF"/>
+        <w:spacing w:before="0" w:after="0" w:line="240" w:lineRule="auto"/>
+        <w:ind w:firstLine="720"/>
+        <w:rPr>
+          <w:rFonts w:ascii="Times New Roman" w:hAnsi="Times New Roman" w:cs="Times New Roman"/>
+          <w:color w:val="000000"/>
+          <w:sz w:val="24"/>
+          <w:szCs w:val="24"/>
+        </w:rPr>
+      </w:pPr>
+    </w:p>
+    <w:p>
+      <w:pPr>
+        <w:shd w:val="clear" w:color="auto" w:fill="FFFFFF"/>
+        <w:spacing w:before="0" w:after="0" w:line="240" w:lineRule="auto"/>
+        <w:ind w:firstLine="720"/>
+        <w:rPr>
+          <w:rFonts w:ascii="Times New Roman" w:hAnsi="Times New Roman" w:cs="Times New Roman"/>
+          <w:color w:val="000000"/>
+          <w:sz w:val="24"/>
+          <w:szCs w:val="24"/>
+        </w:rPr>
+      </w:pPr>
+    </w:p>
+    <w:p>
+      <w:pPr>
+        <w:shd w:val="clear" w:color="auto" w:fill="FFFFFF"/>
+        <w:spacing w:before="0" w:after="0" w:line="240" w:lineRule="auto"/>
+        <w:ind w:firstLine="720"/>
+        <w:rPr>
+          <w:rFonts w:ascii="Times New Roman" w:hAnsi="Times New Roman" w:cs="Times New Roman"/>
+          <w:color w:val="000000"/>
+          <w:sz w:val="24"/>
+          <w:szCs w:val="24"/>
+        </w:rPr>
+      </w:pPr>
+    </w:p>
+    <w:p>
+      <w:pPr>
+        <w:shd w:val="clear" w:color="auto" w:fill="FFFFFF"/>
+        <w:spacing w:before="0" w:after="0" w:line="240" w:lineRule="auto"/>
+        <w:ind w:firstLine="720"/>
+        <w:rPr>
+          <w:rFonts w:ascii="Times New Roman" w:hAnsi="Times New Roman" w:cs="Times New Roman"/>
+          <w:color w:val="000000"/>
+          <w:sz w:val="24"/>
+          <w:szCs w:val="24"/>
+        </w:rPr>
+      </w:pPr>
+    </w:p>
+    <w:p>
+      <w:pPr>
+        <w:rPr>
+          <w:rFonts w:ascii="Times New Roman" w:hAnsi="Times New Roman" w:cs="Times New Roman"/>
+        </w:rPr>
+      </w:pPr>
+    </w:p>
+    <w:p>
+      <w:pPr>
+        <w:rPr>
+          <w:rFonts w:ascii="Times New Roman" w:hAnsi="Times New Roman" w:cs="Times New Roman"/>
+        </w:rPr>
+      </w:pPr>
+    </w:p>
+    <w:p>
+      <w:pPr>
+        <w:rPr>
+          <w:rFonts w:ascii="Times New Roman" w:hAnsi="Times New Roman" w:cs="Times New Roman"/>
+        </w:rPr>
+      </w:pPr>
+    </w:p>
+    <w:p>
+      <w:pPr>
+        <w:rPr>
+          <w:rFonts w:ascii="Times New Roman" w:hAnsi="Times New Roman" w:cs="Times New Roman"/>
+        </w:rPr>
+      </w:pPr>
+    </w:p>
+    <w:p>
+      <w:pPr>
+        <w:rPr>
+          <w:rFonts w:ascii="Times New Roman" w:hAnsi="Times New Roman" w:cs="Times New Roman"/>
+        </w:rPr>
+      </w:pPr>
+    </w:p>
+    <w:p>
+      <w:pPr>
+        <w:rPr>
+          <w:rFonts w:ascii="Times New Roman" w:hAnsi="Times New Roman" w:cs="Times New Roman"/>
+        </w:rPr>
+      </w:pPr>
+    </w:p>
+    <w:p>
+      <w:pPr>
+        <w:rPr>
+          <w:rFonts w:ascii="Times New Roman" w:hAnsi="Times New Roman" w:cs="Times New Roman"/>
+        </w:rPr>
+      </w:pPr>
+    </w:p>
+    <w:p>
+      <w:pPr>
+        <w:rPr>
+          <w:rFonts w:ascii="Times New Roman" w:hAnsi="Times New Roman" w:cs="Times New Roman"/>
+        </w:rPr>
+      </w:pPr>
+    </w:p>
+    <w:p>
+      <w:pPr>
+        <w:rPr>
+          <w:rFonts w:ascii="Times New Roman" w:hAnsi="Times New Roman" w:cs="Times New Roman"/>
+        </w:rPr>
+      </w:pPr>
+    </w:p>
+    <w:p>
+      <w:pPr>
+        <w:rPr>
+          <w:rFonts w:ascii="Times New Roman" w:hAnsi="Times New Roman" w:cs="Times New Roman"/>
+        </w:rPr>
+      </w:pPr>
+    </w:p>
+    <w:p>
+      <w:pPr>
+        <w:rPr>
+          <w:rFonts w:ascii="Times New Roman" w:hAnsi="Times New Roman" w:cs="Times New Roman"/>
+        </w:rPr>
+      </w:pPr>
+    </w:p>
+    <w:p>
+      <w:pPr>
+        <w:rPr>
+          <w:rFonts w:ascii="Times New Roman" w:hAnsi="Times New Roman" w:cs="Times New Roman"/>
           <w:sz w:val="32"/>
           <w:szCs w:val="32"/>
         </w:rPr>
@@ -7825,11 +8308,10 @@
           <w:noProof/>
           <w:sz w:val="30"/>
           <w:szCs w:val="30"/>
-          <w:lang w:eastAsia="en-CA"/>
-        </w:rPr>
-        <w:lastRenderedPageBreak/>
+          <w:lang w:val="en-US"/>
+        </w:rPr>
         <w:drawing>
-          <wp:anchor distT="0" distB="0" distL="114300" distR="114300" simplePos="0" relativeHeight="251665408" behindDoc="0" locked="0" layoutInCell="1" allowOverlap="1" wp14:anchorId="020C3FF2" wp14:editId="2AFDDD50">
+          <wp:anchor distT="0" distB="0" distL="114300" distR="114300" simplePos="0" relativeHeight="251665408" behindDoc="0" locked="0" layoutInCell="1" allowOverlap="1" wp14:anchorId="24D75CDB" wp14:editId="7512051D">
             <wp:simplePos x="0" y="0"/>
             <wp:positionH relativeFrom="margin">
               <wp:align>right</wp:align>
@@ -7854,7 +8336,7 @@
                     </pic:cNvPicPr>
                   </pic:nvPicPr>
                   <pic:blipFill>
-                    <a:blip r:embed="rId14">
+                    <a:blip r:embed="rId15">
                       <a:extLst>
                         <a:ext uri="{28A0092B-C50C-407E-A947-70E740481C1C}">
                           <a14:useLocalDpi xmlns:a14="http://schemas.microsoft.com/office/drawing/2010/main" val="0"/>
@@ -7989,10 +8471,10 @@
         <w:rPr>
           <w:rFonts w:ascii="Times New Roman" w:hAnsi="Times New Roman" w:cs="Times New Roman"/>
           <w:noProof/>
-          <w:lang w:eastAsia="en-CA"/>
+          <w:lang w:val="en-US"/>
         </w:rPr>
         <w:drawing>
-          <wp:anchor distT="0" distB="0" distL="114300" distR="114300" simplePos="0" relativeHeight="251666432" behindDoc="0" locked="0" layoutInCell="1" allowOverlap="1" wp14:anchorId="5D2B979D" wp14:editId="6C64495C">
+          <wp:anchor distT="0" distB="0" distL="114300" distR="114300" simplePos="0" relativeHeight="251666432" behindDoc="0" locked="0" layoutInCell="1" allowOverlap="1" wp14:anchorId="4F5B1548" wp14:editId="744C4CC9">
             <wp:simplePos x="0" y="0"/>
             <wp:positionH relativeFrom="margin">
               <wp:posOffset>170121</wp:posOffset>
@@ -8017,7 +8499,7 @@
                     </pic:cNvPicPr>
                   </pic:nvPicPr>
                   <pic:blipFill>
-                    <a:blip r:embed="rId15">
+                    <a:blip r:embed="rId16">
                       <a:extLst>
                         <a:ext uri="{28A0092B-C50C-407E-A947-70E740481C1C}">
                           <a14:useLocalDpi xmlns:a14="http://schemas.microsoft.com/office/drawing/2010/main" val="0"/>
@@ -8421,11 +8903,11 @@
         <w:rPr>
           <w:rFonts w:ascii="Times New Roman" w:hAnsi="Times New Roman" w:cs="Times New Roman"/>
           <w:noProof/>
-          <w:lang w:eastAsia="en-CA"/>
+          <w:lang w:val="en-US"/>
         </w:rPr>
         <w:lastRenderedPageBreak/>
         <w:drawing>
-          <wp:anchor distT="0" distB="0" distL="114300" distR="114300" simplePos="0" relativeHeight="251667456" behindDoc="0" locked="0" layoutInCell="1" allowOverlap="1" wp14:anchorId="01F0F8B4" wp14:editId="1481D14F">
+          <wp:anchor distT="0" distB="0" distL="114300" distR="114300" simplePos="0" relativeHeight="251667456" behindDoc="0" locked="0" layoutInCell="1" allowOverlap="1" wp14:anchorId="2E2AAEDC" wp14:editId="368300DE">
             <wp:simplePos x="0" y="0"/>
             <wp:positionH relativeFrom="margin">
               <wp:posOffset>-873760</wp:posOffset>
@@ -8450,7 +8932,7 @@
                     </pic:cNvPicPr>
                   </pic:nvPicPr>
                   <pic:blipFill>
-                    <a:blip r:embed="rId16">
+                    <a:blip r:embed="rId17">
                       <a:extLst>
                         <a:ext uri="{28A0092B-C50C-407E-A947-70E740481C1C}">
                           <a14:useLocalDpi xmlns:a14="http://schemas.microsoft.com/office/drawing/2010/main" val="0"/>
@@ -8926,11 +9408,11 @@
         <w:rPr>
           <w:rFonts w:ascii="Times New Roman" w:hAnsi="Times New Roman" w:cs="Times New Roman"/>
           <w:noProof/>
-          <w:lang w:eastAsia="en-CA"/>
+          <w:lang w:val="en-US"/>
         </w:rPr>
         <w:lastRenderedPageBreak/>
         <w:drawing>
-          <wp:anchor distT="0" distB="0" distL="114300" distR="114300" simplePos="0" relativeHeight="251668480" behindDoc="0" locked="0" layoutInCell="1" allowOverlap="1" wp14:anchorId="39CCAF31" wp14:editId="7C69CBAE">
+          <wp:anchor distT="0" distB="0" distL="114300" distR="114300" simplePos="0" relativeHeight="251668480" behindDoc="0" locked="0" layoutInCell="1" allowOverlap="1" wp14:anchorId="5AC52169" wp14:editId="579F8E0A">
             <wp:simplePos x="0" y="0"/>
             <wp:positionH relativeFrom="margin">
               <wp:posOffset>-810895</wp:posOffset>
@@ -8955,7 +9437,7 @@
                     </pic:cNvPicPr>
                   </pic:nvPicPr>
                   <pic:blipFill>
-                    <a:blip r:embed="rId17">
+                    <a:blip r:embed="rId18">
                       <a:extLst>
                         <a:ext uri="{28A0092B-C50C-407E-A947-70E740481C1C}">
                           <a14:useLocalDpi xmlns:a14="http://schemas.microsoft.com/office/drawing/2010/main" val="0"/>
@@ -9337,7 +9819,25 @@
           <w:sz w:val="24"/>
           <w:szCs w:val="24"/>
         </w:rPr>
-        <w:t>The fast forward control allows for quick viewing of the game and the pause button allows for the spectator time to view the board. The fog of war button is an on/off toggle for the fog of war view of the board. If the toggle is turned on then the spectator will only be able to see what the computer player can see of who’s turn it is. If the toggle is off, then the spectator can see the entire board regardless of which team’s turn it is. To exit spectator mode the spectator can press “End Game”. This button will skip all remaining turns of the computer players and show the Victory box displaying the stats of all the robots in the winning team.</w:t>
+        <w:t xml:space="preserve">The fast forward control allows for quick viewing of the game and the pause button allows for the spectator time to view the board. The fog of war button is an on/off toggle for the fog of war view of the board. If the toggle is turned on then the spectator will only be able to see what the computer player can see of who’s turn it is. If the toggle is off, then the spectator can see the entire board regardless of which team’s turn it is. To exit spectator </w:t>
+      </w:r>
+      <w:proofErr w:type="gramStart"/>
+      <w:r>
+        <w:rPr>
+          <w:rFonts w:ascii="Times New Roman" w:hAnsi="Times New Roman" w:cs="Times New Roman"/>
+          <w:sz w:val="24"/>
+          <w:szCs w:val="24"/>
+        </w:rPr>
+        <w:t>mode</w:t>
+      </w:r>
+      <w:proofErr w:type="gramEnd"/>
+      <w:r>
+        <w:rPr>
+          <w:rFonts w:ascii="Times New Roman" w:hAnsi="Times New Roman" w:cs="Times New Roman"/>
+          <w:sz w:val="24"/>
+          <w:szCs w:val="24"/>
+        </w:rPr>
+        <w:t xml:space="preserve"> the spectator can press “End Game”. This button will skip all remaining turns of the computer players and show the Victory box displaying the stats of all the robots in the winning team.</w:t>
       </w:r>
     </w:p>
     <w:p>
@@ -9429,6 +9929,7 @@
         </w:rPr>
         <w:t xml:space="preserve">, with the U of S’ </w:t>
       </w:r>
+      <w:proofErr w:type="spellStart"/>
       <w:r>
         <w:rPr>
           <w:rFonts w:ascii="Times New Roman" w:hAnsi="Times New Roman" w:cs="Times New Roman"/>
@@ -9438,6 +9939,7 @@
         </w:rPr>
         <w:t>tuxworld</w:t>
       </w:r>
+      <w:proofErr w:type="spellEnd"/>
       <w:r>
         <w:rPr>
           <w:rFonts w:ascii="Times New Roman" w:hAnsi="Times New Roman" w:cs="Times New Roman"/>
@@ -9452,7 +9954,25 @@
           <w:sz w:val="24"/>
           <w:szCs w:val="24"/>
         </w:rPr>
-        <w:t xml:space="preserve">. It will be written in Java, making use of the AspectJ extension. This </w:t>
+        <w:t xml:space="preserve">. It will be written in Java, making use of the </w:t>
+      </w:r>
+      <w:proofErr w:type="spellStart"/>
+      <w:r>
+        <w:rPr>
+          <w:rFonts w:ascii="Times New Roman" w:hAnsi="Times New Roman" w:cs="Times New Roman"/>
+          <w:sz w:val="24"/>
+          <w:szCs w:val="24"/>
+        </w:rPr>
+        <w:t>AspectJ</w:t>
+      </w:r>
+      <w:proofErr w:type="spellEnd"/>
+      <w:r>
+        <w:rPr>
+          <w:rFonts w:ascii="Times New Roman" w:hAnsi="Times New Roman" w:cs="Times New Roman"/>
+          <w:sz w:val="24"/>
+          <w:szCs w:val="24"/>
+        </w:rPr>
+        <w:t xml:space="preserve"> extension. This </w:t>
       </w:r>
       <w:r>
         <w:rPr>
@@ -9603,7 +10123,25 @@
           <w:sz w:val="24"/>
           <w:szCs w:val="24"/>
         </w:rPr>
-        <w:t xml:space="preserve">, Ixabat, Daniel, Kevin, and Brandon. Each member has their own unique skillset that makes us an overall well-rounded team. Decisions are decided in a democratic fashion with emphasis on member-input. Communication is frequent and meetings are organized multiple days a week to ensure members are up-to-date on current objectives. Our team is making use of Git </w:t>
+        <w:t xml:space="preserve">, </w:t>
+      </w:r>
+      <w:proofErr w:type="spellStart"/>
+      <w:r>
+        <w:rPr>
+          <w:rFonts w:ascii="Times New Roman" w:hAnsi="Times New Roman" w:cs="Times New Roman"/>
+          <w:sz w:val="24"/>
+          <w:szCs w:val="24"/>
+        </w:rPr>
+        <w:t>Ixabat</w:t>
+      </w:r>
+      <w:proofErr w:type="spellEnd"/>
+      <w:r>
+        <w:rPr>
+          <w:rFonts w:ascii="Times New Roman" w:hAnsi="Times New Roman" w:cs="Times New Roman"/>
+          <w:sz w:val="24"/>
+          <w:szCs w:val="24"/>
+        </w:rPr>
+        <w:t xml:space="preserve">, Daniel, Kevin, and Brandon. Each member has their own unique skillset that makes us an overall well-rounded team. Decisions are decided in a democratic fashion with emphasis on member-input. Communication is frequent and meetings are organized multiple days a week to ensure members are up-to-date on current objectives. Our team is making use of Git </w:t>
       </w:r>
       <w:r>
         <w:rPr>
@@ -9636,7 +10174,7 @@
 </file>
 
 <file path=word/endnotes.xml><?xml version="1.0" encoding="utf-8"?>
-<w:endnotes xmlns:wpc="http://schemas.microsoft.com/office/word/2010/wordprocessingCanvas" xmlns:cx="http://schemas.microsoft.com/office/drawing/2014/chartex" xmlns:cx1="http://schemas.microsoft.com/office/drawing/2015/9/8/chartex" xmlns:cx2="http://schemas.microsoft.com/office/drawing/2015/10/21/chartex" xmlns:mc="http://schemas.openxmlformats.org/markup-compatibility/2006" xmlns:o="urn:schemas-microsoft-com:office:office" xmlns:r="http://schemas.openxmlformats.org/officeDocument/2006/relationships" xmlns:m="http://schemas.openxmlformats.org/officeDocument/2006/math" xmlns:v="urn:schemas-microsoft-com:vml" xmlns:wp14="http://schemas.microsoft.com/office/word/2010/wordprocessingDrawing" xmlns:wp="http://schemas.openxmlformats.org/drawingml/2006/wordprocessingDrawing" xmlns:w10="urn:schemas-microsoft-com:office:word" xmlns:w="http://schemas.openxmlformats.org/wordprocessingml/2006/main" xmlns:w14="http://schemas.microsoft.com/office/word/2010/wordml" xmlns:w15="http://schemas.microsoft.com/office/word/2012/wordml" xmlns:w16se="http://schemas.microsoft.com/office/word/2015/wordml/symex" xmlns:wpg="http://schemas.microsoft.com/office/word/2010/wordprocessingGroup" xmlns:wpi="http://schemas.microsoft.com/office/word/2010/wordprocessingInk" xmlns:wne="http://schemas.microsoft.com/office/word/2006/wordml" xmlns:wps="http://schemas.microsoft.com/office/word/2010/wordprocessingShape" mc:Ignorable="w14 w15 w16se wp14">
+<w:endnotes xmlns:wpc="http://schemas.microsoft.com/office/word/2010/wordprocessingCanvas" xmlns:mo="http://schemas.microsoft.com/office/mac/office/2008/main" xmlns:mc="http://schemas.openxmlformats.org/markup-compatibility/2006" xmlns:mv="urn:schemas-microsoft-com:mac:vml" xmlns:o="urn:schemas-microsoft-com:office:office" xmlns:r="http://schemas.openxmlformats.org/officeDocument/2006/relationships" xmlns:m="http://schemas.openxmlformats.org/officeDocument/2006/math" xmlns:v="urn:schemas-microsoft-com:vml" xmlns:wp14="http://schemas.microsoft.com/office/word/2010/wordprocessingDrawing" xmlns:wp="http://schemas.openxmlformats.org/drawingml/2006/wordprocessingDrawing" xmlns:w10="urn:schemas-microsoft-com:office:word" xmlns:w="http://schemas.openxmlformats.org/wordprocessingml/2006/main" xmlns:w14="http://schemas.microsoft.com/office/word/2010/wordml" xmlns:w15="http://schemas.microsoft.com/office/word/2012/wordml" xmlns:wpg="http://schemas.microsoft.com/office/word/2010/wordprocessingGroup" xmlns:wpi="http://schemas.microsoft.com/office/word/2010/wordprocessingInk" xmlns:wne="http://schemas.microsoft.com/office/word/2006/wordml" xmlns:wps="http://schemas.microsoft.com/office/word/2010/wordprocessingShape" mc:Ignorable="w14 w15 wp14">
   <w:endnote w:type="separator" w:id="-1">
     <w:p>
       <w:pPr>
@@ -9661,7 +10199,7 @@
 </file>
 
 <file path=word/footnotes.xml><?xml version="1.0" encoding="utf-8"?>
-<w:footnotes xmlns:wpc="http://schemas.microsoft.com/office/word/2010/wordprocessingCanvas" xmlns:cx="http://schemas.microsoft.com/office/drawing/2014/chartex" xmlns:cx1="http://schemas.microsoft.com/office/drawing/2015/9/8/chartex" xmlns:cx2="http://schemas.microsoft.com/office/drawing/2015/10/21/chartex" xmlns:mc="http://schemas.openxmlformats.org/markup-compatibility/2006" xmlns:o="urn:schemas-microsoft-com:office:office" xmlns:r="http://schemas.openxmlformats.org/officeDocument/2006/relationships" xmlns:m="http://schemas.openxmlformats.org/officeDocument/2006/math" xmlns:v="urn:schemas-microsoft-com:vml" xmlns:wp14="http://schemas.microsoft.com/office/word/2010/wordprocessingDrawing" xmlns:wp="http://schemas.openxmlformats.org/drawingml/2006/wordprocessingDrawing" xmlns:w10="urn:schemas-microsoft-com:office:word" xmlns:w="http://schemas.openxmlformats.org/wordprocessingml/2006/main" xmlns:w14="http://schemas.microsoft.com/office/word/2010/wordml" xmlns:w15="http://schemas.microsoft.com/office/word/2012/wordml" xmlns:w16se="http://schemas.microsoft.com/office/word/2015/wordml/symex" xmlns:wpg="http://schemas.microsoft.com/office/word/2010/wordprocessingGroup" xmlns:wpi="http://schemas.microsoft.com/office/word/2010/wordprocessingInk" xmlns:wne="http://schemas.microsoft.com/office/word/2006/wordml" xmlns:wps="http://schemas.microsoft.com/office/word/2010/wordprocessingShape" mc:Ignorable="w14 w15 w16se wp14">
+<w:footnotes xmlns:wpc="http://schemas.microsoft.com/office/word/2010/wordprocessingCanvas" xmlns:mo="http://schemas.microsoft.com/office/mac/office/2008/main" xmlns:mc="http://schemas.openxmlformats.org/markup-compatibility/2006" xmlns:mv="urn:schemas-microsoft-com:mac:vml" xmlns:o="urn:schemas-microsoft-com:office:office" xmlns:r="http://schemas.openxmlformats.org/officeDocument/2006/relationships" xmlns:m="http://schemas.openxmlformats.org/officeDocument/2006/math" xmlns:v="urn:schemas-microsoft-com:vml" xmlns:wp14="http://schemas.microsoft.com/office/word/2010/wordprocessingDrawing" xmlns:wp="http://schemas.openxmlformats.org/drawingml/2006/wordprocessingDrawing" xmlns:w10="urn:schemas-microsoft-com:office:word" xmlns:w="http://schemas.openxmlformats.org/wordprocessingml/2006/main" xmlns:w14="http://schemas.microsoft.com/office/word/2010/wordml" xmlns:w15="http://schemas.microsoft.com/office/word/2012/wordml" xmlns:wpg="http://schemas.microsoft.com/office/word/2010/wordprocessingGroup" xmlns:wpi="http://schemas.microsoft.com/office/word/2010/wordprocessingInk" xmlns:wne="http://schemas.microsoft.com/office/word/2006/wordml" xmlns:wps="http://schemas.microsoft.com/office/word/2010/wordprocessingShape" mc:Ignorable="w14 w15 wp14">
   <w:footnote w:type="separator" w:id="-1">
     <w:p>
       <w:pPr>
@@ -9686,8 +10224,8 @@
 </file>
 
 <file path=word/numbering.xml><?xml version="1.0" encoding="utf-8"?>
-<w:numbering xmlns:wpc="http://schemas.microsoft.com/office/word/2010/wordprocessingCanvas" xmlns:cx="http://schemas.microsoft.com/office/drawing/2014/chartex" xmlns:cx1="http://schemas.microsoft.com/office/drawing/2015/9/8/chartex" xmlns:cx2="http://schemas.microsoft.com/office/drawing/2015/10/21/chartex" xmlns:mc="http://schemas.openxmlformats.org/markup-compatibility/2006" xmlns:o="urn:schemas-microsoft-com:office:office" xmlns:r="http://schemas.openxmlformats.org/officeDocument/2006/relationships" xmlns:m="http://schemas.openxmlformats.org/officeDocument/2006/math" xmlns:v="urn:schemas-microsoft-com:vml" xmlns:wp14="http://schemas.microsoft.com/office/word/2010/wordprocessingDrawing" xmlns:wp="http://schemas.openxmlformats.org/drawingml/2006/wordprocessingDrawing" xmlns:w10="urn:schemas-microsoft-com:office:word" xmlns:w="http://schemas.openxmlformats.org/wordprocessingml/2006/main" xmlns:w14="http://schemas.microsoft.com/office/word/2010/wordml" xmlns:w15="http://schemas.microsoft.com/office/word/2012/wordml" xmlns:w16se="http://schemas.microsoft.com/office/word/2015/wordml/symex" xmlns:wpg="http://schemas.microsoft.com/office/word/2010/wordprocessingGroup" xmlns:wpi="http://schemas.microsoft.com/office/word/2010/wordprocessingInk" xmlns:wne="http://schemas.microsoft.com/office/word/2006/wordml" xmlns:wps="http://schemas.microsoft.com/office/word/2010/wordprocessingShape" mc:Ignorable="w14 w15 w16se wp14">
-  <w:abstractNum w:abstractNumId="0" w15:restartNumberingAfterBreak="0">
+<w:numbering xmlns:wpc="http://schemas.microsoft.com/office/word/2010/wordprocessingCanvas" xmlns:mo="http://schemas.microsoft.com/office/mac/office/2008/main" xmlns:mc="http://schemas.openxmlformats.org/markup-compatibility/2006" xmlns:mv="urn:schemas-microsoft-com:mac:vml" xmlns:o="urn:schemas-microsoft-com:office:office" xmlns:r="http://schemas.openxmlformats.org/officeDocument/2006/relationships" xmlns:m="http://schemas.openxmlformats.org/officeDocument/2006/math" xmlns:v="urn:schemas-microsoft-com:vml" xmlns:wp14="http://schemas.microsoft.com/office/word/2010/wordprocessingDrawing" xmlns:wp="http://schemas.openxmlformats.org/drawingml/2006/wordprocessingDrawing" xmlns:w10="urn:schemas-microsoft-com:office:word" xmlns:w="http://schemas.openxmlformats.org/wordprocessingml/2006/main" xmlns:w14="http://schemas.microsoft.com/office/word/2010/wordml" xmlns:w15="http://schemas.microsoft.com/office/word/2012/wordml" xmlns:wpg="http://schemas.microsoft.com/office/word/2010/wordprocessingGroup" xmlns:wpi="http://schemas.microsoft.com/office/word/2010/wordprocessingInk" xmlns:wne="http://schemas.microsoft.com/office/word/2006/wordml" xmlns:wps="http://schemas.microsoft.com/office/word/2010/wordprocessingShape" mc:Ignorable="w14 w15 wp14">
+  <w:abstractNum w:abstractNumId="0">
     <w:nsid w:val="00000001"/>
     <w:multiLevelType w:val="multilevel"/>
     <w:tmpl w:val="00000001"/>
@@ -9827,7 +10365,7 @@
       </w:rPr>
     </w:lvl>
   </w:abstractNum>
-  <w:abstractNum w:abstractNumId="1" w15:restartNumberingAfterBreak="0">
+  <w:abstractNum w:abstractNumId="1">
     <w:nsid w:val="00000002"/>
     <w:multiLevelType w:val="multilevel"/>
     <w:tmpl w:val="00000002"/>
@@ -9940,7 +10478,7 @@
       </w:pPr>
     </w:lvl>
   </w:abstractNum>
-  <w:abstractNum w:abstractNumId="2" w15:restartNumberingAfterBreak="0">
+  <w:abstractNum w:abstractNumId="2">
     <w:nsid w:val="00000003"/>
     <w:multiLevelType w:val="multilevel"/>
     <w:tmpl w:val="00000003"/>
@@ -10080,7 +10618,7 @@
       </w:rPr>
     </w:lvl>
   </w:abstractNum>
-  <w:abstractNum w:abstractNumId="3" w15:restartNumberingAfterBreak="0">
+  <w:abstractNum w:abstractNumId="3">
     <w:nsid w:val="00000004"/>
     <w:multiLevelType w:val="multilevel"/>
     <w:tmpl w:val="00000004"/>
@@ -10193,7 +10731,7 @@
       </w:pPr>
     </w:lvl>
   </w:abstractNum>
-  <w:abstractNum w:abstractNumId="4" w15:restartNumberingAfterBreak="0">
+  <w:abstractNum w:abstractNumId="4">
     <w:nsid w:val="00000005"/>
     <w:multiLevelType w:val="multilevel"/>
     <w:tmpl w:val="00000005"/>
@@ -10333,7 +10871,7 @@
       </w:rPr>
     </w:lvl>
   </w:abstractNum>
-  <w:abstractNum w:abstractNumId="5" w15:restartNumberingAfterBreak="0">
+  <w:abstractNum w:abstractNumId="5">
     <w:nsid w:val="00000006"/>
     <w:multiLevelType w:val="multilevel"/>
     <w:tmpl w:val="00000006"/>
@@ -10446,7 +10984,7 @@
       </w:pPr>
     </w:lvl>
   </w:abstractNum>
-  <w:abstractNum w:abstractNumId="6" w15:restartNumberingAfterBreak="0">
+  <w:abstractNum w:abstractNumId="6">
     <w:nsid w:val="00000007"/>
     <w:multiLevelType w:val="multilevel"/>
     <w:tmpl w:val="00000007"/>
@@ -10559,7 +11097,7 @@
       </w:pPr>
     </w:lvl>
   </w:abstractNum>
-  <w:abstractNum w:abstractNumId="7" w15:restartNumberingAfterBreak="0">
+  <w:abstractNum w:abstractNumId="7">
     <w:nsid w:val="00000008"/>
     <w:multiLevelType w:val="multilevel"/>
     <w:tmpl w:val="00000008"/>
@@ -10699,7 +11237,7 @@
       </w:rPr>
     </w:lvl>
   </w:abstractNum>
-  <w:abstractNum w:abstractNumId="8" w15:restartNumberingAfterBreak="0">
+  <w:abstractNum w:abstractNumId="8">
     <w:nsid w:val="00000009"/>
     <w:multiLevelType w:val="multilevel"/>
     <w:tmpl w:val="00000009"/>
@@ -10839,7 +11377,7 @@
       </w:rPr>
     </w:lvl>
   </w:abstractNum>
-  <w:abstractNum w:abstractNumId="9" w15:restartNumberingAfterBreak="0">
+  <w:abstractNum w:abstractNumId="9">
     <w:nsid w:val="01D570F1"/>
     <w:multiLevelType w:val="hybridMultilevel"/>
     <w:tmpl w:val="3C20E30A"/>
@@ -10928,7 +11466,7 @@
       </w:pPr>
     </w:lvl>
   </w:abstractNum>
-  <w:abstractNum w:abstractNumId="10" w15:restartNumberingAfterBreak="0">
+  <w:abstractNum w:abstractNumId="10">
     <w:nsid w:val="02773276"/>
     <w:multiLevelType w:val="hybridMultilevel"/>
     <w:tmpl w:val="8DD0DE8E"/>
@@ -11017,7 +11555,7 @@
       </w:pPr>
     </w:lvl>
   </w:abstractNum>
-  <w:abstractNum w:abstractNumId="11" w15:restartNumberingAfterBreak="0">
+  <w:abstractNum w:abstractNumId="11">
     <w:nsid w:val="0A25529F"/>
     <w:multiLevelType w:val="hybridMultilevel"/>
     <w:tmpl w:val="DD242C2A"/>
@@ -11130,7 +11668,7 @@
       </w:rPr>
     </w:lvl>
   </w:abstractNum>
-  <w:abstractNum w:abstractNumId="12" w15:restartNumberingAfterBreak="0">
+  <w:abstractNum w:abstractNumId="12">
     <w:nsid w:val="10373327"/>
     <w:multiLevelType w:val="hybridMultilevel"/>
     <w:tmpl w:val="63C04C2C"/>
@@ -11219,7 +11757,7 @@
       </w:pPr>
     </w:lvl>
   </w:abstractNum>
-  <w:abstractNum w:abstractNumId="13" w15:restartNumberingAfterBreak="0">
+  <w:abstractNum w:abstractNumId="13">
     <w:nsid w:val="12947360"/>
     <w:multiLevelType w:val="hybridMultilevel"/>
     <w:tmpl w:val="CE9CCDA6"/>
@@ -11308,7 +11846,7 @@
       </w:pPr>
     </w:lvl>
   </w:abstractNum>
-  <w:abstractNum w:abstractNumId="14" w15:restartNumberingAfterBreak="0">
+  <w:abstractNum w:abstractNumId="14">
     <w:nsid w:val="17EA1E23"/>
     <w:multiLevelType w:val="hybridMultilevel"/>
     <w:tmpl w:val="4B24189C"/>
@@ -11397,7 +11935,120 @@
       </w:pPr>
     </w:lvl>
   </w:abstractNum>
-  <w:abstractNum w:abstractNumId="15" w15:restartNumberingAfterBreak="0">
+  <w:abstractNum w:abstractNumId="15">
+    <w:nsid w:val="19E51B71"/>
+    <w:multiLevelType w:val="multilevel"/>
+    <w:tmpl w:val="00000006"/>
+    <w:lvl w:ilvl="0">
+      <w:start w:val="1"/>
+      <w:numFmt w:val="decimal"/>
+      <w:lvlText w:val="%1."/>
+      <w:lvlJc w:val="left"/>
+      <w:pPr>
+        <w:tabs>
+          <w:tab w:val="num" w:pos="643"/>
+        </w:tabs>
+        <w:ind w:left="643" w:hanging="360"/>
+      </w:pPr>
+    </w:lvl>
+    <w:lvl w:ilvl="1">
+      <w:start w:val="1"/>
+      <w:numFmt w:val="decimal"/>
+      <w:lvlText w:val="%2."/>
+      <w:lvlJc w:val="left"/>
+      <w:pPr>
+        <w:tabs>
+          <w:tab w:val="num" w:pos="1003"/>
+        </w:tabs>
+        <w:ind w:left="1003" w:hanging="360"/>
+      </w:pPr>
+    </w:lvl>
+    <w:lvl w:ilvl="2">
+      <w:start w:val="1"/>
+      <w:numFmt w:val="decimal"/>
+      <w:lvlText w:val="%3."/>
+      <w:lvlJc w:val="left"/>
+      <w:pPr>
+        <w:tabs>
+          <w:tab w:val="num" w:pos="1363"/>
+        </w:tabs>
+        <w:ind w:left="1363" w:hanging="360"/>
+      </w:pPr>
+    </w:lvl>
+    <w:lvl w:ilvl="3">
+      <w:start w:val="1"/>
+      <w:numFmt w:val="decimal"/>
+      <w:lvlText w:val="%4."/>
+      <w:lvlJc w:val="left"/>
+      <w:pPr>
+        <w:tabs>
+          <w:tab w:val="num" w:pos="1723"/>
+        </w:tabs>
+        <w:ind w:left="1723" w:hanging="360"/>
+      </w:pPr>
+    </w:lvl>
+    <w:lvl w:ilvl="4">
+      <w:start w:val="1"/>
+      <w:numFmt w:val="decimal"/>
+      <w:lvlText w:val="%5."/>
+      <w:lvlJc w:val="left"/>
+      <w:pPr>
+        <w:tabs>
+          <w:tab w:val="num" w:pos="2083"/>
+        </w:tabs>
+        <w:ind w:left="2083" w:hanging="360"/>
+      </w:pPr>
+    </w:lvl>
+    <w:lvl w:ilvl="5">
+      <w:start w:val="1"/>
+      <w:numFmt w:val="decimal"/>
+      <w:lvlText w:val="%6."/>
+      <w:lvlJc w:val="left"/>
+      <w:pPr>
+        <w:tabs>
+          <w:tab w:val="num" w:pos="2443"/>
+        </w:tabs>
+        <w:ind w:left="2443" w:hanging="360"/>
+      </w:pPr>
+    </w:lvl>
+    <w:lvl w:ilvl="6">
+      <w:start w:val="1"/>
+      <w:numFmt w:val="decimal"/>
+      <w:lvlText w:val="%7."/>
+      <w:lvlJc w:val="left"/>
+      <w:pPr>
+        <w:tabs>
+          <w:tab w:val="num" w:pos="2803"/>
+        </w:tabs>
+        <w:ind w:left="2803" w:hanging="360"/>
+      </w:pPr>
+    </w:lvl>
+    <w:lvl w:ilvl="7">
+      <w:start w:val="1"/>
+      <w:numFmt w:val="decimal"/>
+      <w:lvlText w:val="%8."/>
+      <w:lvlJc w:val="left"/>
+      <w:pPr>
+        <w:tabs>
+          <w:tab w:val="num" w:pos="3163"/>
+        </w:tabs>
+        <w:ind w:left="3163" w:hanging="360"/>
+      </w:pPr>
+    </w:lvl>
+    <w:lvl w:ilvl="8">
+      <w:start w:val="1"/>
+      <w:numFmt w:val="decimal"/>
+      <w:lvlText w:val="%9."/>
+      <w:lvlJc w:val="left"/>
+      <w:pPr>
+        <w:tabs>
+          <w:tab w:val="num" w:pos="3523"/>
+        </w:tabs>
+        <w:ind w:left="3523" w:hanging="360"/>
+      </w:pPr>
+    </w:lvl>
+  </w:abstractNum>
+  <w:abstractNum w:abstractNumId="16">
     <w:nsid w:val="1B1C2B71"/>
     <w:multiLevelType w:val="hybridMultilevel"/>
     <w:tmpl w:val="A1D85BDE"/>
@@ -11486,7 +12137,7 @@
       </w:pPr>
     </w:lvl>
   </w:abstractNum>
-  <w:abstractNum w:abstractNumId="16" w15:restartNumberingAfterBreak="0">
+  <w:abstractNum w:abstractNumId="17">
     <w:nsid w:val="49DB2235"/>
     <w:multiLevelType w:val="hybridMultilevel"/>
     <w:tmpl w:val="4C108AD0"/>
@@ -11575,7 +12226,7 @@
       </w:pPr>
     </w:lvl>
   </w:abstractNum>
-  <w:abstractNum w:abstractNumId="17" w15:restartNumberingAfterBreak="0">
+  <w:abstractNum w:abstractNumId="18">
     <w:nsid w:val="4CFB6B64"/>
     <w:multiLevelType w:val="hybridMultilevel"/>
     <w:tmpl w:val="49500B0E"/>
@@ -11688,7 +12339,7 @@
       </w:rPr>
     </w:lvl>
   </w:abstractNum>
-  <w:abstractNum w:abstractNumId="18" w15:restartNumberingAfterBreak="0">
+  <w:abstractNum w:abstractNumId="19">
     <w:nsid w:val="4E0A1A7C"/>
     <w:multiLevelType w:val="hybridMultilevel"/>
     <w:tmpl w:val="46766A62"/>
@@ -11801,7 +12452,7 @@
       </w:rPr>
     </w:lvl>
   </w:abstractNum>
-  <w:abstractNum w:abstractNumId="19" w15:restartNumberingAfterBreak="0">
+  <w:abstractNum w:abstractNumId="20">
     <w:nsid w:val="507C598B"/>
     <w:multiLevelType w:val="hybridMultilevel"/>
     <w:tmpl w:val="FA7E6634"/>
@@ -11890,7 +12541,7 @@
       </w:pPr>
     </w:lvl>
   </w:abstractNum>
-  <w:abstractNum w:abstractNumId="20" w15:restartNumberingAfterBreak="0">
+  <w:abstractNum w:abstractNumId="21">
     <w:nsid w:val="53D55901"/>
     <w:multiLevelType w:val="hybridMultilevel"/>
     <w:tmpl w:val="93C6AB00"/>
@@ -11976,7 +12627,7 @@
       </w:pPr>
     </w:lvl>
   </w:abstractNum>
-  <w:abstractNum w:abstractNumId="21" w15:restartNumberingAfterBreak="0">
+  <w:abstractNum w:abstractNumId="22">
     <w:nsid w:val="55A4319E"/>
     <w:multiLevelType w:val="hybridMultilevel"/>
     <w:tmpl w:val="41ACDB62"/>
@@ -12065,7 +12716,7 @@
       </w:pPr>
     </w:lvl>
   </w:abstractNum>
-  <w:abstractNum w:abstractNumId="22" w15:restartNumberingAfterBreak="0">
+  <w:abstractNum w:abstractNumId="23">
     <w:nsid w:val="603D56D0"/>
     <w:multiLevelType w:val="hybridMultilevel"/>
     <w:tmpl w:val="83889404"/>
@@ -12154,7 +12805,7 @@
       </w:pPr>
     </w:lvl>
   </w:abstractNum>
-  <w:abstractNum w:abstractNumId="23" w15:restartNumberingAfterBreak="0">
+  <w:abstractNum w:abstractNumId="24">
     <w:nsid w:val="62A2208D"/>
     <w:multiLevelType w:val="hybridMultilevel"/>
     <w:tmpl w:val="03EA8914"/>
@@ -12266,7 +12917,7 @@
       </w:rPr>
     </w:lvl>
   </w:abstractNum>
-  <w:abstractNum w:abstractNumId="24" w15:restartNumberingAfterBreak="0">
+  <w:abstractNum w:abstractNumId="25">
     <w:nsid w:val="7D074586"/>
     <w:multiLevelType w:val="hybridMultilevel"/>
     <w:tmpl w:val="BC802544"/>
@@ -12356,7 +13007,7 @@
     </w:lvl>
   </w:abstractNum>
   <w:num w:numId="1">
-    <w:abstractNumId w:val="20"/>
+    <w:abstractNumId w:val="21"/>
     <w:lvlOverride w:ilvl="0">
       <w:startOverride w:val="1"/>
     </w:lvlOverride>
@@ -12413,16 +13064,16 @@
     <w:abstractNumId w:val="8"/>
   </w:num>
   <w:num w:numId="11">
-    <w:abstractNumId w:val="17"/>
+    <w:abstractNumId w:val="18"/>
   </w:num>
   <w:num w:numId="12">
     <w:abstractNumId w:val="11"/>
   </w:num>
   <w:num w:numId="13">
-    <w:abstractNumId w:val="15"/>
+    <w:abstractNumId w:val="16"/>
   </w:num>
   <w:num w:numId="14">
-    <w:abstractNumId w:val="18"/>
+    <w:abstractNumId w:val="19"/>
   </w:num>
   <w:num w:numId="15">
     <w:abstractNumId w:val="9"/>
@@ -12434,34 +13085,37 @@
     <w:abstractNumId w:val="13"/>
   </w:num>
   <w:num w:numId="18">
-    <w:abstractNumId w:val="16"/>
+    <w:abstractNumId w:val="17"/>
   </w:num>
   <w:num w:numId="19">
-    <w:abstractNumId w:val="21"/>
+    <w:abstractNumId w:val="22"/>
   </w:num>
   <w:num w:numId="20">
-    <w:abstractNumId w:val="23"/>
+    <w:abstractNumId w:val="24"/>
   </w:num>
   <w:num w:numId="21">
-    <w:abstractNumId w:val="19"/>
+    <w:abstractNumId w:val="20"/>
   </w:num>
   <w:num w:numId="22">
     <w:abstractNumId w:val="10"/>
   </w:num>
   <w:num w:numId="23">
-    <w:abstractNumId w:val="24"/>
+    <w:abstractNumId w:val="25"/>
   </w:num>
   <w:num w:numId="24">
-    <w:abstractNumId w:val="22"/>
+    <w:abstractNumId w:val="23"/>
   </w:num>
   <w:num w:numId="25">
     <w:abstractNumId w:val="14"/>
+  </w:num>
+  <w:num w:numId="26">
+    <w:abstractNumId w:val="15"/>
   </w:num>
 </w:numbering>
 </file>
 
 <file path=word/styles.xml><?xml version="1.0" encoding="utf-8"?>
-<w:styles xmlns:mc="http://schemas.openxmlformats.org/markup-compatibility/2006" xmlns:r="http://schemas.openxmlformats.org/officeDocument/2006/relationships" xmlns:w="http://schemas.openxmlformats.org/wordprocessingml/2006/main" xmlns:w14="http://schemas.microsoft.com/office/word/2010/wordml" xmlns:w15="http://schemas.microsoft.com/office/word/2012/wordml" xmlns:w16se="http://schemas.microsoft.com/office/word/2015/wordml/symex" mc:Ignorable="w14 w15 w16se">
+<w:styles xmlns:mc="http://schemas.openxmlformats.org/markup-compatibility/2006" xmlns:r="http://schemas.openxmlformats.org/officeDocument/2006/relationships" xmlns:w="http://schemas.openxmlformats.org/wordprocessingml/2006/main" xmlns:w14="http://schemas.microsoft.com/office/word/2010/wordml" xmlns:w15="http://schemas.microsoft.com/office/word/2012/wordml" mc:Ignorable="w14 w15">
   <w:docDefaults>
     <w:rPrDefault>
       <w:rPr>
@@ -12477,7 +13131,7 @@
       </w:pPr>
     </w:pPrDefault>
   </w:docDefaults>
-  <w:latentStyles w:defLockedState="0" w:defUIPriority="99" w:defSemiHidden="0" w:defUnhideWhenUsed="0" w:defQFormat="0" w:count="372">
+  <w:latentStyles w:defLockedState="0" w:defUIPriority="99" w:defSemiHidden="0" w:defUnhideWhenUsed="0" w:defQFormat="0" w:count="380">
     <w:lsdException w:name="Normal" w:uiPriority="0" w:qFormat="1"/>
     <w:lsdException w:name="heading 1" w:uiPriority="9" w:qFormat="1"/>
     <w:lsdException w:name="heading 2" w:semiHidden="1" w:uiPriority="9" w:unhideWhenUsed="1" w:qFormat="1"/>
@@ -12849,7 +13503,6 @@
     <w:lsdException w:name="List Table 5 Dark Accent 6" w:uiPriority="50"/>
     <w:lsdException w:name="List Table 6 Colorful Accent 6" w:uiPriority="51"/>
     <w:lsdException w:name="List Table 7 Colorful Accent 6" w:uiPriority="52"/>
-    <w:lsdException w:name="Mention" w:semiHidden="1" w:unhideWhenUsed="1"/>
   </w:latentStyles>
   <w:style w:type="paragraph" w:default="1" w:styleId="Normal">
     <w:name w:val="Normal"/>

</xml_diff>

<commit_message>
Added visual requirement images and end round scenario.
</commit_message>
<xml_diff>
--- a/RequireDoc/RequirementsDoc_RoughDraft.docx
+++ b/RequireDoc/RequirementsDoc_RoughDraft.docx
@@ -1,6 +1,6 @@
 
 <file path=word/document.xml><?xml version="1.0" encoding="utf-8"?>
-<w:document xmlns:wpc="http://schemas.microsoft.com/office/word/2010/wordprocessingCanvas" xmlns:mo="http://schemas.microsoft.com/office/mac/office/2008/main" xmlns:mc="http://schemas.openxmlformats.org/markup-compatibility/2006" xmlns:mv="urn:schemas-microsoft-com:mac:vml" xmlns:o="urn:schemas-microsoft-com:office:office" xmlns:r="http://schemas.openxmlformats.org/officeDocument/2006/relationships" xmlns:m="http://schemas.openxmlformats.org/officeDocument/2006/math" xmlns:v="urn:schemas-microsoft-com:vml" xmlns:wp14="http://schemas.microsoft.com/office/word/2010/wordprocessingDrawing" xmlns:wp="http://schemas.openxmlformats.org/drawingml/2006/wordprocessingDrawing" xmlns:w10="urn:schemas-microsoft-com:office:word" xmlns:w="http://schemas.openxmlformats.org/wordprocessingml/2006/main" xmlns:w14="http://schemas.microsoft.com/office/word/2010/wordml" xmlns:w15="http://schemas.microsoft.com/office/word/2012/wordml" xmlns:wpg="http://schemas.microsoft.com/office/word/2010/wordprocessingGroup" xmlns:wpi="http://schemas.microsoft.com/office/word/2010/wordprocessingInk" xmlns:wne="http://schemas.microsoft.com/office/word/2006/wordml" xmlns:wps="http://schemas.microsoft.com/office/word/2010/wordprocessingShape" mc:Ignorable="w14 w15 wp14">
+<w:document xmlns:wpc="http://schemas.microsoft.com/office/word/2010/wordprocessingCanvas" xmlns:cx="http://schemas.microsoft.com/office/drawing/2014/chartex" xmlns:cx1="http://schemas.microsoft.com/office/drawing/2015/9/8/chartex" xmlns:cx2="http://schemas.microsoft.com/office/drawing/2015/10/21/chartex" xmlns:mc="http://schemas.openxmlformats.org/markup-compatibility/2006" xmlns:o="urn:schemas-microsoft-com:office:office" xmlns:r="http://schemas.openxmlformats.org/officeDocument/2006/relationships" xmlns:m="http://schemas.openxmlformats.org/officeDocument/2006/math" xmlns:v="urn:schemas-microsoft-com:vml" xmlns:wp14="http://schemas.microsoft.com/office/word/2010/wordprocessingDrawing" xmlns:wp="http://schemas.openxmlformats.org/drawingml/2006/wordprocessingDrawing" xmlns:w10="urn:schemas-microsoft-com:office:word" xmlns:w="http://schemas.openxmlformats.org/wordprocessingml/2006/main" xmlns:w14="http://schemas.microsoft.com/office/word/2010/wordml" xmlns:w15="http://schemas.microsoft.com/office/word/2012/wordml" xmlns:w16se="http://schemas.microsoft.com/office/word/2015/wordml/symex" xmlns:wpg="http://schemas.microsoft.com/office/word/2010/wordprocessingGroup" xmlns:wpi="http://schemas.microsoft.com/office/word/2010/wordprocessingInk" xmlns:wne="http://schemas.microsoft.com/office/word/2006/wordml" xmlns:wps="http://schemas.microsoft.com/office/word/2010/wordprocessingShape" mc:Ignorable="w14 w15 w16se wp14">
   <w:body>
     <w:p>
       <w:pPr>
@@ -179,34 +179,14 @@
           <w:szCs w:val="24"/>
         </w:rPr>
       </w:pPr>
-      <w:proofErr w:type="spellStart"/>
-      <w:r>
-        <w:rPr>
-          <w:rFonts w:ascii="Times New Roman" w:hAnsi="Times New Roman" w:cs="Times New Roman"/>
-          <w:sz w:val="24"/>
-          <w:szCs w:val="24"/>
-        </w:rPr>
-        <w:t>Ixabat</w:t>
-      </w:r>
-      <w:proofErr w:type="spellEnd"/>
-      <w:r>
-        <w:rPr>
-          <w:rFonts w:ascii="Times New Roman" w:hAnsi="Times New Roman" w:cs="Times New Roman"/>
-          <w:sz w:val="24"/>
-          <w:szCs w:val="24"/>
-        </w:rPr>
-        <w:t xml:space="preserve"> </w:t>
-      </w:r>
-      <w:proofErr w:type="spellStart"/>
-      <w:r>
-        <w:rPr>
-          <w:rFonts w:ascii="Times New Roman" w:hAnsi="Times New Roman" w:cs="Times New Roman"/>
-          <w:sz w:val="24"/>
-          <w:szCs w:val="24"/>
-        </w:rPr>
-        <w:t>Lahiji</w:t>
-      </w:r>
-      <w:proofErr w:type="spellEnd"/>
+      <w:r>
+        <w:rPr>
+          <w:rFonts w:ascii="Times New Roman" w:hAnsi="Times New Roman" w:cs="Times New Roman"/>
+          <w:sz w:val="24"/>
+          <w:szCs w:val="24"/>
+        </w:rPr>
+        <w:t>Ixabat Lahiji</w:t>
+      </w:r>
     </w:p>
     <w:p>
       <w:pPr>
@@ -358,18 +338,20 @@
     </w:p>
     <w:p>
       <w:pPr>
-        <w:spacing w:line="240" w:lineRule="auto"/>
-        <w:rPr>
-          <w:rFonts w:ascii="Times New Roman" w:hAnsi="Times New Roman" w:cs="Times New Roman"/>
-          <w:sz w:val="24"/>
-          <w:szCs w:val="24"/>
-        </w:rPr>
-      </w:pPr>
-      <w:r>
-        <w:rPr>
-          <w:rFonts w:ascii="Times New Roman" w:hAnsi="Times New Roman" w:cs="Times New Roman"/>
-          <w:sz w:val="24"/>
-          <w:szCs w:val="24"/>
+        <w:spacing w:line="720" w:lineRule="auto"/>
+        <w:rPr>
+          <w:rFonts w:ascii="Times New Roman" w:hAnsi="Times New Roman" w:cs="Times New Roman"/>
+          <w:b/>
+          <w:sz w:val="40"/>
+          <w:szCs w:val="40"/>
+        </w:rPr>
+      </w:pPr>
+      <w:r>
+        <w:rPr>
+          <w:rFonts w:ascii="Times New Roman" w:hAnsi="Times New Roman" w:cs="Times New Roman"/>
+          <w:b/>
+          <w:sz w:val="40"/>
+          <w:szCs w:val="40"/>
         </w:rPr>
         <w:lastRenderedPageBreak/>
         <w:t>Table of Contents:</w:t>
@@ -382,7 +364,7 @@
           <w:ilvl w:val="0"/>
           <w:numId w:val="1"/>
         </w:numPr>
-        <w:spacing w:line="240" w:lineRule="auto"/>
+        <w:spacing w:line="720" w:lineRule="auto"/>
         <w:rPr>
           <w:rFonts w:ascii="Times New Roman" w:hAnsi="Times New Roman" w:cs="Times New Roman"/>
           <w:sz w:val="24"/>
@@ -405,7 +387,7 @@
           <w:ilvl w:val="0"/>
           <w:numId w:val="1"/>
         </w:numPr>
-        <w:spacing w:line="240" w:lineRule="auto"/>
+        <w:spacing w:line="720" w:lineRule="auto"/>
         <w:rPr>
           <w:rFonts w:ascii="Times New Roman" w:hAnsi="Times New Roman" w:cs="Times New Roman"/>
           <w:sz w:val="24"/>
@@ -436,7 +418,7 @@
           <w:ilvl w:val="0"/>
           <w:numId w:val="1"/>
         </w:numPr>
-        <w:spacing w:line="240" w:lineRule="auto"/>
+        <w:spacing w:line="720" w:lineRule="auto"/>
         <w:rPr>
           <w:rFonts w:ascii="Times New Roman" w:hAnsi="Times New Roman" w:cs="Times New Roman"/>
           <w:sz w:val="24"/>
@@ -459,7 +441,7 @@
           <w:ilvl w:val="0"/>
           <w:numId w:val="1"/>
         </w:numPr>
-        <w:spacing w:line="240" w:lineRule="auto"/>
+        <w:spacing w:line="720" w:lineRule="auto"/>
         <w:rPr>
           <w:rFonts w:ascii="Times New Roman" w:hAnsi="Times New Roman" w:cs="Times New Roman"/>
           <w:sz w:val="24"/>
@@ -482,7 +464,7 @@
           <w:ilvl w:val="0"/>
           <w:numId w:val="1"/>
         </w:numPr>
-        <w:spacing w:line="240" w:lineRule="auto"/>
+        <w:spacing w:line="720" w:lineRule="auto"/>
         <w:rPr>
           <w:rFonts w:ascii="Times New Roman" w:hAnsi="Times New Roman" w:cs="Times New Roman"/>
           <w:sz w:val="24"/>
@@ -513,7 +495,7 @@
           <w:ilvl w:val="0"/>
           <w:numId w:val="1"/>
         </w:numPr>
-        <w:spacing w:line="240" w:lineRule="auto"/>
+        <w:spacing w:line="720" w:lineRule="auto"/>
         <w:rPr>
           <w:rFonts w:ascii="Times New Roman" w:hAnsi="Times New Roman" w:cs="Times New Roman"/>
           <w:sz w:val="24"/>
@@ -536,20 +518,20 @@
           <w:ilvl w:val="0"/>
           <w:numId w:val="1"/>
         </w:numPr>
-        <w:spacing w:line="240" w:lineRule="auto"/>
-        <w:rPr>
-          <w:rFonts w:ascii="Times New Roman" w:hAnsi="Times New Roman" w:cs="Times New Roman"/>
-          <w:sz w:val="24"/>
-          <w:szCs w:val="24"/>
-        </w:rPr>
-      </w:pPr>
-      <w:r>
-        <w:rPr>
-          <w:rFonts w:ascii="Times New Roman" w:hAnsi="Times New Roman" w:cs="Times New Roman"/>
-          <w:sz w:val="24"/>
-          <w:szCs w:val="24"/>
-        </w:rPr>
-        <w:t>The Team</w:t>
+        <w:spacing w:line="720" w:lineRule="auto"/>
+        <w:rPr>
+          <w:rFonts w:ascii="Times New Roman" w:hAnsi="Times New Roman" w:cs="Times New Roman"/>
+          <w:sz w:val="24"/>
+          <w:szCs w:val="24"/>
+        </w:rPr>
+      </w:pPr>
+      <w:r>
+        <w:rPr>
+          <w:rFonts w:ascii="Times New Roman" w:hAnsi="Times New Roman" w:cs="Times New Roman"/>
+          <w:sz w:val="24"/>
+          <w:szCs w:val="24"/>
+        </w:rPr>
+        <w:t>Hardware, Software, and Data Formats</w:t>
       </w:r>
     </w:p>
     <w:p>
@@ -559,21 +541,71 @@
           <w:ilvl w:val="0"/>
           <w:numId w:val="1"/>
         </w:numPr>
-        <w:spacing w:line="240" w:lineRule="auto"/>
-        <w:rPr>
-          <w:rFonts w:ascii="Times New Roman" w:hAnsi="Times New Roman" w:cs="Times New Roman"/>
-          <w:sz w:val="24"/>
-          <w:szCs w:val="24"/>
-        </w:rPr>
-      </w:pPr>
-      <w:r>
-        <w:rPr>
-          <w:rFonts w:ascii="Times New Roman" w:hAnsi="Times New Roman" w:cs="Times New Roman"/>
-          <w:sz w:val="24"/>
-          <w:szCs w:val="24"/>
-        </w:rPr>
-        <w:t>Closing</w:t>
-      </w:r>
+        <w:spacing w:line="720" w:lineRule="auto"/>
+        <w:rPr>
+          <w:rFonts w:ascii="Times New Roman" w:hAnsi="Times New Roman" w:cs="Times New Roman"/>
+          <w:sz w:val="24"/>
+          <w:szCs w:val="24"/>
+        </w:rPr>
+      </w:pPr>
+      <w:r>
+        <w:rPr>
+          <w:rFonts w:ascii="Times New Roman" w:hAnsi="Times New Roman" w:cs="Times New Roman"/>
+          <w:sz w:val="24"/>
+          <w:szCs w:val="24"/>
+        </w:rPr>
+        <w:t>The Team</w:t>
+      </w:r>
+    </w:p>
+    <w:p>
+      <w:pPr>
+        <w:spacing w:line="720" w:lineRule="auto"/>
+        <w:rPr>
+          <w:rFonts w:ascii="Times New Roman" w:hAnsi="Times New Roman" w:cs="Times New Roman"/>
+          <w:sz w:val="24"/>
+          <w:szCs w:val="24"/>
+        </w:rPr>
+      </w:pPr>
+    </w:p>
+    <w:p>
+      <w:pPr>
+        <w:spacing w:line="720" w:lineRule="auto"/>
+        <w:rPr>
+          <w:rFonts w:ascii="Times New Roman" w:hAnsi="Times New Roman" w:cs="Times New Roman"/>
+          <w:sz w:val="24"/>
+          <w:szCs w:val="24"/>
+        </w:rPr>
+      </w:pPr>
+    </w:p>
+    <w:p>
+      <w:pPr>
+        <w:spacing w:line="720" w:lineRule="auto"/>
+        <w:rPr>
+          <w:rFonts w:ascii="Times New Roman" w:hAnsi="Times New Roman" w:cs="Times New Roman"/>
+          <w:sz w:val="24"/>
+          <w:szCs w:val="24"/>
+        </w:rPr>
+      </w:pPr>
+    </w:p>
+    <w:p>
+      <w:pPr>
+        <w:spacing w:line="720" w:lineRule="auto"/>
+        <w:rPr>
+          <w:rFonts w:ascii="Times New Roman" w:hAnsi="Times New Roman" w:cs="Times New Roman"/>
+          <w:sz w:val="24"/>
+          <w:szCs w:val="24"/>
+        </w:rPr>
+      </w:pPr>
+    </w:p>
+    <w:p>
+      <w:pPr>
+        <w:spacing w:line="720" w:lineRule="auto"/>
+        <w:rPr>
+          <w:rFonts w:ascii="Times New Roman" w:hAnsi="Times New Roman" w:cs="Times New Roman"/>
+          <w:sz w:val="24"/>
+          <w:szCs w:val="24"/>
+        </w:rPr>
+      </w:pPr>
     </w:p>
     <w:p>
       <w:pPr>
@@ -594,6 +626,7 @@
           <w:szCs w:val="28"/>
           <w:u w:val="single"/>
         </w:rPr>
+        <w:lastRenderedPageBreak/>
         <w:t>Executive Statement</w:t>
       </w:r>
     </w:p>
@@ -812,27 +845,8 @@
           <w:sz w:val="24"/>
           <w:szCs w:val="24"/>
         </w:rPr>
-        <w:t xml:space="preserve">The system will be programmed entirely in Java, making use of the </w:t>
-      </w:r>
-      <w:proofErr w:type="spellStart"/>
-      <w:r>
-        <w:rPr>
-          <w:rFonts w:ascii="Times New Roman" w:hAnsi="Times New Roman" w:cs="Times New Roman"/>
-          <w:sz w:val="24"/>
-          <w:szCs w:val="24"/>
-        </w:rPr>
-        <w:t>AspectJ</w:t>
-      </w:r>
-      <w:proofErr w:type="spellEnd"/>
-      <w:r>
-        <w:rPr>
-          <w:rFonts w:ascii="Times New Roman" w:hAnsi="Times New Roman" w:cs="Times New Roman"/>
-          <w:sz w:val="24"/>
-          <w:szCs w:val="24"/>
-        </w:rPr>
-        <w:t xml:space="preserve"> extension. As per assignment requirements, the system must compile and run on the U of S’ </w:t>
-      </w:r>
-      <w:proofErr w:type="spellStart"/>
+        <w:t xml:space="preserve">The system will be programmed entirely in Java, making use of the AspectJ extension. As per assignment requirements, the system must compile and run on the U of S’ </w:t>
+      </w:r>
       <w:r>
         <w:rPr>
           <w:rFonts w:ascii="Times New Roman" w:hAnsi="Times New Roman" w:cs="Times New Roman"/>
@@ -842,7 +856,6 @@
         </w:rPr>
         <w:t>tuxworld</w:t>
       </w:r>
-      <w:proofErr w:type="spellEnd"/>
       <w:r>
         <w:rPr>
           <w:rFonts w:ascii="Times New Roman" w:hAnsi="Times New Roman" w:cs="Times New Roman"/>
@@ -901,6 +914,60 @@
         <w:tab/>
         <w:t xml:space="preserve">This requirement document marks the completion of the first phase in our software-engineering process, and is the first of four deliverables our team will be submitting. </w:t>
       </w:r>
+    </w:p>
+    <w:p>
+      <w:pPr>
+        <w:rPr>
+          <w:rFonts w:ascii="Times New Roman" w:hAnsi="Times New Roman" w:cs="Times New Roman"/>
+          <w:sz w:val="24"/>
+          <w:szCs w:val="24"/>
+        </w:rPr>
+      </w:pPr>
+    </w:p>
+    <w:p>
+      <w:pPr>
+        <w:rPr>
+          <w:rFonts w:ascii="Times New Roman" w:hAnsi="Times New Roman" w:cs="Times New Roman"/>
+          <w:sz w:val="24"/>
+          <w:szCs w:val="24"/>
+        </w:rPr>
+      </w:pPr>
+    </w:p>
+    <w:p>
+      <w:pPr>
+        <w:rPr>
+          <w:rFonts w:ascii="Times New Roman" w:hAnsi="Times New Roman" w:cs="Times New Roman"/>
+          <w:sz w:val="24"/>
+          <w:szCs w:val="24"/>
+        </w:rPr>
+      </w:pPr>
+    </w:p>
+    <w:p>
+      <w:pPr>
+        <w:rPr>
+          <w:rFonts w:ascii="Times New Roman" w:hAnsi="Times New Roman" w:cs="Times New Roman"/>
+          <w:sz w:val="24"/>
+          <w:szCs w:val="24"/>
+        </w:rPr>
+      </w:pPr>
+    </w:p>
+    <w:p>
+      <w:pPr>
+        <w:rPr>
+          <w:rFonts w:ascii="Times New Roman" w:hAnsi="Times New Roman" w:cs="Times New Roman"/>
+          <w:sz w:val="24"/>
+          <w:szCs w:val="24"/>
+        </w:rPr>
+      </w:pPr>
+    </w:p>
+    <w:p>
+      <w:pPr>
+        <w:rPr>
+          <w:rFonts w:ascii="Times New Roman" w:hAnsi="Times New Roman" w:cs="Times New Roman"/>
+          <w:sz w:val="24"/>
+          <w:szCs w:val="24"/>
+        </w:rPr>
+      </w:pPr>
     </w:p>
     <w:p>
       <w:pPr>
@@ -1338,56 +1405,6 @@
         </w:rPr>
         <w:t xml:space="preserve">It also allows games to finish completely if the human is defeated but there are AIs remaining, the human can watch the remainder of the game at their own pace. </w:t>
       </w:r>
-    </w:p>
-    <w:p>
-      <w:pPr>
-        <w:rPr>
-          <w:rFonts w:ascii="Times New Roman" w:hAnsi="Times New Roman" w:cs="Times New Roman"/>
-          <w:sz w:val="28"/>
-          <w:szCs w:val="28"/>
-          <w:u w:val="single"/>
-        </w:rPr>
-      </w:pPr>
-    </w:p>
-    <w:p>
-      <w:pPr>
-        <w:rPr>
-          <w:rFonts w:ascii="Times New Roman" w:hAnsi="Times New Roman" w:cs="Times New Roman"/>
-          <w:sz w:val="28"/>
-          <w:szCs w:val="28"/>
-          <w:u w:val="single"/>
-        </w:rPr>
-      </w:pPr>
-    </w:p>
-    <w:p>
-      <w:pPr>
-        <w:rPr>
-          <w:rFonts w:ascii="Times New Roman" w:hAnsi="Times New Roman" w:cs="Times New Roman"/>
-          <w:sz w:val="28"/>
-          <w:szCs w:val="28"/>
-          <w:u w:val="single"/>
-        </w:rPr>
-      </w:pPr>
-    </w:p>
-    <w:p>
-      <w:pPr>
-        <w:rPr>
-          <w:rFonts w:ascii="Times New Roman" w:hAnsi="Times New Roman" w:cs="Times New Roman"/>
-          <w:sz w:val="28"/>
-          <w:szCs w:val="28"/>
-          <w:u w:val="single"/>
-        </w:rPr>
-      </w:pPr>
-    </w:p>
-    <w:p>
-      <w:pPr>
-        <w:rPr>
-          <w:rFonts w:ascii="Times New Roman" w:hAnsi="Times New Roman" w:cs="Times New Roman"/>
-          <w:sz w:val="28"/>
-          <w:szCs w:val="28"/>
-          <w:u w:val="single"/>
-        </w:rPr>
-      </w:pPr>
     </w:p>
     <w:p>
       <w:pPr>
@@ -1419,7 +1436,6 @@
           <w:szCs w:val="28"/>
           <w:u w:val="single"/>
         </w:rPr>
-        <w:lastRenderedPageBreak/>
         <w:t>Visual Requirements</w:t>
       </w:r>
     </w:p>
@@ -1521,6 +1537,8 @@
     </w:p>
     <w:p>
       <w:pPr>
+        <w:suppressAutoHyphens/>
+        <w:spacing w:before="0" w:after="0" w:line="240" w:lineRule="auto"/>
         <w:rPr>
           <w:rFonts w:ascii="Times New Roman" w:hAnsi="Times New Roman" w:cs="Times New Roman"/>
           <w:b/>
@@ -1537,6 +1555,7 @@
         <w:spacing w:before="0" w:after="0" w:line="240" w:lineRule="auto"/>
         <w:rPr>
           <w:rFonts w:ascii="Times New Roman" w:hAnsi="Times New Roman" w:cs="Times New Roman"/>
+          <w:b/>
           <w:sz w:val="28"/>
           <w:szCs w:val="28"/>
         </w:rPr>
@@ -1544,10 +1563,12 @@
       <w:r>
         <w:rPr>
           <w:rFonts w:ascii="Times New Roman" w:hAnsi="Times New Roman" w:cs="Times New Roman"/>
+          <w:b/>
           <w:sz w:val="28"/>
           <w:szCs w:val="28"/>
           <w:u w:val="single"/>
         </w:rPr>
+        <w:lastRenderedPageBreak/>
         <w:t>Menu Screen</w:t>
       </w:r>
     </w:p>
@@ -1637,19 +1658,135 @@
       <w:r>
         <w:rPr>
           <w:rFonts w:ascii="Times New Roman" w:hAnsi="Times New Roman" w:cs="Times New Roman"/>
+          <w:b/>
+          <w:sz w:val="24"/>
+          <w:szCs w:val="24"/>
+        </w:rPr>
+        <w:t>Options</w:t>
+      </w:r>
+    </w:p>
+    <w:p>
+      <w:pPr>
+        <w:rPr>
+          <w:rFonts w:ascii="Times New Roman" w:hAnsi="Times New Roman" w:cs="Times New Roman"/>
+          <w:sz w:val="24"/>
+          <w:szCs w:val="24"/>
+        </w:rPr>
+      </w:pPr>
+      <w:r>
+        <w:rPr>
+          <w:rFonts w:ascii="Times New Roman" w:hAnsi="Times New Roman" w:cs="Times New Roman"/>
+          <w:noProof/>
+          <w:sz w:val="24"/>
+          <w:szCs w:val="24"/>
+          <w:lang w:eastAsia="en-CA"/>
+        </w:rPr>
+        <w:drawing>
+          <wp:anchor distT="0" distB="0" distL="114300" distR="114300" simplePos="0" relativeHeight="251670528" behindDoc="0" locked="0" layoutInCell="1" allowOverlap="1" wp14:anchorId="5D50C2AD" wp14:editId="7E49598F">
+            <wp:simplePos x="0" y="0"/>
+            <wp:positionH relativeFrom="margin">
+              <wp:align>left</wp:align>
+            </wp:positionH>
+            <wp:positionV relativeFrom="margin">
+              <wp:posOffset>5219700</wp:posOffset>
+            </wp:positionV>
+            <wp:extent cx="5600700" cy="2329815"/>
+            <wp:effectExtent l="0" t="0" r="0" b="0"/>
+            <wp:wrapSquare wrapText="bothSides"/>
+            <wp:docPr id="15" name="Picture 15" descr="C:\Users\Brandon\Desktop\download (6).png"/>
+            <wp:cNvGraphicFramePr>
+              <a:graphicFrameLocks xmlns:a="http://schemas.openxmlformats.org/drawingml/2006/main" noChangeAspect="1"/>
+            </wp:cNvGraphicFramePr>
+            <a:graphic xmlns:a="http://schemas.openxmlformats.org/drawingml/2006/main">
+              <a:graphicData uri="http://schemas.openxmlformats.org/drawingml/2006/picture">
+                <pic:pic xmlns:pic="http://schemas.openxmlformats.org/drawingml/2006/picture">
+                  <pic:nvPicPr>
+                    <pic:cNvPr id="0" name="Picture 4" descr="C:\Users\Brandon\Desktop\download (6).png"/>
+                    <pic:cNvPicPr>
+                      <a:picLocks noChangeAspect="1" noChangeArrowheads="1"/>
+                    </pic:cNvPicPr>
+                  </pic:nvPicPr>
+                  <pic:blipFill>
+                    <a:blip r:embed="rId7">
+                      <a:extLst>
+                        <a:ext uri="{28A0092B-C50C-407E-A947-70E740481C1C}">
+                          <a14:useLocalDpi xmlns:a14="http://schemas.microsoft.com/office/drawing/2010/main" val="0"/>
+                        </a:ext>
+                      </a:extLst>
+                    </a:blip>
+                    <a:srcRect/>
+                    <a:stretch>
+                      <a:fillRect/>
+                    </a:stretch>
+                  </pic:blipFill>
+                  <pic:spPr bwMode="auto">
+                    <a:xfrm>
+                      <a:off x="0" y="0"/>
+                      <a:ext cx="5600700" cy="2329815"/>
+                    </a:xfrm>
+                    <a:prstGeom prst="rect">
+                      <a:avLst/>
+                    </a:prstGeom>
+                    <a:noFill/>
+                    <a:ln>
+                      <a:noFill/>
+                    </a:ln>
+                  </pic:spPr>
+                </pic:pic>
+              </a:graphicData>
+            </a:graphic>
+            <wp14:sizeRelH relativeFrom="margin">
+              <wp14:pctWidth>0</wp14:pctWidth>
+            </wp14:sizeRelH>
+            <wp14:sizeRelV relativeFrom="margin">
+              <wp14:pctHeight>0</wp14:pctHeight>
+            </wp14:sizeRelV>
+          </wp:anchor>
+        </w:drawing>
+      </w:r>
+      <w:r>
+        <w:rPr>
+          <w:rFonts w:ascii="Times New Roman" w:hAnsi="Times New Roman" w:cs="Times New Roman"/>
           <w:sz w:val="24"/>
           <w:szCs w:val="24"/>
         </w:rPr>
         <w:tab/>
-      </w:r>
-      <w:r>
-        <w:rPr>
-          <w:rFonts w:ascii="Times New Roman" w:hAnsi="Times New Roman" w:cs="Times New Roman"/>
-          <w:b/>
-          <w:sz w:val="24"/>
-          <w:szCs w:val="24"/>
-        </w:rPr>
-        <w:t>Options</w:t>
+        <w:t xml:space="preserve">The “Options” selection box will bring the user to the larger selection box. </w:t>
+      </w:r>
+      <w:r>
+        <w:rPr>
+          <w:rFonts w:ascii="Times New Roman" w:hAnsi="Times New Roman" w:cs="Times New Roman"/>
+          <w:sz w:val="24"/>
+          <w:szCs w:val="24"/>
+        </w:rPr>
+        <w:t>I</w:t>
+      </w:r>
+      <w:r>
+        <w:rPr>
+          <w:rFonts w:ascii="Times New Roman" w:hAnsi="Times New Roman" w:cs="Times New Roman"/>
+          <w:sz w:val="24"/>
+          <w:szCs w:val="24"/>
+        </w:rPr>
+        <w:t>nside the box is the Robot Library where the user can import and delete the team of robots they would like to use in-game. There are three buttons provided for the user and a (originally empty) list. The buttons are “Import from Server”, “Import from Local” and “Delete”. Clicking on the “Import from Server” button brings the user to the server page where they can select a robot team. Clicking on the “Import from Local” button will bring the user to their file directory where they can choose a robot team saved locally. Lastly the user has the option to click on already imported robot team in the scroll list and press the delete button to remove that team from the list.</w:t>
+      </w:r>
+    </w:p>
+    <w:p>
+      <w:pPr>
+        <w:rPr>
+          <w:rFonts w:ascii="Times New Roman" w:hAnsi="Times New Roman" w:cs="Times New Roman"/>
+          <w:b/>
+          <w:sz w:val="24"/>
+          <w:szCs w:val="24"/>
+        </w:rPr>
+      </w:pPr>
+      <w:r>
+        <w:rPr>
+          <w:rFonts w:ascii="Times New Roman" w:hAnsi="Times New Roman" w:cs="Times New Roman"/>
+          <w:b/>
+          <w:sz w:val="24"/>
+          <w:szCs w:val="24"/>
+        </w:rPr>
+        <w:t>Exit</w:t>
       </w:r>
     </w:p>
     <w:p>
@@ -1667,62 +1804,16 @@
           <w:szCs w:val="24"/>
         </w:rPr>
         <w:tab/>
-        <w:t>The “Options” selection box will bring the user to the larger selection box. Inside this box the user has the options to change the sound and music volume of the game. Also inside the box is the Robot Library where the user can import and delete the team of robots they would like to use in-game. There are three buttons provided for the user and a (originally empty) list. The buttons are “Import from Server”, “Import from Local” and “Delete”. Clicking on the “Import from Server” button brings the user to the server page where they can select a robot team. Clicking on the “Import from Local” button will bring the user to their file directory where they can choose a robot team saved locally. Lastly the user has the option to click on already imported robot team in the scroll list and press the delete button to remove that team from the list.</w:t>
-      </w:r>
-    </w:p>
-    <w:p>
-      <w:pPr>
-        <w:rPr>
-          <w:rFonts w:ascii="Times New Roman" w:hAnsi="Times New Roman" w:cs="Times New Roman"/>
-          <w:b/>
-          <w:sz w:val="24"/>
-          <w:szCs w:val="24"/>
-        </w:rPr>
-      </w:pPr>
-      <w:r>
-        <w:rPr>
-          <w:rFonts w:ascii="Times New Roman" w:hAnsi="Times New Roman" w:cs="Times New Roman"/>
-          <w:sz w:val="24"/>
-          <w:szCs w:val="24"/>
-        </w:rPr>
-        <w:tab/>
-      </w:r>
-      <w:r>
-        <w:rPr>
-          <w:rFonts w:ascii="Times New Roman" w:hAnsi="Times New Roman" w:cs="Times New Roman"/>
-          <w:b/>
-          <w:sz w:val="24"/>
-          <w:szCs w:val="24"/>
-        </w:rPr>
-        <w:t>Exit</w:t>
-      </w:r>
-    </w:p>
-    <w:p>
-      <w:pPr>
-        <w:rPr>
-          <w:rFonts w:ascii="Times New Roman" w:hAnsi="Times New Roman" w:cs="Times New Roman"/>
-          <w:sz w:val="24"/>
-          <w:szCs w:val="24"/>
-        </w:rPr>
-      </w:pPr>
-      <w:r>
-        <w:rPr>
-          <w:rFonts w:ascii="Times New Roman" w:hAnsi="Times New Roman" w:cs="Times New Roman"/>
-          <w:sz w:val="24"/>
-          <w:szCs w:val="24"/>
-        </w:rPr>
-        <w:tab/>
-        <w:t>The final selection box is the “Exit” box which closes the program.</w:t>
-      </w:r>
-    </w:p>
-    <w:p>
-      <w:pPr>
-        <w:rPr>
-          <w:rFonts w:ascii="Times New Roman" w:hAnsi="Times New Roman" w:cs="Times New Roman"/>
-          <w:sz w:val="24"/>
-          <w:szCs w:val="24"/>
-        </w:rPr>
-      </w:pPr>
+        <w:t>The final selection box is the “Exi</w:t>
+      </w:r>
+      <w:r>
+        <w:rPr>
+          <w:rFonts w:ascii="Times New Roman" w:hAnsi="Times New Roman" w:cs="Times New Roman"/>
+          <w:sz w:val="24"/>
+          <w:szCs w:val="24"/>
+        </w:rPr>
+        <w:t>t” box which closes the program.</w:t>
+      </w:r>
     </w:p>
     <w:p>
       <w:pPr>
@@ -1730,6 +1821,7 @@
         <w:spacing w:before="0" w:after="0" w:line="240" w:lineRule="auto"/>
         <w:rPr>
           <w:rFonts w:ascii="Times New Roman" w:hAnsi="Times New Roman" w:cs="Times New Roman"/>
+          <w:b/>
           <w:sz w:val="28"/>
           <w:szCs w:val="28"/>
         </w:rPr>
@@ -1737,6 +1829,7 @@
       <w:r>
         <w:rPr>
           <w:rFonts w:ascii="Times New Roman" w:hAnsi="Times New Roman" w:cs="Times New Roman"/>
+          <w:b/>
           <w:sz w:val="28"/>
           <w:szCs w:val="28"/>
           <w:u w:val="single"/>
@@ -1791,6 +1884,38 @@
     </w:p>
     <w:p>
       <w:pPr>
+        <w:suppressAutoHyphens/>
+        <w:spacing w:before="0" w:after="0" w:line="240" w:lineRule="auto"/>
+        <w:ind w:firstLine="720"/>
+        <w:rPr>
+          <w:rFonts w:ascii="Times New Roman" w:hAnsi="Times New Roman" w:cs="Times New Roman"/>
+          <w:sz w:val="24"/>
+          <w:szCs w:val="24"/>
+        </w:rPr>
+      </w:pPr>
+      <w:r>
+        <w:rPr>
+          <w:rFonts w:ascii="Times New Roman" w:hAnsi="Times New Roman" w:cs="Times New Roman"/>
+          <w:sz w:val="24"/>
+          <w:szCs w:val="24"/>
+        </w:rPr>
+        <w:t>The play selection box will appear once the menu navigator presses the play button.</w:t>
+      </w:r>
+    </w:p>
+    <w:p>
+      <w:pPr>
+        <w:suppressAutoHyphens/>
+        <w:spacing w:before="0" w:after="0" w:line="240" w:lineRule="auto"/>
+        <w:ind w:firstLine="720"/>
+        <w:rPr>
+          <w:rFonts w:ascii="Times New Roman" w:hAnsi="Times New Roman" w:cs="Times New Roman"/>
+          <w:sz w:val="24"/>
+          <w:szCs w:val="24"/>
+        </w:rPr>
+      </w:pPr>
+    </w:p>
+    <w:p>
+      <w:pPr>
         <w:rPr>
           <w:rFonts w:ascii="Times New Roman" w:hAnsi="Times New Roman" w:cs="Times New Roman"/>
           <w:sz w:val="24"/>
@@ -1804,7 +1929,14 @@
           <w:szCs w:val="24"/>
         </w:rPr>
         <w:tab/>
-        <w:t>At the top of the box will be a list with designated lines for the user to input the team names.</w:t>
+      </w:r>
+      <w:r>
+        <w:rPr>
+          <w:rFonts w:ascii="Times New Roman" w:hAnsi="Times New Roman" w:cs="Times New Roman"/>
+          <w:sz w:val="24"/>
+          <w:szCs w:val="24"/>
+        </w:rPr>
+        <w:t>At the top of the box will be a list of designated lines for the user to input the team names.</w:t>
       </w:r>
       <w:r>
         <w:rPr>
@@ -1820,23 +1952,7 @@
           <w:sz w:val="24"/>
           <w:szCs w:val="24"/>
         </w:rPr>
-        <w:t>Directly to the left of the team’s name will be a small circle to designate the team colour of that team. To the right of the player</w:t>
-      </w:r>
-      <w:r>
-        <w:rPr>
-          <w:rFonts w:ascii="Times New Roman" w:hAnsi="Times New Roman" w:cs="Times New Roman"/>
-          <w:sz w:val="24"/>
-          <w:szCs w:val="24"/>
-        </w:rPr>
-        <w:t>’</w:t>
-      </w:r>
-      <w:r>
-        <w:rPr>
-          <w:rFonts w:ascii="Times New Roman" w:hAnsi="Times New Roman" w:cs="Times New Roman"/>
-          <w:sz w:val="24"/>
-          <w:szCs w:val="24"/>
-        </w:rPr>
-        <w:t>s name will be the option to declare the player’s team either a “Human” or “AI”. Below the list will be two images of a size five hexagonal board and a size seven hexagonal board.  The boards will be highlighted based on the player size that the user chooses. Two players will highlight the size five board. Three players will highlight both boards and six players will highlight the size seven board. Below the two boards will be the “Begin” button to start the game.</w:t>
+        <w:t>Directly to the left of the team’s name will be a small circle to designate the team color of that team. To the right of the player’s name will be the option to declare the player’s team either a “Human” or “AI”. To the right of the list will be two images of a size five hexagonal board and a size seven hexagonal board.  The boards will be highlighted based on the player size that the user chooses. Two players will highlight the size five board. Three players will highlight both boards and six players will highlight the size seven board. At the bottom of the box will be the “Begin” button to start the game.</w:t>
       </w:r>
     </w:p>
     <w:p>
@@ -1860,6 +1976,188 @@
           <w:szCs w:val="24"/>
         </w:rPr>
       </w:pPr>
+    </w:p>
+    <w:p>
+      <w:pPr>
+        <w:suppressAutoHyphens/>
+        <w:spacing w:before="0" w:after="0" w:line="240" w:lineRule="auto"/>
+        <w:ind w:firstLine="720"/>
+        <w:rPr>
+          <w:rFonts w:ascii="Times New Roman" w:hAnsi="Times New Roman" w:cs="Times New Roman"/>
+          <w:b/>
+          <w:sz w:val="24"/>
+          <w:szCs w:val="24"/>
+        </w:rPr>
+      </w:pPr>
+    </w:p>
+    <w:p>
+      <w:pPr>
+        <w:suppressAutoHyphens/>
+        <w:spacing w:before="0" w:after="0" w:line="240" w:lineRule="auto"/>
+        <w:ind w:firstLine="720"/>
+        <w:rPr>
+          <w:rFonts w:ascii="Times New Roman" w:hAnsi="Times New Roman" w:cs="Times New Roman"/>
+          <w:b/>
+          <w:sz w:val="24"/>
+          <w:szCs w:val="24"/>
+        </w:rPr>
+      </w:pPr>
+    </w:p>
+    <w:p>
+      <w:pPr>
+        <w:suppressAutoHyphens/>
+        <w:spacing w:before="0" w:after="0" w:line="240" w:lineRule="auto"/>
+        <w:ind w:firstLine="720"/>
+        <w:rPr>
+          <w:rFonts w:ascii="Times New Roman" w:hAnsi="Times New Roman" w:cs="Times New Roman"/>
+          <w:b/>
+          <w:sz w:val="24"/>
+          <w:szCs w:val="24"/>
+        </w:rPr>
+      </w:pPr>
+    </w:p>
+    <w:p>
+      <w:pPr>
+        <w:suppressAutoHyphens/>
+        <w:spacing w:before="0" w:after="0" w:line="240" w:lineRule="auto"/>
+        <w:ind w:firstLine="720"/>
+        <w:rPr>
+          <w:rFonts w:ascii="Times New Roman" w:hAnsi="Times New Roman" w:cs="Times New Roman"/>
+          <w:b/>
+          <w:sz w:val="24"/>
+          <w:szCs w:val="24"/>
+        </w:rPr>
+      </w:pPr>
+      <w:r>
+        <w:rPr>
+          <w:rFonts w:ascii="Times New Roman" w:hAnsi="Times New Roman" w:cs="Times New Roman"/>
+          <w:noProof/>
+          <w:sz w:val="24"/>
+          <w:szCs w:val="24"/>
+          <w:lang w:eastAsia="en-CA"/>
+        </w:rPr>
+        <w:drawing>
+          <wp:anchor distT="0" distB="0" distL="114300" distR="114300" simplePos="0" relativeHeight="251672576" behindDoc="0" locked="0" layoutInCell="1" allowOverlap="1" wp14:anchorId="27D0BB7C" wp14:editId="0DB54743">
+            <wp:simplePos x="0" y="0"/>
+            <wp:positionH relativeFrom="margin">
+              <wp:align>right</wp:align>
+            </wp:positionH>
+            <wp:positionV relativeFrom="margin">
+              <wp:posOffset>3966210</wp:posOffset>
+            </wp:positionV>
+            <wp:extent cx="5937885" cy="3360420"/>
+            <wp:effectExtent l="0" t="0" r="5715" b="0"/>
+            <wp:wrapSquare wrapText="bothSides"/>
+            <wp:docPr id="17" name="Picture 17" descr="C:\Users\Brandon\Desktop\download (8).png"/>
+            <wp:cNvGraphicFramePr>
+              <a:graphicFrameLocks xmlns:a="http://schemas.openxmlformats.org/drawingml/2006/main" noChangeAspect="1"/>
+            </wp:cNvGraphicFramePr>
+            <a:graphic xmlns:a="http://schemas.openxmlformats.org/drawingml/2006/main">
+              <a:graphicData uri="http://schemas.openxmlformats.org/drawingml/2006/picture">
+                <pic:pic xmlns:pic="http://schemas.openxmlformats.org/drawingml/2006/picture">
+                  <pic:nvPicPr>
+                    <pic:cNvPr id="0" name="Picture 6" descr="C:\Users\Brandon\Desktop\download (8).png"/>
+                    <pic:cNvPicPr>
+                      <a:picLocks noChangeAspect="1" noChangeArrowheads="1"/>
+                    </pic:cNvPicPr>
+                  </pic:nvPicPr>
+                  <pic:blipFill>
+                    <a:blip r:embed="rId8">
+                      <a:extLst>
+                        <a:ext uri="{28A0092B-C50C-407E-A947-70E740481C1C}">
+                          <a14:useLocalDpi xmlns:a14="http://schemas.microsoft.com/office/drawing/2010/main" val="0"/>
+                        </a:ext>
+                      </a:extLst>
+                    </a:blip>
+                    <a:srcRect/>
+                    <a:stretch>
+                      <a:fillRect/>
+                    </a:stretch>
+                  </pic:blipFill>
+                  <pic:spPr bwMode="auto">
+                    <a:xfrm>
+                      <a:off x="0" y="0"/>
+                      <a:ext cx="5937885" cy="3360420"/>
+                    </a:xfrm>
+                    <a:prstGeom prst="rect">
+                      <a:avLst/>
+                    </a:prstGeom>
+                    <a:noFill/>
+                    <a:ln>
+                      <a:noFill/>
+                    </a:ln>
+                  </pic:spPr>
+                </pic:pic>
+              </a:graphicData>
+            </a:graphic>
+          </wp:anchor>
+        </w:drawing>
+      </w:r>
+    </w:p>
+    <w:p>
+      <w:pPr>
+        <w:suppressAutoHyphens/>
+        <w:spacing w:before="0" w:after="0" w:line="240" w:lineRule="auto"/>
+        <w:ind w:firstLine="720"/>
+        <w:rPr>
+          <w:rFonts w:ascii="Times New Roman" w:hAnsi="Times New Roman" w:cs="Times New Roman"/>
+          <w:b/>
+          <w:sz w:val="24"/>
+          <w:szCs w:val="24"/>
+        </w:rPr>
+      </w:pPr>
+    </w:p>
+    <w:p>
+      <w:pPr>
+        <w:suppressAutoHyphens/>
+        <w:spacing w:before="0" w:after="0" w:line="240" w:lineRule="auto"/>
+        <w:ind w:firstLine="720"/>
+        <w:rPr>
+          <w:rFonts w:ascii="Times New Roman" w:hAnsi="Times New Roman" w:cs="Times New Roman"/>
+          <w:b/>
+          <w:sz w:val="24"/>
+          <w:szCs w:val="24"/>
+        </w:rPr>
+      </w:pPr>
+    </w:p>
+    <w:p>
+      <w:pPr>
+        <w:suppressAutoHyphens/>
+        <w:spacing w:before="0" w:after="0" w:line="240" w:lineRule="auto"/>
+        <w:ind w:firstLine="720"/>
+        <w:rPr>
+          <w:rFonts w:ascii="Times New Roman" w:hAnsi="Times New Roman" w:cs="Times New Roman"/>
+          <w:b/>
+          <w:sz w:val="24"/>
+          <w:szCs w:val="24"/>
+        </w:rPr>
+      </w:pPr>
+    </w:p>
+    <w:p>
+      <w:pPr>
+        <w:suppressAutoHyphens/>
+        <w:spacing w:before="0" w:after="0" w:line="240" w:lineRule="auto"/>
+        <w:ind w:firstLine="720"/>
+        <w:rPr>
+          <w:rFonts w:ascii="Times New Roman" w:hAnsi="Times New Roman" w:cs="Times New Roman"/>
+          <w:b/>
+          <w:sz w:val="24"/>
+          <w:szCs w:val="24"/>
+        </w:rPr>
+      </w:pPr>
+    </w:p>
+    <w:p>
+      <w:pPr>
+        <w:suppressAutoHyphens/>
+        <w:spacing w:before="0" w:after="0" w:line="240" w:lineRule="auto"/>
+        <w:ind w:firstLine="720"/>
+        <w:rPr>
+          <w:rFonts w:ascii="Times New Roman" w:hAnsi="Times New Roman" w:cs="Times New Roman"/>
+          <w:b/>
+          <w:sz w:val="24"/>
+          <w:szCs w:val="24"/>
+        </w:rPr>
+      </w:pPr>
       <w:r>
         <w:rPr>
           <w:rFonts w:ascii="Times New Roman" w:hAnsi="Times New Roman" w:cs="Times New Roman"/>
@@ -1885,6 +2183,38 @@
     </w:p>
     <w:p>
       <w:pPr>
+        <w:suppressAutoHyphens/>
+        <w:spacing w:before="0" w:after="0" w:line="240" w:lineRule="auto"/>
+        <w:ind w:firstLine="720"/>
+        <w:rPr>
+          <w:rFonts w:ascii="Times New Roman" w:hAnsi="Times New Roman" w:cs="Times New Roman"/>
+          <w:sz w:val="24"/>
+          <w:szCs w:val="24"/>
+        </w:rPr>
+      </w:pPr>
+      <w:r>
+        <w:rPr>
+          <w:rFonts w:ascii="Times New Roman" w:hAnsi="Times New Roman" w:cs="Times New Roman"/>
+          <w:sz w:val="24"/>
+          <w:szCs w:val="24"/>
+        </w:rPr>
+        <w:t>The options selection box will appear once the menu navigator presses the options button.</w:t>
+      </w:r>
+    </w:p>
+    <w:p>
+      <w:pPr>
+        <w:suppressAutoHyphens/>
+        <w:spacing w:before="0" w:after="0" w:line="240" w:lineRule="auto"/>
+        <w:ind w:firstLine="720"/>
+        <w:rPr>
+          <w:rFonts w:ascii="Times New Roman" w:hAnsi="Times New Roman" w:cs="Times New Roman"/>
+          <w:sz w:val="24"/>
+          <w:szCs w:val="24"/>
+        </w:rPr>
+      </w:pPr>
+    </w:p>
+    <w:p>
+      <w:pPr>
         <w:rPr>
           <w:rFonts w:ascii="Times New Roman" w:hAnsi="Times New Roman" w:cs="Times New Roman"/>
           <w:sz w:val="24"/>
@@ -1898,116 +2228,89 @@
           <w:szCs w:val="24"/>
         </w:rPr>
         <w:tab/>
-        <w:t>At the top of the box will be two slider boxes for determining the volume level of the sound and music. Below these two sliders will be the Robot Library list. To the top-right of the Robot Library are three selection boxes. “Import from Server”, “Import from Local” and “Delete”.</w:t>
-      </w:r>
-    </w:p>
-    <w:p>
-      <w:pPr>
-        <w:rPr>
-          <w:rFonts w:ascii="Times New Roman" w:hAnsi="Times New Roman" w:cs="Times New Roman"/>
-          <w:sz w:val="24"/>
-          <w:szCs w:val="24"/>
-        </w:rPr>
-      </w:pPr>
-    </w:p>
-    <w:p>
-      <w:pPr>
-        <w:rPr>
-          <w:rFonts w:ascii="Times New Roman" w:hAnsi="Times New Roman" w:cs="Times New Roman"/>
-          <w:sz w:val="24"/>
-          <w:szCs w:val="24"/>
-        </w:rPr>
-      </w:pPr>
-    </w:p>
-    <w:p>
-      <w:pPr>
-        <w:rPr>
-          <w:rFonts w:ascii="Times New Roman" w:hAnsi="Times New Roman" w:cs="Times New Roman"/>
-          <w:sz w:val="24"/>
-          <w:szCs w:val="24"/>
-        </w:rPr>
-      </w:pPr>
-    </w:p>
-    <w:p>
-      <w:pPr>
-        <w:rPr>
-          <w:rFonts w:ascii="Times New Roman" w:hAnsi="Times New Roman" w:cs="Times New Roman"/>
-          <w:sz w:val="24"/>
-          <w:szCs w:val="24"/>
-        </w:rPr>
-      </w:pPr>
-    </w:p>
-    <w:p>
-      <w:pPr>
-        <w:rPr>
-          <w:rFonts w:ascii="Times New Roman" w:hAnsi="Times New Roman" w:cs="Times New Roman"/>
-          <w:sz w:val="24"/>
-          <w:szCs w:val="24"/>
-        </w:rPr>
-      </w:pPr>
-    </w:p>
-    <w:p>
-      <w:pPr>
-        <w:rPr>
-          <w:rFonts w:ascii="Times New Roman" w:hAnsi="Times New Roman" w:cs="Times New Roman"/>
-          <w:sz w:val="24"/>
-          <w:szCs w:val="24"/>
-        </w:rPr>
-      </w:pPr>
-    </w:p>
-    <w:p>
-      <w:pPr>
-        <w:rPr>
-          <w:rFonts w:ascii="Times New Roman" w:hAnsi="Times New Roman" w:cs="Times New Roman"/>
-          <w:sz w:val="24"/>
-          <w:szCs w:val="24"/>
-        </w:rPr>
-      </w:pPr>
-    </w:p>
-    <w:p>
-      <w:pPr>
-        <w:rPr>
-          <w:rFonts w:ascii="Times New Roman" w:hAnsi="Times New Roman" w:cs="Times New Roman"/>
-          <w:sz w:val="24"/>
-          <w:szCs w:val="24"/>
-        </w:rPr>
-      </w:pPr>
-    </w:p>
-    <w:p>
-      <w:pPr>
-        <w:rPr>
-          <w:rFonts w:ascii="Times New Roman" w:hAnsi="Times New Roman" w:cs="Times New Roman"/>
-          <w:sz w:val="24"/>
-          <w:szCs w:val="24"/>
-        </w:rPr>
-      </w:pPr>
-    </w:p>
-    <w:p>
-      <w:pPr>
-        <w:rPr>
-          <w:rFonts w:ascii="Times New Roman" w:hAnsi="Times New Roman" w:cs="Times New Roman"/>
-          <w:sz w:val="24"/>
-          <w:szCs w:val="24"/>
-        </w:rPr>
-      </w:pPr>
-    </w:p>
-    <w:p>
-      <w:pPr>
-        <w:rPr>
-          <w:rFonts w:ascii="Times New Roman" w:hAnsi="Times New Roman" w:cs="Times New Roman"/>
-          <w:sz w:val="24"/>
-          <w:szCs w:val="24"/>
-        </w:rPr>
-      </w:pPr>
-    </w:p>
-    <w:p>
-      <w:pPr>
-        <w:rPr>
-          <w:rFonts w:ascii="Times New Roman" w:hAnsi="Times New Roman" w:cs="Times New Roman"/>
-          <w:sz w:val="24"/>
-          <w:szCs w:val="24"/>
-        </w:rPr>
-      </w:pPr>
+      </w:r>
+      <w:r>
+        <w:rPr>
+          <w:rFonts w:ascii="Times New Roman" w:hAnsi="Times New Roman" w:cs="Times New Roman"/>
+          <w:sz w:val="24"/>
+          <w:szCs w:val="24"/>
+        </w:rPr>
+        <w:t xml:space="preserve">The user will be able to view robot teams, as well as import new robot teams from local JSON files or from a server. They will also be able to delete existing robot teams. </w:t>
+      </w:r>
+    </w:p>
+    <w:p>
+      <w:pPr>
+        <w:rPr>
+          <w:rFonts w:ascii="Times New Roman" w:hAnsi="Times New Roman" w:cs="Times New Roman"/>
+          <w:sz w:val="24"/>
+          <w:szCs w:val="24"/>
+        </w:rPr>
+      </w:pPr>
+      <w:r>
+        <w:rPr>
+          <w:rFonts w:ascii="Times New Roman" w:hAnsi="Times New Roman" w:cs="Times New Roman"/>
+          <w:noProof/>
+          <w:sz w:val="24"/>
+          <w:szCs w:val="24"/>
+          <w:lang w:eastAsia="en-CA"/>
+        </w:rPr>
+        <w:drawing>
+          <wp:anchor distT="0" distB="0" distL="114300" distR="114300" simplePos="0" relativeHeight="251671552" behindDoc="0" locked="0" layoutInCell="1" allowOverlap="1" wp14:anchorId="4534C0CE" wp14:editId="13D57681">
+            <wp:simplePos x="0" y="0"/>
+            <wp:positionH relativeFrom="margin">
+              <wp:align>right</wp:align>
+            </wp:positionH>
+            <wp:positionV relativeFrom="margin">
+              <wp:posOffset>1537970</wp:posOffset>
+            </wp:positionV>
+            <wp:extent cx="5937250" cy="3382010"/>
+            <wp:effectExtent l="0" t="0" r="6350" b="8890"/>
+            <wp:wrapSquare wrapText="bothSides"/>
+            <wp:docPr id="16" name="Picture 16" descr="C:\Users\Brandon\Desktop\download (7).png"/>
+            <wp:cNvGraphicFramePr>
+              <a:graphicFrameLocks xmlns:a="http://schemas.openxmlformats.org/drawingml/2006/main" noChangeAspect="1"/>
+            </wp:cNvGraphicFramePr>
+            <a:graphic xmlns:a="http://schemas.openxmlformats.org/drawingml/2006/main">
+              <a:graphicData uri="http://schemas.openxmlformats.org/drawingml/2006/picture">
+                <pic:pic xmlns:pic="http://schemas.openxmlformats.org/drawingml/2006/picture">
+                  <pic:nvPicPr>
+                    <pic:cNvPr id="0" name="Picture 5" descr="C:\Users\Brandon\Desktop\download (7).png"/>
+                    <pic:cNvPicPr>
+                      <a:picLocks noChangeAspect="1" noChangeArrowheads="1"/>
+                    </pic:cNvPicPr>
+                  </pic:nvPicPr>
+                  <pic:blipFill>
+                    <a:blip r:embed="rId9">
+                      <a:extLst>
+                        <a:ext uri="{28A0092B-C50C-407E-A947-70E740481C1C}">
+                          <a14:useLocalDpi xmlns:a14="http://schemas.microsoft.com/office/drawing/2010/main" val="0"/>
+                        </a:ext>
+                      </a:extLst>
+                    </a:blip>
+                    <a:srcRect/>
+                    <a:stretch>
+                      <a:fillRect/>
+                    </a:stretch>
+                  </pic:blipFill>
+                  <pic:spPr bwMode="auto">
+                    <a:xfrm>
+                      <a:off x="0" y="0"/>
+                      <a:ext cx="5937250" cy="3382010"/>
+                    </a:xfrm>
+                    <a:prstGeom prst="rect">
+                      <a:avLst/>
+                    </a:prstGeom>
+                    <a:noFill/>
+                    <a:ln>
+                      <a:noFill/>
+                    </a:ln>
+                  </pic:spPr>
+                </pic:pic>
+              </a:graphicData>
+            </a:graphic>
+          </wp:anchor>
+        </w:drawing>
+      </w:r>
     </w:p>
     <w:p>
       <w:pPr>
@@ -2016,6 +2319,7 @@
         <w:ind w:firstLine="720"/>
         <w:rPr>
           <w:rFonts w:ascii="Times New Roman" w:hAnsi="Times New Roman" w:cs="Times New Roman"/>
+          <w:b/>
           <w:sz w:val="28"/>
           <w:szCs w:val="28"/>
         </w:rPr>
@@ -2023,16 +2327,17 @@
       <w:r>
         <w:rPr>
           <w:rFonts w:ascii="Times New Roman" w:hAnsi="Times New Roman" w:cs="Times New Roman"/>
+          <w:b/>
           <w:sz w:val="28"/>
           <w:szCs w:val="28"/>
           <w:u w:val="single"/>
         </w:rPr>
-        <w:lastRenderedPageBreak/>
         <w:t>In-Game Screen</w:t>
       </w:r>
       <w:r>
         <w:rPr>
           <w:rFonts w:ascii="Times New Roman" w:hAnsi="Times New Roman" w:cs="Times New Roman"/>
+          <w:b/>
           <w:sz w:val="28"/>
           <w:szCs w:val="28"/>
           <w:u w:val="single"/>
@@ -2132,21 +2437,39 @@
     </w:p>
     <w:p>
       <w:pPr>
+        <w:rPr>
+          <w:rFonts w:ascii="Times New Roman" w:hAnsi="Times New Roman" w:cs="Times New Roman"/>
+          <w:sz w:val="24"/>
+          <w:szCs w:val="24"/>
+        </w:rPr>
+      </w:pPr>
+    </w:p>
+    <w:p>
+      <w:pPr>
+        <w:rPr>
+          <w:rFonts w:ascii="Times New Roman" w:hAnsi="Times New Roman" w:cs="Times New Roman"/>
+          <w:sz w:val="24"/>
+          <w:szCs w:val="24"/>
+        </w:rPr>
+      </w:pPr>
+    </w:p>
+    <w:p>
+      <w:pPr>
         <w:ind w:firstLine="720"/>
         <w:rPr>
           <w:rFonts w:ascii="Times New Roman" w:hAnsi="Times New Roman" w:cs="Times New Roman"/>
-          <w:b/>
-          <w:sz w:val="24"/>
-          <w:szCs w:val="24"/>
-        </w:rPr>
-      </w:pPr>
-      <w:r>
-        <w:rPr>
-          <w:rFonts w:ascii="Times New Roman" w:hAnsi="Times New Roman" w:cs="Times New Roman"/>
-          <w:b/>
-          <w:sz w:val="24"/>
-          <w:szCs w:val="24"/>
-        </w:rPr>
+          <w:sz w:val="24"/>
+          <w:szCs w:val="24"/>
+        </w:rPr>
+      </w:pPr>
+      <w:r>
+        <w:rPr>
+          <w:rFonts w:ascii="Times New Roman" w:hAnsi="Times New Roman" w:cs="Times New Roman"/>
+          <w:b/>
+          <w:sz w:val="24"/>
+          <w:szCs w:val="24"/>
+        </w:rPr>
+        <w:lastRenderedPageBreak/>
         <w:t>Announcer Box</w:t>
       </w:r>
     </w:p>
@@ -2170,15 +2493,6 @@
     </w:p>
     <w:p>
       <w:pPr>
-        <w:rPr>
-          <w:rFonts w:ascii="Times New Roman" w:hAnsi="Times New Roman" w:cs="Times New Roman"/>
-          <w:sz w:val="24"/>
-          <w:szCs w:val="24"/>
-        </w:rPr>
-      </w:pPr>
-    </w:p>
-    <w:p>
-      <w:pPr>
         <w:ind w:firstLine="720"/>
         <w:rPr>
           <w:rFonts w:ascii="Times New Roman" w:hAnsi="Times New Roman" w:cs="Times New Roman"/>
@@ -2205,6 +2519,78 @@
           <w:szCs w:val="24"/>
         </w:rPr>
       </w:pPr>
+      <w:r>
+        <w:rPr>
+          <w:rFonts w:ascii="Times New Roman" w:hAnsi="Times New Roman" w:cs="Times New Roman"/>
+          <w:b/>
+          <w:noProof/>
+          <w:sz w:val="24"/>
+          <w:szCs w:val="24"/>
+          <w:lang w:eastAsia="en-CA"/>
+        </w:rPr>
+        <w:drawing>
+          <wp:anchor distT="0" distB="0" distL="114300" distR="114300" simplePos="0" relativeHeight="251669504" behindDoc="0" locked="0" layoutInCell="1" allowOverlap="1" wp14:anchorId="5A0324CC" wp14:editId="45A783D8">
+            <wp:simplePos x="0" y="0"/>
+            <wp:positionH relativeFrom="page">
+              <wp:align>right</wp:align>
+            </wp:positionH>
+            <wp:positionV relativeFrom="margin">
+              <wp:posOffset>2638425</wp:posOffset>
+            </wp:positionV>
+            <wp:extent cx="8027670" cy="3571875"/>
+            <wp:effectExtent l="0" t="0" r="0" b="9525"/>
+            <wp:wrapSquare wrapText="bothSides"/>
+            <wp:docPr id="13" name="Picture 13" descr="C:\Users\Brandon\Desktop\download (5).png"/>
+            <wp:cNvGraphicFramePr>
+              <a:graphicFrameLocks xmlns:a="http://schemas.openxmlformats.org/drawingml/2006/main" noChangeAspect="1"/>
+            </wp:cNvGraphicFramePr>
+            <a:graphic xmlns:a="http://schemas.openxmlformats.org/drawingml/2006/main">
+              <a:graphicData uri="http://schemas.openxmlformats.org/drawingml/2006/picture">
+                <pic:pic xmlns:pic="http://schemas.openxmlformats.org/drawingml/2006/picture">
+                  <pic:nvPicPr>
+                    <pic:cNvPr id="0" name="Picture 2" descr="C:\Users\Brandon\Desktop\download (5).png"/>
+                    <pic:cNvPicPr>
+                      <a:picLocks noChangeAspect="1" noChangeArrowheads="1"/>
+                    </pic:cNvPicPr>
+                  </pic:nvPicPr>
+                  <pic:blipFill>
+                    <a:blip r:embed="rId10">
+                      <a:extLst>
+                        <a:ext uri="{28A0092B-C50C-407E-A947-70E740481C1C}">
+                          <a14:useLocalDpi xmlns:a14="http://schemas.microsoft.com/office/drawing/2010/main" val="0"/>
+                        </a:ext>
+                      </a:extLst>
+                    </a:blip>
+                    <a:srcRect/>
+                    <a:stretch>
+                      <a:fillRect/>
+                    </a:stretch>
+                  </pic:blipFill>
+                  <pic:spPr bwMode="auto">
+                    <a:xfrm>
+                      <a:off x="0" y="0"/>
+                      <a:ext cx="8027670" cy="3571875"/>
+                    </a:xfrm>
+                    <a:prstGeom prst="rect">
+                      <a:avLst/>
+                    </a:prstGeom>
+                    <a:noFill/>
+                    <a:ln>
+                      <a:noFill/>
+                    </a:ln>
+                  </pic:spPr>
+                </pic:pic>
+              </a:graphicData>
+            </a:graphic>
+            <wp14:sizeRelH relativeFrom="margin">
+              <wp14:pctWidth>0</wp14:pctWidth>
+            </wp14:sizeRelH>
+            <wp14:sizeRelV relativeFrom="margin">
+              <wp14:pctHeight>0</wp14:pctHeight>
+            </wp14:sizeRelV>
+          </wp:anchor>
+        </w:drawing>
+      </w:r>
       <w:r>
         <w:rPr>
           <w:rFonts w:ascii="Times New Roman" w:hAnsi="Times New Roman" w:cs="Times New Roman"/>
@@ -2249,15 +2635,6 @@
     </w:p>
     <w:p>
       <w:pPr>
-        <w:rPr>
-          <w:rFonts w:ascii="Times New Roman" w:hAnsi="Times New Roman" w:cs="Times New Roman"/>
-          <w:sz w:val="24"/>
-          <w:szCs w:val="24"/>
-        </w:rPr>
-      </w:pPr>
-    </w:p>
-    <w:p>
-      <w:pPr>
         <w:ind w:firstLine="720"/>
         <w:rPr>
           <w:rFonts w:ascii="Times New Roman" w:hAnsi="Times New Roman" w:cs="Times New Roman"/>
@@ -2400,6 +2777,15 @@
     </w:p>
     <w:p>
       <w:pPr>
+        <w:rPr>
+          <w:rFonts w:ascii="Times New Roman" w:hAnsi="Times New Roman" w:cs="Times New Roman"/>
+          <w:sz w:val="24"/>
+          <w:szCs w:val="24"/>
+        </w:rPr>
+      </w:pPr>
+    </w:p>
+    <w:p>
+      <w:pPr>
         <w:ind w:firstLine="720"/>
         <w:rPr>
           <w:rFonts w:ascii="Times New Roman" w:hAnsi="Times New Roman" w:cs="Times New Roman"/>
@@ -2415,6 +2801,7 @@
           <w:sz w:val="24"/>
           <w:szCs w:val="24"/>
         </w:rPr>
+        <w:lastRenderedPageBreak/>
         <w:t>Exit Box</w:t>
       </w:r>
     </w:p>
@@ -2469,90 +2856,8 @@
           <w:sz w:val="24"/>
           <w:szCs w:val="24"/>
         </w:rPr>
-        <w:lastRenderedPageBreak/>
         <w:t>Turn Box</w:t>
       </w:r>
-    </w:p>
-    <w:p>
-      <w:pPr>
-        <w:numPr>
-          <w:ilvl w:val="0"/>
-          <w:numId w:val="9"/>
-        </w:numPr>
-        <w:suppressAutoHyphens/>
-        <w:spacing w:before="0" w:after="0" w:line="240" w:lineRule="auto"/>
-        <w:rPr>
-          <w:rFonts w:ascii="Times New Roman" w:hAnsi="Times New Roman" w:cs="Times New Roman"/>
-          <w:sz w:val="24"/>
-          <w:szCs w:val="24"/>
-        </w:rPr>
-      </w:pPr>
-      <w:r>
-        <w:rPr>
-          <w:rFonts w:ascii="Times New Roman" w:hAnsi="Times New Roman" w:cs="Times New Roman"/>
-          <w:sz w:val="24"/>
-          <w:szCs w:val="24"/>
-        </w:rPr>
-        <w:t>Move</w:t>
-      </w:r>
-    </w:p>
-    <w:p>
-      <w:pPr>
-        <w:numPr>
-          <w:ilvl w:val="0"/>
-          <w:numId w:val="9"/>
-        </w:numPr>
-        <w:suppressAutoHyphens/>
-        <w:spacing w:before="0" w:after="0" w:line="240" w:lineRule="auto"/>
-        <w:rPr>
-          <w:rFonts w:ascii="Times New Roman" w:hAnsi="Times New Roman" w:cs="Times New Roman"/>
-          <w:sz w:val="24"/>
-          <w:szCs w:val="24"/>
-        </w:rPr>
-      </w:pPr>
-      <w:r>
-        <w:rPr>
-          <w:rFonts w:ascii="Times New Roman" w:hAnsi="Times New Roman" w:cs="Times New Roman"/>
-          <w:sz w:val="24"/>
-          <w:szCs w:val="24"/>
-        </w:rPr>
-        <w:t>Shoot</w:t>
-      </w:r>
-    </w:p>
-    <w:p>
-      <w:pPr>
-        <w:numPr>
-          <w:ilvl w:val="0"/>
-          <w:numId w:val="9"/>
-        </w:numPr>
-        <w:suppressAutoHyphens/>
-        <w:spacing w:before="0" w:after="0" w:line="240" w:lineRule="auto"/>
-        <w:rPr>
-          <w:rFonts w:ascii="Times New Roman" w:hAnsi="Times New Roman" w:cs="Times New Roman"/>
-          <w:sz w:val="24"/>
-          <w:szCs w:val="24"/>
-        </w:rPr>
-      </w:pPr>
-      <w:r>
-        <w:rPr>
-          <w:rFonts w:ascii="Times New Roman" w:hAnsi="Times New Roman" w:cs="Times New Roman"/>
-          <w:sz w:val="24"/>
-          <w:szCs w:val="24"/>
-        </w:rPr>
-        <w:t>End Turn</w:t>
-      </w:r>
-    </w:p>
-    <w:p>
-      <w:pPr>
-        <w:suppressAutoHyphens/>
-        <w:spacing w:before="0" w:after="0" w:line="240" w:lineRule="auto"/>
-        <w:ind w:left="2160"/>
-        <w:rPr>
-          <w:rFonts w:ascii="Times New Roman" w:hAnsi="Times New Roman" w:cs="Times New Roman"/>
-          <w:sz w:val="24"/>
-          <w:szCs w:val="24"/>
-        </w:rPr>
-      </w:pPr>
     </w:p>
     <w:p>
       <w:pPr>
@@ -2590,15 +2895,6 @@
     </w:p>
     <w:p>
       <w:pPr>
-        <w:rPr>
-          <w:rFonts w:ascii="Times New Roman" w:hAnsi="Times New Roman" w:cs="Times New Roman"/>
-          <w:sz w:val="24"/>
-          <w:szCs w:val="24"/>
-        </w:rPr>
-      </w:pPr>
-    </w:p>
-    <w:p>
-      <w:pPr>
         <w:ind w:firstLine="720"/>
         <w:rPr>
           <w:rFonts w:ascii="Times New Roman" w:hAnsi="Times New Roman" w:cs="Times New Roman"/>
@@ -2798,15 +3094,6 @@
     </w:p>
     <w:p>
       <w:pPr>
-        <w:rPr>
-          <w:rFonts w:ascii="Times New Roman" w:hAnsi="Times New Roman" w:cs="Times New Roman"/>
-          <w:sz w:val="24"/>
-          <w:szCs w:val="24"/>
-        </w:rPr>
-      </w:pPr>
-    </w:p>
-    <w:p>
-      <w:pPr>
         <w:ind w:firstLine="720"/>
         <w:rPr>
           <w:rFonts w:ascii="Times New Roman" w:hAnsi="Times New Roman" w:cs="Times New Roman"/>
@@ -2840,17 +3127,15 @@
           <w:szCs w:val="24"/>
         </w:rPr>
         <w:tab/>
-        <w:t>These options are displayed in the turn box and are only displayed when the user is in spectator mode. The buttons given to the player are “Pause/Play”, “Fast Forward”, and “End Game”. This gives options to the user to pause the AI’s play-through of the game. “Fast Forward” also has the option of times one the speed, times two the speed and times four the speed. End Game will bring the player to the victory box screen.</w:t>
-      </w:r>
-    </w:p>
-    <w:p>
-      <w:pPr>
-        <w:rPr>
-          <w:rFonts w:ascii="Times New Roman" w:hAnsi="Times New Roman" w:cs="Times New Roman"/>
-          <w:sz w:val="24"/>
-          <w:szCs w:val="24"/>
-        </w:rPr>
-      </w:pPr>
+      </w:r>
+      <w:r>
+        <w:rPr>
+          <w:rFonts w:ascii="Times New Roman" w:hAnsi="Times New Roman" w:cs="Times New Roman"/>
+          <w:sz w:val="24"/>
+          <w:szCs w:val="24"/>
+        </w:rPr>
+        <w:t>These options are displayed in the turn box and are only displayed when the user is in spectator mode. The buttons given to the player are “Pause/Play”, “Fast Forward”, and “End Game”. This gives options to the user to pause the AI’s play-through of the game. “Fast Forward” also has the option of times one the speed, times two the speed and times four the speed. End Game will bring the player to the victory box screen. To the left of the turn box is the fog of war toggle that can be used to turn it on and off during spectator mode.</w:t>
+      </w:r>
     </w:p>
     <w:p>
       <w:pPr>
@@ -2908,54 +3193,81 @@
     </w:p>
     <w:p>
       <w:pPr>
-        <w:rPr>
-          <w:rFonts w:ascii="Times New Roman" w:hAnsi="Times New Roman" w:cs="Times New Roman"/>
-        </w:rPr>
-      </w:pPr>
-    </w:p>
-    <w:p>
-      <w:pPr>
-        <w:rPr>
-          <w:rFonts w:ascii="Times New Roman" w:hAnsi="Times New Roman" w:cs="Times New Roman"/>
-        </w:rPr>
-      </w:pPr>
-    </w:p>
-    <w:p>
-      <w:pPr>
-        <w:rPr>
-          <w:rFonts w:ascii="Times New Roman" w:hAnsi="Times New Roman" w:cs="Times New Roman"/>
-        </w:rPr>
-      </w:pPr>
-    </w:p>
-    <w:p>
-      <w:pPr>
-        <w:rPr>
-          <w:rFonts w:ascii="Times New Roman" w:hAnsi="Times New Roman" w:cs="Times New Roman"/>
-        </w:rPr>
-      </w:pPr>
-    </w:p>
-    <w:p>
-      <w:pPr>
-        <w:rPr>
-          <w:rFonts w:ascii="Times New Roman" w:hAnsi="Times New Roman" w:cs="Times New Roman"/>
-        </w:rPr>
-      </w:pPr>
-    </w:p>
-    <w:p>
-      <w:pPr>
-        <w:rPr>
-          <w:rFonts w:ascii="Times New Roman" w:hAnsi="Times New Roman" w:cs="Times New Roman"/>
-          <w:sz w:val="28"/>
-          <w:szCs w:val="28"/>
-        </w:rPr>
-      </w:pPr>
-      <w:r>
         <w:rPr>
           <w:rFonts w:ascii="Times New Roman" w:hAnsi="Times New Roman" w:cs="Times New Roman"/>
           <w:sz w:val="28"/>
           <w:szCs w:val="28"/>
           <w:u w:val="single"/>
         </w:rPr>
+      </w:pPr>
+    </w:p>
+    <w:p>
+      <w:pPr>
+        <w:rPr>
+          <w:rFonts w:ascii="Times New Roman" w:hAnsi="Times New Roman" w:cs="Times New Roman"/>
+          <w:sz w:val="28"/>
+          <w:szCs w:val="28"/>
+          <w:u w:val="single"/>
+        </w:rPr>
+      </w:pPr>
+    </w:p>
+    <w:p>
+      <w:pPr>
+        <w:rPr>
+          <w:rFonts w:ascii="Times New Roman" w:hAnsi="Times New Roman" w:cs="Times New Roman"/>
+          <w:sz w:val="28"/>
+          <w:szCs w:val="28"/>
+          <w:u w:val="single"/>
+        </w:rPr>
+      </w:pPr>
+    </w:p>
+    <w:p>
+      <w:pPr>
+        <w:rPr>
+          <w:rFonts w:ascii="Times New Roman" w:hAnsi="Times New Roman" w:cs="Times New Roman"/>
+          <w:sz w:val="28"/>
+          <w:szCs w:val="28"/>
+          <w:u w:val="single"/>
+        </w:rPr>
+      </w:pPr>
+    </w:p>
+    <w:p>
+      <w:pPr>
+        <w:rPr>
+          <w:rFonts w:ascii="Times New Roman" w:hAnsi="Times New Roman" w:cs="Times New Roman"/>
+          <w:sz w:val="28"/>
+          <w:szCs w:val="28"/>
+          <w:u w:val="single"/>
+        </w:rPr>
+      </w:pPr>
+    </w:p>
+    <w:p>
+      <w:pPr>
+        <w:rPr>
+          <w:rFonts w:ascii="Times New Roman" w:hAnsi="Times New Roman" w:cs="Times New Roman"/>
+          <w:sz w:val="28"/>
+          <w:szCs w:val="28"/>
+          <w:u w:val="single"/>
+        </w:rPr>
+      </w:pPr>
+    </w:p>
+    <w:p>
+      <w:pPr>
+        <w:rPr>
+          <w:rFonts w:ascii="Times New Roman" w:hAnsi="Times New Roman" w:cs="Times New Roman"/>
+          <w:b/>
+          <w:sz w:val="28"/>
+          <w:szCs w:val="28"/>
+        </w:rPr>
+      </w:pPr>
+      <w:r>
+        <w:rPr>
+          <w:rFonts w:ascii="Times New Roman" w:hAnsi="Times New Roman" w:cs="Times New Roman"/>
+          <w:b/>
+          <w:sz w:val="28"/>
+          <w:szCs w:val="28"/>
+          <w:u w:val="single"/>
+        </w:rPr>
         <w:lastRenderedPageBreak/>
         <w:t>System Diagram</w:t>
       </w:r>
@@ -2970,10 +3282,10 @@
         <w:rPr>
           <w:rFonts w:ascii="Times New Roman" w:hAnsi="Times New Roman" w:cs="Times New Roman"/>
           <w:noProof/>
-          <w:lang w:val="en-US"/>
+          <w:lang w:eastAsia="en-CA"/>
         </w:rPr>
         <w:drawing>
-          <wp:inline distT="0" distB="0" distL="0" distR="0" wp14:anchorId="3BEE11F4" wp14:editId="3733A352">
+          <wp:inline distT="0" distB="0" distL="0" distR="0">
             <wp:extent cx="5937885" cy="6145427"/>
             <wp:effectExtent l="0" t="0" r="5715" b="8255"/>
             <wp:docPr id="7" name="Picture 7" descr="C:\Users\Brandon\Desktop\download.png"/>
@@ -2990,7 +3302,7 @@
                     </pic:cNvPicPr>
                   </pic:nvPicPr>
                   <pic:blipFill>
-                    <a:blip r:embed="rId7">
+                    <a:blip r:embed="rId11">
                       <a:extLst>
                         <a:ext uri="{28A0092B-C50C-407E-A947-70E740481C1C}">
                           <a14:useLocalDpi xmlns:a14="http://schemas.microsoft.com/office/drawing/2010/main" val="0"/>
@@ -3101,13 +3413,6 @@
       <w:pPr>
         <w:rPr>
           <w:rFonts w:ascii="Times New Roman" w:hAnsi="Times New Roman" w:cs="Times New Roman"/>
-        </w:rPr>
-      </w:pPr>
-    </w:p>
-    <w:p>
-      <w:pPr>
-        <w:rPr>
-          <w:rFonts w:ascii="Times New Roman" w:hAnsi="Times New Roman" w:cs="Times New Roman"/>
           <w:sz w:val="24"/>
         </w:rPr>
       </w:pPr>
@@ -3128,6 +3433,7 @@
           <w:sz w:val="36"/>
           <w:u w:val="single"/>
         </w:rPr>
+        <w:lastRenderedPageBreak/>
         <w:t>Menu Navigator:</w:t>
       </w:r>
     </w:p>
@@ -3214,7 +3520,7 @@
           <w:ilvl w:val="0"/>
           <w:numId w:val="11"/>
         </w:numPr>
-        <w:spacing w:before="0" w:after="0" w:line="240" w:lineRule="auto"/>
+        <w:spacing w:before="0" w:after="0"/>
         <w:rPr>
           <w:rFonts w:ascii="Times New Roman" w:hAnsi="Times New Roman" w:cs="Times New Roman"/>
           <w:sz w:val="24"/>
@@ -3237,7 +3543,7 @@
           <w:ilvl w:val="1"/>
           <w:numId w:val="11"/>
         </w:numPr>
-        <w:spacing w:before="0" w:after="0" w:line="240" w:lineRule="auto"/>
+        <w:spacing w:before="0" w:after="0"/>
         <w:rPr>
           <w:rFonts w:ascii="Times New Roman" w:hAnsi="Times New Roman" w:cs="Times New Roman"/>
           <w:sz w:val="24"/>
@@ -3260,7 +3566,7 @@
           <w:ilvl w:val="2"/>
           <w:numId w:val="11"/>
         </w:numPr>
-        <w:spacing w:before="0" w:after="0" w:line="240" w:lineRule="auto"/>
+        <w:spacing w:before="0" w:after="0"/>
         <w:rPr>
           <w:rFonts w:ascii="Times New Roman" w:hAnsi="Times New Roman" w:cs="Times New Roman"/>
           <w:sz w:val="24"/>
@@ -3291,7 +3597,7 @@
           <w:ilvl w:val="2"/>
           <w:numId w:val="11"/>
         </w:numPr>
-        <w:spacing w:before="0" w:after="0" w:line="240" w:lineRule="auto"/>
+        <w:spacing w:before="0" w:after="0"/>
         <w:rPr>
           <w:rFonts w:ascii="Times New Roman" w:hAnsi="Times New Roman" w:cs="Times New Roman"/>
           <w:sz w:val="24"/>
@@ -3322,7 +3628,7 @@
           <w:ilvl w:val="0"/>
           <w:numId w:val="11"/>
         </w:numPr>
-        <w:spacing w:before="0" w:after="0" w:line="240" w:lineRule="auto"/>
+        <w:spacing w:before="0" w:after="0"/>
         <w:rPr>
           <w:rFonts w:ascii="Times New Roman" w:hAnsi="Times New Roman" w:cs="Times New Roman"/>
           <w:sz w:val="24"/>
@@ -3345,7 +3651,7 @@
           <w:ilvl w:val="1"/>
           <w:numId w:val="11"/>
         </w:numPr>
-        <w:spacing w:before="0" w:after="0" w:line="240" w:lineRule="auto"/>
+        <w:spacing w:before="0" w:after="0"/>
         <w:rPr>
           <w:rFonts w:ascii="Times New Roman" w:hAnsi="Times New Roman" w:cs="Times New Roman"/>
           <w:sz w:val="24"/>
@@ -3360,13 +3666,6 @@
         </w:rPr>
         <w:t>Quits application.</w:t>
       </w:r>
-    </w:p>
-    <w:p>
-      <w:pPr>
-        <w:rPr>
-          <w:rFonts w:ascii="Times New Roman" w:hAnsi="Times New Roman" w:cs="Times New Roman"/>
-        </w:rPr>
-      </w:pPr>
     </w:p>
     <w:p>
       <w:pPr>
@@ -3457,7 +3756,7 @@
           <w:ilvl w:val="0"/>
           <w:numId w:val="11"/>
         </w:numPr>
-        <w:spacing w:before="0" w:after="0" w:line="240" w:lineRule="auto"/>
+        <w:spacing w:before="0" w:after="0"/>
         <w:rPr>
           <w:rFonts w:ascii="Times New Roman" w:hAnsi="Times New Roman" w:cs="Times New Roman"/>
           <w:sz w:val="24"/>
@@ -3480,7 +3779,7 @@
           <w:ilvl w:val="1"/>
           <w:numId w:val="11"/>
         </w:numPr>
-        <w:spacing w:before="0" w:after="0" w:line="240" w:lineRule="auto"/>
+        <w:spacing w:before="0" w:after="0"/>
         <w:rPr>
           <w:rFonts w:ascii="Times New Roman" w:hAnsi="Times New Roman" w:cs="Times New Roman"/>
           <w:sz w:val="24"/>
@@ -3503,7 +3802,7 @@
           <w:ilvl w:val="0"/>
           <w:numId w:val="11"/>
         </w:numPr>
-        <w:spacing w:before="0" w:after="0" w:line="240" w:lineRule="auto"/>
+        <w:spacing w:before="0" w:after="0"/>
         <w:rPr>
           <w:rFonts w:ascii="Times New Roman" w:hAnsi="Times New Roman" w:cs="Times New Roman"/>
           <w:sz w:val="24"/>
@@ -3526,7 +3825,7 @@
           <w:ilvl w:val="1"/>
           <w:numId w:val="11"/>
         </w:numPr>
-        <w:spacing w:before="0" w:after="0" w:line="240" w:lineRule="auto"/>
+        <w:spacing w:before="0" w:after="0"/>
         <w:rPr>
           <w:rFonts w:ascii="Times New Roman" w:hAnsi="Times New Roman" w:cs="Times New Roman"/>
           <w:sz w:val="24"/>
@@ -3549,7 +3848,7 @@
           <w:ilvl w:val="0"/>
           <w:numId w:val="11"/>
         </w:numPr>
-        <w:spacing w:before="0" w:after="0" w:line="240" w:lineRule="auto"/>
+        <w:spacing w:before="0" w:after="0"/>
         <w:rPr>
           <w:rFonts w:ascii="Times New Roman" w:hAnsi="Times New Roman" w:cs="Times New Roman"/>
           <w:sz w:val="24"/>
@@ -3572,7 +3871,7 @@
           <w:ilvl w:val="1"/>
           <w:numId w:val="11"/>
         </w:numPr>
-        <w:spacing w:before="0" w:after="0" w:line="240" w:lineRule="auto"/>
+        <w:spacing w:before="0" w:after="0"/>
         <w:rPr>
           <w:rFonts w:ascii="Times New Roman" w:hAnsi="Times New Roman" w:cs="Times New Roman"/>
           <w:sz w:val="24"/>
@@ -3611,7 +3910,7 @@
           <w:ilvl w:val="0"/>
           <w:numId w:val="11"/>
         </w:numPr>
-        <w:spacing w:before="0" w:after="0" w:line="240" w:lineRule="auto"/>
+        <w:spacing w:before="0" w:after="0"/>
         <w:rPr>
           <w:rFonts w:ascii="Times New Roman" w:hAnsi="Times New Roman" w:cs="Times New Roman"/>
           <w:sz w:val="24"/>
@@ -3634,7 +3933,7 @@
           <w:ilvl w:val="1"/>
           <w:numId w:val="11"/>
         </w:numPr>
-        <w:spacing w:before="0" w:after="0" w:line="240" w:lineRule="auto"/>
+        <w:spacing w:before="0" w:after="0"/>
         <w:rPr>
           <w:rFonts w:ascii="Times New Roman" w:hAnsi="Times New Roman" w:cs="Times New Roman"/>
           <w:sz w:val="24"/>
@@ -3657,7 +3956,7 @@
           <w:ilvl w:val="0"/>
           <w:numId w:val="11"/>
         </w:numPr>
-        <w:spacing w:before="0" w:after="0" w:line="240" w:lineRule="auto"/>
+        <w:spacing w:before="0" w:after="0"/>
         <w:rPr>
           <w:rFonts w:ascii="Times New Roman" w:hAnsi="Times New Roman" w:cs="Times New Roman"/>
           <w:sz w:val="24"/>
@@ -3680,7 +3979,7 @@
           <w:ilvl w:val="1"/>
           <w:numId w:val="11"/>
         </w:numPr>
-        <w:spacing w:before="0" w:after="0" w:line="240" w:lineRule="auto"/>
+        <w:spacing w:before="0" w:after="0"/>
         <w:rPr>
           <w:rFonts w:ascii="Times New Roman" w:hAnsi="Times New Roman" w:cs="Times New Roman"/>
           <w:sz w:val="24"/>
@@ -3703,7 +4002,7 @@
           <w:ilvl w:val="2"/>
           <w:numId w:val="11"/>
         </w:numPr>
-        <w:spacing w:before="0" w:after="0" w:line="240" w:lineRule="auto"/>
+        <w:spacing w:before="0" w:after="0"/>
         <w:rPr>
           <w:rFonts w:ascii="Times New Roman" w:hAnsi="Times New Roman" w:cs="Times New Roman"/>
           <w:sz w:val="24"/>
@@ -3743,7 +4042,7 @@
           <w:ilvl w:val="0"/>
           <w:numId w:val="11"/>
         </w:numPr>
-        <w:spacing w:before="0" w:after="0" w:line="240" w:lineRule="auto"/>
+        <w:spacing w:before="0" w:after="0"/>
         <w:rPr>
           <w:rFonts w:ascii="Times New Roman" w:hAnsi="Times New Roman" w:cs="Times New Roman"/>
           <w:sz w:val="24"/>
@@ -3766,7 +4065,7 @@
           <w:ilvl w:val="1"/>
           <w:numId w:val="11"/>
         </w:numPr>
-        <w:spacing w:before="0" w:after="0" w:line="240" w:lineRule="auto"/>
+        <w:spacing w:before="0" w:after="0"/>
         <w:rPr>
           <w:rFonts w:ascii="Times New Roman" w:hAnsi="Times New Roman" w:cs="Times New Roman"/>
           <w:sz w:val="24"/>
@@ -3869,7 +4168,7 @@
           <w:ilvl w:val="0"/>
           <w:numId w:val="11"/>
         </w:numPr>
-        <w:spacing w:before="0" w:after="0" w:line="240" w:lineRule="auto"/>
+        <w:spacing w:before="0" w:after="0" w:line="360" w:lineRule="auto"/>
         <w:rPr>
           <w:rFonts w:ascii="Times New Roman" w:hAnsi="Times New Roman" w:cs="Times New Roman"/>
           <w:sz w:val="24"/>
@@ -3892,7 +4191,7 @@
           <w:ilvl w:val="1"/>
           <w:numId w:val="11"/>
         </w:numPr>
-        <w:spacing w:before="0" w:after="0" w:line="240" w:lineRule="auto"/>
+        <w:spacing w:before="0" w:after="0"/>
         <w:rPr>
           <w:rFonts w:ascii="Times New Roman" w:hAnsi="Times New Roman" w:cs="Times New Roman"/>
           <w:sz w:val="24"/>
@@ -3915,7 +4214,7 @@
           <w:ilvl w:val="0"/>
           <w:numId w:val="11"/>
         </w:numPr>
-        <w:spacing w:before="0" w:after="0" w:line="240" w:lineRule="auto"/>
+        <w:spacing w:before="0" w:after="0"/>
         <w:rPr>
           <w:rFonts w:ascii="Times New Roman" w:hAnsi="Times New Roman" w:cs="Times New Roman"/>
           <w:sz w:val="24"/>
@@ -3938,7 +4237,7 @@
           <w:ilvl w:val="1"/>
           <w:numId w:val="11"/>
         </w:numPr>
-        <w:spacing w:before="0" w:after="0" w:line="240" w:lineRule="auto"/>
+        <w:spacing w:before="0" w:after="0"/>
         <w:rPr>
           <w:rFonts w:ascii="Times New Roman" w:hAnsi="Times New Roman" w:cs="Times New Roman"/>
           <w:sz w:val="24"/>
@@ -3961,7 +4260,7 @@
           <w:ilvl w:val="0"/>
           <w:numId w:val="11"/>
         </w:numPr>
-        <w:spacing w:before="0" w:after="0" w:line="240" w:lineRule="auto"/>
+        <w:spacing w:before="0" w:after="0"/>
         <w:rPr>
           <w:rFonts w:ascii="Times New Roman" w:hAnsi="Times New Roman" w:cs="Times New Roman"/>
           <w:sz w:val="24"/>
@@ -3992,20 +4291,36 @@
           <w:ilvl w:val="1"/>
           <w:numId w:val="11"/>
         </w:numPr>
-        <w:spacing w:before="0" w:after="0" w:line="240" w:lineRule="auto"/>
-        <w:rPr>
-          <w:rFonts w:ascii="Times New Roman" w:hAnsi="Times New Roman" w:cs="Times New Roman"/>
-          <w:sz w:val="24"/>
-          <w:szCs w:val="24"/>
-        </w:rPr>
-      </w:pPr>
-      <w:r>
-        <w:rPr>
-          <w:rFonts w:ascii="Times New Roman" w:hAnsi="Times New Roman" w:cs="Times New Roman"/>
-          <w:sz w:val="24"/>
-          <w:szCs w:val="24"/>
-        </w:rPr>
-        <w:t>Finds next robot to control on same team.</w:t>
+        <w:spacing w:before="0" w:after="0"/>
+        <w:rPr>
+          <w:rFonts w:ascii="Times New Roman" w:hAnsi="Times New Roman" w:cs="Times New Roman"/>
+          <w:sz w:val="24"/>
+          <w:szCs w:val="24"/>
+        </w:rPr>
+      </w:pPr>
+      <w:r>
+        <w:rPr>
+          <w:rFonts w:ascii="Times New Roman" w:hAnsi="Times New Roman" w:cs="Times New Roman"/>
+          <w:sz w:val="24"/>
+          <w:szCs w:val="24"/>
+        </w:rPr>
+        <w:t xml:space="preserve">Finds next robot to control on </w:t>
+      </w:r>
+      <w:r>
+        <w:rPr>
+          <w:rFonts w:ascii="Times New Roman" w:hAnsi="Times New Roman" w:cs="Times New Roman"/>
+          <w:sz w:val="24"/>
+          <w:szCs w:val="24"/>
+        </w:rPr>
+        <w:t>next</w:t>
+      </w:r>
+      <w:r>
+        <w:rPr>
+          <w:rFonts w:ascii="Times New Roman" w:hAnsi="Times New Roman" w:cs="Times New Roman"/>
+          <w:sz w:val="24"/>
+          <w:szCs w:val="24"/>
+        </w:rPr>
+        <w:t xml:space="preserve"> team.</w:t>
       </w:r>
     </w:p>
     <w:p>
@@ -4015,7 +4330,7 @@
           <w:ilvl w:val="0"/>
           <w:numId w:val="11"/>
         </w:numPr>
-        <w:spacing w:before="0" w:after="0" w:line="240" w:lineRule="auto"/>
+        <w:spacing w:before="0" w:after="0"/>
         <w:rPr>
           <w:rFonts w:ascii="Times New Roman" w:hAnsi="Times New Roman" w:cs="Times New Roman"/>
           <w:sz w:val="24"/>
@@ -4046,7 +4361,7 @@
           <w:ilvl w:val="1"/>
           <w:numId w:val="11"/>
         </w:numPr>
-        <w:spacing w:before="0" w:after="0" w:line="240" w:lineRule="auto"/>
+        <w:spacing w:before="0" w:after="0"/>
         <w:rPr>
           <w:rFonts w:ascii="Times New Roman" w:hAnsi="Times New Roman" w:cs="Times New Roman"/>
           <w:sz w:val="24"/>
@@ -4159,7 +4474,7 @@
           <w:ilvl w:val="0"/>
           <w:numId w:val="11"/>
         </w:numPr>
-        <w:spacing w:before="0" w:after="0" w:line="240" w:lineRule="auto"/>
+        <w:spacing w:before="0" w:after="0"/>
         <w:rPr>
           <w:rFonts w:ascii="Times New Roman" w:hAnsi="Times New Roman" w:cs="Times New Roman"/>
           <w:sz w:val="32"/>
@@ -4181,7 +4496,7 @@
           <w:ilvl w:val="1"/>
           <w:numId w:val="11"/>
         </w:numPr>
-        <w:spacing w:before="0" w:after="0" w:line="240" w:lineRule="auto"/>
+        <w:spacing w:before="0" w:after="0"/>
         <w:rPr>
           <w:rFonts w:ascii="Times New Roman" w:hAnsi="Times New Roman" w:cs="Times New Roman"/>
           <w:sz w:val="24"/>
@@ -4202,7 +4517,7 @@
           <w:ilvl w:val="0"/>
           <w:numId w:val="11"/>
         </w:numPr>
-        <w:spacing w:before="0" w:after="0" w:line="240" w:lineRule="auto"/>
+        <w:spacing w:before="0" w:after="0"/>
         <w:rPr>
           <w:rFonts w:ascii="Times New Roman" w:hAnsi="Times New Roman" w:cs="Times New Roman"/>
           <w:sz w:val="24"/>
@@ -4223,7 +4538,7 @@
           <w:ilvl w:val="1"/>
           <w:numId w:val="11"/>
         </w:numPr>
-        <w:spacing w:before="0" w:after="0" w:line="240" w:lineRule="auto"/>
+        <w:spacing w:before="0" w:after="0"/>
         <w:rPr>
           <w:rFonts w:ascii="Times New Roman" w:hAnsi="Times New Roman" w:cs="Times New Roman"/>
           <w:sz w:val="24"/>
@@ -4244,7 +4559,7 @@
           <w:ilvl w:val="0"/>
           <w:numId w:val="11"/>
         </w:numPr>
-        <w:spacing w:before="0" w:after="0" w:line="240" w:lineRule="auto"/>
+        <w:spacing w:before="0" w:after="0"/>
         <w:rPr>
           <w:rFonts w:ascii="Times New Roman" w:hAnsi="Times New Roman" w:cs="Times New Roman"/>
           <w:sz w:val="24"/>
@@ -4265,7 +4580,7 @@
           <w:ilvl w:val="1"/>
           <w:numId w:val="11"/>
         </w:numPr>
-        <w:spacing w:before="0" w:after="0" w:line="240" w:lineRule="auto"/>
+        <w:spacing w:before="0" w:after="0"/>
         <w:rPr>
           <w:rFonts w:ascii="Times New Roman" w:hAnsi="Times New Roman" w:cs="Times New Roman"/>
           <w:sz w:val="24"/>
@@ -4283,20 +4598,9 @@
       <w:pPr>
         <w:rPr>
           <w:rFonts w:ascii="Times New Roman" w:hAnsi="Times New Roman" w:cs="Times New Roman"/>
-        </w:rPr>
-      </w:pPr>
-    </w:p>
-    <w:p>
-      <w:pPr>
-        <w:rPr>
-          <w:rFonts w:ascii="Times New Roman" w:hAnsi="Times New Roman" w:cs="Times New Roman"/>
-        </w:rPr>
-      </w:pPr>
-    </w:p>
-    <w:p>
-      <w:pPr>
-        <w:rPr>
-          <w:rFonts w:ascii="Times New Roman" w:hAnsi="Times New Roman" w:cs="Times New Roman"/>
+          <w:b/>
+          <w:sz w:val="36"/>
+          <w:u w:val="single"/>
         </w:rPr>
       </w:pPr>
     </w:p>
@@ -4372,7 +4676,7 @@
           <w:ilvl w:val="0"/>
           <w:numId w:val="11"/>
         </w:numPr>
-        <w:spacing w:before="0" w:after="0" w:line="240" w:lineRule="auto"/>
+        <w:spacing w:before="0" w:after="0"/>
         <w:rPr>
           <w:rFonts w:ascii="Times New Roman" w:hAnsi="Times New Roman" w:cs="Times New Roman"/>
           <w:sz w:val="24"/>
@@ -4395,7 +4699,7 @@
           <w:ilvl w:val="1"/>
           <w:numId w:val="11"/>
         </w:numPr>
-        <w:spacing w:before="0" w:after="0" w:line="240" w:lineRule="auto"/>
+        <w:spacing w:before="0" w:after="0"/>
         <w:rPr>
           <w:rFonts w:ascii="Times New Roman" w:hAnsi="Times New Roman" w:cs="Times New Roman"/>
           <w:sz w:val="24"/>
@@ -4418,7 +4722,7 @@
           <w:ilvl w:val="0"/>
           <w:numId w:val="11"/>
         </w:numPr>
-        <w:spacing w:before="0" w:after="0" w:line="240" w:lineRule="auto"/>
+        <w:spacing w:before="0" w:after="0"/>
         <w:rPr>
           <w:rFonts w:ascii="Times New Roman" w:hAnsi="Times New Roman" w:cs="Times New Roman"/>
           <w:sz w:val="24"/>
@@ -4441,7 +4745,7 @@
           <w:ilvl w:val="1"/>
           <w:numId w:val="11"/>
         </w:numPr>
-        <w:spacing w:before="0" w:after="0" w:line="240" w:lineRule="auto"/>
+        <w:spacing w:before="0" w:after="0"/>
         <w:rPr>
           <w:rFonts w:ascii="Times New Roman" w:hAnsi="Times New Roman" w:cs="Times New Roman"/>
           <w:sz w:val="24"/>
@@ -4464,7 +4768,7 @@
           <w:ilvl w:val="0"/>
           <w:numId w:val="11"/>
         </w:numPr>
-        <w:spacing w:before="0" w:after="0" w:line="240" w:lineRule="auto"/>
+        <w:spacing w:before="0" w:after="0"/>
         <w:rPr>
           <w:rFonts w:ascii="Times New Roman" w:hAnsi="Times New Roman" w:cs="Times New Roman"/>
           <w:sz w:val="24"/>
@@ -4487,7 +4791,7 @@
           <w:ilvl w:val="1"/>
           <w:numId w:val="11"/>
         </w:numPr>
-        <w:spacing w:before="0" w:after="0" w:line="240" w:lineRule="auto"/>
+        <w:spacing w:before="0" w:after="0"/>
         <w:rPr>
           <w:rFonts w:ascii="Times New Roman" w:hAnsi="Times New Roman" w:cs="Times New Roman"/>
           <w:sz w:val="24"/>
@@ -4518,7 +4822,7 @@
           <w:ilvl w:val="0"/>
           <w:numId w:val="11"/>
         </w:numPr>
-        <w:spacing w:before="0" w:after="0" w:line="240" w:lineRule="auto"/>
+        <w:spacing w:before="0" w:after="0"/>
         <w:rPr>
           <w:rFonts w:ascii="Times New Roman" w:hAnsi="Times New Roman" w:cs="Times New Roman"/>
           <w:sz w:val="24"/>
@@ -4541,7 +4845,7 @@
           <w:ilvl w:val="1"/>
           <w:numId w:val="11"/>
         </w:numPr>
-        <w:spacing w:before="0" w:after="0" w:line="240" w:lineRule="auto"/>
+        <w:spacing w:before="0" w:after="0"/>
         <w:rPr>
           <w:rFonts w:ascii="Times New Roman" w:hAnsi="Times New Roman" w:cs="Times New Roman"/>
           <w:sz w:val="24"/>
@@ -4564,7 +4868,7 @@
           <w:ilvl w:val="2"/>
           <w:numId w:val="11"/>
         </w:numPr>
-        <w:spacing w:before="0" w:after="0" w:line="240" w:lineRule="auto"/>
+        <w:spacing w:before="0" w:after="0"/>
         <w:rPr>
           <w:rFonts w:ascii="Times New Roman" w:hAnsi="Times New Roman" w:cs="Times New Roman"/>
           <w:sz w:val="24"/>
@@ -4587,7 +4891,7 @@
           <w:ilvl w:val="2"/>
           <w:numId w:val="11"/>
         </w:numPr>
-        <w:spacing w:before="0" w:after="0" w:line="240" w:lineRule="auto"/>
+        <w:spacing w:before="0" w:after="0"/>
         <w:rPr>
           <w:rFonts w:ascii="Times New Roman" w:hAnsi="Times New Roman" w:cs="Times New Roman"/>
           <w:sz w:val="24"/>
@@ -4610,7 +4914,7 @@
           <w:ilvl w:val="0"/>
           <w:numId w:val="11"/>
         </w:numPr>
-        <w:spacing w:before="0" w:after="0" w:line="240" w:lineRule="auto"/>
+        <w:spacing w:before="0" w:after="0"/>
         <w:rPr>
           <w:rFonts w:ascii="Times New Roman" w:hAnsi="Times New Roman" w:cs="Times New Roman"/>
           <w:sz w:val="24"/>
@@ -4633,20 +4937,36 @@
           <w:ilvl w:val="1"/>
           <w:numId w:val="11"/>
         </w:numPr>
-        <w:spacing w:before="0" w:after="0" w:line="240" w:lineRule="auto"/>
-        <w:rPr>
-          <w:rFonts w:ascii="Times New Roman" w:hAnsi="Times New Roman" w:cs="Times New Roman"/>
-          <w:sz w:val="24"/>
-          <w:szCs w:val="24"/>
-        </w:rPr>
-      </w:pPr>
-      <w:r>
-        <w:rPr>
-          <w:rFonts w:ascii="Times New Roman" w:hAnsi="Times New Roman" w:cs="Times New Roman"/>
-          <w:sz w:val="24"/>
-          <w:szCs w:val="24"/>
-        </w:rPr>
-        <w:t xml:space="preserve">Downloads a robot record for use in-game. </w:t>
+        <w:spacing w:before="0" w:after="0"/>
+        <w:rPr>
+          <w:rFonts w:ascii="Times New Roman" w:hAnsi="Times New Roman" w:cs="Times New Roman"/>
+          <w:sz w:val="24"/>
+          <w:szCs w:val="24"/>
+        </w:rPr>
+      </w:pPr>
+      <w:r>
+        <w:rPr>
+          <w:rFonts w:ascii="Times New Roman" w:hAnsi="Times New Roman" w:cs="Times New Roman"/>
+          <w:sz w:val="24"/>
+          <w:szCs w:val="24"/>
+        </w:rPr>
+        <w:t>Downloads a robot record for use in-game</w:t>
+      </w:r>
+      <w:r>
+        <w:rPr>
+          <w:rFonts w:ascii="Times New Roman" w:hAnsi="Times New Roman" w:cs="Times New Roman"/>
+          <w:sz w:val="24"/>
+          <w:szCs w:val="24"/>
+        </w:rPr>
+        <w:t xml:space="preserve"> from a remove server</w:t>
+      </w:r>
+      <w:r>
+        <w:rPr>
+          <w:rFonts w:ascii="Times New Roman" w:hAnsi="Times New Roman" w:cs="Times New Roman"/>
+          <w:sz w:val="24"/>
+          <w:szCs w:val="24"/>
+        </w:rPr>
+        <w:t xml:space="preserve">. </w:t>
       </w:r>
     </w:p>
     <w:p>
@@ -4656,7 +4976,7 @@
           <w:ilvl w:val="0"/>
           <w:numId w:val="11"/>
         </w:numPr>
-        <w:spacing w:before="0" w:after="0" w:line="240" w:lineRule="auto"/>
+        <w:spacing w:before="0" w:after="0"/>
         <w:rPr>
           <w:rFonts w:ascii="Times New Roman" w:hAnsi="Times New Roman" w:cs="Times New Roman"/>
           <w:sz w:val="24"/>
@@ -4679,7 +4999,7 @@
           <w:ilvl w:val="1"/>
           <w:numId w:val="11"/>
         </w:numPr>
-        <w:spacing w:before="0" w:after="0" w:line="240" w:lineRule="auto"/>
+        <w:spacing w:before="0" w:after="0"/>
         <w:rPr>
           <w:rFonts w:ascii="Times New Roman" w:hAnsi="Times New Roman" w:cs="Times New Roman"/>
           <w:sz w:val="24"/>
@@ -4702,7 +5022,7 @@
           <w:ilvl w:val="2"/>
           <w:numId w:val="11"/>
         </w:numPr>
-        <w:spacing w:before="0" w:after="0" w:line="240" w:lineRule="auto"/>
+        <w:spacing w:before="0" w:after="0"/>
         <w:rPr>
           <w:rFonts w:ascii="Times New Roman" w:hAnsi="Times New Roman" w:cs="Times New Roman"/>
           <w:sz w:val="24"/>
@@ -4725,7 +5045,7 @@
           <w:ilvl w:val="3"/>
           <w:numId w:val="11"/>
         </w:numPr>
-        <w:spacing w:before="0" w:after="0" w:line="240" w:lineRule="auto"/>
+        <w:spacing w:before="0" w:after="0"/>
         <w:rPr>
           <w:rFonts w:ascii="Times New Roman" w:hAnsi="Times New Roman" w:cs="Times New Roman"/>
           <w:sz w:val="24"/>
@@ -4748,7 +5068,7 @@
           <w:ilvl w:val="3"/>
           <w:numId w:val="11"/>
         </w:numPr>
-        <w:spacing w:before="0" w:after="0" w:line="240" w:lineRule="auto"/>
+        <w:spacing w:before="0" w:after="0"/>
         <w:rPr>
           <w:rFonts w:ascii="Times New Roman" w:hAnsi="Times New Roman" w:cs="Times New Roman"/>
           <w:sz w:val="24"/>
@@ -4771,7 +5091,7 @@
           <w:ilvl w:val="3"/>
           <w:numId w:val="11"/>
         </w:numPr>
-        <w:spacing w:before="0" w:after="0" w:line="240" w:lineRule="auto"/>
+        <w:spacing w:before="0" w:after="0"/>
         <w:rPr>
           <w:rFonts w:ascii="Times New Roman" w:hAnsi="Times New Roman" w:cs="Times New Roman"/>
           <w:sz w:val="24"/>
@@ -4794,7 +5114,7 @@
           <w:ilvl w:val="3"/>
           <w:numId w:val="11"/>
         </w:numPr>
-        <w:spacing w:before="0" w:after="0" w:line="240" w:lineRule="auto"/>
+        <w:spacing w:before="0" w:after="0"/>
         <w:rPr>
           <w:rFonts w:ascii="Times New Roman" w:hAnsi="Times New Roman" w:cs="Times New Roman"/>
           <w:sz w:val="24"/>
@@ -4817,7 +5137,7 @@
           <w:ilvl w:val="3"/>
           <w:numId w:val="11"/>
         </w:numPr>
-        <w:spacing w:before="0" w:after="0" w:line="240" w:lineRule="auto"/>
+        <w:spacing w:before="0" w:after="0"/>
         <w:rPr>
           <w:rFonts w:ascii="Times New Roman" w:hAnsi="Times New Roman" w:cs="Times New Roman"/>
           <w:sz w:val="24"/>
@@ -4835,57 +5155,166 @@
     </w:p>
     <w:p>
       <w:pPr>
-        <w:rPr>
-          <w:rFonts w:ascii="Times New Roman" w:hAnsi="Times New Roman" w:cs="Times New Roman"/>
-        </w:rPr>
-      </w:pPr>
-    </w:p>
-    <w:p>
-      <w:pPr>
-        <w:rPr>
-          <w:rFonts w:ascii="Times New Roman" w:hAnsi="Times New Roman" w:cs="Times New Roman"/>
-        </w:rPr>
-      </w:pPr>
-    </w:p>
-    <w:p>
-      <w:pPr>
-        <w:rPr>
-          <w:rFonts w:ascii="Times New Roman" w:hAnsi="Times New Roman" w:cs="Times New Roman"/>
-        </w:rPr>
-      </w:pPr>
-    </w:p>
-    <w:p>
-      <w:pPr>
-        <w:rPr>
-          <w:rFonts w:ascii="Times New Roman" w:hAnsi="Times New Roman" w:cs="Times New Roman"/>
-        </w:rPr>
-      </w:pPr>
-    </w:p>
-    <w:p>
-      <w:pPr>
-        <w:rPr>
-          <w:rFonts w:ascii="Times New Roman" w:hAnsi="Times New Roman" w:cs="Times New Roman"/>
-        </w:rPr>
-      </w:pPr>
-    </w:p>
-    <w:p>
-      <w:pPr>
-        <w:rPr>
-          <w:rFonts w:ascii="Times New Roman" w:hAnsi="Times New Roman" w:cs="Times New Roman"/>
-        </w:rPr>
-      </w:pPr>
-    </w:p>
-    <w:p>
-      <w:pPr>
-        <w:rPr>
-          <w:rFonts w:ascii="Times New Roman" w:hAnsi="Times New Roman" w:cs="Times New Roman"/>
-        </w:rPr>
-      </w:pPr>
-    </w:p>
-    <w:p>
-      <w:pPr>
-        <w:rPr>
-          <w:rFonts w:ascii="Times New Roman" w:hAnsi="Times New Roman" w:cs="Times New Roman"/>
+        <w:spacing w:before="0" w:after="0"/>
+        <w:rPr>
+          <w:rFonts w:ascii="Times New Roman" w:hAnsi="Times New Roman" w:cs="Times New Roman"/>
+          <w:sz w:val="24"/>
+          <w:szCs w:val="24"/>
+        </w:rPr>
+      </w:pPr>
+    </w:p>
+    <w:p>
+      <w:pPr>
+        <w:spacing w:before="0" w:after="0"/>
+        <w:rPr>
+          <w:rFonts w:ascii="Times New Roman" w:hAnsi="Times New Roman" w:cs="Times New Roman"/>
+          <w:sz w:val="24"/>
+          <w:szCs w:val="24"/>
+        </w:rPr>
+      </w:pPr>
+    </w:p>
+    <w:p>
+      <w:pPr>
+        <w:spacing w:before="0" w:after="0"/>
+        <w:rPr>
+          <w:rFonts w:ascii="Times New Roman" w:hAnsi="Times New Roman" w:cs="Times New Roman"/>
+          <w:sz w:val="24"/>
+          <w:szCs w:val="24"/>
+        </w:rPr>
+      </w:pPr>
+    </w:p>
+    <w:p>
+      <w:pPr>
+        <w:spacing w:before="0" w:after="0"/>
+        <w:rPr>
+          <w:rFonts w:ascii="Times New Roman" w:hAnsi="Times New Roman" w:cs="Times New Roman"/>
+          <w:sz w:val="24"/>
+          <w:szCs w:val="24"/>
+        </w:rPr>
+      </w:pPr>
+    </w:p>
+    <w:p>
+      <w:pPr>
+        <w:spacing w:before="0" w:after="0"/>
+        <w:rPr>
+          <w:rFonts w:ascii="Times New Roman" w:hAnsi="Times New Roman" w:cs="Times New Roman"/>
+          <w:sz w:val="24"/>
+          <w:szCs w:val="24"/>
+        </w:rPr>
+      </w:pPr>
+    </w:p>
+    <w:p>
+      <w:pPr>
+        <w:spacing w:before="0" w:after="0"/>
+        <w:rPr>
+          <w:rFonts w:ascii="Times New Roman" w:hAnsi="Times New Roman" w:cs="Times New Roman"/>
+          <w:sz w:val="24"/>
+          <w:szCs w:val="24"/>
+        </w:rPr>
+      </w:pPr>
+    </w:p>
+    <w:p>
+      <w:pPr>
+        <w:spacing w:before="0" w:after="0"/>
+        <w:rPr>
+          <w:rFonts w:ascii="Times New Roman" w:hAnsi="Times New Roman" w:cs="Times New Roman"/>
+          <w:sz w:val="24"/>
+          <w:szCs w:val="24"/>
+        </w:rPr>
+      </w:pPr>
+    </w:p>
+    <w:p>
+      <w:pPr>
+        <w:spacing w:before="0" w:after="0"/>
+        <w:rPr>
+          <w:rFonts w:ascii="Times New Roman" w:hAnsi="Times New Roman" w:cs="Times New Roman"/>
+          <w:sz w:val="24"/>
+          <w:szCs w:val="24"/>
+        </w:rPr>
+      </w:pPr>
+    </w:p>
+    <w:p>
+      <w:pPr>
+        <w:spacing w:before="0" w:after="0"/>
+        <w:rPr>
+          <w:rFonts w:ascii="Times New Roman" w:hAnsi="Times New Roman" w:cs="Times New Roman"/>
+          <w:sz w:val="24"/>
+          <w:szCs w:val="24"/>
+        </w:rPr>
+      </w:pPr>
+    </w:p>
+    <w:p>
+      <w:pPr>
+        <w:spacing w:before="0" w:after="0"/>
+        <w:rPr>
+          <w:rFonts w:ascii="Times New Roman" w:hAnsi="Times New Roman" w:cs="Times New Roman"/>
+          <w:sz w:val="24"/>
+          <w:szCs w:val="24"/>
+        </w:rPr>
+      </w:pPr>
+    </w:p>
+    <w:p>
+      <w:pPr>
+        <w:spacing w:before="0" w:after="0"/>
+        <w:rPr>
+          <w:rFonts w:ascii="Times New Roman" w:hAnsi="Times New Roman" w:cs="Times New Roman"/>
+          <w:sz w:val="24"/>
+          <w:szCs w:val="24"/>
+        </w:rPr>
+      </w:pPr>
+    </w:p>
+    <w:p>
+      <w:pPr>
+        <w:spacing w:before="0" w:after="0"/>
+        <w:rPr>
+          <w:rFonts w:ascii="Times New Roman" w:hAnsi="Times New Roman" w:cs="Times New Roman"/>
+          <w:sz w:val="24"/>
+          <w:szCs w:val="24"/>
+        </w:rPr>
+      </w:pPr>
+    </w:p>
+    <w:p>
+      <w:pPr>
+        <w:spacing w:before="0" w:after="0"/>
+        <w:rPr>
+          <w:rFonts w:ascii="Times New Roman" w:hAnsi="Times New Roman" w:cs="Times New Roman"/>
+          <w:sz w:val="24"/>
+          <w:szCs w:val="24"/>
+        </w:rPr>
+      </w:pPr>
+    </w:p>
+    <w:p>
+      <w:pPr>
+        <w:spacing w:before="0" w:after="0"/>
+        <w:rPr>
+          <w:rFonts w:ascii="Times New Roman" w:hAnsi="Times New Roman" w:cs="Times New Roman"/>
+          <w:b/>
+          <w:sz w:val="40"/>
+          <w:szCs w:val="40"/>
+          <w:u w:val="single"/>
+        </w:rPr>
+      </w:pPr>
+      <w:r>
+        <w:rPr>
+          <w:rFonts w:ascii="Times New Roman" w:hAnsi="Times New Roman" w:cs="Times New Roman"/>
+          <w:b/>
+          <w:sz w:val="40"/>
+          <w:szCs w:val="40"/>
+          <w:u w:val="single"/>
+        </w:rPr>
+        <w:lastRenderedPageBreak/>
+        <w:t>Scenarios:</w:t>
+      </w:r>
+    </w:p>
+    <w:p>
+      <w:pPr>
+        <w:spacing w:before="0" w:after="0"/>
+        <w:rPr>
+          <w:rFonts w:ascii="Times New Roman" w:hAnsi="Times New Roman" w:cs="Times New Roman"/>
+          <w:b/>
+          <w:sz w:val="40"/>
+          <w:szCs w:val="40"/>
+          <w:u w:val="single"/>
         </w:rPr>
       </w:pPr>
     </w:p>
@@ -4907,11 +5336,10 @@
           <w:noProof/>
           <w:sz w:val="30"/>
           <w:szCs w:val="30"/>
-          <w:lang w:val="en-US"/>
-        </w:rPr>
-        <w:lastRenderedPageBreak/>
+          <w:lang w:eastAsia="en-CA"/>
+        </w:rPr>
         <w:drawing>
-          <wp:anchor distT="0" distB="0" distL="114300" distR="114300" simplePos="0" relativeHeight="251659264" behindDoc="0" locked="0" layoutInCell="1" allowOverlap="1" wp14:anchorId="530D46EC" wp14:editId="3F66A62C">
+          <wp:anchor distT="0" distB="0" distL="114300" distR="114300" simplePos="0" relativeHeight="251659264" behindDoc="0" locked="0" layoutInCell="1" allowOverlap="1" wp14:anchorId="5BA2BF57" wp14:editId="0D93550F">
             <wp:simplePos x="0" y="0"/>
             <wp:positionH relativeFrom="column">
               <wp:posOffset>3368675</wp:posOffset>
@@ -4936,7 +5364,7 @@
                     </pic:cNvPicPr>
                   </pic:nvPicPr>
                   <pic:blipFill>
-                    <a:blip r:embed="rId8" cstate="print">
+                    <a:blip r:embed="rId12" cstate="print">
                       <a:extLst>
                         <a:ext uri="{28A0092B-C50C-407E-A947-70E740481C1C}">
                           <a14:useLocalDpi xmlns:a14="http://schemas.microsoft.com/office/drawing/2010/main" val="0"/>
@@ -4986,18 +5414,6 @@
     <w:p>
       <w:pPr>
         <w:spacing w:before="0" w:after="0" w:line="240" w:lineRule="auto"/>
-        <w:contextualSpacing/>
-        <w:rPr>
-          <w:rFonts w:ascii="Times New Roman" w:hAnsi="Times New Roman" w:cs="Times New Roman"/>
-          <w:b/>
-          <w:sz w:val="30"/>
-          <w:szCs w:val="30"/>
-        </w:rPr>
-      </w:pPr>
-    </w:p>
-    <w:p>
-      <w:pPr>
-        <w:spacing w:before="0" w:after="0" w:line="240" w:lineRule="auto"/>
         <w:ind w:left="720"/>
         <w:contextualSpacing/>
         <w:rPr>
@@ -5559,15 +5975,6 @@
     </w:p>
     <w:p>
       <w:pPr>
-        <w:rPr>
-          <w:rFonts w:ascii="Times New Roman" w:hAnsi="Times New Roman" w:cs="Times New Roman"/>
-          <w:sz w:val="24"/>
-          <w:szCs w:val="24"/>
-        </w:rPr>
-      </w:pPr>
-    </w:p>
-    <w:p>
-      <w:pPr>
         <w:spacing w:before="0" w:after="0" w:line="240" w:lineRule="auto"/>
         <w:ind w:left="720"/>
         <w:contextualSpacing/>
@@ -5585,11 +5992,11 @@
           <w:noProof/>
           <w:sz w:val="30"/>
           <w:szCs w:val="30"/>
-          <w:lang w:val="en-US"/>
+          <w:lang w:eastAsia="en-CA"/>
         </w:rPr>
         <w:lastRenderedPageBreak/>
         <w:drawing>
-          <wp:anchor distT="0" distB="0" distL="114300" distR="114300" simplePos="0" relativeHeight="251660288" behindDoc="0" locked="0" layoutInCell="1" allowOverlap="1" wp14:anchorId="6001C90A" wp14:editId="3F8A636B">
+          <wp:anchor distT="0" distB="0" distL="114300" distR="114300" simplePos="0" relativeHeight="251660288" behindDoc="0" locked="0" layoutInCell="1" allowOverlap="1" wp14:anchorId="3FC268B5" wp14:editId="2037BFCC">
             <wp:simplePos x="0" y="0"/>
             <wp:positionH relativeFrom="column">
               <wp:posOffset>-634365</wp:posOffset>
@@ -5622,7 +6029,7 @@
                     </pic:cNvPicPr>
                   </pic:nvPicPr>
                   <pic:blipFill>
-                    <a:blip r:embed="rId9" cstate="print">
+                    <a:blip r:embed="rId13" cstate="print">
                       <a:extLst>
                         <a:ext uri="{28A0092B-C50C-407E-A947-70E740481C1C}">
                           <a14:useLocalDpi xmlns:a14="http://schemas.microsoft.com/office/drawing/2010/main" val="0"/>
@@ -5720,23 +6127,7 @@
           <w:sz w:val="24"/>
           <w:szCs w:val="24"/>
         </w:rPr>
-        <w:t xml:space="preserve"> turn and they wish to move a robot they can do so using the mouse. All of the spaces around the robot that it can possibly move to will be highlighted. Clicking on one of these locations will result in the robot moving one space into that location. If the robot has already moved as far as it can for that </w:t>
-      </w:r>
-      <w:r>
-        <w:rPr>
-          <w:rFonts w:ascii="Times New Roman" w:hAnsi="Times New Roman" w:cs="Times New Roman"/>
-          <w:sz w:val="24"/>
-          <w:szCs w:val="24"/>
-        </w:rPr>
-        <w:t>round</w:t>
-      </w:r>
-      <w:r>
-        <w:rPr>
-          <w:rFonts w:ascii="Times New Roman" w:hAnsi="Times New Roman" w:cs="Times New Roman"/>
-          <w:sz w:val="24"/>
-          <w:szCs w:val="24"/>
-        </w:rPr>
-        <w:t xml:space="preserve"> no spaces will be highlighted. </w:t>
+        <w:t xml:space="preserve"> turn and they wish to move a robot they can do so using the mouse. All of the spaces around the robot that it can possibly move to will be highlighted. Clicking on one of these locations will result in the robot moving one space into that location. If the robot has already moved as far as it can for that turn no spaces will be highlighted. </w:t>
       </w:r>
     </w:p>
     <w:p>
@@ -6015,14 +6406,6 @@
     </w:p>
     <w:p>
       <w:pPr>
-        <w:ind w:left="1080"/>
-        <w:rPr>
-          <w:rFonts w:ascii="Times New Roman" w:hAnsi="Times New Roman" w:cs="Times New Roman"/>
-        </w:rPr>
-      </w:pPr>
-    </w:p>
-    <w:p>
-      <w:pPr>
         <w:rPr>
           <w:rFonts w:ascii="Times New Roman" w:hAnsi="Times New Roman" w:cs="Times New Roman"/>
         </w:rPr>
@@ -6046,10 +6429,11 @@
           <w:noProof/>
           <w:sz w:val="30"/>
           <w:szCs w:val="30"/>
-          <w:lang w:val="en-US"/>
-        </w:rPr>
+          <w:lang w:eastAsia="en-CA"/>
+        </w:rPr>
+        <w:lastRenderedPageBreak/>
         <w:drawing>
-          <wp:anchor distT="0" distB="0" distL="114300" distR="114300" simplePos="0" relativeHeight="251661312" behindDoc="0" locked="0" layoutInCell="1" allowOverlap="1" wp14:anchorId="3B14D118" wp14:editId="28A65BAA">
+          <wp:anchor distT="0" distB="0" distL="114300" distR="114300" simplePos="0" relativeHeight="251661312" behindDoc="0" locked="0" layoutInCell="1" allowOverlap="1" wp14:anchorId="2B2ADB57" wp14:editId="262D5DB1">
             <wp:simplePos x="0" y="0"/>
             <wp:positionH relativeFrom="column">
               <wp:posOffset>3146327</wp:posOffset>
@@ -6074,7 +6458,7 @@
                     </pic:cNvPicPr>
                   </pic:nvPicPr>
                   <pic:blipFill>
-                    <a:blip r:embed="rId10" cstate="print">
+                    <a:blip r:embed="rId14" cstate="print">
                       <a:extLst>
                         <a:ext uri="{28A0092B-C50C-407E-A947-70E740481C1C}">
                           <a14:useLocalDpi xmlns:a14="http://schemas.microsoft.com/office/drawing/2010/main" val="0"/>
@@ -6565,11 +6949,11 @@
           <w:noProof/>
           <w:sz w:val="30"/>
           <w:szCs w:val="30"/>
-          <w:lang w:val="en-US"/>
+          <w:lang w:eastAsia="en-CA"/>
         </w:rPr>
         <w:lastRenderedPageBreak/>
         <w:drawing>
-          <wp:anchor distT="0" distB="0" distL="114300" distR="114300" simplePos="0" relativeHeight="251662336" behindDoc="0" locked="0" layoutInCell="1" allowOverlap="1" wp14:anchorId="11174959" wp14:editId="4565A4D6">
+          <wp:anchor distT="0" distB="0" distL="114300" distR="114300" simplePos="0" relativeHeight="251662336" behindDoc="0" locked="0" layoutInCell="1" allowOverlap="1" wp14:anchorId="1125C543" wp14:editId="710D679D">
             <wp:simplePos x="0" y="0"/>
             <wp:positionH relativeFrom="column">
               <wp:posOffset>-747395</wp:posOffset>
@@ -6602,7 +6986,7 @@
                     </pic:cNvPicPr>
                   </pic:nvPicPr>
                   <pic:blipFill>
-                    <a:blip r:embed="rId11" cstate="print">
+                    <a:blip r:embed="rId15" cstate="print">
                       <a:extLst>
                         <a:ext uri="{28A0092B-C50C-407E-A947-70E740481C1C}">
                           <a14:useLocalDpi xmlns:a14="http://schemas.microsoft.com/office/drawing/2010/main" val="0"/>
@@ -6932,19 +7316,583 @@
     </w:p>
     <w:p>
       <w:pPr>
-        <w:rPr>
-          <w:rFonts w:ascii="Times New Roman" w:hAnsi="Times New Roman" w:cs="Times New Roman"/>
+        <w:pStyle w:val="ListParagraph"/>
+        <w:rPr>
+          <w:rFonts w:ascii="Times New Roman" w:hAnsi="Times New Roman" w:cs="Times New Roman"/>
+          <w:sz w:val="24"/>
+        </w:rPr>
+      </w:pPr>
+    </w:p>
+    <w:p>
+      <w:pPr>
+        <w:spacing w:before="0" w:after="0" w:line="240" w:lineRule="auto"/>
+        <w:contextualSpacing/>
+        <w:rPr>
+          <w:rFonts w:ascii="Times New Roman" w:hAnsi="Times New Roman" w:cs="Times New Roman"/>
+          <w:sz w:val="24"/>
+        </w:rPr>
+      </w:pPr>
+    </w:p>
+    <w:p>
+      <w:pPr>
+        <w:spacing w:before="0" w:after="0" w:line="240" w:lineRule="auto"/>
+        <w:contextualSpacing/>
+        <w:rPr>
+          <w:rFonts w:ascii="Times New Roman" w:hAnsi="Times New Roman" w:cs="Times New Roman"/>
+          <w:sz w:val="24"/>
+        </w:rPr>
+      </w:pPr>
+    </w:p>
+    <w:p>
+      <w:pPr>
+        <w:spacing w:before="0" w:after="0" w:line="240" w:lineRule="auto"/>
+        <w:contextualSpacing/>
+        <w:rPr>
+          <w:rFonts w:ascii="Times New Roman" w:hAnsi="Times New Roman" w:cs="Times New Roman"/>
+          <w:sz w:val="24"/>
+        </w:rPr>
+      </w:pPr>
+    </w:p>
+    <w:p>
+      <w:pPr>
+        <w:spacing w:before="0" w:after="0" w:line="240" w:lineRule="auto"/>
+        <w:contextualSpacing/>
+        <w:rPr>
+          <w:rFonts w:ascii="Times New Roman" w:hAnsi="Times New Roman" w:cs="Times New Roman"/>
+          <w:sz w:val="24"/>
+        </w:rPr>
+      </w:pPr>
+    </w:p>
+    <w:p>
+      <w:pPr>
+        <w:spacing w:before="0" w:after="0" w:line="240" w:lineRule="auto"/>
+        <w:contextualSpacing/>
+        <w:rPr>
+          <w:rFonts w:ascii="Times New Roman" w:hAnsi="Times New Roman" w:cs="Times New Roman"/>
+          <w:sz w:val="24"/>
+        </w:rPr>
+      </w:pPr>
+    </w:p>
+    <w:p>
+      <w:pPr>
+        <w:spacing w:before="0" w:after="0" w:line="240" w:lineRule="auto"/>
+        <w:contextualSpacing/>
+        <w:rPr>
+          <w:rFonts w:ascii="Times New Roman" w:hAnsi="Times New Roman" w:cs="Times New Roman"/>
+          <w:sz w:val="24"/>
+        </w:rPr>
+      </w:pPr>
+    </w:p>
+    <w:p>
+      <w:pPr>
+        <w:spacing w:before="0" w:after="0" w:line="240" w:lineRule="auto"/>
+        <w:contextualSpacing/>
+        <w:rPr>
+          <w:rFonts w:ascii="Times New Roman" w:hAnsi="Times New Roman" w:cs="Times New Roman"/>
+          <w:sz w:val="24"/>
+        </w:rPr>
+      </w:pPr>
+    </w:p>
+    <w:p>
+      <w:pPr>
+        <w:spacing w:before="0" w:after="0" w:line="240" w:lineRule="auto"/>
+        <w:contextualSpacing/>
+        <w:rPr>
+          <w:rFonts w:ascii="Times New Roman" w:hAnsi="Times New Roman" w:cs="Times New Roman"/>
+          <w:sz w:val="24"/>
+        </w:rPr>
+      </w:pPr>
+    </w:p>
+    <w:p>
+      <w:pPr>
+        <w:spacing w:before="0" w:after="0" w:line="240" w:lineRule="auto"/>
+        <w:contextualSpacing/>
+        <w:rPr>
+          <w:rFonts w:ascii="Times New Roman" w:hAnsi="Times New Roman" w:cs="Times New Roman"/>
+          <w:sz w:val="24"/>
+        </w:rPr>
+      </w:pPr>
+    </w:p>
+    <w:p>
+      <w:pPr>
+        <w:spacing w:before="0" w:after="0" w:line="240" w:lineRule="auto"/>
+        <w:contextualSpacing/>
+        <w:rPr>
+          <w:rFonts w:ascii="Times New Roman" w:hAnsi="Times New Roman" w:cs="Times New Roman"/>
+          <w:sz w:val="24"/>
+        </w:rPr>
+      </w:pPr>
+    </w:p>
+    <w:p>
+      <w:pPr>
+        <w:spacing w:before="0" w:after="0" w:line="240" w:lineRule="auto"/>
+        <w:contextualSpacing/>
+        <w:rPr>
+          <w:rFonts w:ascii="Times New Roman" w:hAnsi="Times New Roman" w:cs="Times New Roman"/>
+          <w:sz w:val="24"/>
+        </w:rPr>
+      </w:pPr>
+    </w:p>
+    <w:p>
+      <w:pPr>
+        <w:spacing w:before="0" w:after="0" w:line="240" w:lineRule="auto"/>
+        <w:contextualSpacing/>
+        <w:rPr>
+          <w:rFonts w:ascii="Times New Roman" w:hAnsi="Times New Roman" w:cs="Times New Roman"/>
+          <w:sz w:val="24"/>
+        </w:rPr>
+      </w:pPr>
+    </w:p>
+    <w:p>
+      <w:pPr>
+        <w:spacing w:before="0" w:after="0" w:line="240" w:lineRule="auto"/>
+        <w:contextualSpacing/>
+        <w:rPr>
+          <w:rFonts w:ascii="Times New Roman" w:hAnsi="Times New Roman" w:cs="Times New Roman"/>
+          <w:sz w:val="24"/>
+        </w:rPr>
+      </w:pPr>
+    </w:p>
+    <w:p>
+      <w:pPr>
+        <w:rPr>
+          <w:rFonts w:ascii="Times New Roman" w:hAnsi="Times New Roman" w:cs="Times New Roman"/>
+        </w:rPr>
+      </w:pPr>
+    </w:p>
+    <w:p>
+      <w:pPr>
+        <w:spacing w:before="0" w:after="0" w:line="240" w:lineRule="auto"/>
+        <w:contextualSpacing/>
+        <w:rPr>
+          <w:rFonts w:ascii="Times New Roman" w:hAnsi="Times New Roman" w:cs="Times New Roman"/>
+          <w:b/>
+          <w:sz w:val="30"/>
+          <w:szCs w:val="30"/>
         </w:rPr>
       </w:pPr>
       <w:r>
         <w:rPr>
           <w:rFonts w:ascii="Times New Roman" w:hAnsi="Times New Roman" w:cs="Times New Roman"/>
           <w:noProof/>
-          <w:lang w:val="en-US"/>
+          <w:color w:val="000000"/>
+          <w:sz w:val="24"/>
+          <w:szCs w:val="24"/>
+          <w:lang w:eastAsia="en-CA"/>
         </w:rPr>
         <w:lastRenderedPageBreak/>
         <w:drawing>
-          <wp:anchor distT="0" distB="0" distL="114300" distR="114300" simplePos="0" relativeHeight="251663360" behindDoc="0" locked="0" layoutInCell="1" allowOverlap="1" wp14:anchorId="677186D9" wp14:editId="094F1C43">
+          <wp:anchor distT="0" distB="0" distL="114300" distR="114300" simplePos="0" relativeHeight="251674624" behindDoc="0" locked="0" layoutInCell="1" allowOverlap="1" wp14:anchorId="5495CCEB" wp14:editId="11E3274B">
+            <wp:simplePos x="0" y="0"/>
+            <wp:positionH relativeFrom="margin">
+              <wp:posOffset>-333375</wp:posOffset>
+            </wp:positionH>
+            <wp:positionV relativeFrom="margin">
+              <wp:align>top</wp:align>
+            </wp:positionV>
+            <wp:extent cx="1828800" cy="4495800"/>
+            <wp:effectExtent l="0" t="0" r="0" b="0"/>
+            <wp:wrapSquare wrapText="bothSides"/>
+            <wp:docPr id="19" name="Picture 19" descr="../Desktop/CMPT%20370/Req%20Doc/Ending%20Round-1.png"/>
+            <wp:cNvGraphicFramePr>
+              <a:graphicFrameLocks xmlns:a="http://schemas.openxmlformats.org/drawingml/2006/main" noChangeAspect="1"/>
+            </wp:cNvGraphicFramePr>
+            <a:graphic xmlns:a="http://schemas.openxmlformats.org/drawingml/2006/main">
+              <a:graphicData uri="http://schemas.openxmlformats.org/drawingml/2006/picture">
+                <pic:pic xmlns:pic="http://schemas.openxmlformats.org/drawingml/2006/picture">
+                  <pic:nvPicPr>
+                    <pic:cNvPr id="0" name="Picture 1" descr="../Desktop/CMPT%20370/Req%20Doc/Ending%20Round-1.png"/>
+                    <pic:cNvPicPr>
+                      <a:picLocks noChangeAspect="1" noChangeArrowheads="1"/>
+                    </pic:cNvPicPr>
+                  </pic:nvPicPr>
+                  <pic:blipFill>
+                    <a:blip r:embed="rId16" cstate="print">
+                      <a:extLst>
+                        <a:ext uri="{28A0092B-C50C-407E-A947-70E740481C1C}">
+                          <a14:useLocalDpi xmlns:a14="http://schemas.microsoft.com/office/drawing/2010/main" val="0"/>
+                        </a:ext>
+                      </a:extLst>
+                    </a:blip>
+                    <a:srcRect/>
+                    <a:stretch>
+                      <a:fillRect/>
+                    </a:stretch>
+                  </pic:blipFill>
+                  <pic:spPr bwMode="auto">
+                    <a:xfrm>
+                      <a:off x="0" y="0"/>
+                      <a:ext cx="1828800" cy="4495800"/>
+                    </a:xfrm>
+                    <a:prstGeom prst="rect">
+                      <a:avLst/>
+                    </a:prstGeom>
+                    <a:noFill/>
+                    <a:ln>
+                      <a:noFill/>
+                    </a:ln>
+                  </pic:spPr>
+                </pic:pic>
+              </a:graphicData>
+            </a:graphic>
+            <wp14:sizeRelH relativeFrom="page">
+              <wp14:pctWidth>0</wp14:pctWidth>
+            </wp14:sizeRelH>
+            <wp14:sizeRelV relativeFrom="page">
+              <wp14:pctHeight>0</wp14:pctHeight>
+            </wp14:sizeRelV>
+          </wp:anchor>
+        </w:drawing>
+      </w:r>
+    </w:p>
+    <w:p>
+      <w:pPr>
+        <w:spacing w:before="0" w:after="0" w:line="240" w:lineRule="auto"/>
+        <w:ind w:left="720"/>
+        <w:contextualSpacing/>
+        <w:rPr>
+          <w:rFonts w:ascii="Times New Roman" w:hAnsi="Times New Roman" w:cs="Times New Roman"/>
+          <w:b/>
+          <w:sz w:val="30"/>
+          <w:szCs w:val="30"/>
+        </w:rPr>
+      </w:pPr>
+      <w:r>
+        <w:rPr>
+          <w:rFonts w:ascii="Times New Roman" w:hAnsi="Times New Roman" w:cs="Times New Roman"/>
+          <w:b/>
+          <w:sz w:val="30"/>
+          <w:szCs w:val="30"/>
+        </w:rPr>
+        <w:t>Ending Round:</w:t>
+      </w:r>
+    </w:p>
+    <w:p>
+      <w:pPr>
+        <w:shd w:val="clear" w:color="auto" w:fill="FFFFFF"/>
+        <w:spacing w:before="0" w:after="0" w:line="240" w:lineRule="auto"/>
+        <w:contextualSpacing/>
+        <w:rPr>
+          <w:rFonts w:ascii="Times New Roman" w:hAnsi="Times New Roman" w:cs="Times New Roman"/>
+          <w:sz w:val="28"/>
+          <w:szCs w:val="28"/>
+        </w:rPr>
+      </w:pPr>
+    </w:p>
+    <w:p>
+      <w:pPr>
+        <w:shd w:val="clear" w:color="auto" w:fill="FFFFFF"/>
+        <w:spacing w:before="0" w:after="0" w:line="240" w:lineRule="auto"/>
+        <w:ind w:firstLine="720"/>
+        <w:contextualSpacing/>
+        <w:rPr>
+          <w:rFonts w:ascii="Times New Roman" w:hAnsi="Times New Roman" w:cs="Times New Roman"/>
+          <w:color w:val="000000"/>
+          <w:sz w:val="24"/>
+          <w:szCs w:val="24"/>
+        </w:rPr>
+      </w:pPr>
+      <w:r>
+        <w:rPr>
+          <w:rFonts w:ascii="Times New Roman" w:hAnsi="Times New Roman" w:cs="Times New Roman"/>
+          <w:color w:val="000000"/>
+          <w:sz w:val="24"/>
+          <w:szCs w:val="24"/>
+        </w:rPr>
+        <w:t>At any point in a player’s turn</w:t>
+      </w:r>
+      <w:r>
+        <w:rPr>
+          <w:rFonts w:ascii="Times New Roman" w:hAnsi="Times New Roman" w:cs="Times New Roman"/>
+          <w:color w:val="000000"/>
+          <w:sz w:val="24"/>
+          <w:szCs w:val="24"/>
+        </w:rPr>
+        <w:t>,</w:t>
+      </w:r>
+      <w:r>
+        <w:rPr>
+          <w:rFonts w:ascii="Times New Roman" w:hAnsi="Times New Roman" w:cs="Times New Roman"/>
+          <w:color w:val="000000"/>
+          <w:sz w:val="24"/>
+          <w:szCs w:val="24"/>
+        </w:rPr>
+        <w:t xml:space="preserve"> they can decide that it is the end of their round by pressing the “End Round” button in the main Game UI. The game will then move on to the next player. If the player has not elected to end the round before they have used all of their movement</w:t>
+      </w:r>
+      <w:r>
+        <w:rPr>
+          <w:rFonts w:ascii="Times New Roman" w:hAnsi="Times New Roman" w:cs="Times New Roman"/>
+          <w:color w:val="000000"/>
+          <w:sz w:val="24"/>
+          <w:szCs w:val="24"/>
+        </w:rPr>
+        <w:t xml:space="preserve"> points</w:t>
+      </w:r>
+      <w:r>
+        <w:rPr>
+          <w:rFonts w:ascii="Times New Roman" w:hAnsi="Times New Roman" w:cs="Times New Roman"/>
+          <w:color w:val="000000"/>
+          <w:sz w:val="24"/>
+          <w:szCs w:val="24"/>
+        </w:rPr>
+        <w:t>,</w:t>
+      </w:r>
+      <w:r>
+        <w:rPr>
+          <w:rFonts w:ascii="Times New Roman" w:hAnsi="Times New Roman" w:cs="Times New Roman"/>
+          <w:color w:val="000000"/>
+          <w:sz w:val="24"/>
+          <w:szCs w:val="24"/>
+        </w:rPr>
+        <w:t xml:space="preserve"> then the game will be automatically move on to the next player.</w:t>
+      </w:r>
+    </w:p>
+    <w:p>
+      <w:pPr>
+        <w:shd w:val="clear" w:color="auto" w:fill="FFFFFF"/>
+        <w:spacing w:before="0" w:after="0" w:line="240" w:lineRule="auto"/>
+        <w:ind w:firstLine="720"/>
+        <w:contextualSpacing/>
+        <w:rPr>
+          <w:rFonts w:ascii="Times New Roman" w:hAnsi="Times New Roman" w:cs="Times New Roman"/>
+          <w:color w:val="000000"/>
+          <w:sz w:val="24"/>
+          <w:szCs w:val="24"/>
+        </w:rPr>
+      </w:pPr>
+    </w:p>
+    <w:p>
+      <w:pPr>
+        <w:pStyle w:val="ListParagraph"/>
+        <w:numPr>
+          <w:ilvl w:val="2"/>
+          <w:numId w:val="7"/>
+        </w:numPr>
+        <w:shd w:val="clear" w:color="auto" w:fill="FFFFFF"/>
+        <w:spacing w:before="0" w:after="0" w:line="240" w:lineRule="auto"/>
+        <w:rPr>
+          <w:rFonts w:ascii="Times New Roman" w:hAnsi="Times New Roman" w:cs="Times New Roman"/>
+          <w:color w:val="000000"/>
+          <w:sz w:val="24"/>
+          <w:szCs w:val="24"/>
+        </w:rPr>
+      </w:pPr>
+      <w:r>
+        <w:rPr>
+          <w:rFonts w:ascii="Times New Roman" w:hAnsi="Times New Roman" w:cs="Times New Roman"/>
+          <w:color w:val="000000"/>
+          <w:sz w:val="24"/>
+          <w:szCs w:val="24"/>
+        </w:rPr>
+        <w:t>The use case begins when the player selects “End Round”</w:t>
+      </w:r>
+      <w:r>
+        <w:rPr>
+          <w:rFonts w:ascii="Times New Roman" w:hAnsi="Times New Roman" w:cs="Times New Roman"/>
+          <w:color w:val="000000"/>
+          <w:sz w:val="24"/>
+          <w:szCs w:val="24"/>
+        </w:rPr>
+        <w:t>.</w:t>
+      </w:r>
+    </w:p>
+    <w:p>
+      <w:pPr>
+        <w:pStyle w:val="ListParagraph"/>
+        <w:shd w:val="clear" w:color="auto" w:fill="FFFFFF"/>
+        <w:spacing w:before="0" w:after="0" w:line="240" w:lineRule="auto"/>
+        <w:ind w:left="2149"/>
+        <w:rPr>
+          <w:rFonts w:ascii="Times New Roman" w:hAnsi="Times New Roman" w:cs="Times New Roman"/>
+          <w:color w:val="000000"/>
+          <w:sz w:val="24"/>
+          <w:szCs w:val="24"/>
+        </w:rPr>
+      </w:pPr>
+    </w:p>
+    <w:p>
+      <w:pPr>
+        <w:pStyle w:val="ListParagraph"/>
+        <w:numPr>
+          <w:ilvl w:val="2"/>
+          <w:numId w:val="7"/>
+        </w:numPr>
+        <w:shd w:val="clear" w:color="auto" w:fill="FFFFFF"/>
+        <w:spacing w:before="0" w:after="0" w:line="240" w:lineRule="auto"/>
+        <w:rPr>
+          <w:rFonts w:ascii="Times New Roman" w:hAnsi="Times New Roman" w:cs="Times New Roman"/>
+          <w:color w:val="000000"/>
+          <w:sz w:val="24"/>
+          <w:szCs w:val="24"/>
+        </w:rPr>
+      </w:pPr>
+      <w:r>
+        <w:rPr>
+          <w:rFonts w:ascii="Times New Roman" w:hAnsi="Times New Roman" w:cs="Times New Roman"/>
+          <w:color w:val="000000"/>
+          <w:sz w:val="24"/>
+          <w:szCs w:val="24"/>
+        </w:rPr>
+        <w:t>The system will then move onto the next player</w:t>
+      </w:r>
+      <w:r>
+        <w:rPr>
+          <w:rFonts w:ascii="Times New Roman" w:hAnsi="Times New Roman" w:cs="Times New Roman"/>
+          <w:color w:val="000000"/>
+          <w:sz w:val="24"/>
+          <w:szCs w:val="24"/>
+        </w:rPr>
+        <w:t>.</w:t>
+      </w:r>
+    </w:p>
+    <w:p>
+      <w:pPr>
+        <w:shd w:val="clear" w:color="auto" w:fill="FFFFFF"/>
+        <w:spacing w:before="0" w:after="0" w:line="240" w:lineRule="auto"/>
+        <w:rPr>
+          <w:rFonts w:ascii="Times New Roman" w:hAnsi="Times New Roman" w:cs="Times New Roman"/>
+          <w:color w:val="000000"/>
+          <w:sz w:val="24"/>
+          <w:szCs w:val="24"/>
+        </w:rPr>
+      </w:pPr>
+    </w:p>
+    <w:p>
+      <w:pPr>
+        <w:shd w:val="clear" w:color="auto" w:fill="FFFFFF"/>
+        <w:spacing w:before="0" w:after="0" w:line="240" w:lineRule="auto"/>
+        <w:rPr>
+          <w:rFonts w:ascii="Times New Roman" w:hAnsi="Times New Roman" w:cs="Times New Roman"/>
+          <w:color w:val="000000"/>
+          <w:sz w:val="24"/>
+          <w:szCs w:val="24"/>
+        </w:rPr>
+      </w:pPr>
+      <w:r>
+        <w:rPr>
+          <w:rFonts w:ascii="Times New Roman" w:hAnsi="Times New Roman" w:cs="Times New Roman"/>
+          <w:color w:val="000000"/>
+          <w:sz w:val="24"/>
+          <w:szCs w:val="24"/>
+        </w:rPr>
+        <w:t xml:space="preserve">3. </w:t>
+      </w:r>
+      <w:r>
+        <w:rPr>
+          <w:rFonts w:ascii="Times New Roman" w:hAnsi="Times New Roman" w:cs="Times New Roman"/>
+          <w:color w:val="000000"/>
+          <w:sz w:val="24"/>
+          <w:szCs w:val="24"/>
+        </w:rPr>
+        <w:tab/>
+      </w:r>
+      <w:r>
+        <w:rPr>
+          <w:rFonts w:ascii="Times New Roman" w:hAnsi="Times New Roman" w:cs="Times New Roman"/>
+          <w:color w:val="000000"/>
+          <w:sz w:val="24"/>
+          <w:szCs w:val="24"/>
+        </w:rPr>
+        <w:t xml:space="preserve">The next player will be then prompted to play their highest movement distance robot that they have not used yet in that turn. </w:t>
+      </w:r>
+    </w:p>
+    <w:p>
+      <w:pPr>
+        <w:shd w:val="clear" w:color="auto" w:fill="FFFFFF"/>
+        <w:spacing w:before="0" w:after="0" w:line="240" w:lineRule="auto"/>
+        <w:ind w:firstLine="720"/>
+        <w:rPr>
+          <w:rFonts w:ascii="Times New Roman" w:hAnsi="Times New Roman" w:cs="Times New Roman"/>
+          <w:color w:val="000000"/>
+          <w:sz w:val="24"/>
+          <w:szCs w:val="24"/>
+        </w:rPr>
+      </w:pPr>
+    </w:p>
+    <w:p>
+      <w:pPr>
+        <w:shd w:val="clear" w:color="auto" w:fill="FFFFFF"/>
+        <w:spacing w:before="0" w:after="0" w:line="240" w:lineRule="auto"/>
+        <w:ind w:firstLine="720"/>
+        <w:rPr>
+          <w:rFonts w:ascii="Times New Roman" w:hAnsi="Times New Roman" w:cs="Times New Roman"/>
+          <w:color w:val="000000"/>
+          <w:sz w:val="24"/>
+          <w:szCs w:val="24"/>
+        </w:rPr>
+      </w:pPr>
+    </w:p>
+    <w:p>
+      <w:pPr>
+        <w:shd w:val="clear" w:color="auto" w:fill="FFFFFF"/>
+        <w:spacing w:before="0" w:after="0" w:line="240" w:lineRule="auto"/>
+        <w:ind w:firstLine="720"/>
+        <w:rPr>
+          <w:rFonts w:ascii="Times New Roman" w:hAnsi="Times New Roman" w:cs="Times New Roman"/>
+          <w:color w:val="000000"/>
+          <w:sz w:val="24"/>
+          <w:szCs w:val="24"/>
+        </w:rPr>
+      </w:pPr>
+    </w:p>
+    <w:p>
+      <w:pPr>
+        <w:shd w:val="clear" w:color="auto" w:fill="FFFFFF"/>
+        <w:spacing w:before="0" w:after="0" w:line="240" w:lineRule="auto"/>
+        <w:ind w:firstLine="720"/>
+        <w:rPr>
+          <w:rFonts w:ascii="Times New Roman" w:hAnsi="Times New Roman" w:cs="Times New Roman"/>
+          <w:color w:val="000000"/>
+          <w:sz w:val="24"/>
+          <w:szCs w:val="24"/>
+        </w:rPr>
+      </w:pPr>
+    </w:p>
+    <w:p>
+      <w:pPr>
+        <w:spacing w:before="0" w:after="0" w:line="240" w:lineRule="auto"/>
+        <w:contextualSpacing/>
+        <w:rPr>
+          <w:rFonts w:ascii="Times New Roman" w:hAnsi="Times New Roman" w:cs="Times New Roman"/>
+          <w:sz w:val="24"/>
+        </w:rPr>
+      </w:pPr>
+    </w:p>
+    <w:p>
+      <w:pPr>
+        <w:spacing w:before="0" w:after="0" w:line="240" w:lineRule="auto"/>
+        <w:contextualSpacing/>
+        <w:rPr>
+          <w:rFonts w:ascii="Times New Roman" w:hAnsi="Times New Roman" w:cs="Times New Roman"/>
+          <w:sz w:val="24"/>
+        </w:rPr>
+      </w:pPr>
+    </w:p>
+    <w:p>
+      <w:pPr>
+        <w:spacing w:before="0" w:after="0" w:line="240" w:lineRule="auto"/>
+        <w:contextualSpacing/>
+        <w:rPr>
+          <w:rFonts w:ascii="Times New Roman" w:hAnsi="Times New Roman" w:cs="Times New Roman"/>
+          <w:sz w:val="24"/>
+        </w:rPr>
+      </w:pPr>
+    </w:p>
+    <w:p>
+      <w:pPr>
+        <w:rPr>
+          <w:rFonts w:ascii="Times New Roman" w:hAnsi="Times New Roman" w:cs="Times New Roman"/>
+        </w:rPr>
+      </w:pPr>
+      <w:r>
+        <w:rPr>
+          <w:rFonts w:ascii="Times New Roman" w:hAnsi="Times New Roman" w:cs="Times New Roman"/>
+          <w:noProof/>
+          <w:lang w:eastAsia="en-CA"/>
+        </w:rPr>
+        <w:lastRenderedPageBreak/>
+        <w:drawing>
+          <wp:anchor distT="0" distB="0" distL="114300" distR="114300" simplePos="0" relativeHeight="251663360" behindDoc="0" locked="0" layoutInCell="1" allowOverlap="1">
             <wp:simplePos x="0" y="0"/>
             <wp:positionH relativeFrom="column">
               <wp:posOffset>2596515</wp:posOffset>
@@ -6977,7 +7925,7 @@
                     </pic:cNvPicPr>
                   </pic:nvPicPr>
                   <pic:blipFill>
-                    <a:blip r:embed="rId12" cstate="print">
+                    <a:blip r:embed="rId17" cstate="print">
                       <a:extLst>
                         <a:ext uri="{28A0092B-C50C-407E-A947-70E740481C1C}">
                           <a14:useLocalDpi xmlns:a14="http://schemas.microsoft.com/office/drawing/2010/main" val="0"/>
@@ -7404,19 +8352,6 @@
           <w:rFonts w:ascii="Times New Roman" w:hAnsi="Times New Roman" w:cs="Times New Roman"/>
         </w:rPr>
       </w:pPr>
-    </w:p>
-    <w:p>
-      <w:pPr>
-        <w:spacing w:before="0" w:after="0" w:line="240" w:lineRule="auto"/>
-        <w:ind w:left="720"/>
-        <w:contextualSpacing/>
-        <w:rPr>
-          <w:rFonts w:ascii="Times New Roman" w:hAnsi="Times New Roman" w:cs="Times New Roman"/>
-          <w:b/>
-          <w:sz w:val="30"/>
-          <w:szCs w:val="30"/>
-        </w:rPr>
-      </w:pPr>
       <w:r>
         <w:rPr>
           <w:rFonts w:ascii="Times New Roman" w:hAnsi="Times New Roman" w:cs="Times New Roman"/>
@@ -7424,25 +8359,26 @@
           <w:noProof/>
           <w:sz w:val="30"/>
           <w:szCs w:val="30"/>
-          <w:lang w:val="en-US"/>
-        </w:rPr>
+          <w:lang w:eastAsia="en-CA"/>
+        </w:rPr>
+        <w:lastRenderedPageBreak/>
         <w:drawing>
-          <wp:anchor distT="0" distB="0" distL="114300" distR="114300" simplePos="0" relativeHeight="251664384" behindDoc="0" locked="0" layoutInCell="1" allowOverlap="1" wp14:anchorId="3AFBD942" wp14:editId="6ACA852D">
+          <wp:anchor distT="0" distB="0" distL="114300" distR="114300" simplePos="0" relativeHeight="251664384" behindDoc="0" locked="0" layoutInCell="1" allowOverlap="1" wp14:anchorId="19837CFF" wp14:editId="645F1030">
             <wp:simplePos x="0" y="0"/>
             <wp:positionH relativeFrom="column">
-              <wp:posOffset>-861695</wp:posOffset>
+              <wp:posOffset>-865505</wp:posOffset>
             </wp:positionH>
             <wp:positionV relativeFrom="paragraph">
-              <wp:posOffset>0</wp:posOffset>
+              <wp:posOffset>296545</wp:posOffset>
             </wp:positionV>
-            <wp:extent cx="3859530" cy="6753225"/>
-            <wp:effectExtent l="0" t="0" r="7620" b="9525"/>
+            <wp:extent cx="3797300" cy="6753225"/>
+            <wp:effectExtent l="0" t="0" r="0" b="9525"/>
             <wp:wrapTight wrapText="bothSides">
               <wp:wrapPolygon edited="0">
                 <wp:start x="0" y="0"/>
                 <wp:lineTo x="0" y="21570"/>
-                <wp:lineTo x="21536" y="21570"/>
-                <wp:lineTo x="21536" y="0"/>
+                <wp:lineTo x="21456" y="21570"/>
+                <wp:lineTo x="21456" y="0"/>
                 <wp:lineTo x="0" y="0"/>
               </wp:wrapPolygon>
             </wp:wrapTight>
@@ -7460,7 +8396,7 @@
                     </pic:cNvPicPr>
                   </pic:nvPicPr>
                   <pic:blipFill>
-                    <a:blip r:embed="rId13" cstate="print">
+                    <a:blip r:embed="rId18" cstate="print">
                       <a:extLst>
                         <a:ext uri="{28A0092B-C50C-407E-A947-70E740481C1C}">
                           <a14:useLocalDpi xmlns:a14="http://schemas.microsoft.com/office/drawing/2010/main" val="0"/>
@@ -7475,7 +8411,7 @@
                   <pic:spPr bwMode="auto">
                     <a:xfrm>
                       <a:off x="0" y="0"/>
-                      <a:ext cx="3859530" cy="6753225"/>
+                      <a:ext cx="3797300" cy="6753225"/>
                     </a:xfrm>
                     <a:prstGeom prst="rect">
                       <a:avLst/>
@@ -7497,6 +8433,19 @@
           </wp:anchor>
         </w:drawing>
       </w:r>
+    </w:p>
+    <w:p>
+      <w:pPr>
+        <w:spacing w:before="0" w:after="0" w:line="240" w:lineRule="auto"/>
+        <w:ind w:left="720"/>
+        <w:contextualSpacing/>
+        <w:rPr>
+          <w:rFonts w:ascii="Times New Roman" w:hAnsi="Times New Roman" w:cs="Times New Roman"/>
+          <w:b/>
+          <w:sz w:val="30"/>
+          <w:szCs w:val="30"/>
+        </w:rPr>
+      </w:pPr>
       <w:r>
         <w:rPr>
           <w:rFonts w:ascii="Times New Roman" w:hAnsi="Times New Roman" w:cs="Times New Roman"/>
@@ -7840,435 +8789,6 @@
       <w:pPr>
         <w:rPr>
           <w:rFonts w:ascii="Times New Roman" w:hAnsi="Times New Roman" w:cs="Times New Roman"/>
-        </w:rPr>
-      </w:pPr>
-    </w:p>
-    <w:p>
-      <w:pPr>
-        <w:rPr>
-          <w:rFonts w:ascii="Times New Roman" w:hAnsi="Times New Roman" w:cs="Times New Roman"/>
-        </w:rPr>
-      </w:pPr>
-    </w:p>
-    <w:p>
-      <w:pPr>
-        <w:rPr>
-          <w:rFonts w:ascii="Times New Roman" w:hAnsi="Times New Roman" w:cs="Times New Roman"/>
-        </w:rPr>
-      </w:pPr>
-    </w:p>
-    <w:p>
-      <w:pPr>
-        <w:rPr>
-          <w:rFonts w:ascii="Times New Roman" w:hAnsi="Times New Roman" w:cs="Times New Roman"/>
-        </w:rPr>
-      </w:pPr>
-    </w:p>
-    <w:p>
-      <w:pPr>
-        <w:rPr>
-          <w:rFonts w:ascii="Times New Roman" w:hAnsi="Times New Roman" w:cs="Times New Roman"/>
-        </w:rPr>
-      </w:pPr>
-    </w:p>
-    <w:p>
-      <w:pPr>
-        <w:rPr>
-          <w:rFonts w:ascii="Times New Roman" w:hAnsi="Times New Roman" w:cs="Times New Roman"/>
-        </w:rPr>
-      </w:pPr>
-    </w:p>
-    <w:p>
-      <w:pPr>
-        <w:rPr>
-          <w:rFonts w:ascii="Times New Roman" w:hAnsi="Times New Roman" w:cs="Times New Roman"/>
-        </w:rPr>
-      </w:pPr>
-      <w:r>
-        <w:rPr>
-          <w:rFonts w:ascii="Times New Roman" w:hAnsi="Times New Roman" w:cs="Times New Roman"/>
-          <w:noProof/>
-          <w:color w:val="000000"/>
-          <w:sz w:val="24"/>
-          <w:szCs w:val="24"/>
-          <w:lang w:val="en-US"/>
-        </w:rPr>
-        <w:drawing>
-          <wp:anchor distT="0" distB="0" distL="114300" distR="114300" simplePos="0" relativeHeight="251669504" behindDoc="0" locked="0" layoutInCell="1" allowOverlap="1" wp14:anchorId="4CEA2A7B" wp14:editId="4E6C9D54">
-            <wp:simplePos x="0" y="0"/>
-            <wp:positionH relativeFrom="column">
-              <wp:posOffset>3823335</wp:posOffset>
-            </wp:positionH>
-            <wp:positionV relativeFrom="paragraph">
-              <wp:posOffset>165735</wp:posOffset>
-            </wp:positionV>
-            <wp:extent cx="1828800" cy="3200400"/>
-            <wp:effectExtent l="0" t="0" r="0" b="0"/>
-            <wp:wrapTight wrapText="bothSides">
-              <wp:wrapPolygon edited="0">
-                <wp:start x="0" y="0"/>
-                <wp:lineTo x="0" y="21429"/>
-                <wp:lineTo x="21300" y="21429"/>
-                <wp:lineTo x="21300" y="0"/>
-                <wp:lineTo x="0" y="0"/>
-              </wp:wrapPolygon>
-            </wp:wrapTight>
-            <wp:docPr id="13" name="Picture 13" descr="../Desktop/CMPT%20370/Req%20Doc/Ending%20Round-1.png"/>
-            <wp:cNvGraphicFramePr>
-              <a:graphicFrameLocks xmlns:a="http://schemas.openxmlformats.org/drawingml/2006/main" noChangeAspect="1"/>
-            </wp:cNvGraphicFramePr>
-            <a:graphic xmlns:a="http://schemas.openxmlformats.org/drawingml/2006/main">
-              <a:graphicData uri="http://schemas.openxmlformats.org/drawingml/2006/picture">
-                <pic:pic xmlns:pic="http://schemas.openxmlformats.org/drawingml/2006/picture">
-                  <pic:nvPicPr>
-                    <pic:cNvPr id="0" name="Picture 1" descr="../Desktop/CMPT%20370/Req%20Doc/Ending%20Round-1.png"/>
-                    <pic:cNvPicPr>
-                      <a:picLocks noChangeAspect="1" noChangeArrowheads="1"/>
-                    </pic:cNvPicPr>
-                  </pic:nvPicPr>
-                  <pic:blipFill>
-                    <a:blip r:embed="rId14" cstate="print">
-                      <a:extLst>
-                        <a:ext uri="{28A0092B-C50C-407E-A947-70E740481C1C}">
-                          <a14:useLocalDpi xmlns:a14="http://schemas.microsoft.com/office/drawing/2010/main" val="0"/>
-                        </a:ext>
-                      </a:extLst>
-                    </a:blip>
-                    <a:srcRect/>
-                    <a:stretch>
-                      <a:fillRect/>
-                    </a:stretch>
-                  </pic:blipFill>
-                  <pic:spPr bwMode="auto">
-                    <a:xfrm>
-                      <a:off x="0" y="0"/>
-                      <a:ext cx="1828800" cy="3200400"/>
-                    </a:xfrm>
-                    <a:prstGeom prst="rect">
-                      <a:avLst/>
-                    </a:prstGeom>
-                    <a:noFill/>
-                    <a:ln>
-                      <a:noFill/>
-                    </a:ln>
-                  </pic:spPr>
-                </pic:pic>
-              </a:graphicData>
-            </a:graphic>
-            <wp14:sizeRelH relativeFrom="page">
-              <wp14:pctWidth>0</wp14:pctWidth>
-            </wp14:sizeRelH>
-            <wp14:sizeRelV relativeFrom="page">
-              <wp14:pctHeight>0</wp14:pctHeight>
-            </wp14:sizeRelV>
-          </wp:anchor>
-        </w:drawing>
-      </w:r>
-    </w:p>
-    <w:p>
-      <w:pPr>
-        <w:spacing w:before="0" w:after="0" w:line="240" w:lineRule="auto"/>
-        <w:ind w:left="720"/>
-        <w:contextualSpacing/>
-        <w:rPr>
-          <w:rFonts w:ascii="Times New Roman" w:hAnsi="Times New Roman" w:cs="Times New Roman"/>
-          <w:b/>
-          <w:sz w:val="30"/>
-          <w:szCs w:val="30"/>
-        </w:rPr>
-      </w:pPr>
-      <w:r>
-        <w:rPr>
-          <w:rFonts w:ascii="Times New Roman" w:hAnsi="Times New Roman" w:cs="Times New Roman"/>
-          <w:b/>
-          <w:sz w:val="30"/>
-          <w:szCs w:val="30"/>
-        </w:rPr>
-        <w:t>Ending Round</w:t>
-      </w:r>
-      <w:r>
-        <w:rPr>
-          <w:rFonts w:ascii="Times New Roman" w:hAnsi="Times New Roman" w:cs="Times New Roman"/>
-          <w:b/>
-          <w:sz w:val="30"/>
-          <w:szCs w:val="30"/>
-        </w:rPr>
-        <w:t>:</w:t>
-      </w:r>
-    </w:p>
-    <w:p>
-      <w:pPr>
-        <w:shd w:val="clear" w:color="auto" w:fill="FFFFFF"/>
-        <w:spacing w:before="0" w:after="0" w:line="240" w:lineRule="auto"/>
-        <w:contextualSpacing/>
-        <w:rPr>
-          <w:rFonts w:ascii="Times New Roman" w:hAnsi="Times New Roman" w:cs="Times New Roman"/>
-          <w:sz w:val="28"/>
-          <w:szCs w:val="28"/>
-        </w:rPr>
-      </w:pPr>
-    </w:p>
-    <w:p>
-      <w:pPr>
-        <w:shd w:val="clear" w:color="auto" w:fill="FFFFFF"/>
-        <w:spacing w:before="0" w:after="0" w:line="240" w:lineRule="auto"/>
-        <w:ind w:firstLine="720"/>
-        <w:contextualSpacing/>
-        <w:rPr>
-          <w:rFonts w:ascii="Times New Roman" w:hAnsi="Times New Roman" w:cs="Times New Roman"/>
-          <w:color w:val="000000"/>
-          <w:sz w:val="24"/>
-          <w:szCs w:val="24"/>
-        </w:rPr>
-      </w:pPr>
-      <w:r>
-        <w:rPr>
-          <w:rFonts w:ascii="Times New Roman" w:hAnsi="Times New Roman" w:cs="Times New Roman"/>
-          <w:color w:val="000000"/>
-          <w:sz w:val="24"/>
-          <w:szCs w:val="24"/>
-        </w:rPr>
-        <w:tab/>
-        <w:t>At any point in a player’s turn they can decide that it is the end of their round by pressing the “End Round” button in the main Game UI. The game will then move on to the next playe</w:t>
-      </w:r>
-      <w:bookmarkStart w:id="0" w:name="_GoBack"/>
-      <w:bookmarkEnd w:id="0"/>
-      <w:r>
-        <w:rPr>
-          <w:rFonts w:ascii="Times New Roman" w:hAnsi="Times New Roman" w:cs="Times New Roman"/>
-          <w:color w:val="000000"/>
-          <w:sz w:val="24"/>
-          <w:szCs w:val="24"/>
-        </w:rPr>
-        <w:t>r. If the player has not elected to end the round before they have used all of their movement then the game will be automatically move on to the next player.</w:t>
-      </w:r>
-    </w:p>
-    <w:p>
-      <w:pPr>
-        <w:shd w:val="clear" w:color="auto" w:fill="FFFFFF"/>
-        <w:spacing w:before="0" w:after="0" w:line="240" w:lineRule="auto"/>
-        <w:ind w:firstLine="720"/>
-        <w:rPr>
-          <w:rFonts w:ascii="Times New Roman" w:hAnsi="Times New Roman" w:cs="Times New Roman"/>
-          <w:color w:val="000000"/>
-          <w:sz w:val="24"/>
-          <w:szCs w:val="24"/>
-        </w:rPr>
-      </w:pPr>
-      <w:r>
-        <w:rPr>
-          <w:rFonts w:ascii="Times New Roman" w:hAnsi="Times New Roman" w:cs="Times New Roman"/>
-          <w:color w:val="000000"/>
-          <w:sz w:val="24"/>
-          <w:szCs w:val="24"/>
-        </w:rPr>
-        <w:t>1.</w:t>
-      </w:r>
-      <w:r>
-        <w:rPr>
-          <w:rFonts w:ascii="Times New Roman" w:hAnsi="Times New Roman" w:cs="Times New Roman"/>
-          <w:color w:val="000000"/>
-          <w:sz w:val="24"/>
-          <w:szCs w:val="24"/>
-        </w:rPr>
-        <w:t xml:space="preserve"> </w:t>
-      </w:r>
-      <w:r>
-        <w:rPr>
-          <w:rFonts w:ascii="Times New Roman" w:hAnsi="Times New Roman" w:cs="Times New Roman"/>
-          <w:color w:val="000000"/>
-          <w:sz w:val="24"/>
-          <w:szCs w:val="24"/>
-        </w:rPr>
-        <w:t>The use case begins when the player selects “End Round</w:t>
-      </w:r>
-      <w:r>
-        <w:rPr>
-          <w:rFonts w:ascii="Times New Roman" w:hAnsi="Times New Roman" w:cs="Times New Roman"/>
-          <w:color w:val="000000"/>
-          <w:sz w:val="24"/>
-          <w:szCs w:val="24"/>
-        </w:rPr>
-        <w:t>”</w:t>
-      </w:r>
-    </w:p>
-    <w:p>
-      <w:pPr>
-        <w:shd w:val="clear" w:color="auto" w:fill="FFFFFF"/>
-        <w:spacing w:before="0" w:after="0" w:line="240" w:lineRule="auto"/>
-        <w:ind w:firstLine="720"/>
-        <w:rPr>
-          <w:rFonts w:ascii="Times New Roman" w:hAnsi="Times New Roman" w:cs="Times New Roman"/>
-          <w:color w:val="000000"/>
-          <w:sz w:val="24"/>
-          <w:szCs w:val="24"/>
-        </w:rPr>
-      </w:pPr>
-      <w:r>
-        <w:rPr>
-          <w:rFonts w:ascii="Times New Roman" w:hAnsi="Times New Roman" w:cs="Times New Roman"/>
-          <w:color w:val="000000"/>
-          <w:sz w:val="24"/>
-          <w:szCs w:val="24"/>
-        </w:rPr>
-        <w:t>2. The system will then move onto the next player</w:t>
-      </w:r>
-    </w:p>
-    <w:p>
-      <w:pPr>
-        <w:shd w:val="clear" w:color="auto" w:fill="FFFFFF"/>
-        <w:spacing w:before="0" w:after="0" w:line="240" w:lineRule="auto"/>
-        <w:ind w:firstLine="720"/>
-        <w:rPr>
-          <w:rFonts w:ascii="Times New Roman" w:hAnsi="Times New Roman" w:cs="Times New Roman"/>
-          <w:color w:val="000000"/>
-          <w:sz w:val="24"/>
-          <w:szCs w:val="24"/>
-        </w:rPr>
-      </w:pPr>
-      <w:r>
-        <w:rPr>
-          <w:rFonts w:ascii="Times New Roman" w:hAnsi="Times New Roman" w:cs="Times New Roman"/>
-          <w:color w:val="000000"/>
-          <w:sz w:val="24"/>
-          <w:szCs w:val="24"/>
-        </w:rPr>
-        <w:t xml:space="preserve">3. The next player will be then prompted to play their highest movement distance robot that they have not used yet in that turn. </w:t>
-      </w:r>
-    </w:p>
-    <w:p>
-      <w:pPr>
-        <w:shd w:val="clear" w:color="auto" w:fill="FFFFFF"/>
-        <w:spacing w:before="0" w:after="0" w:line="240" w:lineRule="auto"/>
-        <w:ind w:firstLine="720"/>
-        <w:rPr>
-          <w:rFonts w:ascii="Times New Roman" w:hAnsi="Times New Roman" w:cs="Times New Roman"/>
-          <w:color w:val="000000"/>
-          <w:sz w:val="24"/>
-          <w:szCs w:val="24"/>
-        </w:rPr>
-      </w:pPr>
-    </w:p>
-    <w:p>
-      <w:pPr>
-        <w:shd w:val="clear" w:color="auto" w:fill="FFFFFF"/>
-        <w:spacing w:before="0" w:after="0" w:line="240" w:lineRule="auto"/>
-        <w:ind w:firstLine="720"/>
-        <w:rPr>
-          <w:rFonts w:ascii="Times New Roman" w:hAnsi="Times New Roman" w:cs="Times New Roman"/>
-          <w:color w:val="000000"/>
-          <w:sz w:val="24"/>
-          <w:szCs w:val="24"/>
-        </w:rPr>
-      </w:pPr>
-    </w:p>
-    <w:p>
-      <w:pPr>
-        <w:shd w:val="clear" w:color="auto" w:fill="FFFFFF"/>
-        <w:spacing w:before="0" w:after="0" w:line="240" w:lineRule="auto"/>
-        <w:ind w:firstLine="720"/>
-        <w:rPr>
-          <w:rFonts w:ascii="Times New Roman" w:hAnsi="Times New Roman" w:cs="Times New Roman"/>
-          <w:color w:val="000000"/>
-          <w:sz w:val="24"/>
-          <w:szCs w:val="24"/>
-        </w:rPr>
-      </w:pPr>
-    </w:p>
-    <w:p>
-      <w:pPr>
-        <w:shd w:val="clear" w:color="auto" w:fill="FFFFFF"/>
-        <w:spacing w:before="0" w:after="0" w:line="240" w:lineRule="auto"/>
-        <w:ind w:firstLine="720"/>
-        <w:rPr>
-          <w:rFonts w:ascii="Times New Roman" w:hAnsi="Times New Roman" w:cs="Times New Roman"/>
-          <w:color w:val="000000"/>
-          <w:sz w:val="24"/>
-          <w:szCs w:val="24"/>
-        </w:rPr>
-      </w:pPr>
-    </w:p>
-    <w:p>
-      <w:pPr>
-        <w:rPr>
-          <w:rFonts w:ascii="Times New Roman" w:hAnsi="Times New Roman" w:cs="Times New Roman"/>
-        </w:rPr>
-      </w:pPr>
-    </w:p>
-    <w:p>
-      <w:pPr>
-        <w:rPr>
-          <w:rFonts w:ascii="Times New Roman" w:hAnsi="Times New Roman" w:cs="Times New Roman"/>
-        </w:rPr>
-      </w:pPr>
-    </w:p>
-    <w:p>
-      <w:pPr>
-        <w:rPr>
-          <w:rFonts w:ascii="Times New Roman" w:hAnsi="Times New Roman" w:cs="Times New Roman"/>
-        </w:rPr>
-      </w:pPr>
-    </w:p>
-    <w:p>
-      <w:pPr>
-        <w:rPr>
-          <w:rFonts w:ascii="Times New Roman" w:hAnsi="Times New Roman" w:cs="Times New Roman"/>
-        </w:rPr>
-      </w:pPr>
-    </w:p>
-    <w:p>
-      <w:pPr>
-        <w:rPr>
-          <w:rFonts w:ascii="Times New Roman" w:hAnsi="Times New Roman" w:cs="Times New Roman"/>
-        </w:rPr>
-      </w:pPr>
-    </w:p>
-    <w:p>
-      <w:pPr>
-        <w:rPr>
-          <w:rFonts w:ascii="Times New Roman" w:hAnsi="Times New Roman" w:cs="Times New Roman"/>
-        </w:rPr>
-      </w:pPr>
-    </w:p>
-    <w:p>
-      <w:pPr>
-        <w:rPr>
-          <w:rFonts w:ascii="Times New Roman" w:hAnsi="Times New Roman" w:cs="Times New Roman"/>
-        </w:rPr>
-      </w:pPr>
-    </w:p>
-    <w:p>
-      <w:pPr>
-        <w:rPr>
-          <w:rFonts w:ascii="Times New Roman" w:hAnsi="Times New Roman" w:cs="Times New Roman"/>
-        </w:rPr>
-      </w:pPr>
-    </w:p>
-    <w:p>
-      <w:pPr>
-        <w:rPr>
-          <w:rFonts w:ascii="Times New Roman" w:hAnsi="Times New Roman" w:cs="Times New Roman"/>
-        </w:rPr>
-      </w:pPr>
-    </w:p>
-    <w:p>
-      <w:pPr>
-        <w:rPr>
-          <w:rFonts w:ascii="Times New Roman" w:hAnsi="Times New Roman" w:cs="Times New Roman"/>
-        </w:rPr>
-      </w:pPr>
-    </w:p>
-    <w:p>
-      <w:pPr>
-        <w:rPr>
-          <w:rFonts w:ascii="Times New Roman" w:hAnsi="Times New Roman" w:cs="Times New Roman"/>
-        </w:rPr>
-      </w:pPr>
-    </w:p>
-    <w:p>
-      <w:pPr>
-        <w:rPr>
-          <w:rFonts w:ascii="Times New Roman" w:hAnsi="Times New Roman" w:cs="Times New Roman"/>
           <w:sz w:val="32"/>
           <w:szCs w:val="32"/>
         </w:rPr>
@@ -8308,10 +8828,11 @@
           <w:noProof/>
           <w:sz w:val="30"/>
           <w:szCs w:val="30"/>
-          <w:lang w:val="en-US"/>
-        </w:rPr>
+          <w:lang w:eastAsia="en-CA"/>
+        </w:rPr>
+        <w:lastRenderedPageBreak/>
         <w:drawing>
-          <wp:anchor distT="0" distB="0" distL="114300" distR="114300" simplePos="0" relativeHeight="251665408" behindDoc="0" locked="0" layoutInCell="1" allowOverlap="1" wp14:anchorId="24D75CDB" wp14:editId="7512051D">
+          <wp:anchor distT="0" distB="0" distL="114300" distR="114300" simplePos="0" relativeHeight="251665408" behindDoc="0" locked="0" layoutInCell="1" allowOverlap="1" wp14:anchorId="020C3FF2" wp14:editId="2AFDDD50">
             <wp:simplePos x="0" y="0"/>
             <wp:positionH relativeFrom="margin">
               <wp:align>right</wp:align>
@@ -8336,7 +8857,7 @@
                     </pic:cNvPicPr>
                   </pic:nvPicPr>
                   <pic:blipFill>
-                    <a:blip r:embed="rId15">
+                    <a:blip r:embed="rId19">
                       <a:extLst>
                         <a:ext uri="{28A0092B-C50C-407E-A947-70E740481C1C}">
                           <a14:useLocalDpi xmlns:a14="http://schemas.microsoft.com/office/drawing/2010/main" val="0"/>
@@ -8471,10 +8992,10 @@
         <w:rPr>
           <w:rFonts w:ascii="Times New Roman" w:hAnsi="Times New Roman" w:cs="Times New Roman"/>
           <w:noProof/>
-          <w:lang w:val="en-US"/>
+          <w:lang w:eastAsia="en-CA"/>
         </w:rPr>
         <w:drawing>
-          <wp:anchor distT="0" distB="0" distL="114300" distR="114300" simplePos="0" relativeHeight="251666432" behindDoc="0" locked="0" layoutInCell="1" allowOverlap="1" wp14:anchorId="4F5B1548" wp14:editId="744C4CC9">
+          <wp:anchor distT="0" distB="0" distL="114300" distR="114300" simplePos="0" relativeHeight="251666432" behindDoc="0" locked="0" layoutInCell="1" allowOverlap="1" wp14:anchorId="5D2B979D" wp14:editId="6C64495C">
             <wp:simplePos x="0" y="0"/>
             <wp:positionH relativeFrom="margin">
               <wp:posOffset>170121</wp:posOffset>
@@ -8499,7 +9020,7 @@
                     </pic:cNvPicPr>
                   </pic:nvPicPr>
                   <pic:blipFill>
-                    <a:blip r:embed="rId16">
+                    <a:blip r:embed="rId20">
                       <a:extLst>
                         <a:ext uri="{28A0092B-C50C-407E-A947-70E740481C1C}">
                           <a14:useLocalDpi xmlns:a14="http://schemas.microsoft.com/office/drawing/2010/main" val="0"/>
@@ -8903,20 +9424,20 @@
         <w:rPr>
           <w:rFonts w:ascii="Times New Roman" w:hAnsi="Times New Roman" w:cs="Times New Roman"/>
           <w:noProof/>
-          <w:lang w:val="en-US"/>
+          <w:lang w:eastAsia="en-CA"/>
         </w:rPr>
         <w:lastRenderedPageBreak/>
         <w:drawing>
-          <wp:anchor distT="0" distB="0" distL="114300" distR="114300" simplePos="0" relativeHeight="251667456" behindDoc="0" locked="0" layoutInCell="1" allowOverlap="1" wp14:anchorId="2E2AAEDC" wp14:editId="368300DE">
+          <wp:anchor distT="0" distB="0" distL="114300" distR="114300" simplePos="0" relativeHeight="251667456" behindDoc="0" locked="0" layoutInCell="1" allowOverlap="1" wp14:anchorId="01F0F8B4" wp14:editId="1481D14F">
             <wp:simplePos x="0" y="0"/>
             <wp:positionH relativeFrom="margin">
-              <wp:posOffset>-873760</wp:posOffset>
+              <wp:posOffset>-873457</wp:posOffset>
             </wp:positionH>
-            <wp:positionV relativeFrom="margin">
-              <wp:posOffset>7620</wp:posOffset>
+            <wp:positionV relativeFrom="paragraph">
+              <wp:posOffset>13648</wp:posOffset>
             </wp:positionV>
-            <wp:extent cx="3879850" cy="7212330"/>
-            <wp:effectExtent l="0" t="0" r="6350" b="7620"/>
+            <wp:extent cx="3830320" cy="7212330"/>
+            <wp:effectExtent l="0" t="0" r="0" b="7620"/>
             <wp:wrapSquare wrapText="bothSides"/>
             <wp:docPr id="10" name="Picture 10" descr="C:\Users\Brandon\Desktop\download (2).png"/>
             <wp:cNvGraphicFramePr>
@@ -8932,7 +9453,7 @@
                     </pic:cNvPicPr>
                   </pic:nvPicPr>
                   <pic:blipFill>
-                    <a:blip r:embed="rId17">
+                    <a:blip r:embed="rId21">
                       <a:extLst>
                         <a:ext uri="{28A0092B-C50C-407E-A947-70E740481C1C}">
                           <a14:useLocalDpi xmlns:a14="http://schemas.microsoft.com/office/drawing/2010/main" val="0"/>
@@ -8947,7 +9468,7 @@
                   <pic:spPr bwMode="auto">
                     <a:xfrm>
                       <a:off x="0" y="0"/>
-                      <a:ext cx="3879850" cy="7212330"/>
+                      <a:ext cx="3830320" cy="7212330"/>
                     </a:xfrm>
                     <a:prstGeom prst="rect">
                       <a:avLst/>
@@ -9026,8 +9547,44 @@
           <w:sz w:val="24"/>
           <w:szCs w:val="24"/>
         </w:rPr>
-        <w:t>Enumerate happens when the user clicks Server Imports</w:t>
-      </w:r>
+        <w:t xml:space="preserve">Enumerate happens when the user </w:t>
+      </w:r>
+      <w:r>
+        <w:rPr>
+          <w:rFonts w:ascii="Times New Roman" w:hAnsi="Times New Roman" w:cs="Times New Roman"/>
+          <w:sz w:val="24"/>
+          <w:szCs w:val="24"/>
+        </w:rPr>
+        <w:t xml:space="preserve">clicks </w:t>
+      </w:r>
+      <w:r>
+        <w:rPr>
+          <w:rFonts w:ascii="Times New Roman" w:hAnsi="Times New Roman" w:cs="Times New Roman"/>
+          <w:sz w:val="24"/>
+          <w:szCs w:val="24"/>
+        </w:rPr>
+        <w:tab/>
+      </w:r>
+      <w:r>
+        <w:rPr>
+          <w:rFonts w:ascii="Times New Roman" w:hAnsi="Times New Roman" w:cs="Times New Roman"/>
+          <w:sz w:val="24"/>
+          <w:szCs w:val="24"/>
+        </w:rPr>
+        <w:t>Server Imports</w:t>
+      </w:r>
+    </w:p>
+    <w:p>
+      <w:pPr>
+        <w:pStyle w:val="ListParagraph"/>
+        <w:spacing w:before="0" w:after="160" w:line="259" w:lineRule="auto"/>
+        <w:ind w:left="1080"/>
+        <w:rPr>
+          <w:rFonts w:ascii="Times New Roman" w:hAnsi="Times New Roman" w:cs="Times New Roman"/>
+          <w:sz w:val="24"/>
+          <w:szCs w:val="24"/>
+        </w:rPr>
+      </w:pPr>
     </w:p>
     <w:p>
       <w:pPr>
@@ -9049,8 +9606,84 @@
           <w:sz w:val="24"/>
           <w:szCs w:val="24"/>
         </w:rPr>
-        <w:t>A popup would appear displaying all the team of robot that is stored on the server, each robot team on the list would show the team name, wins, match played, win/loss ratio, and version.</w:t>
-      </w:r>
+        <w:t xml:space="preserve">A popup would appear displaying all </w:t>
+      </w:r>
+      <w:r>
+        <w:rPr>
+          <w:rFonts w:ascii="Times New Roman" w:hAnsi="Times New Roman" w:cs="Times New Roman"/>
+          <w:sz w:val="24"/>
+          <w:szCs w:val="24"/>
+        </w:rPr>
+        <w:tab/>
+      </w:r>
+      <w:r>
+        <w:rPr>
+          <w:rFonts w:ascii="Times New Roman" w:hAnsi="Times New Roman" w:cs="Times New Roman"/>
+          <w:sz w:val="24"/>
+          <w:szCs w:val="24"/>
+        </w:rPr>
+        <w:t xml:space="preserve">the team of robot that is stored on the server, </w:t>
+      </w:r>
+      <w:r>
+        <w:rPr>
+          <w:rFonts w:ascii="Times New Roman" w:hAnsi="Times New Roman" w:cs="Times New Roman"/>
+          <w:sz w:val="24"/>
+          <w:szCs w:val="24"/>
+        </w:rPr>
+        <w:tab/>
+      </w:r>
+      <w:r>
+        <w:rPr>
+          <w:rFonts w:ascii="Times New Roman" w:hAnsi="Times New Roman" w:cs="Times New Roman"/>
+          <w:sz w:val="24"/>
+          <w:szCs w:val="24"/>
+        </w:rPr>
+        <w:t xml:space="preserve">each robot team on the list would show the </w:t>
+      </w:r>
+      <w:r>
+        <w:rPr>
+          <w:rFonts w:ascii="Times New Roman" w:hAnsi="Times New Roman" w:cs="Times New Roman"/>
+          <w:sz w:val="24"/>
+          <w:szCs w:val="24"/>
+        </w:rPr>
+        <w:tab/>
+      </w:r>
+      <w:r>
+        <w:rPr>
+          <w:rFonts w:ascii="Times New Roman" w:hAnsi="Times New Roman" w:cs="Times New Roman"/>
+          <w:sz w:val="24"/>
+          <w:szCs w:val="24"/>
+        </w:rPr>
+        <w:t xml:space="preserve">team name, wins, match played, win/loss </w:t>
+      </w:r>
+      <w:r>
+        <w:rPr>
+          <w:rFonts w:ascii="Times New Roman" w:hAnsi="Times New Roman" w:cs="Times New Roman"/>
+          <w:sz w:val="24"/>
+          <w:szCs w:val="24"/>
+        </w:rPr>
+        <w:tab/>
+      </w:r>
+      <w:r>
+        <w:rPr>
+          <w:rFonts w:ascii="Times New Roman" w:hAnsi="Times New Roman" w:cs="Times New Roman"/>
+          <w:sz w:val="24"/>
+          <w:szCs w:val="24"/>
+        </w:rPr>
+        <w:t>ratio, and version.</w:t>
+      </w:r>
+    </w:p>
+    <w:p>
+      <w:pPr>
+        <w:pStyle w:val="ListParagraph"/>
+        <w:spacing w:before="0" w:after="160" w:line="259" w:lineRule="auto"/>
+        <w:ind w:left="1080"/>
+        <w:rPr>
+          <w:rFonts w:ascii="Times New Roman" w:hAnsi="Times New Roman" w:cs="Times New Roman"/>
+          <w:sz w:val="24"/>
+          <w:szCs w:val="24"/>
+        </w:rPr>
+      </w:pPr>
     </w:p>
     <w:p>
       <w:pPr>
@@ -9078,25 +9711,14 @@
     <w:p>
       <w:pPr>
         <w:pStyle w:val="ListParagraph"/>
-        <w:numPr>
-          <w:ilvl w:val="0"/>
-          <w:numId w:val="23"/>
-        </w:numPr>
         <w:spacing w:before="0" w:after="160" w:line="259" w:lineRule="auto"/>
-        <w:rPr>
-          <w:rFonts w:ascii="Times New Roman" w:hAnsi="Times New Roman" w:cs="Times New Roman"/>
-          <w:sz w:val="24"/>
-          <w:szCs w:val="24"/>
-        </w:rPr>
-      </w:pPr>
-      <w:r>
-        <w:rPr>
-          <w:rFonts w:ascii="Times New Roman" w:hAnsi="Times New Roman" w:cs="Times New Roman"/>
-          <w:sz w:val="24"/>
-          <w:szCs w:val="24"/>
-        </w:rPr>
-        <w:t>User select the Team</w:t>
-      </w:r>
+        <w:ind w:left="1080"/>
+        <w:rPr>
+          <w:rFonts w:ascii="Times New Roman" w:hAnsi="Times New Roman" w:cs="Times New Roman"/>
+          <w:sz w:val="24"/>
+          <w:szCs w:val="24"/>
+        </w:rPr>
+      </w:pPr>
     </w:p>
     <w:p>
       <w:pPr>
@@ -9118,8 +9740,20 @@
           <w:sz w:val="24"/>
           <w:szCs w:val="24"/>
         </w:rPr>
-        <w:t>User pressed Add Team</w:t>
-      </w:r>
+        <w:t>User select the Team</w:t>
+      </w:r>
+    </w:p>
+    <w:p>
+      <w:pPr>
+        <w:pStyle w:val="ListParagraph"/>
+        <w:spacing w:before="0" w:after="160" w:line="259" w:lineRule="auto"/>
+        <w:ind w:left="1080"/>
+        <w:rPr>
+          <w:rFonts w:ascii="Times New Roman" w:hAnsi="Times New Roman" w:cs="Times New Roman"/>
+          <w:sz w:val="24"/>
+          <w:szCs w:val="24"/>
+        </w:rPr>
+      </w:pPr>
     </w:p>
     <w:p>
       <w:pPr>
@@ -9141,8 +9775,20 @@
           <w:sz w:val="24"/>
           <w:szCs w:val="24"/>
         </w:rPr>
-        <w:t>Download Scenarios</w:t>
-      </w:r>
+        <w:t>User pressed Add Team</w:t>
+      </w:r>
+    </w:p>
+    <w:p>
+      <w:pPr>
+        <w:pStyle w:val="ListParagraph"/>
+        <w:spacing w:before="0" w:after="160" w:line="259" w:lineRule="auto"/>
+        <w:ind w:left="1080"/>
+        <w:rPr>
+          <w:rFonts w:ascii="Times New Roman" w:hAnsi="Times New Roman" w:cs="Times New Roman"/>
+          <w:sz w:val="24"/>
+          <w:szCs w:val="24"/>
+        </w:rPr>
+      </w:pPr>
     </w:p>
     <w:p>
       <w:pPr>
@@ -9164,6 +9810,41 @@
           <w:sz w:val="24"/>
           <w:szCs w:val="24"/>
         </w:rPr>
+        <w:t>Download Scenarios</w:t>
+      </w:r>
+    </w:p>
+    <w:p>
+      <w:pPr>
+        <w:pStyle w:val="ListParagraph"/>
+        <w:spacing w:before="0" w:after="160" w:line="259" w:lineRule="auto"/>
+        <w:ind w:left="1080"/>
+        <w:rPr>
+          <w:rFonts w:ascii="Times New Roman" w:hAnsi="Times New Roman" w:cs="Times New Roman"/>
+          <w:sz w:val="24"/>
+          <w:szCs w:val="24"/>
+        </w:rPr>
+      </w:pPr>
+    </w:p>
+    <w:p>
+      <w:pPr>
+        <w:pStyle w:val="ListParagraph"/>
+        <w:numPr>
+          <w:ilvl w:val="0"/>
+          <w:numId w:val="23"/>
+        </w:numPr>
+        <w:spacing w:before="0" w:after="160" w:line="259" w:lineRule="auto"/>
+        <w:rPr>
+          <w:rFonts w:ascii="Times New Roman" w:hAnsi="Times New Roman" w:cs="Times New Roman"/>
+          <w:sz w:val="24"/>
+          <w:szCs w:val="24"/>
+        </w:rPr>
+      </w:pPr>
+      <w:r>
+        <w:rPr>
+          <w:rFonts w:ascii="Times New Roman" w:hAnsi="Times New Roman" w:cs="Times New Roman"/>
+          <w:sz w:val="24"/>
+          <w:szCs w:val="24"/>
+        </w:rPr>
         <w:t>Add the team in to the game</w:t>
       </w:r>
     </w:p>
@@ -9192,15 +9873,6 @@
         </w:rPr>
         <w:t>Secondary Scenario:</w:t>
       </w:r>
-    </w:p>
-    <w:p>
-      <w:pPr>
-        <w:rPr>
-          <w:rFonts w:ascii="Times New Roman" w:hAnsi="Times New Roman" w:cs="Times New Roman"/>
-          <w:sz w:val="28"/>
-          <w:szCs w:val="28"/>
-        </w:rPr>
-      </w:pPr>
     </w:p>
     <w:p>
       <w:pPr>
@@ -9248,7 +9920,17 @@
           <w:sz w:val="24"/>
           <w:szCs w:val="24"/>
         </w:rPr>
-        <w:t>The duplicate happens when the user tries to add a team with a name that ha</w:t>
+        <w:t xml:space="preserve">The duplicate happens when the user tries to </w:t>
+      </w:r>
+      <w:bookmarkStart w:id="0" w:name="_GoBack"/>
+      <w:bookmarkEnd w:id="0"/>
+      <w:r>
+        <w:rPr>
+          <w:rFonts w:ascii="Times New Roman" w:hAnsi="Times New Roman" w:cs="Times New Roman"/>
+          <w:sz w:val="24"/>
+          <w:szCs w:val="24"/>
+        </w:rPr>
+        <w:t>add a team with a name that ha</w:t>
       </w:r>
       <w:r>
         <w:rPr>
@@ -9266,6 +9948,17 @@
         </w:rPr>
         <w:t xml:space="preserve"> already been taken.</w:t>
       </w:r>
+    </w:p>
+    <w:p>
+      <w:pPr>
+        <w:pStyle w:val="ListParagraph"/>
+        <w:spacing w:before="0" w:after="160" w:line="259" w:lineRule="auto"/>
+        <w:rPr>
+          <w:rFonts w:ascii="Times New Roman" w:hAnsi="Times New Roman" w:cs="Times New Roman"/>
+          <w:sz w:val="24"/>
+          <w:szCs w:val="24"/>
+        </w:rPr>
+      </w:pPr>
     </w:p>
     <w:p>
       <w:pPr>
@@ -9293,6 +9986,17 @@
     <w:p>
       <w:pPr>
         <w:pStyle w:val="ListParagraph"/>
+        <w:spacing w:before="0" w:after="160" w:line="259" w:lineRule="auto"/>
+        <w:rPr>
+          <w:rFonts w:ascii="Times New Roman" w:hAnsi="Times New Roman" w:cs="Times New Roman"/>
+          <w:sz w:val="24"/>
+          <w:szCs w:val="24"/>
+        </w:rPr>
+      </w:pPr>
+    </w:p>
+    <w:p>
+      <w:pPr>
+        <w:pStyle w:val="ListParagraph"/>
         <w:numPr>
           <w:ilvl w:val="0"/>
           <w:numId w:val="24"/>
@@ -9408,11 +10112,10 @@
         <w:rPr>
           <w:rFonts w:ascii="Times New Roman" w:hAnsi="Times New Roman" w:cs="Times New Roman"/>
           <w:noProof/>
-          <w:lang w:val="en-US"/>
-        </w:rPr>
-        <w:lastRenderedPageBreak/>
+          <w:lang w:eastAsia="en-CA"/>
+        </w:rPr>
         <w:drawing>
-          <wp:anchor distT="0" distB="0" distL="114300" distR="114300" simplePos="0" relativeHeight="251668480" behindDoc="0" locked="0" layoutInCell="1" allowOverlap="1" wp14:anchorId="5AC52169" wp14:editId="579F8E0A">
+          <wp:anchor distT="0" distB="0" distL="114300" distR="114300" simplePos="0" relativeHeight="251668480" behindDoc="0" locked="0" layoutInCell="1" allowOverlap="1" wp14:anchorId="39CCAF31" wp14:editId="7C69CBAE">
             <wp:simplePos x="0" y="0"/>
             <wp:positionH relativeFrom="margin">
               <wp:posOffset>-810895</wp:posOffset>
@@ -9437,7 +10140,7 @@
                     </pic:cNvPicPr>
                   </pic:nvPicPr>
                   <pic:blipFill>
-                    <a:blip r:embed="rId18">
+                    <a:blip r:embed="rId22">
                       <a:extLst>
                         <a:ext uri="{28A0092B-C50C-407E-A947-70E740481C1C}">
                           <a14:useLocalDpi xmlns:a14="http://schemas.microsoft.com/office/drawing/2010/main" val="0"/>
@@ -9819,18 +10522,32 @@
           <w:sz w:val="24"/>
           <w:szCs w:val="24"/>
         </w:rPr>
-        <w:t xml:space="preserve">The fast forward control allows for quick viewing of the game and the pause button allows for the spectator time to view the board. The fog of war button is an on/off toggle for the fog of war view of the board. If the toggle is turned on then the spectator will only be able to see what the computer player can see of who’s turn it is. If the toggle is off, then the spectator can see the entire board regardless of which team’s turn it is. To exit spectator </w:t>
-      </w:r>
-      <w:proofErr w:type="gramStart"/>
-      <w:r>
-        <w:rPr>
-          <w:rFonts w:ascii="Times New Roman" w:hAnsi="Times New Roman" w:cs="Times New Roman"/>
-          <w:sz w:val="24"/>
-          <w:szCs w:val="24"/>
-        </w:rPr>
-        <w:t>mode</w:t>
-      </w:r>
-      <w:proofErr w:type="gramEnd"/>
+        <w:t>The fast forward control allows for quick viewing of the game and the pause button allows for the spectator time to view the board. The fog of war button is an on/off toggle for the fog of war view of the board. If the toggle is turned on</w:t>
+      </w:r>
+      <w:r>
+        <w:rPr>
+          <w:rFonts w:ascii="Times New Roman" w:hAnsi="Times New Roman" w:cs="Times New Roman"/>
+          <w:sz w:val="24"/>
+          <w:szCs w:val="24"/>
+        </w:rPr>
+        <w:t>,</w:t>
+      </w:r>
+      <w:r>
+        <w:rPr>
+          <w:rFonts w:ascii="Times New Roman" w:hAnsi="Times New Roman" w:cs="Times New Roman"/>
+          <w:sz w:val="24"/>
+          <w:szCs w:val="24"/>
+        </w:rPr>
+        <w:t xml:space="preserve"> the spectator will only be able to see what the computer player can see of who’s turn it is. If the toggle is off, then the spectator can see the entire board regardless of which team’s turn it is. To exit spectator mode</w:t>
+      </w:r>
+      <w:r>
+        <w:rPr>
+          <w:rFonts w:ascii="Times New Roman" w:hAnsi="Times New Roman" w:cs="Times New Roman"/>
+          <w:sz w:val="24"/>
+          <w:szCs w:val="24"/>
+        </w:rPr>
+        <w:t>,</w:t>
+      </w:r>
       <w:r>
         <w:rPr>
           <w:rFonts w:ascii="Times New Roman" w:hAnsi="Times New Roman" w:cs="Times New Roman"/>
@@ -9839,16 +10556,6 @@
         </w:rPr>
         <w:t xml:space="preserve"> the spectator can press “End Game”. This button will skip all remaining turns of the computer players and show the Victory box displaying the stats of all the robots in the winning team.</w:t>
       </w:r>
-    </w:p>
-    <w:p>
-      <w:pPr>
-        <w:ind w:firstLine="720"/>
-        <w:rPr>
-          <w:rFonts w:ascii="Times New Roman" w:hAnsi="Times New Roman" w:cs="Times New Roman"/>
-          <w:sz w:val="24"/>
-          <w:szCs w:val="24"/>
-        </w:rPr>
-      </w:pPr>
     </w:p>
     <w:p>
       <w:pPr>
@@ -9929,7 +10636,6 @@
         </w:rPr>
         <w:t xml:space="preserve">, with the U of S’ </w:t>
       </w:r>
-      <w:proofErr w:type="spellStart"/>
       <w:r>
         <w:rPr>
           <w:rFonts w:ascii="Times New Roman" w:hAnsi="Times New Roman" w:cs="Times New Roman"/>
@@ -9939,7 +10645,6 @@
         </w:rPr>
         <w:t>tuxworld</w:t>
       </w:r>
-      <w:proofErr w:type="spellEnd"/>
       <w:r>
         <w:rPr>
           <w:rFonts w:ascii="Times New Roman" w:hAnsi="Times New Roman" w:cs="Times New Roman"/>
@@ -9954,25 +10659,7 @@
           <w:sz w:val="24"/>
           <w:szCs w:val="24"/>
         </w:rPr>
-        <w:t xml:space="preserve">. It will be written in Java, making use of the </w:t>
-      </w:r>
-      <w:proofErr w:type="spellStart"/>
-      <w:r>
-        <w:rPr>
-          <w:rFonts w:ascii="Times New Roman" w:hAnsi="Times New Roman" w:cs="Times New Roman"/>
-          <w:sz w:val="24"/>
-          <w:szCs w:val="24"/>
-        </w:rPr>
-        <w:t>AspectJ</w:t>
-      </w:r>
-      <w:proofErr w:type="spellEnd"/>
-      <w:r>
-        <w:rPr>
-          <w:rFonts w:ascii="Times New Roman" w:hAnsi="Times New Roman" w:cs="Times New Roman"/>
-          <w:sz w:val="24"/>
-          <w:szCs w:val="24"/>
-        </w:rPr>
-        <w:t xml:space="preserve"> extension. This </w:t>
+        <w:t xml:space="preserve">. It will be written in Java, making use of the AspectJ extension. This </w:t>
       </w:r>
       <w:r>
         <w:rPr>
@@ -10123,25 +10810,7 @@
           <w:sz w:val="24"/>
           <w:szCs w:val="24"/>
         </w:rPr>
-        <w:t xml:space="preserve">, </w:t>
-      </w:r>
-      <w:proofErr w:type="spellStart"/>
-      <w:r>
-        <w:rPr>
-          <w:rFonts w:ascii="Times New Roman" w:hAnsi="Times New Roman" w:cs="Times New Roman"/>
-          <w:sz w:val="24"/>
-          <w:szCs w:val="24"/>
-        </w:rPr>
-        <w:t>Ixabat</w:t>
-      </w:r>
-      <w:proofErr w:type="spellEnd"/>
-      <w:r>
-        <w:rPr>
-          <w:rFonts w:ascii="Times New Roman" w:hAnsi="Times New Roman" w:cs="Times New Roman"/>
-          <w:sz w:val="24"/>
-          <w:szCs w:val="24"/>
-        </w:rPr>
-        <w:t xml:space="preserve">, Daniel, Kevin, and Brandon. Each member has their own unique skillset that makes us an overall well-rounded team. Decisions are decided in a democratic fashion with emphasis on member-input. Communication is frequent and meetings are organized multiple days a week to ensure members are up-to-date on current objectives. Our team is making use of Git </w:t>
+        <w:t xml:space="preserve">, Ixabat, Daniel, Kevin, and Brandon. Each member has their own unique skillset that makes us an overall well-rounded team. Decisions are decided in a democratic fashion with emphasis on member-input. Communication is frequent and meetings are organized multiple days a week to ensure members are up-to-date on current objectives. Our team is making use of Git </w:t>
       </w:r>
       <w:r>
         <w:rPr>
@@ -10151,17 +10820,6 @@
         </w:rPr>
         <w:t>as our form of version-control.</w:t>
       </w:r>
-    </w:p>
-    <w:p>
-      <w:pPr>
-        <w:ind w:firstLine="720"/>
-        <w:rPr>
-          <w:rFonts w:ascii="Times New Roman" w:hAnsi="Times New Roman" w:cs="Times New Roman"/>
-          <w:b/>
-          <w:sz w:val="30"/>
-          <w:szCs w:val="30"/>
-        </w:rPr>
-      </w:pPr>
     </w:p>
     <w:sectPr>
       <w:pgSz w:w="12240" w:h="15840"/>
@@ -10174,7 +10832,7 @@
 </file>
 
 <file path=word/endnotes.xml><?xml version="1.0" encoding="utf-8"?>
-<w:endnotes xmlns:wpc="http://schemas.microsoft.com/office/word/2010/wordprocessingCanvas" xmlns:mo="http://schemas.microsoft.com/office/mac/office/2008/main" xmlns:mc="http://schemas.openxmlformats.org/markup-compatibility/2006" xmlns:mv="urn:schemas-microsoft-com:mac:vml" xmlns:o="urn:schemas-microsoft-com:office:office" xmlns:r="http://schemas.openxmlformats.org/officeDocument/2006/relationships" xmlns:m="http://schemas.openxmlformats.org/officeDocument/2006/math" xmlns:v="urn:schemas-microsoft-com:vml" xmlns:wp14="http://schemas.microsoft.com/office/word/2010/wordprocessingDrawing" xmlns:wp="http://schemas.openxmlformats.org/drawingml/2006/wordprocessingDrawing" xmlns:w10="urn:schemas-microsoft-com:office:word" xmlns:w="http://schemas.openxmlformats.org/wordprocessingml/2006/main" xmlns:w14="http://schemas.microsoft.com/office/word/2010/wordml" xmlns:w15="http://schemas.microsoft.com/office/word/2012/wordml" xmlns:wpg="http://schemas.microsoft.com/office/word/2010/wordprocessingGroup" xmlns:wpi="http://schemas.microsoft.com/office/word/2010/wordprocessingInk" xmlns:wne="http://schemas.microsoft.com/office/word/2006/wordml" xmlns:wps="http://schemas.microsoft.com/office/word/2010/wordprocessingShape" mc:Ignorable="w14 w15 wp14">
+<w:endnotes xmlns:wpc="http://schemas.microsoft.com/office/word/2010/wordprocessingCanvas" xmlns:cx="http://schemas.microsoft.com/office/drawing/2014/chartex" xmlns:cx1="http://schemas.microsoft.com/office/drawing/2015/9/8/chartex" xmlns:cx2="http://schemas.microsoft.com/office/drawing/2015/10/21/chartex" xmlns:mc="http://schemas.openxmlformats.org/markup-compatibility/2006" xmlns:o="urn:schemas-microsoft-com:office:office" xmlns:r="http://schemas.openxmlformats.org/officeDocument/2006/relationships" xmlns:m="http://schemas.openxmlformats.org/officeDocument/2006/math" xmlns:v="urn:schemas-microsoft-com:vml" xmlns:wp14="http://schemas.microsoft.com/office/word/2010/wordprocessingDrawing" xmlns:wp="http://schemas.openxmlformats.org/drawingml/2006/wordprocessingDrawing" xmlns:w10="urn:schemas-microsoft-com:office:word" xmlns:w="http://schemas.openxmlformats.org/wordprocessingml/2006/main" xmlns:w14="http://schemas.microsoft.com/office/word/2010/wordml" xmlns:w15="http://schemas.microsoft.com/office/word/2012/wordml" xmlns:w16se="http://schemas.microsoft.com/office/word/2015/wordml/symex" xmlns:wpg="http://schemas.microsoft.com/office/word/2010/wordprocessingGroup" xmlns:wpi="http://schemas.microsoft.com/office/word/2010/wordprocessingInk" xmlns:wne="http://schemas.microsoft.com/office/word/2006/wordml" xmlns:wps="http://schemas.microsoft.com/office/word/2010/wordprocessingShape" mc:Ignorable="w14 w15 w16se wp14">
   <w:endnote w:type="separator" w:id="-1">
     <w:p>
       <w:pPr>
@@ -10199,7 +10857,7 @@
 </file>
 
 <file path=word/footnotes.xml><?xml version="1.0" encoding="utf-8"?>
-<w:footnotes xmlns:wpc="http://schemas.microsoft.com/office/word/2010/wordprocessingCanvas" xmlns:mo="http://schemas.microsoft.com/office/mac/office/2008/main" xmlns:mc="http://schemas.openxmlformats.org/markup-compatibility/2006" xmlns:mv="urn:schemas-microsoft-com:mac:vml" xmlns:o="urn:schemas-microsoft-com:office:office" xmlns:r="http://schemas.openxmlformats.org/officeDocument/2006/relationships" xmlns:m="http://schemas.openxmlformats.org/officeDocument/2006/math" xmlns:v="urn:schemas-microsoft-com:vml" xmlns:wp14="http://schemas.microsoft.com/office/word/2010/wordprocessingDrawing" xmlns:wp="http://schemas.openxmlformats.org/drawingml/2006/wordprocessingDrawing" xmlns:w10="urn:schemas-microsoft-com:office:word" xmlns:w="http://schemas.openxmlformats.org/wordprocessingml/2006/main" xmlns:w14="http://schemas.microsoft.com/office/word/2010/wordml" xmlns:w15="http://schemas.microsoft.com/office/word/2012/wordml" xmlns:wpg="http://schemas.microsoft.com/office/word/2010/wordprocessingGroup" xmlns:wpi="http://schemas.microsoft.com/office/word/2010/wordprocessingInk" xmlns:wne="http://schemas.microsoft.com/office/word/2006/wordml" xmlns:wps="http://schemas.microsoft.com/office/word/2010/wordprocessingShape" mc:Ignorable="w14 w15 wp14">
+<w:footnotes xmlns:wpc="http://schemas.microsoft.com/office/word/2010/wordprocessingCanvas" xmlns:cx="http://schemas.microsoft.com/office/drawing/2014/chartex" xmlns:cx1="http://schemas.microsoft.com/office/drawing/2015/9/8/chartex" xmlns:cx2="http://schemas.microsoft.com/office/drawing/2015/10/21/chartex" xmlns:mc="http://schemas.openxmlformats.org/markup-compatibility/2006" xmlns:o="urn:schemas-microsoft-com:office:office" xmlns:r="http://schemas.openxmlformats.org/officeDocument/2006/relationships" xmlns:m="http://schemas.openxmlformats.org/officeDocument/2006/math" xmlns:v="urn:schemas-microsoft-com:vml" xmlns:wp14="http://schemas.microsoft.com/office/word/2010/wordprocessingDrawing" xmlns:wp="http://schemas.openxmlformats.org/drawingml/2006/wordprocessingDrawing" xmlns:w10="urn:schemas-microsoft-com:office:word" xmlns:w="http://schemas.openxmlformats.org/wordprocessingml/2006/main" xmlns:w14="http://schemas.microsoft.com/office/word/2010/wordml" xmlns:w15="http://schemas.microsoft.com/office/word/2012/wordml" xmlns:w16se="http://schemas.microsoft.com/office/word/2015/wordml/symex" xmlns:wpg="http://schemas.microsoft.com/office/word/2010/wordprocessingGroup" xmlns:wpi="http://schemas.microsoft.com/office/word/2010/wordprocessingInk" xmlns:wne="http://schemas.microsoft.com/office/word/2006/wordml" xmlns:wps="http://schemas.microsoft.com/office/word/2010/wordprocessingShape" mc:Ignorable="w14 w15 w16se wp14">
   <w:footnote w:type="separator" w:id="-1">
     <w:p>
       <w:pPr>
@@ -10224,8 +10882,8 @@
 </file>
 
 <file path=word/numbering.xml><?xml version="1.0" encoding="utf-8"?>
-<w:numbering xmlns:wpc="http://schemas.microsoft.com/office/word/2010/wordprocessingCanvas" xmlns:mo="http://schemas.microsoft.com/office/mac/office/2008/main" xmlns:mc="http://schemas.openxmlformats.org/markup-compatibility/2006" xmlns:mv="urn:schemas-microsoft-com:mac:vml" xmlns:o="urn:schemas-microsoft-com:office:office" xmlns:r="http://schemas.openxmlformats.org/officeDocument/2006/relationships" xmlns:m="http://schemas.openxmlformats.org/officeDocument/2006/math" xmlns:v="urn:schemas-microsoft-com:vml" xmlns:wp14="http://schemas.microsoft.com/office/word/2010/wordprocessingDrawing" xmlns:wp="http://schemas.openxmlformats.org/drawingml/2006/wordprocessingDrawing" xmlns:w10="urn:schemas-microsoft-com:office:word" xmlns:w="http://schemas.openxmlformats.org/wordprocessingml/2006/main" xmlns:w14="http://schemas.microsoft.com/office/word/2010/wordml" xmlns:w15="http://schemas.microsoft.com/office/word/2012/wordml" xmlns:wpg="http://schemas.microsoft.com/office/word/2010/wordprocessingGroup" xmlns:wpi="http://schemas.microsoft.com/office/word/2010/wordprocessingInk" xmlns:wne="http://schemas.microsoft.com/office/word/2006/wordml" xmlns:wps="http://schemas.microsoft.com/office/word/2010/wordprocessingShape" mc:Ignorable="w14 w15 wp14">
-  <w:abstractNum w:abstractNumId="0">
+<w:numbering xmlns:wpc="http://schemas.microsoft.com/office/word/2010/wordprocessingCanvas" xmlns:cx="http://schemas.microsoft.com/office/drawing/2014/chartex" xmlns:cx1="http://schemas.microsoft.com/office/drawing/2015/9/8/chartex" xmlns:cx2="http://schemas.microsoft.com/office/drawing/2015/10/21/chartex" xmlns:mc="http://schemas.openxmlformats.org/markup-compatibility/2006" xmlns:o="urn:schemas-microsoft-com:office:office" xmlns:r="http://schemas.openxmlformats.org/officeDocument/2006/relationships" xmlns:m="http://schemas.openxmlformats.org/officeDocument/2006/math" xmlns:v="urn:schemas-microsoft-com:vml" xmlns:wp14="http://schemas.microsoft.com/office/word/2010/wordprocessingDrawing" xmlns:wp="http://schemas.openxmlformats.org/drawingml/2006/wordprocessingDrawing" xmlns:w10="urn:schemas-microsoft-com:office:word" xmlns:w="http://schemas.openxmlformats.org/wordprocessingml/2006/main" xmlns:w14="http://schemas.microsoft.com/office/word/2010/wordml" xmlns:w15="http://schemas.microsoft.com/office/word/2012/wordml" xmlns:w16se="http://schemas.microsoft.com/office/word/2015/wordml/symex" xmlns:wpg="http://schemas.microsoft.com/office/word/2010/wordprocessingGroup" xmlns:wpi="http://schemas.microsoft.com/office/word/2010/wordprocessingInk" xmlns:wne="http://schemas.microsoft.com/office/word/2006/wordml" xmlns:wps="http://schemas.microsoft.com/office/word/2010/wordprocessingShape" mc:Ignorable="w14 w15 w16se wp14">
+  <w:abstractNum w:abstractNumId="0" w15:restartNumberingAfterBreak="0">
     <w:nsid w:val="00000001"/>
     <w:multiLevelType w:val="multilevel"/>
     <w:tmpl w:val="00000001"/>
@@ -10365,7 +11023,7 @@
       </w:rPr>
     </w:lvl>
   </w:abstractNum>
-  <w:abstractNum w:abstractNumId="1">
+  <w:abstractNum w:abstractNumId="1" w15:restartNumberingAfterBreak="0">
     <w:nsid w:val="00000002"/>
     <w:multiLevelType w:val="multilevel"/>
     <w:tmpl w:val="00000002"/>
@@ -10478,7 +11136,7 @@
       </w:pPr>
     </w:lvl>
   </w:abstractNum>
-  <w:abstractNum w:abstractNumId="2">
+  <w:abstractNum w:abstractNumId="2" w15:restartNumberingAfterBreak="0">
     <w:nsid w:val="00000003"/>
     <w:multiLevelType w:val="multilevel"/>
     <w:tmpl w:val="00000003"/>
@@ -10618,7 +11276,7 @@
       </w:rPr>
     </w:lvl>
   </w:abstractNum>
-  <w:abstractNum w:abstractNumId="3">
+  <w:abstractNum w:abstractNumId="3" w15:restartNumberingAfterBreak="0">
     <w:nsid w:val="00000004"/>
     <w:multiLevelType w:val="multilevel"/>
     <w:tmpl w:val="00000004"/>
@@ -10731,7 +11389,7 @@
       </w:pPr>
     </w:lvl>
   </w:abstractNum>
-  <w:abstractNum w:abstractNumId="4">
+  <w:abstractNum w:abstractNumId="4" w15:restartNumberingAfterBreak="0">
     <w:nsid w:val="00000005"/>
     <w:multiLevelType w:val="multilevel"/>
     <w:tmpl w:val="00000005"/>
@@ -10871,7 +11529,7 @@
       </w:rPr>
     </w:lvl>
   </w:abstractNum>
-  <w:abstractNum w:abstractNumId="5">
+  <w:abstractNum w:abstractNumId="5" w15:restartNumberingAfterBreak="0">
     <w:nsid w:val="00000006"/>
     <w:multiLevelType w:val="multilevel"/>
     <w:tmpl w:val="00000006"/>
@@ -10984,7 +11642,7 @@
       </w:pPr>
     </w:lvl>
   </w:abstractNum>
-  <w:abstractNum w:abstractNumId="6">
+  <w:abstractNum w:abstractNumId="6" w15:restartNumberingAfterBreak="0">
     <w:nsid w:val="00000007"/>
     <w:multiLevelType w:val="multilevel"/>
     <w:tmpl w:val="00000007"/>
@@ -11097,7 +11755,7 @@
       </w:pPr>
     </w:lvl>
   </w:abstractNum>
-  <w:abstractNum w:abstractNumId="7">
+  <w:abstractNum w:abstractNumId="7" w15:restartNumberingAfterBreak="0">
     <w:nsid w:val="00000008"/>
     <w:multiLevelType w:val="multilevel"/>
     <w:tmpl w:val="00000008"/>
@@ -11237,7 +11895,7 @@
       </w:rPr>
     </w:lvl>
   </w:abstractNum>
-  <w:abstractNum w:abstractNumId="8">
+  <w:abstractNum w:abstractNumId="8" w15:restartNumberingAfterBreak="0">
     <w:nsid w:val="00000009"/>
     <w:multiLevelType w:val="multilevel"/>
     <w:tmpl w:val="00000009"/>
@@ -11377,7 +12035,7 @@
       </w:rPr>
     </w:lvl>
   </w:abstractNum>
-  <w:abstractNum w:abstractNumId="9">
+  <w:abstractNum w:abstractNumId="9" w15:restartNumberingAfterBreak="0">
     <w:nsid w:val="01D570F1"/>
     <w:multiLevelType w:val="hybridMultilevel"/>
     <w:tmpl w:val="3C20E30A"/>
@@ -11466,11 +12124,11 @@
       </w:pPr>
     </w:lvl>
   </w:abstractNum>
-  <w:abstractNum w:abstractNumId="10">
+  <w:abstractNum w:abstractNumId="10" w15:restartNumberingAfterBreak="0">
     <w:nsid w:val="02773276"/>
     <w:multiLevelType w:val="hybridMultilevel"/>
-    <w:tmpl w:val="8DD0DE8E"/>
-    <w:lvl w:ilvl="0" w:tplc="866A1C58">
+    <w:tmpl w:val="FC807940"/>
+    <w:lvl w:ilvl="0" w:tplc="0F48BFDA">
       <w:start w:val="1"/>
       <w:numFmt w:val="decimal"/>
       <w:lvlText w:val="%1."/>
@@ -11479,7 +12137,7 @@
         <w:ind w:left="720" w:hanging="360"/>
       </w:pPr>
       <w:rPr>
-        <w:rFonts w:ascii="Arial" w:eastAsiaTheme="minorEastAsia" w:hAnsi="Arial" w:cs="Arial"/>
+        <w:rFonts w:ascii="Times New Roman" w:eastAsiaTheme="minorEastAsia" w:hAnsi="Times New Roman" w:cs="Times New Roman" w:hint="default"/>
       </w:rPr>
     </w:lvl>
     <w:lvl w:ilvl="1" w:tplc="10090019" w:tentative="1">
@@ -11555,7 +12213,7 @@
       </w:pPr>
     </w:lvl>
   </w:abstractNum>
-  <w:abstractNum w:abstractNumId="11">
+  <w:abstractNum w:abstractNumId="11" w15:restartNumberingAfterBreak="0">
     <w:nsid w:val="0A25529F"/>
     <w:multiLevelType w:val="hybridMultilevel"/>
     <w:tmpl w:val="DD242C2A"/>
@@ -11668,7 +12326,7 @@
       </w:rPr>
     </w:lvl>
   </w:abstractNum>
-  <w:abstractNum w:abstractNumId="12">
+  <w:abstractNum w:abstractNumId="12" w15:restartNumberingAfterBreak="0">
     <w:nsid w:val="10373327"/>
     <w:multiLevelType w:val="hybridMultilevel"/>
     <w:tmpl w:val="63C04C2C"/>
@@ -11757,7 +12415,7 @@
       </w:pPr>
     </w:lvl>
   </w:abstractNum>
-  <w:abstractNum w:abstractNumId="13">
+  <w:abstractNum w:abstractNumId="13" w15:restartNumberingAfterBreak="0">
     <w:nsid w:val="12947360"/>
     <w:multiLevelType w:val="hybridMultilevel"/>
     <w:tmpl w:val="CE9CCDA6"/>
@@ -11846,7 +12504,7 @@
       </w:pPr>
     </w:lvl>
   </w:abstractNum>
-  <w:abstractNum w:abstractNumId="14">
+  <w:abstractNum w:abstractNumId="14" w15:restartNumberingAfterBreak="0">
     <w:nsid w:val="17EA1E23"/>
     <w:multiLevelType w:val="hybridMultilevel"/>
     <w:tmpl w:val="4B24189C"/>
@@ -11935,120 +12593,7 @@
       </w:pPr>
     </w:lvl>
   </w:abstractNum>
-  <w:abstractNum w:abstractNumId="15">
-    <w:nsid w:val="19E51B71"/>
-    <w:multiLevelType w:val="multilevel"/>
-    <w:tmpl w:val="00000006"/>
-    <w:lvl w:ilvl="0">
-      <w:start w:val="1"/>
-      <w:numFmt w:val="decimal"/>
-      <w:lvlText w:val="%1."/>
-      <w:lvlJc w:val="left"/>
-      <w:pPr>
-        <w:tabs>
-          <w:tab w:val="num" w:pos="643"/>
-        </w:tabs>
-        <w:ind w:left="643" w:hanging="360"/>
-      </w:pPr>
-    </w:lvl>
-    <w:lvl w:ilvl="1">
-      <w:start w:val="1"/>
-      <w:numFmt w:val="decimal"/>
-      <w:lvlText w:val="%2."/>
-      <w:lvlJc w:val="left"/>
-      <w:pPr>
-        <w:tabs>
-          <w:tab w:val="num" w:pos="1003"/>
-        </w:tabs>
-        <w:ind w:left="1003" w:hanging="360"/>
-      </w:pPr>
-    </w:lvl>
-    <w:lvl w:ilvl="2">
-      <w:start w:val="1"/>
-      <w:numFmt w:val="decimal"/>
-      <w:lvlText w:val="%3."/>
-      <w:lvlJc w:val="left"/>
-      <w:pPr>
-        <w:tabs>
-          <w:tab w:val="num" w:pos="1363"/>
-        </w:tabs>
-        <w:ind w:left="1363" w:hanging="360"/>
-      </w:pPr>
-    </w:lvl>
-    <w:lvl w:ilvl="3">
-      <w:start w:val="1"/>
-      <w:numFmt w:val="decimal"/>
-      <w:lvlText w:val="%4."/>
-      <w:lvlJc w:val="left"/>
-      <w:pPr>
-        <w:tabs>
-          <w:tab w:val="num" w:pos="1723"/>
-        </w:tabs>
-        <w:ind w:left="1723" w:hanging="360"/>
-      </w:pPr>
-    </w:lvl>
-    <w:lvl w:ilvl="4">
-      <w:start w:val="1"/>
-      <w:numFmt w:val="decimal"/>
-      <w:lvlText w:val="%5."/>
-      <w:lvlJc w:val="left"/>
-      <w:pPr>
-        <w:tabs>
-          <w:tab w:val="num" w:pos="2083"/>
-        </w:tabs>
-        <w:ind w:left="2083" w:hanging="360"/>
-      </w:pPr>
-    </w:lvl>
-    <w:lvl w:ilvl="5">
-      <w:start w:val="1"/>
-      <w:numFmt w:val="decimal"/>
-      <w:lvlText w:val="%6."/>
-      <w:lvlJc w:val="left"/>
-      <w:pPr>
-        <w:tabs>
-          <w:tab w:val="num" w:pos="2443"/>
-        </w:tabs>
-        <w:ind w:left="2443" w:hanging="360"/>
-      </w:pPr>
-    </w:lvl>
-    <w:lvl w:ilvl="6">
-      <w:start w:val="1"/>
-      <w:numFmt w:val="decimal"/>
-      <w:lvlText w:val="%7."/>
-      <w:lvlJc w:val="left"/>
-      <w:pPr>
-        <w:tabs>
-          <w:tab w:val="num" w:pos="2803"/>
-        </w:tabs>
-        <w:ind w:left="2803" w:hanging="360"/>
-      </w:pPr>
-    </w:lvl>
-    <w:lvl w:ilvl="7">
-      <w:start w:val="1"/>
-      <w:numFmt w:val="decimal"/>
-      <w:lvlText w:val="%8."/>
-      <w:lvlJc w:val="left"/>
-      <w:pPr>
-        <w:tabs>
-          <w:tab w:val="num" w:pos="3163"/>
-        </w:tabs>
-        <w:ind w:left="3163" w:hanging="360"/>
-      </w:pPr>
-    </w:lvl>
-    <w:lvl w:ilvl="8">
-      <w:start w:val="1"/>
-      <w:numFmt w:val="decimal"/>
-      <w:lvlText w:val="%9."/>
-      <w:lvlJc w:val="left"/>
-      <w:pPr>
-        <w:tabs>
-          <w:tab w:val="num" w:pos="3523"/>
-        </w:tabs>
-        <w:ind w:left="3523" w:hanging="360"/>
-      </w:pPr>
-    </w:lvl>
-  </w:abstractNum>
-  <w:abstractNum w:abstractNumId="16">
+  <w:abstractNum w:abstractNumId="15" w15:restartNumberingAfterBreak="0">
     <w:nsid w:val="1B1C2B71"/>
     <w:multiLevelType w:val="hybridMultilevel"/>
     <w:tmpl w:val="A1D85BDE"/>
@@ -12137,7 +12682,7 @@
       </w:pPr>
     </w:lvl>
   </w:abstractNum>
-  <w:abstractNum w:abstractNumId="17">
+  <w:abstractNum w:abstractNumId="16" w15:restartNumberingAfterBreak="0">
     <w:nsid w:val="49DB2235"/>
     <w:multiLevelType w:val="hybridMultilevel"/>
     <w:tmpl w:val="4C108AD0"/>
@@ -12226,7 +12771,7 @@
       </w:pPr>
     </w:lvl>
   </w:abstractNum>
-  <w:abstractNum w:abstractNumId="18">
+  <w:abstractNum w:abstractNumId="17" w15:restartNumberingAfterBreak="0">
     <w:nsid w:val="4CFB6B64"/>
     <w:multiLevelType w:val="hybridMultilevel"/>
     <w:tmpl w:val="49500B0E"/>
@@ -12339,7 +12884,7 @@
       </w:rPr>
     </w:lvl>
   </w:abstractNum>
-  <w:abstractNum w:abstractNumId="19">
+  <w:abstractNum w:abstractNumId="18" w15:restartNumberingAfterBreak="0">
     <w:nsid w:val="4E0A1A7C"/>
     <w:multiLevelType w:val="hybridMultilevel"/>
     <w:tmpl w:val="46766A62"/>
@@ -12452,7 +12997,7 @@
       </w:rPr>
     </w:lvl>
   </w:abstractNum>
-  <w:abstractNum w:abstractNumId="20">
+  <w:abstractNum w:abstractNumId="19" w15:restartNumberingAfterBreak="0">
     <w:nsid w:val="507C598B"/>
     <w:multiLevelType w:val="hybridMultilevel"/>
     <w:tmpl w:val="FA7E6634"/>
@@ -12541,7 +13086,7 @@
       </w:pPr>
     </w:lvl>
   </w:abstractNum>
-  <w:abstractNum w:abstractNumId="21">
+  <w:abstractNum w:abstractNumId="20" w15:restartNumberingAfterBreak="0">
     <w:nsid w:val="53D55901"/>
     <w:multiLevelType w:val="hybridMultilevel"/>
     <w:tmpl w:val="93C6AB00"/>
@@ -12627,7 +13172,7 @@
       </w:pPr>
     </w:lvl>
   </w:abstractNum>
-  <w:abstractNum w:abstractNumId="22">
+  <w:abstractNum w:abstractNumId="21" w15:restartNumberingAfterBreak="0">
     <w:nsid w:val="55A4319E"/>
     <w:multiLevelType w:val="hybridMultilevel"/>
     <w:tmpl w:val="41ACDB62"/>
@@ -12716,7 +13261,7 @@
       </w:pPr>
     </w:lvl>
   </w:abstractNum>
-  <w:abstractNum w:abstractNumId="23">
+  <w:abstractNum w:abstractNumId="22" w15:restartNumberingAfterBreak="0">
     <w:nsid w:val="603D56D0"/>
     <w:multiLevelType w:val="hybridMultilevel"/>
     <w:tmpl w:val="83889404"/>
@@ -12805,7 +13350,7 @@
       </w:pPr>
     </w:lvl>
   </w:abstractNum>
-  <w:abstractNum w:abstractNumId="24">
+  <w:abstractNum w:abstractNumId="23" w15:restartNumberingAfterBreak="0">
     <w:nsid w:val="62A2208D"/>
     <w:multiLevelType w:val="hybridMultilevel"/>
     <w:tmpl w:val="03EA8914"/>
@@ -12917,7 +13462,7 @@
       </w:rPr>
     </w:lvl>
   </w:abstractNum>
-  <w:abstractNum w:abstractNumId="25">
+  <w:abstractNum w:abstractNumId="24" w15:restartNumberingAfterBreak="0">
     <w:nsid w:val="7D074586"/>
     <w:multiLevelType w:val="hybridMultilevel"/>
     <w:tmpl w:val="BC802544"/>
@@ -12927,28 +13472,28 @@
       <w:lvlText w:val="%1."/>
       <w:lvlJc w:val="left"/>
       <w:pPr>
-        <w:ind w:left="720" w:hanging="360"/>
+        <w:ind w:left="1440" w:hanging="360"/>
       </w:pPr>
       <w:rPr>
         <w:rFonts w:hint="default"/>
       </w:rPr>
     </w:lvl>
-    <w:lvl w:ilvl="1" w:tplc="10090019" w:tentative="1">
+    <w:lvl w:ilvl="1" w:tplc="10090019">
       <w:start w:val="1"/>
       <w:numFmt w:val="lowerLetter"/>
       <w:lvlText w:val="%2."/>
       <w:lvlJc w:val="left"/>
       <w:pPr>
-        <w:ind w:left="1440" w:hanging="360"/>
-      </w:pPr>
-    </w:lvl>
-    <w:lvl w:ilvl="2" w:tplc="1009001B" w:tentative="1">
+        <w:ind w:left="2160" w:hanging="360"/>
+      </w:pPr>
+    </w:lvl>
+    <w:lvl w:ilvl="2" w:tplc="1009001B">
       <w:start w:val="1"/>
       <w:numFmt w:val="lowerRoman"/>
       <w:lvlText w:val="%3."/>
       <w:lvlJc w:val="right"/>
       <w:pPr>
-        <w:ind w:left="2160" w:hanging="180"/>
+        <w:ind w:left="2880" w:hanging="180"/>
       </w:pPr>
     </w:lvl>
     <w:lvl w:ilvl="3" w:tplc="1009000F" w:tentative="1">
@@ -12957,7 +13502,7 @@
       <w:lvlText w:val="%4."/>
       <w:lvlJc w:val="left"/>
       <w:pPr>
-        <w:ind w:left="2880" w:hanging="360"/>
+        <w:ind w:left="3600" w:hanging="360"/>
       </w:pPr>
     </w:lvl>
     <w:lvl w:ilvl="4" w:tplc="10090019" w:tentative="1">
@@ -12966,7 +13511,7 @@
       <w:lvlText w:val="%5."/>
       <w:lvlJc w:val="left"/>
       <w:pPr>
-        <w:ind w:left="3600" w:hanging="360"/>
+        <w:ind w:left="4320" w:hanging="360"/>
       </w:pPr>
     </w:lvl>
     <w:lvl w:ilvl="5" w:tplc="1009001B" w:tentative="1">
@@ -12975,7 +13520,7 @@
       <w:lvlText w:val="%6."/>
       <w:lvlJc w:val="right"/>
       <w:pPr>
-        <w:ind w:left="4320" w:hanging="180"/>
+        <w:ind w:left="5040" w:hanging="180"/>
       </w:pPr>
     </w:lvl>
     <w:lvl w:ilvl="6" w:tplc="1009000F" w:tentative="1">
@@ -12984,7 +13529,7 @@
       <w:lvlText w:val="%7."/>
       <w:lvlJc w:val="left"/>
       <w:pPr>
-        <w:ind w:left="5040" w:hanging="360"/>
+        <w:ind w:left="5760" w:hanging="360"/>
       </w:pPr>
     </w:lvl>
     <w:lvl w:ilvl="7" w:tplc="10090019" w:tentative="1">
@@ -12993,7 +13538,7 @@
       <w:lvlText w:val="%8."/>
       <w:lvlJc w:val="left"/>
       <w:pPr>
-        <w:ind w:left="5760" w:hanging="360"/>
+        <w:ind w:left="6480" w:hanging="360"/>
       </w:pPr>
     </w:lvl>
     <w:lvl w:ilvl="8" w:tplc="1009001B" w:tentative="1">
@@ -13002,12 +13547,12 @@
       <w:lvlText w:val="%9."/>
       <w:lvlJc w:val="right"/>
       <w:pPr>
-        <w:ind w:left="6480" w:hanging="180"/>
+        <w:ind w:left="7200" w:hanging="180"/>
       </w:pPr>
     </w:lvl>
   </w:abstractNum>
   <w:num w:numId="1">
-    <w:abstractNumId w:val="21"/>
+    <w:abstractNumId w:val="20"/>
     <w:lvlOverride w:ilvl="0">
       <w:startOverride w:val="1"/>
     </w:lvlOverride>
@@ -13064,16 +13609,16 @@
     <w:abstractNumId w:val="8"/>
   </w:num>
   <w:num w:numId="11">
-    <w:abstractNumId w:val="18"/>
+    <w:abstractNumId w:val="17"/>
   </w:num>
   <w:num w:numId="12">
     <w:abstractNumId w:val="11"/>
   </w:num>
   <w:num w:numId="13">
-    <w:abstractNumId w:val="16"/>
+    <w:abstractNumId w:val="15"/>
   </w:num>
   <w:num w:numId="14">
-    <w:abstractNumId w:val="19"/>
+    <w:abstractNumId w:val="18"/>
   </w:num>
   <w:num w:numId="15">
     <w:abstractNumId w:val="9"/>
@@ -13085,37 +13630,34 @@
     <w:abstractNumId w:val="13"/>
   </w:num>
   <w:num w:numId="18">
-    <w:abstractNumId w:val="17"/>
+    <w:abstractNumId w:val="16"/>
   </w:num>
   <w:num w:numId="19">
-    <w:abstractNumId w:val="22"/>
+    <w:abstractNumId w:val="21"/>
   </w:num>
   <w:num w:numId="20">
-    <w:abstractNumId w:val="24"/>
+    <w:abstractNumId w:val="23"/>
   </w:num>
   <w:num w:numId="21">
-    <w:abstractNumId w:val="20"/>
+    <w:abstractNumId w:val="19"/>
   </w:num>
   <w:num w:numId="22">
     <w:abstractNumId w:val="10"/>
   </w:num>
   <w:num w:numId="23">
-    <w:abstractNumId w:val="25"/>
+    <w:abstractNumId w:val="24"/>
   </w:num>
   <w:num w:numId="24">
-    <w:abstractNumId w:val="23"/>
+    <w:abstractNumId w:val="22"/>
   </w:num>
   <w:num w:numId="25">
     <w:abstractNumId w:val="14"/>
-  </w:num>
-  <w:num w:numId="26">
-    <w:abstractNumId w:val="15"/>
   </w:num>
 </w:numbering>
 </file>
 
 <file path=word/styles.xml><?xml version="1.0" encoding="utf-8"?>
-<w:styles xmlns:mc="http://schemas.openxmlformats.org/markup-compatibility/2006" xmlns:r="http://schemas.openxmlformats.org/officeDocument/2006/relationships" xmlns:w="http://schemas.openxmlformats.org/wordprocessingml/2006/main" xmlns:w14="http://schemas.microsoft.com/office/word/2010/wordml" xmlns:w15="http://schemas.microsoft.com/office/word/2012/wordml" mc:Ignorable="w14 w15">
+<w:styles xmlns:mc="http://schemas.openxmlformats.org/markup-compatibility/2006" xmlns:r="http://schemas.openxmlformats.org/officeDocument/2006/relationships" xmlns:w="http://schemas.openxmlformats.org/wordprocessingml/2006/main" xmlns:w14="http://schemas.microsoft.com/office/word/2010/wordml" xmlns:w15="http://schemas.microsoft.com/office/word/2012/wordml" xmlns:w16se="http://schemas.microsoft.com/office/word/2015/wordml/symex" mc:Ignorable="w14 w15 w16se">
   <w:docDefaults>
     <w:rPrDefault>
       <w:rPr>
@@ -13131,7 +13673,7 @@
       </w:pPr>
     </w:pPrDefault>
   </w:docDefaults>
-  <w:latentStyles w:defLockedState="0" w:defUIPriority="99" w:defSemiHidden="0" w:defUnhideWhenUsed="0" w:defQFormat="0" w:count="380">
+  <w:latentStyles w:defLockedState="0" w:defUIPriority="99" w:defSemiHidden="0" w:defUnhideWhenUsed="0" w:defQFormat="0" w:count="372">
     <w:lsdException w:name="Normal" w:uiPriority="0" w:qFormat="1"/>
     <w:lsdException w:name="heading 1" w:uiPriority="9" w:qFormat="1"/>
     <w:lsdException w:name="heading 2" w:semiHidden="1" w:uiPriority="9" w:unhideWhenUsed="1" w:qFormat="1"/>
@@ -13503,6 +14045,7 @@
     <w:lsdException w:name="List Table 5 Dark Accent 6" w:uiPriority="50"/>
     <w:lsdException w:name="List Table 6 Colorful Accent 6" w:uiPriority="51"/>
     <w:lsdException w:name="List Table 7 Colorful Accent 6" w:uiPriority="52"/>
+    <w:lsdException w:name="Mention" w:semiHidden="1" w:unhideWhenUsed="1"/>
   </w:latentStyles>
   <w:style w:type="paragraph" w:default="1" w:styleId="Normal">
     <w:name w:val="Normal"/>

</xml_diff>

<commit_message>
Updated Scenarios, added transitional paragraphs, updated System Diagram, and more general formatting and editing.
</commit_message>
<xml_diff>
--- a/RequireDoc/RequirementsDoc_RoughDraft.docx
+++ b/RequireDoc/RequirementsDoc_RoughDraft.docx
@@ -339,11 +339,13 @@
     <w:p>
       <w:pPr>
         <w:spacing w:line="720" w:lineRule="auto"/>
+        <w:jc w:val="center"/>
         <w:rPr>
           <w:rFonts w:ascii="Times New Roman" w:hAnsi="Times New Roman" w:cs="Times New Roman"/>
           <w:b/>
           <w:sz w:val="40"/>
           <w:szCs w:val="40"/>
+          <w:u w:val="single"/>
         </w:rPr>
       </w:pPr>
       <w:r>
@@ -352,240 +354,232 @@
           <w:b/>
           <w:sz w:val="40"/>
           <w:szCs w:val="40"/>
+          <w:u w:val="single"/>
         </w:rPr>
         <w:lastRenderedPageBreak/>
-        <w:t>Table of Contents:</w:t>
-      </w:r>
-    </w:p>
-    <w:p>
-      <w:pPr>
-        <w:pStyle w:val="ListParagraph"/>
-        <w:numPr>
-          <w:ilvl w:val="0"/>
-          <w:numId w:val="1"/>
-        </w:numPr>
+        <w:t>Table of Contents</w:t>
+      </w:r>
+    </w:p>
+    <w:p>
+      <w:pPr>
         <w:spacing w:line="720" w:lineRule="auto"/>
         <w:rPr>
           <w:rFonts w:ascii="Times New Roman" w:hAnsi="Times New Roman" w:cs="Times New Roman"/>
-          <w:sz w:val="24"/>
-          <w:szCs w:val="24"/>
-        </w:rPr>
-      </w:pPr>
-      <w:r>
-        <w:rPr>
-          <w:rFonts w:ascii="Times New Roman" w:hAnsi="Times New Roman" w:cs="Times New Roman"/>
-          <w:sz w:val="24"/>
-          <w:szCs w:val="24"/>
+          <w:sz w:val="28"/>
+          <w:szCs w:val="28"/>
+        </w:rPr>
+      </w:pPr>
+      <w:r>
+        <w:rPr>
+          <w:rFonts w:ascii="Times New Roman" w:hAnsi="Times New Roman" w:cs="Times New Roman"/>
+          <w:sz w:val="28"/>
+          <w:szCs w:val="28"/>
+        </w:rPr>
+        <w:t xml:space="preserve">Page 3: </w:t>
+      </w:r>
+      <w:r>
+        <w:rPr>
+          <w:rFonts w:ascii="Times New Roman" w:hAnsi="Times New Roman" w:cs="Times New Roman"/>
+          <w:b/>
+          <w:sz w:val="28"/>
+          <w:szCs w:val="28"/>
         </w:rPr>
         <w:t>Executive Statement</w:t>
       </w:r>
     </w:p>
     <w:p>
       <w:pPr>
-        <w:pStyle w:val="ListParagraph"/>
-        <w:numPr>
-          <w:ilvl w:val="0"/>
-          <w:numId w:val="1"/>
-        </w:numPr>
         <w:spacing w:line="720" w:lineRule="auto"/>
         <w:rPr>
           <w:rFonts w:ascii="Times New Roman" w:hAnsi="Times New Roman" w:cs="Times New Roman"/>
-          <w:sz w:val="24"/>
-          <w:szCs w:val="24"/>
-        </w:rPr>
-      </w:pPr>
-      <w:r>
-        <w:rPr>
-          <w:rFonts w:ascii="Times New Roman" w:hAnsi="Times New Roman" w:cs="Times New Roman"/>
-          <w:sz w:val="24"/>
-          <w:szCs w:val="24"/>
+          <w:b/>
+          <w:sz w:val="28"/>
+          <w:szCs w:val="28"/>
+        </w:rPr>
+      </w:pPr>
+      <w:r>
+        <w:rPr>
+          <w:rFonts w:ascii="Times New Roman" w:hAnsi="Times New Roman" w:cs="Times New Roman"/>
+          <w:sz w:val="28"/>
+          <w:szCs w:val="28"/>
+        </w:rPr>
+        <w:t xml:space="preserve">Page 4: </w:t>
+      </w:r>
+      <w:r>
+        <w:rPr>
+          <w:rFonts w:ascii="Times New Roman" w:hAnsi="Times New Roman" w:cs="Times New Roman"/>
+          <w:b/>
+          <w:sz w:val="28"/>
+          <w:szCs w:val="28"/>
         </w:rPr>
         <w:t>Game Rules</w:t>
       </w:r>
-      <w:r>
-        <w:rPr>
-          <w:rFonts w:ascii="Times New Roman" w:hAnsi="Times New Roman" w:cs="Times New Roman"/>
-          <w:sz w:val="24"/>
-          <w:szCs w:val="24"/>
-        </w:rPr>
-        <w:t xml:space="preserve"> and Programming Task</w:t>
-      </w:r>
-    </w:p>
-    <w:p>
-      <w:pPr>
-        <w:pStyle w:val="ListParagraph"/>
-        <w:numPr>
-          <w:ilvl w:val="0"/>
-          <w:numId w:val="1"/>
-        </w:numPr>
+    </w:p>
+    <w:p>
+      <w:pPr>
         <w:spacing w:line="720" w:lineRule="auto"/>
         <w:rPr>
           <w:rFonts w:ascii="Times New Roman" w:hAnsi="Times New Roman" w:cs="Times New Roman"/>
-          <w:sz w:val="24"/>
-          <w:szCs w:val="24"/>
-        </w:rPr>
-      </w:pPr>
-      <w:r>
-        <w:rPr>
-          <w:rFonts w:ascii="Times New Roman" w:hAnsi="Times New Roman" w:cs="Times New Roman"/>
-          <w:sz w:val="24"/>
-          <w:szCs w:val="24"/>
-        </w:rPr>
-        <w:t>Overview of the UI</w:t>
-      </w:r>
-    </w:p>
-    <w:p>
-      <w:pPr>
-        <w:pStyle w:val="ListParagraph"/>
-        <w:numPr>
-          <w:ilvl w:val="0"/>
-          <w:numId w:val="1"/>
-        </w:numPr>
+          <w:b/>
+          <w:sz w:val="28"/>
+          <w:szCs w:val="28"/>
+        </w:rPr>
+      </w:pPr>
+      <w:r>
+        <w:rPr>
+          <w:rFonts w:ascii="Times New Roman" w:hAnsi="Times New Roman" w:cs="Times New Roman"/>
+          <w:sz w:val="28"/>
+          <w:szCs w:val="28"/>
+        </w:rPr>
+        <w:t xml:space="preserve">Page 5: </w:t>
+      </w:r>
+      <w:r>
+        <w:rPr>
+          <w:rFonts w:ascii="Times New Roman" w:hAnsi="Times New Roman" w:cs="Times New Roman"/>
+          <w:b/>
+          <w:sz w:val="28"/>
+          <w:szCs w:val="28"/>
+        </w:rPr>
+        <w:t>Programming Task</w:t>
+      </w:r>
+    </w:p>
+    <w:p>
+      <w:pPr>
         <w:spacing w:line="720" w:lineRule="auto"/>
         <w:rPr>
           <w:rFonts w:ascii="Times New Roman" w:hAnsi="Times New Roman" w:cs="Times New Roman"/>
-          <w:sz w:val="24"/>
-          <w:szCs w:val="24"/>
-        </w:rPr>
-      </w:pPr>
-      <w:r>
-        <w:rPr>
-          <w:rFonts w:ascii="Times New Roman" w:hAnsi="Times New Roman" w:cs="Times New Roman"/>
-          <w:sz w:val="24"/>
-          <w:szCs w:val="24"/>
+          <w:sz w:val="28"/>
+          <w:szCs w:val="28"/>
+        </w:rPr>
+      </w:pPr>
+      <w:r>
+        <w:rPr>
+          <w:rFonts w:ascii="Times New Roman" w:hAnsi="Times New Roman" w:cs="Times New Roman"/>
+          <w:sz w:val="28"/>
+          <w:szCs w:val="28"/>
+        </w:rPr>
+        <w:t xml:space="preserve">Page 5 – 10: </w:t>
+      </w:r>
+      <w:r>
+        <w:rPr>
+          <w:rFonts w:ascii="Times New Roman" w:hAnsi="Times New Roman" w:cs="Times New Roman"/>
+          <w:b/>
+          <w:sz w:val="28"/>
+          <w:szCs w:val="28"/>
+        </w:rPr>
+        <w:t>Visual Requirements</w:t>
+      </w:r>
+    </w:p>
+    <w:p>
+      <w:pPr>
+        <w:spacing w:line="720" w:lineRule="auto"/>
+        <w:rPr>
+          <w:rFonts w:ascii="Times New Roman" w:hAnsi="Times New Roman" w:cs="Times New Roman"/>
+          <w:b/>
+          <w:sz w:val="28"/>
+          <w:szCs w:val="28"/>
+        </w:rPr>
+      </w:pPr>
+      <w:r>
+        <w:rPr>
+          <w:rFonts w:ascii="Times New Roman" w:hAnsi="Times New Roman" w:cs="Times New Roman"/>
+          <w:sz w:val="28"/>
+          <w:szCs w:val="28"/>
+        </w:rPr>
+        <w:t xml:space="preserve">Page 11: </w:t>
+      </w:r>
+      <w:r>
+        <w:rPr>
+          <w:rFonts w:ascii="Times New Roman" w:hAnsi="Times New Roman" w:cs="Times New Roman"/>
+          <w:b/>
+          <w:sz w:val="28"/>
+          <w:szCs w:val="28"/>
         </w:rPr>
         <w:t>System Diagram</w:t>
       </w:r>
     </w:p>
     <w:p>
       <w:pPr>
-        <w:pStyle w:val="ListParagraph"/>
-        <w:numPr>
-          <w:ilvl w:val="0"/>
-          <w:numId w:val="1"/>
-        </w:numPr>
         <w:spacing w:line="720" w:lineRule="auto"/>
         <w:rPr>
           <w:rFonts w:ascii="Times New Roman" w:hAnsi="Times New Roman" w:cs="Times New Roman"/>
-          <w:sz w:val="24"/>
-          <w:szCs w:val="24"/>
-        </w:rPr>
-      </w:pPr>
-      <w:r>
-        <w:rPr>
-          <w:rFonts w:ascii="Times New Roman" w:hAnsi="Times New Roman" w:cs="Times New Roman"/>
-          <w:sz w:val="24"/>
-          <w:szCs w:val="24"/>
-        </w:rPr>
-        <w:t>Actors</w:t>
-      </w:r>
-      <w:r>
-        <w:rPr>
-          <w:rFonts w:ascii="Times New Roman" w:hAnsi="Times New Roman" w:cs="Times New Roman"/>
-          <w:sz w:val="24"/>
-          <w:szCs w:val="24"/>
-        </w:rPr>
-        <w:t xml:space="preserve"> and Actions</w:t>
-      </w:r>
-    </w:p>
-    <w:p>
-      <w:pPr>
-        <w:pStyle w:val="ListParagraph"/>
-        <w:numPr>
-          <w:ilvl w:val="0"/>
-          <w:numId w:val="1"/>
-        </w:numPr>
+          <w:b/>
+          <w:sz w:val="28"/>
+          <w:szCs w:val="28"/>
+        </w:rPr>
+      </w:pPr>
+      <w:r>
+        <w:rPr>
+          <w:rFonts w:ascii="Times New Roman" w:hAnsi="Times New Roman" w:cs="Times New Roman"/>
+          <w:sz w:val="28"/>
+          <w:szCs w:val="28"/>
+        </w:rPr>
+        <w:t xml:space="preserve">Page 11 – 15: </w:t>
+      </w:r>
+      <w:r>
+        <w:rPr>
+          <w:rFonts w:ascii="Times New Roman" w:hAnsi="Times New Roman" w:cs="Times New Roman"/>
+          <w:b/>
+          <w:sz w:val="28"/>
+          <w:szCs w:val="28"/>
+        </w:rPr>
+        <w:t>Actors and Actions</w:t>
+      </w:r>
+    </w:p>
+    <w:p>
+      <w:pPr>
         <w:spacing w:line="720" w:lineRule="auto"/>
         <w:rPr>
           <w:rFonts w:ascii="Times New Roman" w:hAnsi="Times New Roman" w:cs="Times New Roman"/>
-          <w:sz w:val="24"/>
-          <w:szCs w:val="24"/>
-        </w:rPr>
-      </w:pPr>
-      <w:r>
-        <w:rPr>
-          <w:rFonts w:ascii="Times New Roman" w:hAnsi="Times New Roman" w:cs="Times New Roman"/>
-          <w:sz w:val="24"/>
-          <w:szCs w:val="24"/>
+          <w:sz w:val="28"/>
+          <w:szCs w:val="28"/>
+        </w:rPr>
+      </w:pPr>
+      <w:r>
+        <w:rPr>
+          <w:rFonts w:ascii="Times New Roman" w:hAnsi="Times New Roman" w:cs="Times New Roman"/>
+          <w:sz w:val="28"/>
+          <w:szCs w:val="28"/>
+        </w:rPr>
+        <w:t xml:space="preserve">Page 16 – 25: </w:t>
+      </w:r>
+      <w:r>
+        <w:rPr>
+          <w:rFonts w:ascii="Times New Roman" w:hAnsi="Times New Roman" w:cs="Times New Roman"/>
+          <w:b/>
+          <w:sz w:val="28"/>
+          <w:szCs w:val="28"/>
         </w:rPr>
         <w:t>Scenarios</w:t>
       </w:r>
     </w:p>
     <w:p>
       <w:pPr>
-        <w:pStyle w:val="ListParagraph"/>
-        <w:numPr>
-          <w:ilvl w:val="0"/>
-          <w:numId w:val="1"/>
-        </w:numPr>
         <w:spacing w:line="720" w:lineRule="auto"/>
         <w:rPr>
           <w:rFonts w:ascii="Times New Roman" w:hAnsi="Times New Roman" w:cs="Times New Roman"/>
-          <w:sz w:val="24"/>
-          <w:szCs w:val="24"/>
-        </w:rPr>
-      </w:pPr>
-      <w:r>
-        <w:rPr>
-          <w:rFonts w:ascii="Times New Roman" w:hAnsi="Times New Roman" w:cs="Times New Roman"/>
-          <w:sz w:val="24"/>
-          <w:szCs w:val="24"/>
-        </w:rPr>
-        <w:t>Hardware, Software, and Data Formats</w:t>
-      </w:r>
-    </w:p>
-    <w:p>
-      <w:pPr>
-        <w:pStyle w:val="ListParagraph"/>
-        <w:numPr>
-          <w:ilvl w:val="0"/>
-          <w:numId w:val="1"/>
-        </w:numPr>
-        <w:spacing w:line="720" w:lineRule="auto"/>
-        <w:rPr>
-          <w:rFonts w:ascii="Times New Roman" w:hAnsi="Times New Roman" w:cs="Times New Roman"/>
-          <w:sz w:val="24"/>
-          <w:szCs w:val="24"/>
-        </w:rPr>
-      </w:pPr>
-      <w:r>
-        <w:rPr>
-          <w:rFonts w:ascii="Times New Roman" w:hAnsi="Times New Roman" w:cs="Times New Roman"/>
-          <w:sz w:val="24"/>
-          <w:szCs w:val="24"/>
-        </w:rPr>
-        <w:t>The Team</w:t>
-      </w:r>
-    </w:p>
-    <w:p>
-      <w:pPr>
-        <w:spacing w:line="720" w:lineRule="auto"/>
-        <w:rPr>
-          <w:rFonts w:ascii="Times New Roman" w:hAnsi="Times New Roman" w:cs="Times New Roman"/>
-          <w:sz w:val="24"/>
-          <w:szCs w:val="24"/>
-        </w:rPr>
-      </w:pPr>
-    </w:p>
-    <w:p>
-      <w:pPr>
-        <w:spacing w:line="720" w:lineRule="auto"/>
-        <w:rPr>
-          <w:rFonts w:ascii="Times New Roman" w:hAnsi="Times New Roman" w:cs="Times New Roman"/>
-          <w:sz w:val="24"/>
-          <w:szCs w:val="24"/>
-        </w:rPr>
-      </w:pPr>
-    </w:p>
-    <w:p>
-      <w:pPr>
-        <w:spacing w:line="720" w:lineRule="auto"/>
-        <w:rPr>
-          <w:rFonts w:ascii="Times New Roman" w:hAnsi="Times New Roman" w:cs="Times New Roman"/>
-          <w:sz w:val="24"/>
-          <w:szCs w:val="24"/>
-        </w:rPr>
-      </w:pPr>
+          <w:b/>
+          <w:sz w:val="28"/>
+          <w:szCs w:val="28"/>
+        </w:rPr>
+      </w:pPr>
+      <w:r>
+        <w:rPr>
+          <w:rFonts w:ascii="Times New Roman" w:hAnsi="Times New Roman" w:cs="Times New Roman"/>
+          <w:sz w:val="28"/>
+          <w:szCs w:val="28"/>
+        </w:rPr>
+        <w:t xml:space="preserve">Page 26: </w:t>
+      </w:r>
+      <w:r>
+        <w:rPr>
+          <w:rFonts w:ascii="Times New Roman" w:hAnsi="Times New Roman" w:cs="Times New Roman"/>
+          <w:b/>
+          <w:sz w:val="28"/>
+          <w:szCs w:val="28"/>
+        </w:rPr>
+        <w:t>Hardware, Software, Data Formats and the Team</w:t>
+      </w:r>
     </w:p>
     <w:p>
       <w:pPr>
@@ -1328,9 +1322,8 @@
       <w:pPr>
         <w:rPr>
           <w:rFonts w:ascii="Times New Roman" w:hAnsi="Times New Roman" w:cs="Times New Roman"/>
-          <w:sz w:val="28"/>
-          <w:szCs w:val="28"/>
-          <w:u w:val="single"/>
+          <w:sz w:val="24"/>
+          <w:szCs w:val="24"/>
         </w:rPr>
       </w:pPr>
       <w:r>
@@ -1460,10 +1453,29 @@
       <w:r>
         <w:rPr>
           <w:rFonts w:ascii="Times New Roman" w:hAnsi="Times New Roman" w:cs="Times New Roman"/>
-          <w:sz w:val="24"/>
-          <w:szCs w:val="24"/>
-        </w:rPr>
-        <w:t>The visual requirements are composed of two main screens and one selection box on the menu screen. The screens are:</w:t>
+          <w:bCs/>
+          <w:sz w:val="24"/>
+          <w:szCs w:val="24"/>
+        </w:rPr>
+        <w:t xml:space="preserve">This project will involve a decent amount of visual requirements. </w:t>
+      </w:r>
+      <w:r>
+        <w:rPr>
+          <w:rFonts w:ascii="Times New Roman" w:hAnsi="Times New Roman" w:cs="Times New Roman"/>
+          <w:sz w:val="24"/>
+          <w:szCs w:val="24"/>
+        </w:rPr>
+        <w:t>They</w:t>
+      </w:r>
+      <w:bookmarkStart w:id="0" w:name="_GoBack"/>
+      <w:bookmarkEnd w:id="0"/>
+      <w:r>
+        <w:rPr>
+          <w:rFonts w:ascii="Times New Roman" w:hAnsi="Times New Roman" w:cs="Times New Roman"/>
+          <w:sz w:val="24"/>
+          <w:szCs w:val="24"/>
+        </w:rPr>
+        <w:t xml:space="preserve"> are composed of two main screens and one selection box on the menu screen. The screens are:</w:t>
       </w:r>
     </w:p>
     <w:p>
@@ -1682,13 +1694,13 @@
           <w:lang w:eastAsia="en-CA"/>
         </w:rPr>
         <w:drawing>
-          <wp:anchor distT="0" distB="0" distL="114300" distR="114300" simplePos="0" relativeHeight="251670528" behindDoc="0" locked="0" layoutInCell="1" allowOverlap="1" wp14:anchorId="5D50C2AD" wp14:editId="7E49598F">
+          <wp:anchor distT="0" distB="0" distL="114300" distR="114300" simplePos="0" relativeHeight="251670528" behindDoc="0" locked="0" layoutInCell="1" allowOverlap="1" wp14:anchorId="3BDB9780" wp14:editId="724FECB4">
             <wp:simplePos x="0" y="0"/>
             <wp:positionH relativeFrom="margin">
               <wp:align>left</wp:align>
             </wp:positionH>
             <wp:positionV relativeFrom="margin">
-              <wp:posOffset>5219700</wp:posOffset>
+              <wp:posOffset>5656012</wp:posOffset>
             </wp:positionV>
             <wp:extent cx="5600700" cy="2329815"/>
             <wp:effectExtent l="0" t="0" r="0" b="0"/>
@@ -1707,7 +1719,7 @@
                     </pic:cNvPicPr>
                   </pic:nvPicPr>
                   <pic:blipFill>
-                    <a:blip r:embed="rId7">
+                    <a:blip r:embed="rId8">
                       <a:extLst>
                         <a:ext uri="{28A0092B-C50C-407E-A947-70E740481C1C}">
                           <a14:useLocalDpi xmlns:a14="http://schemas.microsoft.com/office/drawing/2010/main" val="0"/>
@@ -1779,6 +1791,86 @@
           <w:szCs w:val="24"/>
         </w:rPr>
       </w:pPr>
+    </w:p>
+    <w:p>
+      <w:pPr>
+        <w:rPr>
+          <w:rFonts w:ascii="Times New Roman" w:hAnsi="Times New Roman" w:cs="Times New Roman"/>
+          <w:b/>
+          <w:sz w:val="24"/>
+          <w:szCs w:val="24"/>
+        </w:rPr>
+      </w:pPr>
+    </w:p>
+    <w:p>
+      <w:pPr>
+        <w:rPr>
+          <w:rFonts w:ascii="Times New Roman" w:hAnsi="Times New Roman" w:cs="Times New Roman"/>
+          <w:b/>
+          <w:sz w:val="24"/>
+          <w:szCs w:val="24"/>
+        </w:rPr>
+      </w:pPr>
+    </w:p>
+    <w:p>
+      <w:pPr>
+        <w:rPr>
+          <w:rFonts w:ascii="Times New Roman" w:hAnsi="Times New Roman" w:cs="Times New Roman"/>
+          <w:b/>
+          <w:sz w:val="24"/>
+          <w:szCs w:val="24"/>
+        </w:rPr>
+      </w:pPr>
+    </w:p>
+    <w:p>
+      <w:pPr>
+        <w:rPr>
+          <w:rFonts w:ascii="Times New Roman" w:hAnsi="Times New Roman" w:cs="Times New Roman"/>
+          <w:b/>
+          <w:sz w:val="24"/>
+          <w:szCs w:val="24"/>
+        </w:rPr>
+      </w:pPr>
+    </w:p>
+    <w:p>
+      <w:pPr>
+        <w:rPr>
+          <w:rFonts w:ascii="Times New Roman" w:hAnsi="Times New Roman" w:cs="Times New Roman"/>
+          <w:b/>
+          <w:sz w:val="24"/>
+          <w:szCs w:val="24"/>
+        </w:rPr>
+      </w:pPr>
+    </w:p>
+    <w:p>
+      <w:pPr>
+        <w:rPr>
+          <w:rFonts w:ascii="Times New Roman" w:hAnsi="Times New Roman" w:cs="Times New Roman"/>
+          <w:b/>
+          <w:sz w:val="24"/>
+          <w:szCs w:val="24"/>
+        </w:rPr>
+      </w:pPr>
+    </w:p>
+    <w:p>
+      <w:pPr>
+        <w:rPr>
+          <w:rFonts w:ascii="Times New Roman" w:hAnsi="Times New Roman" w:cs="Times New Roman"/>
+          <w:b/>
+          <w:sz w:val="24"/>
+          <w:szCs w:val="24"/>
+        </w:rPr>
+      </w:pPr>
+    </w:p>
+    <w:p>
+      <w:pPr>
+        <w:rPr>
+          <w:rFonts w:ascii="Times New Roman" w:hAnsi="Times New Roman" w:cs="Times New Roman"/>
+          <w:b/>
+          <w:sz w:val="24"/>
+          <w:szCs w:val="24"/>
+        </w:rPr>
+      </w:pPr>
       <w:r>
         <w:rPr>
           <w:rFonts w:ascii="Times New Roman" w:hAnsi="Times New Roman" w:cs="Times New Roman"/>
@@ -1803,6 +1895,7 @@
           <w:sz w:val="24"/>
           <w:szCs w:val="24"/>
         </w:rPr>
+        <w:lastRenderedPageBreak/>
         <w:tab/>
         <w:t>The final selection box is the “Exi</w:t>
       </w:r>
@@ -1834,7 +1927,6 @@
           <w:szCs w:val="28"/>
           <w:u w:val="single"/>
         </w:rPr>
-        <w:lastRenderedPageBreak/>
         <w:t>Play and Options Selection Screen</w:t>
       </w:r>
     </w:p>
@@ -2020,7 +2112,6 @@
       <w:pPr>
         <w:suppressAutoHyphens/>
         <w:spacing w:before="0" w:after="0" w:line="240" w:lineRule="auto"/>
-        <w:ind w:firstLine="720"/>
         <w:rPr>
           <w:rFonts w:ascii="Times New Roman" w:hAnsi="Times New Roman" w:cs="Times New Roman"/>
           <w:b/>
@@ -2062,7 +2153,7 @@
                     </pic:cNvPicPr>
                   </pic:nvPicPr>
                   <pic:blipFill>
-                    <a:blip r:embed="rId8">
+                    <a:blip r:embed="rId9">
                       <a:extLst>
                         <a:ext uri="{28A0092B-C50C-407E-A947-70E740481C1C}">
                           <a14:useLocalDpi xmlns:a14="http://schemas.microsoft.com/office/drawing/2010/main" val="0"/>
@@ -2111,14 +2202,23 @@
       <w:pPr>
         <w:suppressAutoHyphens/>
         <w:spacing w:before="0" w:after="0" w:line="240" w:lineRule="auto"/>
-        <w:ind w:firstLine="720"/>
-        <w:rPr>
-          <w:rFonts w:ascii="Times New Roman" w:hAnsi="Times New Roman" w:cs="Times New Roman"/>
-          <w:b/>
-          <w:sz w:val="24"/>
-          <w:szCs w:val="24"/>
-        </w:rPr>
-      </w:pPr>
+        <w:rPr>
+          <w:rFonts w:ascii="Times New Roman" w:hAnsi="Times New Roman" w:cs="Times New Roman"/>
+          <w:b/>
+          <w:sz w:val="24"/>
+          <w:szCs w:val="24"/>
+        </w:rPr>
+      </w:pPr>
+      <w:r>
+        <w:rPr>
+          <w:rFonts w:ascii="Times New Roman" w:hAnsi="Times New Roman" w:cs="Times New Roman"/>
+          <w:b/>
+          <w:sz w:val="24"/>
+          <w:szCs w:val="24"/>
+        </w:rPr>
+        <w:lastRenderedPageBreak/>
+        <w:t>Options Selection Box Layout</w:t>
+      </w:r>
     </w:p>
     <w:p>
       <w:pPr>
@@ -2140,11 +2240,18 @@
         <w:ind w:firstLine="720"/>
         <w:rPr>
           <w:rFonts w:ascii="Times New Roman" w:hAnsi="Times New Roman" w:cs="Times New Roman"/>
-          <w:b/>
-          <w:sz w:val="24"/>
-          <w:szCs w:val="24"/>
-        </w:rPr>
-      </w:pPr>
+          <w:sz w:val="24"/>
+          <w:szCs w:val="24"/>
+        </w:rPr>
+      </w:pPr>
+      <w:r>
+        <w:rPr>
+          <w:rFonts w:ascii="Times New Roman" w:hAnsi="Times New Roman" w:cs="Times New Roman"/>
+          <w:sz w:val="24"/>
+          <w:szCs w:val="24"/>
+        </w:rPr>
+        <w:t>The options selection box will appear once the menu navigator presses the options button.</w:t>
+      </w:r>
     </w:p>
     <w:p>
       <w:pPr>
@@ -2153,61 +2260,6 @@
         <w:ind w:firstLine="720"/>
         <w:rPr>
           <w:rFonts w:ascii="Times New Roman" w:hAnsi="Times New Roman" w:cs="Times New Roman"/>
-          <w:b/>
-          <w:sz w:val="24"/>
-          <w:szCs w:val="24"/>
-        </w:rPr>
-      </w:pPr>
-      <w:r>
-        <w:rPr>
-          <w:rFonts w:ascii="Times New Roman" w:hAnsi="Times New Roman" w:cs="Times New Roman"/>
-          <w:b/>
-          <w:sz w:val="24"/>
-          <w:szCs w:val="24"/>
-        </w:rPr>
-        <w:t>Options Selection Box Layout</w:t>
-      </w:r>
-    </w:p>
-    <w:p>
-      <w:pPr>
-        <w:suppressAutoHyphens/>
-        <w:spacing w:before="0" w:after="0" w:line="240" w:lineRule="auto"/>
-        <w:ind w:firstLine="720"/>
-        <w:rPr>
-          <w:rFonts w:ascii="Times New Roman" w:hAnsi="Times New Roman" w:cs="Times New Roman"/>
-          <w:b/>
-          <w:sz w:val="24"/>
-          <w:szCs w:val="24"/>
-        </w:rPr>
-      </w:pPr>
-    </w:p>
-    <w:p>
-      <w:pPr>
-        <w:suppressAutoHyphens/>
-        <w:spacing w:before="0" w:after="0" w:line="240" w:lineRule="auto"/>
-        <w:ind w:firstLine="720"/>
-        <w:rPr>
-          <w:rFonts w:ascii="Times New Roman" w:hAnsi="Times New Roman" w:cs="Times New Roman"/>
-          <w:sz w:val="24"/>
-          <w:szCs w:val="24"/>
-        </w:rPr>
-      </w:pPr>
-      <w:r>
-        <w:rPr>
-          <w:rFonts w:ascii="Times New Roman" w:hAnsi="Times New Roman" w:cs="Times New Roman"/>
-          <w:sz w:val="24"/>
-          <w:szCs w:val="24"/>
-        </w:rPr>
-        <w:t>The options selection box will appear once the menu navigator presses the options button.</w:t>
-      </w:r>
-    </w:p>
-    <w:p>
-      <w:pPr>
-        <w:suppressAutoHyphens/>
-        <w:spacing w:before="0" w:after="0" w:line="240" w:lineRule="auto"/>
-        <w:ind w:firstLine="720"/>
-        <w:rPr>
-          <w:rFonts w:ascii="Times New Roman" w:hAnsi="Times New Roman" w:cs="Times New Roman"/>
           <w:sz w:val="24"/>
           <w:szCs w:val="24"/>
         </w:rPr>
@@ -2235,7 +2287,55 @@
           <w:sz w:val="24"/>
           <w:szCs w:val="24"/>
         </w:rPr>
-        <w:t xml:space="preserve">The user will be able to view robot teams, as well as import new robot teams from local JSON files or from a server. They will also be able to delete existing robot teams. </w:t>
+        <w:t xml:space="preserve">The user will be able to view </w:t>
+      </w:r>
+      <w:r>
+        <w:rPr>
+          <w:rFonts w:ascii="Times New Roman" w:hAnsi="Times New Roman" w:cs="Times New Roman"/>
+          <w:sz w:val="24"/>
+          <w:szCs w:val="24"/>
+        </w:rPr>
+        <w:t xml:space="preserve">and modify </w:t>
+      </w:r>
+      <w:r>
+        <w:rPr>
+          <w:rFonts w:ascii="Times New Roman" w:hAnsi="Times New Roman" w:cs="Times New Roman"/>
+          <w:sz w:val="24"/>
+          <w:szCs w:val="24"/>
+        </w:rPr>
+        <w:t>robot teams</w:t>
+      </w:r>
+      <w:r>
+        <w:rPr>
+          <w:rFonts w:ascii="Times New Roman" w:hAnsi="Times New Roman" w:cs="Times New Roman"/>
+          <w:sz w:val="24"/>
+          <w:szCs w:val="24"/>
+        </w:rPr>
+        <w:t xml:space="preserve"> (revise, update stats, etc</w:t>
+      </w:r>
+      <w:r>
+        <w:rPr>
+          <w:rFonts w:ascii="Times New Roman" w:hAnsi="Times New Roman" w:cs="Times New Roman"/>
+          <w:sz w:val="24"/>
+          <w:szCs w:val="24"/>
+        </w:rPr>
+        <w:t>.</w:t>
+      </w:r>
+      <w:r>
+        <w:rPr>
+          <w:rFonts w:ascii="Times New Roman" w:hAnsi="Times New Roman" w:cs="Times New Roman"/>
+          <w:sz w:val="24"/>
+          <w:szCs w:val="24"/>
+        </w:rPr>
+        <w:t>)</w:t>
+      </w:r>
+      <w:r>
+        <w:rPr>
+          <w:rFonts w:ascii="Times New Roman" w:hAnsi="Times New Roman" w:cs="Times New Roman"/>
+          <w:sz w:val="24"/>
+          <w:szCs w:val="24"/>
+        </w:rPr>
+        <w:t xml:space="preserve">, as well as import new robot teams from local JSON files or from a server. They will also be able to delete existing robot teams. </w:t>
       </w:r>
     </w:p>
     <w:p>
@@ -2280,7 +2380,7 @@
                     </pic:cNvPicPr>
                   </pic:nvPicPr>
                   <pic:blipFill>
-                    <a:blip r:embed="rId9">
+                    <a:blip r:embed="rId10">
                       <a:extLst>
                         <a:ext uri="{28A0092B-C50C-407E-A947-70E740481C1C}">
                           <a14:useLocalDpi xmlns:a14="http://schemas.microsoft.com/office/drawing/2010/main" val="0"/>
@@ -2316,7 +2416,6 @@
       <w:pPr>
         <w:suppressAutoHyphens/>
         <w:spacing w:before="0" w:after="0" w:line="240" w:lineRule="auto"/>
-        <w:ind w:firstLine="720"/>
         <w:rPr>
           <w:rFonts w:ascii="Times New Roman" w:hAnsi="Times New Roman" w:cs="Times New Roman"/>
           <w:b/>
@@ -2554,7 +2653,7 @@
                     </pic:cNvPicPr>
                   </pic:nvPicPr>
                   <pic:blipFill>
-                    <a:blip r:embed="rId10">
+                    <a:blip r:embed="rId11">
                       <a:extLst>
                         <a:ext uri="{28A0092B-C50C-407E-A947-70E740481C1C}">
                           <a14:useLocalDpi xmlns:a14="http://schemas.microsoft.com/office/drawing/2010/main" val="0"/>
@@ -2874,7 +2973,23 @@
           <w:szCs w:val="24"/>
         </w:rPr>
         <w:tab/>
-        <w:t>This box is located below the playing field. Within the box are three buttons. “Move”, “Shoot” and “End Turn”. When either “Move” or “Shoot” is pressed the option is given to the user to click on a piece on the playing field and execute that given command. If “End Turn” is pressed it sim</w:t>
+        <w:t>Th</w:t>
+      </w:r>
+      <w:r>
+        <w:rPr>
+          <w:rFonts w:ascii="Times New Roman" w:hAnsi="Times New Roman" w:cs="Times New Roman"/>
+          <w:sz w:val="24"/>
+          <w:szCs w:val="24"/>
+        </w:rPr>
+        <w:t>e turn</w:t>
+      </w:r>
+      <w:r>
+        <w:rPr>
+          <w:rFonts w:ascii="Times New Roman" w:hAnsi="Times New Roman" w:cs="Times New Roman"/>
+          <w:sz w:val="24"/>
+          <w:szCs w:val="24"/>
+        </w:rPr>
+        <w:t xml:space="preserve"> box is located below the playing field. Within the box are three buttons. “Move”, “Shoot” and “End Turn”. When either “Move” or “Shoot” is pressed the option is given to the user to click on a piece on the playing field and execute that given command. If “End Turn” is pressed it sim</w:t>
       </w:r>
       <w:r>
         <w:rPr>
@@ -2937,7 +3052,23 @@
           <w:szCs w:val="24"/>
         </w:rPr>
         <w:tab/>
-        <w:t xml:space="preserve">These display logs are located to the left of the hexagonal playing field. There is one log box for each </w:t>
+        <w:t>The</w:t>
+      </w:r>
+      <w:r>
+        <w:rPr>
+          <w:rFonts w:ascii="Times New Roman" w:hAnsi="Times New Roman" w:cs="Times New Roman"/>
+          <w:sz w:val="24"/>
+          <w:szCs w:val="24"/>
+        </w:rPr>
+        <w:t xml:space="preserve"> robot </w:t>
+      </w:r>
+      <w:r>
+        <w:rPr>
+          <w:rFonts w:ascii="Times New Roman" w:hAnsi="Times New Roman" w:cs="Times New Roman"/>
+          <w:sz w:val="24"/>
+          <w:szCs w:val="24"/>
+        </w:rPr>
+        <w:t xml:space="preserve">display logs are located to the left of the hexagonal playing field. There is one log box for each </w:t>
       </w:r>
       <w:r>
         <w:rPr>
@@ -3134,7 +3265,23 @@
           <w:sz w:val="24"/>
           <w:szCs w:val="24"/>
         </w:rPr>
-        <w:t>These options are displayed in the turn box and are only displayed when the user is in spectator mode. The buttons given to the player are “Pause/Play”, “Fast Forward”, and “End Game”. This gives options to the user to pause the AI’s play-through of the game. “Fast Forward” also has the option of times one the speed, times two the speed and times four the speed. End Game will bring the player to the victory box screen. To the left of the turn box is the fog of war toggle that can be used to turn it on and off during spectator mode.</w:t>
+        <w:t>Th</w:t>
+      </w:r>
+      <w:r>
+        <w:rPr>
+          <w:rFonts w:ascii="Times New Roman" w:hAnsi="Times New Roman" w:cs="Times New Roman"/>
+          <w:sz w:val="24"/>
+          <w:szCs w:val="24"/>
+        </w:rPr>
+        <w:t>e spectator mode</w:t>
+      </w:r>
+      <w:r>
+        <w:rPr>
+          <w:rFonts w:ascii="Times New Roman" w:hAnsi="Times New Roman" w:cs="Times New Roman"/>
+          <w:sz w:val="24"/>
+          <w:szCs w:val="24"/>
+        </w:rPr>
+        <w:t xml:space="preserve"> options are displayed in the turn box and are only displayed when the user is in spectator mode. The buttons given to the player are “Pause/Play”, “Fast Forward”, and “End Game”. This gives options to the user to pause the AI’s play-through of the game. “Fast Forward” also has the option of times one the speed, times two the speed and times four the speed. End Game will bring the player to the victory box screen. To the left of the turn box is the fog of war toggle that can be used to turn it on and off during spectator mode.</w:t>
       </w:r>
     </w:p>
     <w:p>
@@ -3172,7 +3319,15 @@
           <w:szCs w:val="24"/>
         </w:rPr>
         <w:tab/>
-        <w:t>This is a display box that only pops up after the game has finished and the player has not exited to the main menu. The box covers most of the screen and is used to display the play</w:t>
+        <w:t>The victory box</w:t>
+      </w:r>
+      <w:r>
+        <w:rPr>
+          <w:rFonts w:ascii="Times New Roman" w:hAnsi="Times New Roman" w:cs="Times New Roman"/>
+          <w:sz w:val="24"/>
+          <w:szCs w:val="24"/>
+        </w:rPr>
+        <w:t xml:space="preserve"> is a display box that only pops up after the game has finished and the player has not exited to the main menu. The box covers most of the screen and is used to display the play</w:t>
       </w:r>
       <w:r>
         <w:rPr>
@@ -3207,9 +3362,88 @@
           <w:rFonts w:ascii="Times New Roman" w:hAnsi="Times New Roman" w:cs="Times New Roman"/>
           <w:sz w:val="28"/>
           <w:szCs w:val="28"/>
-          <w:u w:val="single"/>
-        </w:rPr>
-      </w:pPr>
+        </w:rPr>
+      </w:pPr>
+      <w:r>
+        <w:rPr>
+          <w:rFonts w:ascii="Times New Roman" w:hAnsi="Times New Roman" w:cs="Times New Roman"/>
+          <w:sz w:val="28"/>
+          <w:szCs w:val="28"/>
+        </w:rPr>
+        <w:t xml:space="preserve">While </w:t>
+      </w:r>
+      <w:r>
+        <w:rPr>
+          <w:rFonts w:ascii="Times New Roman" w:hAnsi="Times New Roman" w:cs="Times New Roman"/>
+          <w:sz w:val="28"/>
+          <w:szCs w:val="28"/>
+        </w:rPr>
+        <w:t>these interfaces are</w:t>
+      </w:r>
+      <w:r>
+        <w:rPr>
+          <w:rFonts w:ascii="Times New Roman" w:hAnsi="Times New Roman" w:cs="Times New Roman"/>
+          <w:sz w:val="28"/>
+          <w:szCs w:val="28"/>
+        </w:rPr>
+        <w:t xml:space="preserve"> simple mock-ups now, the general look will remain the same</w:t>
+      </w:r>
+      <w:r>
+        <w:rPr>
+          <w:rFonts w:ascii="Times New Roman" w:hAnsi="Times New Roman" w:cs="Times New Roman"/>
+          <w:sz w:val="28"/>
+          <w:szCs w:val="28"/>
+        </w:rPr>
+        <w:t>, albeit more polished,</w:t>
+      </w:r>
+      <w:r>
+        <w:rPr>
+          <w:rFonts w:ascii="Times New Roman" w:hAnsi="Times New Roman" w:cs="Times New Roman"/>
+          <w:sz w:val="28"/>
+          <w:szCs w:val="28"/>
+        </w:rPr>
+        <w:t xml:space="preserve"> </w:t>
+      </w:r>
+      <w:r>
+        <w:rPr>
+          <w:rFonts w:ascii="Times New Roman" w:hAnsi="Times New Roman" w:cs="Times New Roman"/>
+          <w:sz w:val="28"/>
+          <w:szCs w:val="28"/>
+        </w:rPr>
+        <w:t>by the final product.</w:t>
+      </w:r>
+      <w:r>
+        <w:rPr>
+          <w:rFonts w:ascii="Times New Roman" w:hAnsi="Times New Roman" w:cs="Times New Roman"/>
+          <w:sz w:val="28"/>
+          <w:szCs w:val="28"/>
+        </w:rPr>
+        <w:t xml:space="preserve"> </w:t>
+      </w:r>
+      <w:r>
+        <w:rPr>
+          <w:rFonts w:ascii="Times New Roman" w:hAnsi="Times New Roman" w:cs="Times New Roman"/>
+          <w:sz w:val="28"/>
+          <w:szCs w:val="28"/>
+        </w:rPr>
+        <w:t xml:space="preserve">The system will ensure that these </w:t>
+      </w:r>
+      <w:r>
+        <w:rPr>
+          <w:rFonts w:ascii="Times New Roman" w:hAnsi="Times New Roman" w:cs="Times New Roman"/>
+          <w:sz w:val="28"/>
+          <w:szCs w:val="28"/>
+        </w:rPr>
+        <w:t xml:space="preserve">functionalities are accessible to their respective actors. </w:t>
+      </w:r>
+      <w:r>
+        <w:rPr>
+          <w:rFonts w:ascii="Times New Roman" w:hAnsi="Times New Roman" w:cs="Times New Roman"/>
+          <w:sz w:val="28"/>
+          <w:szCs w:val="28"/>
+        </w:rPr>
+        <w:t>Actors are what we view as the primary externals that will be interacting with our system.</w:t>
+      </w:r>
     </w:p>
     <w:p>
       <w:pPr>
@@ -3245,30 +3479,19 @@
       <w:pPr>
         <w:rPr>
           <w:rFonts w:ascii="Times New Roman" w:hAnsi="Times New Roman" w:cs="Times New Roman"/>
-          <w:sz w:val="28"/>
-          <w:szCs w:val="28"/>
+          <w:b/>
+          <w:sz w:val="32"/>
+          <w:szCs w:val="32"/>
+        </w:rPr>
+      </w:pPr>
+      <w:r>
+        <w:rPr>
+          <w:rFonts w:ascii="Times New Roman" w:hAnsi="Times New Roman" w:cs="Times New Roman"/>
+          <w:b/>
+          <w:sz w:val="32"/>
+          <w:szCs w:val="32"/>
           <w:u w:val="single"/>
         </w:rPr>
-      </w:pPr>
-    </w:p>
-    <w:p>
-      <w:pPr>
-        <w:rPr>
-          <w:rFonts w:ascii="Times New Roman" w:hAnsi="Times New Roman" w:cs="Times New Roman"/>
-          <w:b/>
-          <w:sz w:val="28"/>
-          <w:szCs w:val="28"/>
-        </w:rPr>
-      </w:pPr>
-      <w:r>
-        <w:rPr>
-          <w:rFonts w:ascii="Times New Roman" w:hAnsi="Times New Roman" w:cs="Times New Roman"/>
-          <w:b/>
-          <w:sz w:val="28"/>
-          <w:szCs w:val="28"/>
-          <w:u w:val="single"/>
-        </w:rPr>
-        <w:lastRenderedPageBreak/>
         <w:t>System Diagram</w:t>
       </w:r>
     </w:p>
@@ -3286,9 +3509,9 @@
         </w:rPr>
         <w:drawing>
           <wp:inline distT="0" distB="0" distL="0" distR="0">
-            <wp:extent cx="5937885" cy="6145427"/>
-            <wp:effectExtent l="0" t="0" r="5715" b="8255"/>
-            <wp:docPr id="7" name="Picture 7" descr="C:\Users\Brandon\Desktop\download.png"/>
+            <wp:extent cx="5946543" cy="5305646"/>
+            <wp:effectExtent l="0" t="0" r="0" b="0"/>
+            <wp:docPr id="7" name="Picture 7"/>
             <wp:cNvGraphicFramePr>
               <a:graphicFrameLocks xmlns:a="http://schemas.openxmlformats.org/drawingml/2006/main" noChangeAspect="1"/>
             </wp:cNvGraphicFramePr>
@@ -3302,14 +3525,13 @@
                     </pic:cNvPicPr>
                   </pic:nvPicPr>
                   <pic:blipFill>
-                    <a:blip r:embed="rId11">
+                    <a:blip r:embed="rId12">
                       <a:extLst>
                         <a:ext uri="{28A0092B-C50C-407E-A947-70E740481C1C}">
                           <a14:useLocalDpi xmlns:a14="http://schemas.microsoft.com/office/drawing/2010/main" val="0"/>
                         </a:ext>
                       </a:extLst>
                     </a:blip>
-                    <a:srcRect/>
                     <a:stretch>
                       <a:fillRect/>
                     </a:stretch>
@@ -3317,7 +3539,7 @@
                   <pic:spPr bwMode="auto">
                     <a:xfrm>
                       <a:off x="0" y="0"/>
-                      <a:ext cx="5947224" cy="6155093"/>
+                      <a:ext cx="5961037" cy="5318578"/>
                     </a:xfrm>
                     <a:prstGeom prst="rect">
                       <a:avLst/>
@@ -3336,15 +3558,6 @@
     </w:p>
     <w:p>
       <w:pPr>
-        <w:rPr>
-          <w:rFonts w:ascii="Times New Roman" w:hAnsi="Times New Roman" w:cs="Times New Roman"/>
-          <w:sz w:val="24"/>
-          <w:szCs w:val="24"/>
-        </w:rPr>
-      </w:pPr>
-    </w:p>
-    <w:p>
-      <w:pPr>
         <w:ind w:firstLine="720"/>
         <w:rPr>
           <w:rFonts w:ascii="Times New Roman" w:hAnsi="Times New Roman" w:cs="Times New Roman"/>
@@ -3352,13 +3565,49 @@
           <w:szCs w:val="24"/>
         </w:rPr>
       </w:pPr>
-      <w:r>
-        <w:rPr>
-          <w:rFonts w:ascii="Times New Roman" w:hAnsi="Times New Roman" w:cs="Times New Roman"/>
-          <w:sz w:val="24"/>
-          <w:szCs w:val="24"/>
-        </w:rPr>
-        <w:t>We have identified five actors on our system. Among these actors, fourteen primary actions have been identified. The following points will describe each actor and a brief</w:t>
+    </w:p>
+    <w:p>
+      <w:pPr>
+        <w:ind w:firstLine="720"/>
+        <w:rPr>
+          <w:rFonts w:ascii="Times New Roman" w:hAnsi="Times New Roman" w:cs="Times New Roman"/>
+          <w:sz w:val="24"/>
+          <w:szCs w:val="24"/>
+        </w:rPr>
+      </w:pPr>
+    </w:p>
+    <w:p>
+      <w:pPr>
+        <w:ind w:firstLine="720"/>
+        <w:rPr>
+          <w:rFonts w:ascii="Times New Roman" w:hAnsi="Times New Roman" w:cs="Times New Roman"/>
+          <w:sz w:val="24"/>
+          <w:szCs w:val="24"/>
+        </w:rPr>
+      </w:pPr>
+      <w:r>
+        <w:rPr>
+          <w:rFonts w:ascii="Times New Roman" w:hAnsi="Times New Roman" w:cs="Times New Roman"/>
+          <w:sz w:val="24"/>
+          <w:szCs w:val="24"/>
+        </w:rPr>
+        <w:t xml:space="preserve">We have identified five actors on our system. Among these actors, </w:t>
+      </w:r>
+      <w:r>
+        <w:rPr>
+          <w:rFonts w:ascii="Times New Roman" w:hAnsi="Times New Roman" w:cs="Times New Roman"/>
+          <w:sz w:val="24"/>
+          <w:szCs w:val="24"/>
+        </w:rPr>
+        <w:t xml:space="preserve">thirteen </w:t>
+      </w:r>
+      <w:r>
+        <w:rPr>
+          <w:rFonts w:ascii="Times New Roman" w:hAnsi="Times New Roman" w:cs="Times New Roman"/>
+          <w:sz w:val="24"/>
+          <w:szCs w:val="24"/>
+        </w:rPr>
+        <w:t>primary actions have been identified. The following points will describe each actor and a brief</w:t>
       </w:r>
       <w:r>
         <w:rPr>
@@ -3414,6 +3663,7 @@
         <w:rPr>
           <w:rFonts w:ascii="Times New Roman" w:hAnsi="Times New Roman" w:cs="Times New Roman"/>
           <w:sz w:val="24"/>
+          <w:szCs w:val="24"/>
         </w:rPr>
       </w:pPr>
     </w:p>
@@ -4613,14 +4863,23 @@
           <w:u w:val="single"/>
         </w:rPr>
       </w:pPr>
-      <w:r>
+    </w:p>
+    <w:p>
+      <w:pPr>
         <w:rPr>
           <w:rFonts w:ascii="Times New Roman" w:hAnsi="Times New Roman" w:cs="Times New Roman"/>
           <w:b/>
           <w:sz w:val="36"/>
           <w:u w:val="single"/>
         </w:rPr>
-        <w:lastRenderedPageBreak/>
+      </w:pPr>
+      <w:r>
+        <w:rPr>
+          <w:rFonts w:ascii="Times New Roman" w:hAnsi="Times New Roman" w:cs="Times New Roman"/>
+          <w:b/>
+          <w:sz w:val="36"/>
+          <w:u w:val="single"/>
+        </w:rPr>
         <w:t>Robot Librarian:</w:t>
       </w:r>
     </w:p>
@@ -5168,126 +5427,6 @@
         <w:spacing w:before="0" w:after="0"/>
         <w:rPr>
           <w:rFonts w:ascii="Times New Roman" w:hAnsi="Times New Roman" w:cs="Times New Roman"/>
-          <w:sz w:val="24"/>
-          <w:szCs w:val="24"/>
-        </w:rPr>
-      </w:pPr>
-    </w:p>
-    <w:p>
-      <w:pPr>
-        <w:spacing w:before="0" w:after="0"/>
-        <w:rPr>
-          <w:rFonts w:ascii="Times New Roman" w:hAnsi="Times New Roman" w:cs="Times New Roman"/>
-          <w:sz w:val="24"/>
-          <w:szCs w:val="24"/>
-        </w:rPr>
-      </w:pPr>
-    </w:p>
-    <w:p>
-      <w:pPr>
-        <w:spacing w:before="0" w:after="0"/>
-        <w:rPr>
-          <w:rFonts w:ascii="Times New Roman" w:hAnsi="Times New Roman" w:cs="Times New Roman"/>
-          <w:sz w:val="24"/>
-          <w:szCs w:val="24"/>
-        </w:rPr>
-      </w:pPr>
-    </w:p>
-    <w:p>
-      <w:pPr>
-        <w:spacing w:before="0" w:after="0"/>
-        <w:rPr>
-          <w:rFonts w:ascii="Times New Roman" w:hAnsi="Times New Roman" w:cs="Times New Roman"/>
-          <w:sz w:val="24"/>
-          <w:szCs w:val="24"/>
-        </w:rPr>
-      </w:pPr>
-    </w:p>
-    <w:p>
-      <w:pPr>
-        <w:spacing w:before="0" w:after="0"/>
-        <w:rPr>
-          <w:rFonts w:ascii="Times New Roman" w:hAnsi="Times New Roman" w:cs="Times New Roman"/>
-          <w:sz w:val="24"/>
-          <w:szCs w:val="24"/>
-        </w:rPr>
-      </w:pPr>
-    </w:p>
-    <w:p>
-      <w:pPr>
-        <w:spacing w:before="0" w:after="0"/>
-        <w:rPr>
-          <w:rFonts w:ascii="Times New Roman" w:hAnsi="Times New Roman" w:cs="Times New Roman"/>
-          <w:sz w:val="24"/>
-          <w:szCs w:val="24"/>
-        </w:rPr>
-      </w:pPr>
-    </w:p>
-    <w:p>
-      <w:pPr>
-        <w:spacing w:before="0" w:after="0"/>
-        <w:rPr>
-          <w:rFonts w:ascii="Times New Roman" w:hAnsi="Times New Roman" w:cs="Times New Roman"/>
-          <w:sz w:val="24"/>
-          <w:szCs w:val="24"/>
-        </w:rPr>
-      </w:pPr>
-    </w:p>
-    <w:p>
-      <w:pPr>
-        <w:spacing w:before="0" w:after="0"/>
-        <w:rPr>
-          <w:rFonts w:ascii="Times New Roman" w:hAnsi="Times New Roman" w:cs="Times New Roman"/>
-          <w:sz w:val="24"/>
-          <w:szCs w:val="24"/>
-        </w:rPr>
-      </w:pPr>
-    </w:p>
-    <w:p>
-      <w:pPr>
-        <w:spacing w:before="0" w:after="0"/>
-        <w:rPr>
-          <w:rFonts w:ascii="Times New Roman" w:hAnsi="Times New Roman" w:cs="Times New Roman"/>
-          <w:sz w:val="24"/>
-          <w:szCs w:val="24"/>
-        </w:rPr>
-      </w:pPr>
-    </w:p>
-    <w:p>
-      <w:pPr>
-        <w:spacing w:before="0" w:after="0"/>
-        <w:rPr>
-          <w:rFonts w:ascii="Times New Roman" w:hAnsi="Times New Roman" w:cs="Times New Roman"/>
-          <w:sz w:val="24"/>
-          <w:szCs w:val="24"/>
-        </w:rPr>
-      </w:pPr>
-    </w:p>
-    <w:p>
-      <w:pPr>
-        <w:spacing w:before="0" w:after="0"/>
-        <w:rPr>
-          <w:rFonts w:ascii="Times New Roman" w:hAnsi="Times New Roman" w:cs="Times New Roman"/>
-          <w:sz w:val="24"/>
-          <w:szCs w:val="24"/>
-        </w:rPr>
-      </w:pPr>
-    </w:p>
-    <w:p>
-      <w:pPr>
-        <w:spacing w:before="0" w:after="0"/>
-        <w:rPr>
-          <w:rFonts w:ascii="Times New Roman" w:hAnsi="Times New Roman" w:cs="Times New Roman"/>
-          <w:sz w:val="24"/>
-          <w:szCs w:val="24"/>
-        </w:rPr>
-      </w:pPr>
-    </w:p>
-    <w:p>
-      <w:pPr>
-        <w:spacing w:before="0" w:after="0"/>
-        <w:rPr>
-          <w:rFonts w:ascii="Times New Roman" w:hAnsi="Times New Roman" w:cs="Times New Roman"/>
           <w:b/>
           <w:sz w:val="40"/>
           <w:szCs w:val="40"/>
@@ -5302,7 +5441,6 @@
           <w:szCs w:val="40"/>
           <w:u w:val="single"/>
         </w:rPr>
-        <w:lastRenderedPageBreak/>
         <w:t>Scenarios:</w:t>
       </w:r>
     </w:p>
@@ -5317,6 +5455,137 @@
           <w:u w:val="single"/>
         </w:rPr>
       </w:pPr>
+    </w:p>
+    <w:p>
+      <w:pPr>
+        <w:spacing w:before="0" w:after="0"/>
+        <w:ind w:firstLine="720"/>
+        <w:rPr>
+          <w:rFonts w:ascii="Times New Roman" w:hAnsi="Times New Roman" w:cs="Times New Roman"/>
+          <w:sz w:val="24"/>
+          <w:szCs w:val="24"/>
+        </w:rPr>
+      </w:pPr>
+      <w:r>
+        <w:rPr>
+          <w:rFonts w:ascii="Times New Roman" w:hAnsi="Times New Roman" w:cs="Times New Roman"/>
+          <w:sz w:val="24"/>
+          <w:szCs w:val="24"/>
+        </w:rPr>
+        <w:t>The following are primary scen</w:t>
+      </w:r>
+      <w:r>
+        <w:rPr>
+          <w:rFonts w:ascii="Times New Roman" w:hAnsi="Times New Roman" w:cs="Times New Roman"/>
+          <w:sz w:val="24"/>
+          <w:szCs w:val="24"/>
+        </w:rPr>
+        <w:t xml:space="preserve">arios the actors will encounter while interacting with the system. </w:t>
+      </w:r>
+      <w:r>
+        <w:rPr>
+          <w:rFonts w:ascii="Times New Roman" w:hAnsi="Times New Roman" w:cs="Times New Roman"/>
+          <w:sz w:val="24"/>
+          <w:szCs w:val="24"/>
+        </w:rPr>
+        <w:t xml:space="preserve">Use-cases as well as diagrams are present for each one. </w:t>
+      </w:r>
+      <w:r>
+        <w:rPr>
+          <w:rFonts w:ascii="Times New Roman" w:hAnsi="Times New Roman" w:cs="Times New Roman"/>
+          <w:sz w:val="24"/>
+          <w:szCs w:val="24"/>
+        </w:rPr>
+        <w:t>Some secondary scenarios are present and are pointed out as such in their respective primary scenario’s section.</w:t>
+      </w:r>
+      <w:r>
+        <w:rPr>
+          <w:rFonts w:ascii="Times New Roman" w:hAnsi="Times New Roman" w:cs="Times New Roman"/>
+          <w:sz w:val="24"/>
+          <w:szCs w:val="24"/>
+        </w:rPr>
+        <w:t xml:space="preserve"> It is important to note that </w:t>
+      </w:r>
+      <w:r>
+        <w:rPr>
+          <w:rFonts w:ascii="Times New Roman" w:hAnsi="Times New Roman" w:cs="Times New Roman"/>
+          <w:sz w:val="24"/>
+          <w:szCs w:val="24"/>
+        </w:rPr>
+        <w:t>this does not cover all technicalities of the system</w:t>
+      </w:r>
+      <w:r>
+        <w:rPr>
+          <w:rFonts w:ascii="Times New Roman" w:hAnsi="Times New Roman" w:cs="Times New Roman"/>
+          <w:sz w:val="24"/>
+          <w:szCs w:val="24"/>
+        </w:rPr>
+        <w:t>:</w:t>
+      </w:r>
+      <w:r>
+        <w:rPr>
+          <w:rFonts w:ascii="Times New Roman" w:hAnsi="Times New Roman" w:cs="Times New Roman"/>
+          <w:sz w:val="24"/>
+          <w:szCs w:val="24"/>
+        </w:rPr>
+        <w:t xml:space="preserve"> they</w:t>
+      </w:r>
+      <w:r>
+        <w:rPr>
+          <w:rFonts w:ascii="Times New Roman" w:hAnsi="Times New Roman" w:cs="Times New Roman"/>
+          <w:sz w:val="24"/>
+          <w:szCs w:val="24"/>
+        </w:rPr>
+        <w:t xml:space="preserve"> are</w:t>
+      </w:r>
+      <w:r>
+        <w:rPr>
+          <w:rFonts w:ascii="Times New Roman" w:hAnsi="Times New Roman" w:cs="Times New Roman"/>
+          <w:sz w:val="24"/>
+          <w:szCs w:val="24"/>
+        </w:rPr>
+        <w:t xml:space="preserve"> simply</w:t>
+      </w:r>
+      <w:r>
+        <w:rPr>
+          <w:rFonts w:ascii="Times New Roman" w:hAnsi="Times New Roman" w:cs="Times New Roman"/>
+          <w:sz w:val="24"/>
+          <w:szCs w:val="24"/>
+        </w:rPr>
+        <w:t xml:space="preserve"> what we have identified as primary</w:t>
+      </w:r>
+      <w:r>
+        <w:rPr>
+          <w:rFonts w:ascii="Times New Roman" w:hAnsi="Times New Roman" w:cs="Times New Roman"/>
+          <w:sz w:val="24"/>
+          <w:szCs w:val="24"/>
+        </w:rPr>
+        <w:t xml:space="preserve"> scenarios</w:t>
+      </w:r>
+      <w:r>
+        <w:rPr>
+          <w:rFonts w:ascii="Times New Roman" w:hAnsi="Times New Roman" w:cs="Times New Roman"/>
+          <w:sz w:val="24"/>
+          <w:szCs w:val="24"/>
+        </w:rPr>
+        <w:t xml:space="preserve"> and </w:t>
+      </w:r>
+      <w:r>
+        <w:rPr>
+          <w:rFonts w:ascii="Times New Roman" w:hAnsi="Times New Roman" w:cs="Times New Roman"/>
+          <w:sz w:val="24"/>
+          <w:szCs w:val="24"/>
+        </w:rPr>
+        <w:t xml:space="preserve">our actors </w:t>
+      </w:r>
+      <w:r>
+        <w:rPr>
+          <w:rFonts w:ascii="Times New Roman" w:hAnsi="Times New Roman" w:cs="Times New Roman"/>
+          <w:sz w:val="24"/>
+          <w:szCs w:val="24"/>
+        </w:rPr>
+        <w:t>will repeatedly be a part of.</w:t>
+      </w:r>
     </w:p>
     <w:p>
       <w:pPr>
@@ -5338,6 +5607,7 @@
           <w:szCs w:val="30"/>
           <w:lang w:eastAsia="en-CA"/>
         </w:rPr>
+        <w:lastRenderedPageBreak/>
         <w:drawing>
           <wp:anchor distT="0" distB="0" distL="114300" distR="114300" simplePos="0" relativeHeight="251659264" behindDoc="0" locked="0" layoutInCell="1" allowOverlap="1" wp14:anchorId="5BA2BF57" wp14:editId="0D93550F">
             <wp:simplePos x="0" y="0"/>
@@ -5364,7 +5634,7 @@
                     </pic:cNvPicPr>
                   </pic:nvPicPr>
                   <pic:blipFill>
-                    <a:blip r:embed="rId12" cstate="print">
+                    <a:blip r:embed="rId13" cstate="print">
                       <a:extLst>
                         <a:ext uri="{28A0092B-C50C-407E-A947-70E740481C1C}">
                           <a14:useLocalDpi xmlns:a14="http://schemas.microsoft.com/office/drawing/2010/main" val="0"/>
@@ -6029,7 +6299,7 @@
                     </pic:cNvPicPr>
                   </pic:nvPicPr>
                   <pic:blipFill>
-                    <a:blip r:embed="rId13" cstate="print">
+                    <a:blip r:embed="rId14" cstate="print">
                       <a:extLst>
                         <a:ext uri="{28A0092B-C50C-407E-A947-70E740481C1C}">
                           <a14:useLocalDpi xmlns:a14="http://schemas.microsoft.com/office/drawing/2010/main" val="0"/>
@@ -6458,7 +6728,7 @@
                     </pic:cNvPicPr>
                   </pic:nvPicPr>
                   <pic:blipFill>
-                    <a:blip r:embed="rId14" cstate="print">
+                    <a:blip r:embed="rId15" cstate="print">
                       <a:extLst>
                         <a:ext uri="{28A0092B-C50C-407E-A947-70E740481C1C}">
                           <a14:useLocalDpi xmlns:a14="http://schemas.microsoft.com/office/drawing/2010/main" val="0"/>
@@ -6986,7 +7256,7 @@
                     </pic:cNvPicPr>
                   </pic:nvPicPr>
                   <pic:blipFill>
-                    <a:blip r:embed="rId15" cstate="print">
+                    <a:blip r:embed="rId16" cstate="print">
                       <a:extLst>
                         <a:ext uri="{28A0092B-C50C-407E-A947-70E740481C1C}">
                           <a14:useLocalDpi xmlns:a14="http://schemas.microsoft.com/office/drawing/2010/main" val="0"/>
@@ -7507,7 +7777,7 @@
                     </pic:cNvPicPr>
                   </pic:nvPicPr>
                   <pic:blipFill>
-                    <a:blip r:embed="rId16" cstate="print">
+                    <a:blip r:embed="rId17" cstate="print">
                       <a:extLst>
                         <a:ext uri="{28A0092B-C50C-407E-A947-70E740481C1C}">
                           <a14:useLocalDpi xmlns:a14="http://schemas.microsoft.com/office/drawing/2010/main" val="0"/>
@@ -7785,14 +8055,6 @@
           <w:szCs w:val="24"/>
         </w:rPr>
         <w:tab/>
-      </w:r>
-      <w:r>
-        <w:rPr>
-          <w:rFonts w:ascii="Times New Roman" w:hAnsi="Times New Roman" w:cs="Times New Roman"/>
-          <w:color w:val="000000"/>
-          <w:sz w:val="24"/>
-          <w:szCs w:val="24"/>
-        </w:rPr>
         <w:t xml:space="preserve">The next player will be then prompted to play their highest movement distance robot that they have not used yet in that turn. </w:t>
       </w:r>
     </w:p>
@@ -7925,7 +8187,7 @@
                     </pic:cNvPicPr>
                   </pic:nvPicPr>
                   <pic:blipFill>
-                    <a:blip r:embed="rId17" cstate="print">
+                    <a:blip r:embed="rId18" cstate="print">
                       <a:extLst>
                         <a:ext uri="{28A0092B-C50C-407E-A947-70E740481C1C}">
                           <a14:useLocalDpi xmlns:a14="http://schemas.microsoft.com/office/drawing/2010/main" val="0"/>
@@ -8396,7 +8658,7 @@
                     </pic:cNvPicPr>
                   </pic:nvPicPr>
                   <pic:blipFill>
-                    <a:blip r:embed="rId18" cstate="print">
+                    <a:blip r:embed="rId19" cstate="print">
                       <a:extLst>
                         <a:ext uri="{28A0092B-C50C-407E-A947-70E740481C1C}">
                           <a14:useLocalDpi xmlns:a14="http://schemas.microsoft.com/office/drawing/2010/main" val="0"/>
@@ -8857,7 +9119,7 @@
                     </pic:cNvPicPr>
                   </pic:nvPicPr>
                   <pic:blipFill>
-                    <a:blip r:embed="rId19">
+                    <a:blip r:embed="rId20">
                       <a:extLst>
                         <a:ext uri="{28A0092B-C50C-407E-A947-70E740481C1C}">
                           <a14:useLocalDpi xmlns:a14="http://schemas.microsoft.com/office/drawing/2010/main" val="0"/>
@@ -9020,7 +9282,7 @@
                     </pic:cNvPicPr>
                   </pic:nvPicPr>
                   <pic:blipFill>
-                    <a:blip r:embed="rId20">
+                    <a:blip r:embed="rId21">
                       <a:extLst>
                         <a:ext uri="{28A0092B-C50C-407E-A947-70E740481C1C}">
                           <a14:useLocalDpi xmlns:a14="http://schemas.microsoft.com/office/drawing/2010/main" val="0"/>
@@ -9453,7 +9715,7 @@
                     </pic:cNvPicPr>
                   </pic:nvPicPr>
                   <pic:blipFill>
-                    <a:blip r:embed="rId21">
+                    <a:blip r:embed="rId22">
                       <a:extLst>
                         <a:ext uri="{28A0092B-C50C-407E-A947-70E740481C1C}">
                           <a14:useLocalDpi xmlns:a14="http://schemas.microsoft.com/office/drawing/2010/main" val="0"/>
@@ -9920,17 +10182,7 @@
           <w:sz w:val="24"/>
           <w:szCs w:val="24"/>
         </w:rPr>
-        <w:t xml:space="preserve">The duplicate happens when the user tries to </w:t>
-      </w:r>
-      <w:bookmarkStart w:id="0" w:name="_GoBack"/>
-      <w:bookmarkEnd w:id="0"/>
-      <w:r>
-        <w:rPr>
-          <w:rFonts w:ascii="Times New Roman" w:hAnsi="Times New Roman" w:cs="Times New Roman"/>
-          <w:sz w:val="24"/>
-          <w:szCs w:val="24"/>
-        </w:rPr>
-        <w:t>add a team with a name that ha</w:t>
+        <w:t>The duplicate happens when the user tries to add a team with a name that ha</w:t>
       </w:r>
       <w:r>
         <w:rPr>
@@ -10140,7 +10392,7 @@
                     </pic:cNvPicPr>
                   </pic:nvPicPr>
                   <pic:blipFill>
-                    <a:blip r:embed="rId22">
+                    <a:blip r:embed="rId23">
                       <a:extLst>
                         <a:ext uri="{28A0092B-C50C-407E-A947-70E740481C1C}">
                           <a14:useLocalDpi xmlns:a14="http://schemas.microsoft.com/office/drawing/2010/main" val="0"/>
@@ -10346,6 +10598,36 @@
           <w:szCs w:val="32"/>
         </w:rPr>
       </w:pPr>
+      <w:r>
+        <w:rPr>
+          <w:noProof/>
+        </w:rPr>
+        <w:pict>
+          <v:shapetype id="_x0000_t75" coordsize="21600,21600" o:spt="75" o:preferrelative="t" path="m@4@5l@4@11@9@11@9@5xe" filled="f" stroked="f">
+            <v:stroke joinstyle="miter"/>
+            <v:formulas>
+              <v:f eqn="if lineDrawn pixelLineWidth 0"/>
+              <v:f eqn="sum @0 1 0"/>
+              <v:f eqn="sum 0 0 @1"/>
+              <v:f eqn="prod @2 1 2"/>
+              <v:f eqn="prod @3 21600 pixelWidth"/>
+              <v:f eqn="prod @3 21600 pixelHeight"/>
+              <v:f eqn="sum @0 0 1"/>
+              <v:f eqn="prod @6 1 2"/>
+              <v:f eqn="prod @7 21600 pixelWidth"/>
+              <v:f eqn="sum @8 21600 0"/>
+              <v:f eqn="prod @7 21600 pixelHeight"/>
+              <v:f eqn="sum @10 21600 0"/>
+            </v:formulas>
+            <v:path o:extrusionok="f" gradientshapeok="t" o:connecttype="rect"/>
+            <o:lock v:ext="edit" aspectratio="t"/>
+          </v:shapetype>
+          <v:shape id="_x0000_s1026" type="#_x0000_t75" style="position:absolute;margin-left:320.7pt;margin-top:376.3pt;width:147.35pt;height:277.1pt;z-index:251676672;mso-position-horizontal-relative:margin;mso-position-vertical-relative:margin">
+            <v:imagedata r:id="rId24" o:title="Screenshot (4)"/>
+            <w10:wrap type="square" anchorx="margin" anchory="margin"/>
+          </v:shape>
+        </w:pict>
+      </w:r>
     </w:p>
     <w:p>
       <w:pPr>
@@ -10356,26 +10638,125 @@
           <w:szCs w:val="32"/>
         </w:rPr>
       </w:pPr>
-    </w:p>
-    <w:p>
-      <w:pPr>
+      <w:r>
         <w:rPr>
           <w:rFonts w:ascii="Times New Roman" w:hAnsi="Times New Roman" w:cs="Times New Roman"/>
           <w:b/>
           <w:sz w:val="32"/>
           <w:szCs w:val="32"/>
         </w:rPr>
-      </w:pPr>
-    </w:p>
-    <w:p>
-      <w:pPr>
+        <w:t>Update Stats:</w:t>
+      </w:r>
+    </w:p>
+    <w:p>
+      <w:pPr>
+        <w:rPr>
+          <w:rFonts w:ascii="Times New Roman" w:hAnsi="Times New Roman" w:cs="Times New Roman"/>
+          <w:sz w:val="24"/>
+          <w:szCs w:val="24"/>
+        </w:rPr>
+      </w:pPr>
+      <w:r>
         <w:rPr>
           <w:rFonts w:ascii="Times New Roman" w:hAnsi="Times New Roman" w:cs="Times New Roman"/>
           <w:b/>
           <w:sz w:val="32"/>
           <w:szCs w:val="32"/>
         </w:rPr>
-      </w:pPr>
+        <w:tab/>
+      </w:r>
+      <w:r>
+        <w:rPr>
+          <w:rFonts w:ascii="Times New Roman" w:hAnsi="Times New Roman" w:cs="Times New Roman"/>
+          <w:sz w:val="24"/>
+          <w:szCs w:val="24"/>
+        </w:rPr>
+        <w:t>Update stats scenario begins when the robot librarian is told to update the stats of a robot</w:t>
+      </w:r>
+    </w:p>
+    <w:p>
+      <w:pPr>
+        <w:rPr>
+          <w:rFonts w:ascii="Times New Roman" w:hAnsi="Times New Roman" w:cs="Times New Roman"/>
+          <w:sz w:val="24"/>
+          <w:szCs w:val="24"/>
+        </w:rPr>
+      </w:pPr>
+    </w:p>
+    <w:p>
+      <w:pPr>
+        <w:rPr>
+          <w:rFonts w:ascii="Times New Roman" w:hAnsi="Times New Roman" w:cs="Times New Roman"/>
+          <w:sz w:val="24"/>
+          <w:szCs w:val="24"/>
+        </w:rPr>
+      </w:pPr>
+      <w:r>
+        <w:rPr>
+          <w:rFonts w:ascii="Times New Roman" w:hAnsi="Times New Roman" w:cs="Times New Roman"/>
+          <w:sz w:val="24"/>
+          <w:szCs w:val="24"/>
+        </w:rPr>
+        <w:t xml:space="preserve">1. </w:t>
+      </w:r>
+      <w:r>
+        <w:rPr>
+          <w:rFonts w:ascii="Times New Roman" w:hAnsi="Times New Roman" w:cs="Times New Roman"/>
+          <w:sz w:val="24"/>
+          <w:szCs w:val="24"/>
+        </w:rPr>
+        <w:t>Robot Librarian collects stats from the robot itself.</w:t>
+      </w:r>
+    </w:p>
+    <w:p>
+      <w:pPr>
+        <w:rPr>
+          <w:rFonts w:ascii="Times New Roman" w:hAnsi="Times New Roman" w:cs="Times New Roman"/>
+          <w:sz w:val="24"/>
+          <w:szCs w:val="24"/>
+        </w:rPr>
+      </w:pPr>
+      <w:r>
+        <w:rPr>
+          <w:rFonts w:ascii="Times New Roman" w:hAnsi="Times New Roman" w:cs="Times New Roman"/>
+          <w:sz w:val="24"/>
+          <w:szCs w:val="24"/>
+        </w:rPr>
+        <w:t xml:space="preserve">2. </w:t>
+      </w:r>
+      <w:r>
+        <w:rPr>
+          <w:rFonts w:ascii="Times New Roman" w:hAnsi="Times New Roman" w:cs="Times New Roman"/>
+          <w:sz w:val="24"/>
+          <w:szCs w:val="24"/>
+        </w:rPr>
+        <w:t>Robot Librarian writes stats to the robot’s JSON file.</w:t>
+      </w:r>
+    </w:p>
+    <w:p>
+      <w:pPr>
+        <w:rPr>
+          <w:rFonts w:ascii="Times New Roman" w:hAnsi="Times New Roman" w:cs="Times New Roman"/>
+          <w:sz w:val="24"/>
+          <w:szCs w:val="24"/>
+        </w:rPr>
+      </w:pPr>
+      <w:r>
+        <w:rPr>
+          <w:rFonts w:ascii="Times New Roman" w:hAnsi="Times New Roman" w:cs="Times New Roman"/>
+          <w:sz w:val="24"/>
+          <w:szCs w:val="24"/>
+        </w:rPr>
+        <w:t xml:space="preserve">3. </w:t>
+      </w:r>
+      <w:r>
+        <w:rPr>
+          <w:rFonts w:ascii="Times New Roman" w:hAnsi="Times New Roman" w:cs="Times New Roman"/>
+          <w:sz w:val="24"/>
+          <w:szCs w:val="24"/>
+        </w:rPr>
+        <w:t>Use case ends</w:t>
+      </w:r>
     </w:p>
     <w:p>
       <w:pPr>
@@ -10416,26 +10797,134 @@
           <w:szCs w:val="32"/>
         </w:rPr>
       </w:pPr>
-    </w:p>
-    <w:p>
-      <w:pPr>
+      <w:r>
+        <w:rPr>
+          <w:noProof/>
+        </w:rPr>
+        <w:lastRenderedPageBreak/>
+        <w:pict>
+          <v:shape id="_x0000_s1027" type="#_x0000_t75" style="position:absolute;margin-left:0;margin-top:-.1pt;width:124.75pt;height:271.25pt;z-index:251678720;mso-position-horizontal-relative:margin;mso-position-vertical-relative:margin">
+            <v:imagedata r:id="rId25" o:title="Screenshot (6)"/>
+            <w10:wrap type="square" anchorx="margin" anchory="margin"/>
+          </v:shape>
+        </w:pict>
+      </w:r>
+      <w:r>
         <w:rPr>
           <w:rFonts w:ascii="Times New Roman" w:hAnsi="Times New Roman" w:cs="Times New Roman"/>
           <w:b/>
           <w:sz w:val="32"/>
           <w:szCs w:val="32"/>
         </w:rPr>
-      </w:pPr>
-    </w:p>
-    <w:p>
-      <w:pPr>
+        <w:t>Revise Robot:</w:t>
+      </w:r>
+    </w:p>
+    <w:p>
+      <w:pPr>
+        <w:rPr>
+          <w:rFonts w:ascii="Times New Roman" w:hAnsi="Times New Roman" w:cs="Times New Roman"/>
+          <w:sz w:val="24"/>
+          <w:szCs w:val="24"/>
+        </w:rPr>
+      </w:pPr>
+      <w:r>
         <w:rPr>
           <w:rFonts w:ascii="Times New Roman" w:hAnsi="Times New Roman" w:cs="Times New Roman"/>
           <w:b/>
           <w:sz w:val="32"/>
           <w:szCs w:val="32"/>
         </w:rPr>
-      </w:pPr>
+        <w:tab/>
+      </w:r>
+      <w:r>
+        <w:rPr>
+          <w:rFonts w:ascii="Times New Roman" w:hAnsi="Times New Roman" w:cs="Times New Roman"/>
+          <w:b/>
+          <w:sz w:val="24"/>
+          <w:szCs w:val="24"/>
+        </w:rPr>
+        <w:tab/>
+      </w:r>
+      <w:r>
+        <w:rPr>
+          <w:rFonts w:ascii="Times New Roman" w:hAnsi="Times New Roman" w:cs="Times New Roman"/>
+          <w:sz w:val="24"/>
+          <w:szCs w:val="24"/>
+        </w:rPr>
+        <w:t>Use case begins when the Robot Librarian has been code to revise a selected robot with.</w:t>
+      </w:r>
+    </w:p>
+    <w:p>
+      <w:pPr>
+        <w:rPr>
+          <w:rFonts w:ascii="Times New Roman" w:hAnsi="Times New Roman" w:cs="Times New Roman"/>
+          <w:sz w:val="24"/>
+          <w:szCs w:val="24"/>
+        </w:rPr>
+      </w:pPr>
+      <w:r>
+        <w:rPr>
+          <w:rFonts w:ascii="Times New Roman" w:hAnsi="Times New Roman" w:cs="Times New Roman"/>
+          <w:sz w:val="24"/>
+          <w:szCs w:val="24"/>
+        </w:rPr>
+        <w:tab/>
+      </w:r>
+    </w:p>
+    <w:p>
+      <w:pPr>
+        <w:pStyle w:val="ListParagraph"/>
+        <w:numPr>
+          <w:ilvl w:val="5"/>
+          <w:numId w:val="7"/>
+        </w:numPr>
+        <w:rPr>
+          <w:rFonts w:ascii="Times New Roman" w:hAnsi="Times New Roman" w:cs="Times New Roman"/>
+          <w:sz w:val="24"/>
+          <w:szCs w:val="24"/>
+        </w:rPr>
+      </w:pPr>
+      <w:r>
+        <w:rPr>
+          <w:rFonts w:ascii="Times New Roman" w:hAnsi="Times New Roman" w:cs="Times New Roman"/>
+          <w:sz w:val="24"/>
+          <w:szCs w:val="24"/>
+        </w:rPr>
+        <w:t>Robot Librarian finds the robot to be revised</w:t>
+      </w:r>
+    </w:p>
+    <w:p>
+      <w:pPr>
+        <w:pStyle w:val="ListParagraph"/>
+        <w:ind w:left="2509"/>
+        <w:rPr>
+          <w:rFonts w:ascii="Times New Roman" w:hAnsi="Times New Roman" w:cs="Times New Roman"/>
+          <w:sz w:val="24"/>
+          <w:szCs w:val="24"/>
+        </w:rPr>
+      </w:pPr>
+    </w:p>
+    <w:p>
+      <w:pPr>
+        <w:pStyle w:val="ListParagraph"/>
+        <w:numPr>
+          <w:ilvl w:val="5"/>
+          <w:numId w:val="7"/>
+        </w:numPr>
+        <w:rPr>
+          <w:rFonts w:ascii="Times New Roman" w:hAnsi="Times New Roman" w:cs="Times New Roman"/>
+          <w:sz w:val="24"/>
+          <w:szCs w:val="24"/>
+        </w:rPr>
+      </w:pPr>
+      <w:r>
+        <w:rPr>
+          <w:rFonts w:ascii="Times New Roman" w:hAnsi="Times New Roman" w:cs="Times New Roman"/>
+          <w:sz w:val="24"/>
+          <w:szCs w:val="24"/>
+        </w:rPr>
+        <w:t>Robot Librarian replaces the robot’s existing code with the given new code.</w:t>
+      </w:r>
     </w:p>
     <w:p>
       <w:pPr>
@@ -10446,13 +10935,163 @@
           <w:szCs w:val="32"/>
         </w:rPr>
       </w:pPr>
-      <w:r>
+    </w:p>
+    <w:p>
+      <w:pPr>
         <w:rPr>
           <w:rFonts w:ascii="Times New Roman" w:hAnsi="Times New Roman" w:cs="Times New Roman"/>
           <w:b/>
           <w:sz w:val="32"/>
           <w:szCs w:val="32"/>
         </w:rPr>
+      </w:pPr>
+    </w:p>
+    <w:p>
+      <w:pPr>
+        <w:rPr>
+          <w:rFonts w:ascii="Times New Roman" w:hAnsi="Times New Roman" w:cs="Times New Roman"/>
+          <w:b/>
+          <w:sz w:val="32"/>
+          <w:szCs w:val="32"/>
+        </w:rPr>
+      </w:pPr>
+    </w:p>
+    <w:p>
+      <w:pPr>
+        <w:rPr>
+          <w:rFonts w:ascii="Times New Roman" w:hAnsi="Times New Roman" w:cs="Times New Roman"/>
+          <w:b/>
+          <w:sz w:val="32"/>
+          <w:szCs w:val="32"/>
+        </w:rPr>
+      </w:pPr>
+    </w:p>
+    <w:p>
+      <w:pPr>
+        <w:rPr>
+          <w:rFonts w:ascii="Times New Roman" w:hAnsi="Times New Roman" w:cs="Times New Roman"/>
+          <w:b/>
+          <w:sz w:val="32"/>
+          <w:szCs w:val="32"/>
+        </w:rPr>
+      </w:pPr>
+    </w:p>
+    <w:p>
+      <w:pPr>
+        <w:rPr>
+          <w:rFonts w:ascii="Times New Roman" w:hAnsi="Times New Roman" w:cs="Times New Roman"/>
+          <w:b/>
+          <w:sz w:val="32"/>
+          <w:szCs w:val="32"/>
+        </w:rPr>
+      </w:pPr>
+    </w:p>
+    <w:p>
+      <w:pPr>
+        <w:rPr>
+          <w:rFonts w:ascii="Times New Roman" w:hAnsi="Times New Roman" w:cs="Times New Roman"/>
+          <w:b/>
+          <w:sz w:val="32"/>
+          <w:szCs w:val="32"/>
+        </w:rPr>
+      </w:pPr>
+    </w:p>
+    <w:p>
+      <w:pPr>
+        <w:rPr>
+          <w:rFonts w:ascii="Times New Roman" w:hAnsi="Times New Roman" w:cs="Times New Roman"/>
+          <w:b/>
+          <w:sz w:val="32"/>
+          <w:szCs w:val="32"/>
+        </w:rPr>
+      </w:pPr>
+    </w:p>
+    <w:p>
+      <w:pPr>
+        <w:rPr>
+          <w:rFonts w:ascii="Times New Roman" w:hAnsi="Times New Roman" w:cs="Times New Roman"/>
+          <w:b/>
+          <w:sz w:val="32"/>
+          <w:szCs w:val="32"/>
+        </w:rPr>
+      </w:pPr>
+    </w:p>
+    <w:p>
+      <w:pPr>
+        <w:rPr>
+          <w:rFonts w:ascii="Times New Roman" w:hAnsi="Times New Roman" w:cs="Times New Roman"/>
+          <w:b/>
+          <w:sz w:val="32"/>
+          <w:szCs w:val="32"/>
+        </w:rPr>
+      </w:pPr>
+    </w:p>
+    <w:p>
+      <w:pPr>
+        <w:rPr>
+          <w:rFonts w:ascii="Times New Roman" w:hAnsi="Times New Roman" w:cs="Times New Roman"/>
+          <w:b/>
+          <w:sz w:val="32"/>
+          <w:szCs w:val="32"/>
+        </w:rPr>
+      </w:pPr>
+    </w:p>
+    <w:p>
+      <w:pPr>
+        <w:rPr>
+          <w:rFonts w:ascii="Times New Roman" w:hAnsi="Times New Roman" w:cs="Times New Roman"/>
+          <w:b/>
+          <w:sz w:val="32"/>
+          <w:szCs w:val="32"/>
+        </w:rPr>
+      </w:pPr>
+    </w:p>
+    <w:p>
+      <w:pPr>
+        <w:rPr>
+          <w:rFonts w:ascii="Times New Roman" w:hAnsi="Times New Roman" w:cs="Times New Roman"/>
+          <w:b/>
+          <w:sz w:val="32"/>
+          <w:szCs w:val="32"/>
+        </w:rPr>
+      </w:pPr>
+    </w:p>
+    <w:p>
+      <w:pPr>
+        <w:rPr>
+          <w:rFonts w:ascii="Times New Roman" w:hAnsi="Times New Roman" w:cs="Times New Roman"/>
+          <w:b/>
+          <w:sz w:val="32"/>
+          <w:szCs w:val="32"/>
+        </w:rPr>
+      </w:pPr>
+    </w:p>
+    <w:p>
+      <w:pPr>
+        <w:rPr>
+          <w:rFonts w:ascii="Times New Roman" w:hAnsi="Times New Roman" w:cs="Times New Roman"/>
+          <w:b/>
+          <w:sz w:val="32"/>
+          <w:szCs w:val="32"/>
+        </w:rPr>
+      </w:pPr>
+    </w:p>
+    <w:p>
+      <w:pPr>
+        <w:rPr>
+          <w:rFonts w:ascii="Times New Roman" w:hAnsi="Times New Roman" w:cs="Times New Roman"/>
+          <w:b/>
+          <w:sz w:val="32"/>
+          <w:szCs w:val="32"/>
+        </w:rPr>
+      </w:pPr>
+      <w:r>
+        <w:rPr>
+          <w:rFonts w:ascii="Times New Roman" w:hAnsi="Times New Roman" w:cs="Times New Roman"/>
+          <w:b/>
+          <w:sz w:val="32"/>
+          <w:szCs w:val="32"/>
+        </w:rPr>
         <w:lastRenderedPageBreak/>
         <w:t>Spectator Mode</w:t>
       </w:r>
@@ -10822,6 +11461,7 @@
       </w:r>
     </w:p>
     <w:sectPr>
+      <w:headerReference w:type="default" r:id="rId26"/>
       <w:pgSz w:w="12240" w:h="15840"/>
       <w:pgMar w:top="1440" w:right="1440" w:bottom="1440" w:left="1440" w:header="708" w:footer="708" w:gutter="0"/>
       <w:cols w:space="708"/>
@@ -10879,6 +11519,59 @@
     </w:p>
   </w:footnote>
 </w:footnotes>
+</file>
+
+<file path=word/header1.xml><?xml version="1.0" encoding="utf-8"?>
+<w:hdr xmlns:wpc="http://schemas.microsoft.com/office/word/2010/wordprocessingCanvas" xmlns:cx="http://schemas.microsoft.com/office/drawing/2014/chartex" xmlns:cx1="http://schemas.microsoft.com/office/drawing/2015/9/8/chartex" xmlns:cx2="http://schemas.microsoft.com/office/drawing/2015/10/21/chartex" xmlns:mc="http://schemas.openxmlformats.org/markup-compatibility/2006" xmlns:o="urn:schemas-microsoft-com:office:office" xmlns:r="http://schemas.openxmlformats.org/officeDocument/2006/relationships" xmlns:m="http://schemas.openxmlformats.org/officeDocument/2006/math" xmlns:v="urn:schemas-microsoft-com:vml" xmlns:wp14="http://schemas.microsoft.com/office/word/2010/wordprocessingDrawing" xmlns:wp="http://schemas.openxmlformats.org/drawingml/2006/wordprocessingDrawing" xmlns:w10="urn:schemas-microsoft-com:office:word" xmlns:w="http://schemas.openxmlformats.org/wordprocessingml/2006/main" xmlns:w14="http://schemas.microsoft.com/office/word/2010/wordml" xmlns:w15="http://schemas.microsoft.com/office/word/2012/wordml" xmlns:w16se="http://schemas.microsoft.com/office/word/2015/wordml/symex" xmlns:wpg="http://schemas.microsoft.com/office/word/2010/wordprocessingGroup" xmlns:wpi="http://schemas.microsoft.com/office/word/2010/wordprocessingInk" xmlns:wne="http://schemas.microsoft.com/office/word/2006/wordml" xmlns:wps="http://schemas.microsoft.com/office/word/2010/wordprocessingShape" mc:Ignorable="w14 w15 w16se wp14">
+  <w:sdt>
+    <w:sdtPr>
+      <w:id w:val="-2088454373"/>
+      <w:docPartObj>
+        <w:docPartGallery w:val="Page Numbers (Top of Page)"/>
+        <w:docPartUnique/>
+      </w:docPartObj>
+    </w:sdtPr>
+    <w:sdtEndPr>
+      <w:rPr>
+        <w:noProof/>
+      </w:rPr>
+    </w:sdtEndPr>
+    <w:sdtContent>
+      <w:p>
+        <w:pPr>
+          <w:pStyle w:val="Header"/>
+          <w:jc w:val="right"/>
+        </w:pPr>
+        <w:r>
+          <w:fldChar w:fldCharType="begin"/>
+        </w:r>
+        <w:r>
+          <w:instrText xml:space="preserve"> PAGE   \* MERGEFORMAT </w:instrText>
+        </w:r>
+        <w:r>
+          <w:fldChar w:fldCharType="separate"/>
+        </w:r>
+        <w:r>
+          <w:rPr>
+            <w:noProof/>
+          </w:rPr>
+          <w:t>5</w:t>
+        </w:r>
+        <w:r>
+          <w:rPr>
+            <w:noProof/>
+          </w:rPr>
+          <w:fldChar w:fldCharType="end"/>
+        </w:r>
+      </w:p>
+    </w:sdtContent>
+  </w:sdt>
+  <w:p>
+    <w:pPr>
+      <w:pStyle w:val="Header"/>
+    </w:pPr>
+  </w:p>
+</w:hdr>
 </file>
 
 <file path=word/numbering.xml><?xml version="1.0" encoding="utf-8"?>
@@ -14403,4 +15096,16 @@
     </a:ext>
   </a:extLst>
 </a:theme>
+</file>
+
+<file path=customXml/item1.xml><?xml version="1.0" encoding="utf-8"?>
+<b:Sources xmlns:b="http://schemas.openxmlformats.org/officeDocument/2006/bibliography" xmlns="http://schemas.openxmlformats.org/officeDocument/2006/bibliography" SelectedStyle="\APASixthEditionOfficeOnline.xsl" StyleName="APA" Version="6"/>
+</file>
+
+<file path=customXml/itemProps1.xml><?xml version="1.0" encoding="utf-8"?>
+<ds:datastoreItem xmlns:ds="http://schemas.openxmlformats.org/officeDocument/2006/customXml" ds:itemID="{C3B69EAB-70BB-4FCF-BD71-72EA06875B96}">
+  <ds:schemaRefs>
+    <ds:schemaRef ds:uri="http://schemas.openxmlformats.org/officeDocument/2006/bibliography"/>
+  </ds:schemaRefs>
+</ds:datastoreItem>
 </file>
</xml_diff>